<commit_message>
Adding licence statements in manual, R file, c++ file and bash/batch scripts. Adding requirements in manual and README.md
</commit_message>
<xml_diff>
--- a/Manual, GMP, ODD, Literature/Manual.docx
+++ b/Manual, GMP, ODD, Literature/Manual.docx
@@ -2633,7 +2633,7 @@
       </w:pPr>
       <w:bookmarkStart w:id="0" w:name="_Toc529972886"/>
       <w:r>
-        <w:t>General informations</w:t>
+        <w:t>General information</w:t>
       </w:r>
       <w:bookmarkEnd w:id="0"/>
     </w:p>
@@ -2664,56 +2664,440 @@
         <w:jc w:val="both"/>
       </w:pPr>
       <w:r>
-        <w:t>For support, please contact Jette Reeg (jreeg@uni-potsdam.de).</w:t>
+        <w:t>For support, please contact Jette Reeg (</w:t>
+      </w:r>
+      <w:hyperlink r:id="rId10" w:history="1">
+        <w:r>
+          <w:rPr>
+            <w:rStyle w:val="Hyperlink"/>
+          </w:rPr>
+          <w:t>jreeg@uni-potsdam.de</w:t>
+        </w:r>
+      </w:hyperlink>
+      <w:r>
+        <w:t>).</w:t>
       </w:r>
     </w:p>
     <w:p>
       <w:pPr>
-        <w:pStyle w:val="berschrift1"/>
-      </w:pPr>
-      <w:bookmarkStart w:id="1" w:name="_Toc529972887"/>
-      <w:r>
-        <w:t>Requirements</w:t>
-      </w:r>
+        <w:jc w:val="both"/>
+      </w:pPr>
+      <w:r>
+        <w:t>Copyright © 2019 Jette Reeg</w:t>
+      </w:r>
+    </w:p>
+    <w:p>
+      <w:pPr>
+        <w:jc w:val="both"/>
+      </w:pPr>
+      <w:r>
+        <w:t>This program is free software: you can redistribute it and/or modify</w:t>
+      </w:r>
+      <w:r>
+        <w:t xml:space="preserve"> </w:t>
+      </w:r>
+      <w:r>
+        <w:t>it under the terms of the GNU General Public License as published by</w:t>
+      </w:r>
+      <w:r>
+        <w:t xml:space="preserve"> </w:t>
+      </w:r>
+      <w:r>
+        <w:t>the Free Software Foundation, either version 3 of the License, or</w:t>
+      </w:r>
+      <w:r>
+        <w:t xml:space="preserve"> </w:t>
+      </w:r>
+      <w:r>
+        <w:t>any later version.</w:t>
+      </w:r>
+    </w:p>
+    <w:p>
+      <w:pPr>
+        <w:jc w:val="both"/>
+      </w:pPr>
+      <w:r>
+        <w:t>This program is distributed in the hope that it will be useful,</w:t>
+      </w:r>
+      <w:r>
+        <w:t xml:space="preserve"> </w:t>
+      </w:r>
+      <w:r>
+        <w:t>but WITHOUT ANY WARRANTY; without even the implied warranty of</w:t>
+      </w:r>
+      <w:r>
+        <w:t xml:space="preserve"> </w:t>
+      </w:r>
+      <w:r>
+        <w:t>MERCHANTABILITY or FITNESS FOR A PARTICULAR PURPOSE.  See the</w:t>
+      </w:r>
+      <w:r>
+        <w:t xml:space="preserve"> </w:t>
+      </w:r>
+      <w:r>
+        <w:t>GNU General Public License for more details.</w:t>
+      </w:r>
+    </w:p>
+    <w:p>
+      <w:pPr>
+        <w:jc w:val="both"/>
+      </w:pPr>
+      <w:r>
+        <w:t xml:space="preserve"> </w:t>
+      </w:r>
+      <w:r>
+        <w:t>You should have received a copy of the GNU General Public License</w:t>
+      </w:r>
+      <w:r>
+        <w:t xml:space="preserve"> </w:t>
+      </w:r>
+      <w:r>
+        <w:t>along with this program.  If not, see &lt;http://www.gnu.org/licenses/&gt;.</w:t>
+      </w:r>
+      <w:bookmarkStart w:id="1" w:name="_GoBack"/>
       <w:bookmarkEnd w:id="1"/>
     </w:p>
     <w:p>
       <w:pPr>
         <w:jc w:val="both"/>
       </w:pPr>
-      <w:r>
-        <w:t>The GUI requires a g++ compiler and R to be installed on the local machine (R needs to be set as an environmental variable.). Under Ubuntu, it might be necessary to run it as administrator for the first time.</w:t>
-      </w:r>
     </w:p>
     <w:p>
       <w:pPr>
-        <w:jc w:val="both"/>
-      </w:pPr>
-      <w:r>
-        <w:t xml:space="preserve">The IBC-grass GUI </w:t>
-      </w:r>
-      <w:r>
-        <w:t>runs under Windows 7 and higher, Ubuntu 16.04 and MAC iOS.</w:t>
-      </w:r>
+        <w:pStyle w:val="berschrift1"/>
+      </w:pPr>
+      <w:bookmarkStart w:id="2" w:name="_Toc529972887"/>
+      <w:r>
+        <w:t>Requirements</w:t>
+      </w:r>
+      <w:bookmarkEnd w:id="2"/>
     </w:p>
     <w:p>
       <w:pPr>
+        <w:jc w:val="both"/>
+      </w:pPr>
+      <w:r>
+        <w:t>The IBC</w:t>
+      </w:r>
+      <w:r>
+        <w:t>-</w:t>
+      </w:r>
+      <w:r>
+        <w:t>grass source codes are compiled using a</w:t>
+      </w:r>
+      <w:r>
+        <w:t xml:space="preserve"> g++ compiler</w:t>
+      </w:r>
+      <w:r>
+        <w:t xml:space="preserve">, e.g. </w:t>
+      </w:r>
+      <w:proofErr w:type="spellStart"/>
+      <w:r>
+        <w:t>MinGW</w:t>
+      </w:r>
+      <w:proofErr w:type="spellEnd"/>
+      <w:r>
+        <w:t xml:space="preserve"> (</w:t>
+      </w:r>
+      <w:hyperlink r:id="rId11" w:history="1">
+        <w:r>
+          <w:rPr>
+            <w:rStyle w:val="Hyperlink"/>
+          </w:rPr>
+          <w:t>http://www.mingw.org/</w:t>
+        </w:r>
+      </w:hyperlink>
+      <w:r>
+        <w:t>). To test, if you have a g++ compiler installed, open the command prompt (click on the start button, search for ‘</w:t>
+      </w:r>
+      <w:proofErr w:type="spellStart"/>
+      <w:r>
+        <w:t>cmd</w:t>
+      </w:r>
+      <w:proofErr w:type="spellEnd"/>
+      <w:r>
+        <w:t xml:space="preserve">’, click on ‘Command Prompt’) and type in ‘g++ --version’. </w:t>
+      </w:r>
+    </w:p>
+    <w:p>
+      <w:pPr>
+        <w:jc w:val="both"/>
+      </w:pPr>
+      <w:r>
+        <w:t xml:space="preserve">To start the GUI, </w:t>
+      </w:r>
+      <w:r>
+        <w:t>R</w:t>
+      </w:r>
+      <w:r>
+        <w:t xml:space="preserve"> (</w:t>
+      </w:r>
+      <w:hyperlink r:id="rId12" w:history="1">
+        <w:r>
+          <w:rPr>
+            <w:rStyle w:val="Hyperlink"/>
+          </w:rPr>
+          <w:t>https://www.r-project.org/</w:t>
+        </w:r>
+      </w:hyperlink>
+      <w:r>
+        <w:t>) needs</w:t>
+      </w:r>
+      <w:r>
+        <w:t xml:space="preserve"> to be installed on the local machine </w:t>
+      </w:r>
+      <w:r>
+        <w:t xml:space="preserve">and </w:t>
+      </w:r>
+      <w:r>
+        <w:t>set</w:t>
+      </w:r>
+      <w:r>
+        <w:t xml:space="preserve"> as an environmental variable. To test whether R is set as environmental variable, open the command prompt (click on the start button, search for ‘</w:t>
+      </w:r>
+      <w:proofErr w:type="spellStart"/>
+      <w:r>
+        <w:t>cmd</w:t>
+      </w:r>
+      <w:proofErr w:type="spellEnd"/>
+      <w:r>
+        <w:t>’, click on ‘Command Prompt’) and type in ‘R --version’. It should return the current version of R. If R is not set as environmental variable, r</w:t>
+      </w:r>
+      <w:r>
+        <w:t xml:space="preserve">ight click </w:t>
+      </w:r>
+      <w:r>
+        <w:t>‘</w:t>
+      </w:r>
+      <w:r>
+        <w:t>My Computer</w:t>
+      </w:r>
+      <w:r>
+        <w:t>’</w:t>
+      </w:r>
+      <w:r>
+        <w:t xml:space="preserve"> -&gt; </w:t>
+      </w:r>
+      <w:r>
+        <w:t>‘</w:t>
+      </w:r>
+      <w:r>
+        <w:t>Properties</w:t>
+      </w:r>
+      <w:r>
+        <w:t>’</w:t>
+      </w:r>
+      <w:r>
+        <w:t xml:space="preserve"> -&gt; </w:t>
+      </w:r>
+      <w:r>
+        <w:t>‘</w:t>
+      </w:r>
+      <w:r>
+        <w:t>Advanced</w:t>
+      </w:r>
+      <w:r>
+        <w:t>’</w:t>
+      </w:r>
+      <w:r>
+        <w:t xml:space="preserve"> -&gt; </w:t>
+      </w:r>
+      <w:r>
+        <w:t>‘</w:t>
+      </w:r>
+      <w:r>
+        <w:t>Environment variables</w:t>
+      </w:r>
+      <w:r>
+        <w:t>’. Under ‘system variables’ select Path, click on edit and add (button ‘new’) the path of R, e.g. “</w:t>
+      </w:r>
+      <w:r>
+        <w:t>C:\Program Files\R\R-3.</w:t>
+      </w:r>
+      <w:r>
+        <w:t>5.2</w:t>
+      </w:r>
+      <w:r>
+        <w:t>\bin</w:t>
+      </w:r>
+      <w:r>
+        <w:t>”.</w:t>
+      </w:r>
+    </w:p>
+    <w:p>
+      <w:pPr>
+        <w:jc w:val="both"/>
+      </w:pPr>
+      <w:r>
+        <w:t>The IBC</w:t>
+      </w:r>
+      <w:r>
+        <w:t>-</w:t>
+      </w:r>
+      <w:r>
+        <w:t xml:space="preserve">grass GUI </w:t>
+      </w:r>
+      <w:r>
+        <w:t>was tested</w:t>
+      </w:r>
+      <w:r>
+        <w:t xml:space="preserve"> under Windows 7 and higher</w:t>
+      </w:r>
+      <w:r>
+        <w:t xml:space="preserve"> and</w:t>
+      </w:r>
+      <w:r>
+        <w:t xml:space="preserve"> Ubuntu 16.04.</w:t>
+      </w:r>
+      <w:r>
+        <w:t xml:space="preserve"> </w:t>
+      </w:r>
+    </w:p>
+    <w:p>
+      <w:pPr>
+        <w:jc w:val="both"/>
+      </w:pPr>
+      <w:r>
+        <w:t>Under MAC, GTK (</w:t>
+      </w:r>
+      <w:hyperlink r:id="rId13" w:history="1">
+        <w:r>
+          <w:rPr>
+            <w:rStyle w:val="Hyperlink"/>
+          </w:rPr>
+          <w:t>https://www.gtk.org/</w:t>
+        </w:r>
+      </w:hyperlink>
+      <w:r>
+        <w:t>) needs to be installed; otherwise the R package RGtk2 c</w:t>
+      </w:r>
+      <w:r>
+        <w:t>an</w:t>
+      </w:r>
+      <w:r>
+        <w:t>not be installed</w:t>
+      </w:r>
+      <w:r>
+        <w:t xml:space="preserve"> and thus the GUI cannot be started</w:t>
+      </w:r>
+      <w:r>
+        <w:t>. However, the source codes of IBC</w:t>
+      </w:r>
+      <w:r>
+        <w:t>-</w:t>
+      </w:r>
+      <w:r>
+        <w:t>grass can</w:t>
+      </w:r>
+      <w:r>
+        <w:t xml:space="preserve"> still</w:t>
+      </w:r>
+      <w:r>
+        <w:t xml:space="preserve"> be compiled under MAC using the clang compiler</w:t>
+      </w:r>
+      <w:r>
+        <w:t xml:space="preserve"> and thus, IBC-grass simulations can be generated (according to </w:t>
+      </w:r>
+      <w:proofErr w:type="spellStart"/>
+      <w:r>
+        <w:t>SimulationSpecifics.R</w:t>
+      </w:r>
+      <w:proofErr w:type="spellEnd"/>
+      <w:r>
+        <w:t xml:space="preserve"> </w:t>
+      </w:r>
+      <w:r>
+        <w:sym w:font="Wingdings" w:char="F0E0"/>
+      </w:r>
+      <w:r>
+        <w:t xml:space="preserve"> </w:t>
+      </w:r>
+      <w:proofErr w:type="spellStart"/>
+      <w:proofErr w:type="gramStart"/>
+      <w:r>
+        <w:t>StartSimulations</w:t>
+      </w:r>
+      <w:proofErr w:type="spellEnd"/>
+      <w:r>
+        <w:t>(</w:t>
+      </w:r>
+      <w:proofErr w:type="gramEnd"/>
+      <w:r>
+        <w:t xml:space="preserve">)) </w:t>
+      </w:r>
+      <w:r>
+        <w:t xml:space="preserve">and the output files can be analyzed </w:t>
+      </w:r>
+      <w:r>
+        <w:t xml:space="preserve">(according to </w:t>
+      </w:r>
+      <w:proofErr w:type="spellStart"/>
+      <w:r>
+        <w:t>SimulationSpecifics.R</w:t>
+      </w:r>
+      <w:proofErr w:type="spellEnd"/>
+      <w:r>
+        <w:t xml:space="preserve"> </w:t>
+      </w:r>
+      <w:r>
+        <w:sym w:font="Wingdings" w:char="F0E0"/>
+      </w:r>
+      <w:r>
+        <w:t xml:space="preserve"> </w:t>
+      </w:r>
+      <w:proofErr w:type="spellStart"/>
+      <w:r>
+        <w:t>StartSimulations</w:t>
+      </w:r>
+      <w:proofErr w:type="spellEnd"/>
+      <w:r>
+        <w:t>()</w:t>
+      </w:r>
+      <w:r>
+        <w:t xml:space="preserve"> and </w:t>
+      </w:r>
+      <w:proofErr w:type="spellStart"/>
+      <w:r>
+        <w:t>AnalysesDialog.R</w:t>
+      </w:r>
+      <w:proofErr w:type="spellEnd"/>
+      <w:r>
+        <w:t xml:space="preserve"> </w:t>
+      </w:r>
+      <w:r>
+        <w:sym w:font="Wingdings" w:char="F0E0"/>
+      </w:r>
+      <w:r>
+        <w:t xml:space="preserve"> </w:t>
+      </w:r>
+      <w:proofErr w:type="spellStart"/>
+      <w:r>
+        <w:t>BasisAnalyses</w:t>
+      </w:r>
+      <w:proofErr w:type="spellEnd"/>
+      <w:r>
+        <w:t>()) by hand.</w:t>
+      </w:r>
+    </w:p>
+    <w:p>
+      <w:pPr>
         <w:pStyle w:val="berschrift1"/>
       </w:pPr>
-      <w:bookmarkStart w:id="2" w:name="_Ref529965328"/>
-      <w:bookmarkStart w:id="3" w:name="_Ref529972426"/>
-      <w:bookmarkStart w:id="4" w:name="_Ref529972506"/>
-      <w:bookmarkStart w:id="5" w:name="_Toc529972888"/>
-      <w:r>
+      <w:bookmarkStart w:id="3" w:name="_Ref529965328"/>
+      <w:bookmarkStart w:id="4" w:name="_Ref529972426"/>
+      <w:bookmarkStart w:id="5" w:name="_Ref529972506"/>
+      <w:bookmarkStart w:id="6" w:name="_Toc529972888"/>
+      <w:r>
+        <w:lastRenderedPageBreak/>
         <w:t>Simulation output</w:t>
       </w:r>
       <w:r>
         <w:t xml:space="preserve"> and analyses</w:t>
       </w:r>
-      <w:bookmarkEnd w:id="2"/>
       <w:bookmarkEnd w:id="3"/>
       <w:bookmarkEnd w:id="4"/>
       <w:bookmarkEnd w:id="5"/>
+      <w:bookmarkEnd w:id="6"/>
     </w:p>
     <w:p>
       <w:pPr>
@@ -3032,24 +3416,23 @@
       <w:pPr>
         <w:pStyle w:val="berschrift1"/>
       </w:pPr>
-      <w:bookmarkStart w:id="6" w:name="_Ref529972508"/>
-      <w:bookmarkStart w:id="7" w:name="_Toc529972889"/>
-      <w:r>
-        <w:lastRenderedPageBreak/>
+      <w:bookmarkStart w:id="7" w:name="_Ref529972508"/>
+      <w:bookmarkStart w:id="8" w:name="_Toc529972889"/>
+      <w:r>
         <w:t>Data structure and organization</w:t>
       </w:r>
-      <w:bookmarkEnd w:id="6"/>
       <w:bookmarkEnd w:id="7"/>
+      <w:bookmarkEnd w:id="8"/>
     </w:p>
     <w:p>
       <w:pPr>
         <w:pStyle w:val="berschrift2"/>
       </w:pPr>
-      <w:bookmarkStart w:id="8" w:name="_Toc529972890"/>
+      <w:bookmarkStart w:id="9" w:name="_Toc529972890"/>
       <w:r>
         <w:t>In general</w:t>
       </w:r>
-      <w:bookmarkEnd w:id="8"/>
+      <w:bookmarkEnd w:id="9"/>
     </w:p>
     <w:p>
       <w:pPr>
@@ -3144,13 +3527,14 @@
         <w:t xml:space="preserve"> folder includes </w:t>
       </w:r>
       <w:r>
-        <w:t xml:space="preserve">the source files of </w:t>
-      </w:r>
-      <w:proofErr w:type="spellStart"/>
-      <w:r>
-        <w:t>IBCgrass</w:t>
-      </w:r>
-      <w:proofErr w:type="spellEnd"/>
+        <w:t>the source files of IBC</w:t>
+      </w:r>
+      <w:r>
+        <w:t>-</w:t>
+      </w:r>
+      <w:r>
+        <w:t>grass</w:t>
+      </w:r>
       <w:r>
         <w:t xml:space="preserve">. </w:t>
       </w:r>
@@ -3208,6 +3592,7 @@
         <w:jc w:val="both"/>
       </w:pPr>
       <w:r>
+        <w:lastRenderedPageBreak/>
         <w:t>Here you can find all input files necessary for the GUI and the IBC-grass executing file, but also exemplary dose-response data (Example_dose_response_values.txt) or community files, which might interest you. However, never delete or change any file. If you do some changes, please save the file under a new name.</w:t>
       </w:r>
     </w:p>
@@ -3238,7 +3623,24 @@
         <w:jc w:val="both"/>
       </w:pPr>
       <w:r>
-        <w:t>Here you can find to example IBC-grass projects (one for dose-response based simulations and one for a txt-file based simulation.) See</w:t>
+        <w:t>Here you can find t</w:t>
+      </w:r>
+      <w:r>
+        <w:t>w</w:t>
+      </w:r>
+      <w:r>
+        <w:t xml:space="preserve">o </w:t>
+      </w:r>
+      <w:proofErr w:type="spellStart"/>
+      <w:r>
+        <w:t>exampl</w:t>
+      </w:r>
+      <w:r>
+        <w:t>ary</w:t>
+      </w:r>
+      <w:proofErr w:type="spellEnd"/>
+      <w:r>
+        <w:t xml:space="preserve"> IBC-grass projects (one for dose-response based simulations and one for a txt-file based simulation.) See</w:t>
       </w:r>
       <w:r>
         <w:t xml:space="preserve"> chapter</w:t>
@@ -3278,11 +3680,11 @@
       <w:pPr>
         <w:pStyle w:val="berschrift2"/>
       </w:pPr>
-      <w:bookmarkStart w:id="9" w:name="_Toc529972891"/>
+      <w:bookmarkStart w:id="10" w:name="_Toc529972891"/>
       <w:r>
         <w:t>Project structure</w:t>
       </w:r>
-      <w:bookmarkEnd w:id="9"/>
+      <w:bookmarkEnd w:id="10"/>
     </w:p>
     <w:p>
       <w:pPr>
@@ -3466,25 +3868,32 @@
       <w:pPr>
         <w:pStyle w:val="berschrift1"/>
       </w:pPr>
-      <w:bookmarkStart w:id="10" w:name="_Toc529972892"/>
+      <w:bookmarkStart w:id="11" w:name="_Toc529972892"/>
       <w:r>
         <w:t>Getting started</w:t>
       </w:r>
-      <w:bookmarkEnd w:id="10"/>
+      <w:bookmarkEnd w:id="11"/>
     </w:p>
     <w:p>
       <w:pPr>
         <w:jc w:val="both"/>
       </w:pPr>
       <w:r>
-        <w:lastRenderedPageBreak/>
-        <w:t xml:space="preserve">Before you can start the GUI, you need to download and unpack the </w:t>
-      </w:r>
-      <w:r>
-        <w:t>.zip file</w:t>
-      </w:r>
-      <w:r>
-        <w:t xml:space="preserve">. </w:t>
+        <w:t xml:space="preserve">Before you can start the GUI, </w:t>
+      </w:r>
+      <w:r>
+        <w:t xml:space="preserve">make sure, g++ and </w:t>
+      </w:r>
+      <w:proofErr w:type="spellStart"/>
+      <w:r>
+        <w:t>R are</w:t>
+      </w:r>
+      <w:proofErr w:type="spellEnd"/>
+      <w:r>
+        <w:t xml:space="preserve"> installed on your local machine and set as an environmental variable (see Requirements). After downloading the IBC-grass GUI:</w:t>
+      </w:r>
+      <w:r>
+        <w:t xml:space="preserve"> </w:t>
       </w:r>
     </w:p>
     <w:p>
@@ -3542,10 +3951,17 @@
           <w:ilvl w:val="1"/>
           <w:numId w:val="2"/>
         </w:numPr>
+        <w:spacing w:after="0"/>
         <w:jc w:val="both"/>
       </w:pPr>
       <w:r>
-        <w:t xml:space="preserve">Linux: Start the bash and open the file </w:t>
+        <w:t>Linux: Start the bash</w:t>
+      </w:r>
+      <w:r>
+        <w:t xml:space="preserve"> prompt</w:t>
+      </w:r>
+      <w:r>
+        <w:t xml:space="preserve"> and open the file </w:t>
       </w:r>
       <w:r>
         <w:rPr>
@@ -3556,36 +3972,11 @@
     </w:p>
     <w:p>
       <w:pPr>
-        <w:pStyle w:val="Listenabsatz"/>
-        <w:numPr>
-          <w:ilvl w:val="1"/>
-          <w:numId w:val="2"/>
-        </w:numPr>
+        <w:ind w:left="1418"/>
         <w:jc w:val="both"/>
       </w:pPr>
       <w:r>
-        <w:t xml:space="preserve">MAC: </w:t>
-      </w:r>
-      <w:r>
-        <w:t xml:space="preserve">Start the bash and open the file </w:t>
-      </w:r>
-      <w:r>
-        <w:rPr>
-          <w:i/>
-        </w:rPr>
-        <w:t>‘./RunIBCgrassGUI_</w:t>
-      </w:r>
-      <w:r>
-        <w:rPr>
-          <w:i/>
-        </w:rPr>
-        <w:t>MAC</w:t>
-      </w:r>
-      <w:r>
-        <w:rPr>
-          <w:i/>
-        </w:rPr>
-        <w:t>.sh’</w:t>
+        <w:t xml:space="preserve">You might need to run the script as an administrator. </w:t>
       </w:r>
     </w:p>
     <w:p>
@@ -3700,6 +4091,7 @@
           <w:noProof/>
           <w:lang w:val="de-DE" w:eastAsia="de-DE" w:bidi="ar-SA"/>
         </w:rPr>
+        <w:lastRenderedPageBreak/>
         <w:drawing>
           <wp:inline distT="0" distB="0" distL="0" distR="0">
             <wp:extent cx="2143125" cy="2090924"/>
@@ -3718,7 +4110,7 @@
                     </pic:cNvPicPr>
                   </pic:nvPicPr>
                   <pic:blipFill>
-                    <a:blip r:embed="rId10" cstate="print"/>
+                    <a:blip r:embed="rId14" cstate="print"/>
                     <a:srcRect/>
                     <a:stretch>
                       <a:fillRect/>
@@ -3752,7 +4144,7 @@
         <w:pStyle w:val="Beschriftung"/>
         <w:jc w:val="center"/>
       </w:pPr>
-      <w:bookmarkStart w:id="11" w:name="_Ref530569148"/>
+      <w:bookmarkStart w:id="12" w:name="_Ref530569148"/>
       <w:r>
         <w:t xml:space="preserve">Figure </w:t>
       </w:r>
@@ -3774,7 +4166,7 @@
       <w:r>
         <w:fldChar w:fldCharType="end"/>
       </w:r>
-      <w:bookmarkEnd w:id="11"/>
+      <w:bookmarkEnd w:id="12"/>
       <w:r>
         <w:t>: Welcome screen of the IBC-grass GUI</w:t>
       </w:r>
@@ -3783,18 +4175,18 @@
       <w:pPr>
         <w:pStyle w:val="berschrift1"/>
       </w:pPr>
-      <w:bookmarkStart w:id="12" w:name="_Ref529965510"/>
-      <w:bookmarkStart w:id="13" w:name="_Ref529965618"/>
-      <w:bookmarkStart w:id="14" w:name="_Toc529972893"/>
+      <w:bookmarkStart w:id="13" w:name="_Ref529965510"/>
+      <w:bookmarkStart w:id="14" w:name="_Ref529965618"/>
+      <w:bookmarkStart w:id="15" w:name="_Toc529972893"/>
       <w:r>
         <w:t>Open existing p</w:t>
       </w:r>
       <w:r>
         <w:t>roject</w:t>
       </w:r>
-      <w:bookmarkEnd w:id="12"/>
       <w:bookmarkEnd w:id="13"/>
       <w:bookmarkEnd w:id="14"/>
+      <w:bookmarkEnd w:id="15"/>
     </w:p>
     <w:p>
       <w:pPr>
@@ -3881,10 +4273,7 @@
         <w:fldChar w:fldCharType="begin"/>
       </w:r>
       <w:r>
-        <w:instrText xml:space="preserve"> REF _Ref52996</w:instrText>
-      </w:r>
-      <w:r>
-        <w:instrText xml:space="preserve">5740 \h  \* MERGEFORMAT </w:instrText>
+        <w:instrText xml:space="preserve"> REF _Ref529965740 \h  \* MERGEFORMAT </w:instrText>
       </w:r>
       <w:r>
         <w:fldChar w:fldCharType="separate"/>
@@ -3936,7 +4325,7 @@
                     </pic:cNvPicPr>
                   </pic:nvPicPr>
                   <pic:blipFill>
-                    <a:blip r:embed="rId11" cstate="print"/>
+                    <a:blip r:embed="rId15" cstate="print"/>
                     <a:srcRect/>
                     <a:stretch>
                       <a:fillRect/>
@@ -3970,7 +4359,7 @@
         <w:pStyle w:val="Beschriftung"/>
         <w:jc w:val="center"/>
       </w:pPr>
-      <w:bookmarkStart w:id="15" w:name="_Ref530569159"/>
+      <w:bookmarkStart w:id="16" w:name="_Ref530569159"/>
       <w:r>
         <w:t xml:space="preserve">Figure </w:t>
       </w:r>
@@ -3992,7 +4381,7 @@
       <w:r>
         <w:fldChar w:fldCharType="end"/>
       </w:r>
-      <w:bookmarkEnd w:id="15"/>
+      <w:bookmarkEnd w:id="16"/>
       <w:r>
         <w:t>: Showing the results of an IBC-grass project</w:t>
       </w:r>
@@ -4001,12 +4390,11 @@
       <w:pPr>
         <w:pStyle w:val="berschrift2"/>
       </w:pPr>
-      <w:bookmarkStart w:id="16" w:name="_Toc529972894"/>
-      <w:r>
-        <w:lastRenderedPageBreak/>
+      <w:bookmarkStart w:id="17" w:name="_Toc529972894"/>
+      <w:r>
         <w:t>Show settings of the project</w:t>
       </w:r>
-      <w:bookmarkEnd w:id="16"/>
+      <w:bookmarkEnd w:id="17"/>
     </w:p>
     <w:p>
       <w:pPr>
@@ -4064,7 +4452,7 @@
         <w:pStyle w:val="Beschriftung"/>
         <w:keepNext/>
       </w:pPr>
-      <w:bookmarkStart w:id="17" w:name="_Ref530569293"/>
+      <w:bookmarkStart w:id="18" w:name="_Ref530569293"/>
       <w:r>
         <w:t xml:space="preserve">Table </w:t>
       </w:r>
@@ -4086,7 +4474,7 @@
       <w:r>
         <w:fldChar w:fldCharType="end"/>
       </w:r>
-      <w:bookmarkEnd w:id="17"/>
+      <w:bookmarkEnd w:id="18"/>
       <w:r>
         <w:t>: List of IBC-grass parameter settings</w:t>
       </w:r>
@@ -4282,6 +4670,7 @@
           <w:p>
             <w:proofErr w:type="spellStart"/>
             <w:r>
+              <w:lastRenderedPageBreak/>
               <w:t>IBCabres</w:t>
             </w:r>
             <w:proofErr w:type="spellEnd"/>
@@ -5072,7 +5461,7 @@
       <w:pPr>
         <w:jc w:val="both"/>
       </w:pPr>
-      <w:bookmarkStart w:id="18" w:name="_Toc529972895"/>
+      <w:bookmarkStart w:id="19" w:name="_Toc529972895"/>
     </w:p>
     <w:p>
       <w:pPr>
@@ -5159,7 +5548,7 @@
       <w:r>
         <w:t xml:space="preserve"> Tab</w:t>
       </w:r>
-      <w:bookmarkEnd w:id="18"/>
+      <w:bookmarkEnd w:id="19"/>
     </w:p>
     <w:p>
       <w:pPr>
@@ -5201,11 +5590,7 @@
         <w:t>’ file)</w:t>
       </w:r>
       <w:r>
-        <w:t xml:space="preserve">. </w:t>
-      </w:r>
-      <w:r>
-        <w:lastRenderedPageBreak/>
-        <w:t>Otherwise the results are averaged over each week per year</w:t>
+        <w:t>. Otherwise the results are averaged over each week per year</w:t>
       </w:r>
       <w:r>
         <w:t xml:space="preserve"> (i.e. the figures are based on the ‘</w:t>
@@ -5295,11 +5680,12 @@
       <w:pPr>
         <w:pStyle w:val="berschrift2"/>
       </w:pPr>
-      <w:bookmarkStart w:id="19" w:name="_Toc529972896"/>
-      <w:r>
+      <w:bookmarkStart w:id="20" w:name="_Toc529972896"/>
+      <w:r>
+        <w:lastRenderedPageBreak/>
         <w:t>Population-level tab</w:t>
       </w:r>
-      <w:bookmarkEnd w:id="19"/>
+      <w:bookmarkEnd w:id="20"/>
     </w:p>
     <w:p>
       <w:pPr>
@@ -5406,11 +5792,11 @@
       <w:pPr>
         <w:pStyle w:val="berschrift2"/>
       </w:pPr>
-      <w:bookmarkStart w:id="20" w:name="_Toc529972897"/>
+      <w:bookmarkStart w:id="21" w:name="_Toc529972897"/>
       <w:r>
         <w:t>Saving of outputs</w:t>
       </w:r>
-      <w:bookmarkEnd w:id="20"/>
+      <w:bookmarkEnd w:id="21"/>
     </w:p>
     <w:p>
       <w:pPr>
@@ -5466,8 +5852,8 @@
       <w:pPr>
         <w:pStyle w:val="berschrift1"/>
       </w:pPr>
-      <w:bookmarkStart w:id="21" w:name="_Ref529965666"/>
-      <w:bookmarkStart w:id="22" w:name="_Toc529972898"/>
+      <w:bookmarkStart w:id="22" w:name="_Ref529965666"/>
+      <w:bookmarkStart w:id="23" w:name="_Toc529972898"/>
       <w:r>
         <w:t xml:space="preserve">Start a </w:t>
       </w:r>
@@ -5477,18 +5863,18 @@
       <w:r>
         <w:t>roject</w:t>
       </w:r>
-      <w:bookmarkEnd w:id="21"/>
       <w:bookmarkEnd w:id="22"/>
+      <w:bookmarkEnd w:id="23"/>
     </w:p>
     <w:p>
       <w:pPr>
         <w:pStyle w:val="berschrift2"/>
       </w:pPr>
-      <w:bookmarkStart w:id="23" w:name="_Toc529972899"/>
+      <w:bookmarkStart w:id="24" w:name="_Toc529972899"/>
       <w:r>
         <w:t>Plant community and environmental settings</w:t>
       </w:r>
-      <w:bookmarkEnd w:id="23"/>
+      <w:bookmarkEnd w:id="24"/>
     </w:p>
     <w:p>
       <w:pPr>
@@ -5616,7 +6002,6 @@
         <w:rPr>
           <w:i/>
         </w:rPr>
-        <w:lastRenderedPageBreak/>
         <w:t>Creating a new IBC-grass community based on your specific species pool</w:t>
       </w:r>
     </w:p>
@@ -5678,6 +6063,7 @@
         <w:rPr>
           <w:i/>
         </w:rPr>
+        <w:lastRenderedPageBreak/>
         <w:t>Load previous simulation settings</w:t>
       </w:r>
       <w:r>
@@ -5735,7 +6121,7 @@
                     </pic:cNvPicPr>
                   </pic:nvPicPr>
                   <pic:blipFill>
-                    <a:blip r:embed="rId12" cstate="print"/>
+                    <a:blip r:embed="rId16" cstate="print"/>
                     <a:srcRect/>
                     <a:stretch>
                       <a:fillRect/>
@@ -5769,7 +6155,7 @@
         <w:pStyle w:val="Beschriftung"/>
         <w:jc w:val="center"/>
       </w:pPr>
-      <w:bookmarkStart w:id="24" w:name="_Ref530569478"/>
+      <w:bookmarkStart w:id="25" w:name="_Ref530569478"/>
       <w:r>
         <w:t xml:space="preserve">Figure </w:t>
       </w:r>
@@ -5794,7 +6180,7 @@
         </w:rPr>
         <w:fldChar w:fldCharType="end"/>
       </w:r>
-      <w:bookmarkEnd w:id="24"/>
+      <w:bookmarkEnd w:id="25"/>
       <w:r>
         <w:t>: Selection of the community file</w:t>
       </w:r>
@@ -5824,11 +6210,11 @@
       <w:pPr>
         <w:pStyle w:val="berschrift3"/>
       </w:pPr>
-      <w:bookmarkStart w:id="25" w:name="_Toc529972900"/>
+      <w:bookmarkStart w:id="26" w:name="_Toc529972900"/>
       <w:r>
         <w:t>Run scenarios on pre-set IBC-grass communities</w:t>
       </w:r>
-      <w:bookmarkEnd w:id="25"/>
+      <w:bookmarkEnd w:id="26"/>
     </w:p>
     <w:p>
       <w:pPr>
@@ -5999,7 +6385,7 @@
                     </pic:cNvPicPr>
                   </pic:nvPicPr>
                   <pic:blipFill>
-                    <a:blip r:embed="rId13" cstate="print"/>
+                    <a:blip r:embed="rId17" cstate="print"/>
                     <a:srcRect/>
                     <a:stretch>
                       <a:fillRect/>
@@ -6033,7 +6419,7 @@
         <w:pStyle w:val="Beschriftung"/>
         <w:jc w:val="center"/>
       </w:pPr>
-      <w:bookmarkStart w:id="26" w:name="_Ref530569541"/>
+      <w:bookmarkStart w:id="27" w:name="_Ref530569541"/>
       <w:r>
         <w:t xml:space="preserve">Figure </w:t>
       </w:r>
@@ -6058,7 +6444,7 @@
         </w:rPr>
         <w:fldChar w:fldCharType="end"/>
       </w:r>
-      <w:bookmarkEnd w:id="26"/>
+      <w:bookmarkEnd w:id="27"/>
       <w:r>
         <w:t>: Environmental settings for preset communities.</w:t>
       </w:r>
@@ -6198,11 +6584,11 @@
       <w:pPr>
         <w:pStyle w:val="berschrift3"/>
       </w:pPr>
-      <w:bookmarkStart w:id="27" w:name="_Toc529972901"/>
+      <w:bookmarkStart w:id="28" w:name="_Toc529972901"/>
       <w:r>
         <w:t>Create a new IBC-grass community</w:t>
       </w:r>
-      <w:bookmarkEnd w:id="27"/>
+      <w:bookmarkEnd w:id="28"/>
     </w:p>
     <w:p>
       <w:pPr>
@@ -6307,8 +6693,8 @@
         <w:pStyle w:val="Beschriftung"/>
         <w:keepNext/>
       </w:pPr>
-      <w:bookmarkStart w:id="28" w:name="_Ref530569676"/>
-      <w:bookmarkStart w:id="29" w:name="_Ref530569670"/>
+      <w:bookmarkStart w:id="29" w:name="_Ref530569676"/>
+      <w:bookmarkStart w:id="30" w:name="_Ref530569670"/>
       <w:r>
         <w:t xml:space="preserve">Table </w:t>
       </w:r>
@@ -6333,11 +6719,11 @@
         </w:rPr>
         <w:fldChar w:fldCharType="end"/>
       </w:r>
-      <w:bookmarkEnd w:id="28"/>
+      <w:bookmarkEnd w:id="29"/>
       <w:r>
         <w:t>: Trait characteristics</w:t>
       </w:r>
-      <w:bookmarkEnd w:id="29"/>
+      <w:bookmarkEnd w:id="30"/>
     </w:p>
     <w:tbl>
       <w:tblPr>
@@ -10767,7 +11153,7 @@
                     </pic:cNvPicPr>
                   </pic:nvPicPr>
                   <pic:blipFill>
-                    <a:blip r:embed="rId14" cstate="print"/>
+                    <a:blip r:embed="rId18" cstate="print"/>
                     <a:srcRect/>
                     <a:stretch>
                       <a:fillRect/>
@@ -10801,7 +11187,7 @@
         <w:pStyle w:val="Beschriftung"/>
         <w:jc w:val="center"/>
       </w:pPr>
-      <w:bookmarkStart w:id="30" w:name="_Ref530569620"/>
+      <w:bookmarkStart w:id="31" w:name="_Ref530569620"/>
       <w:r>
         <w:t xml:space="preserve">Figure </w:t>
       </w:r>
@@ -10823,7 +11209,7 @@
       <w:r>
         <w:fldChar w:fldCharType="end"/>
       </w:r>
-      <w:bookmarkEnd w:id="30"/>
+      <w:bookmarkEnd w:id="31"/>
       <w:r>
         <w:t>: Window for creating a new community</w:t>
       </w:r>
@@ -10901,7 +11287,7 @@
                     </pic:cNvPicPr>
                   </pic:nvPicPr>
                   <pic:blipFill>
-                    <a:blip r:embed="rId15" cstate="print"/>
+                    <a:blip r:embed="rId19" cstate="print"/>
                     <a:srcRect/>
                     <a:stretch>
                       <a:fillRect/>
@@ -10935,7 +11321,7 @@
         <w:pStyle w:val="Beschriftung"/>
         <w:jc w:val="center"/>
       </w:pPr>
-      <w:bookmarkStart w:id="31" w:name="_Ref530569754"/>
+      <w:bookmarkStart w:id="32" w:name="_Ref530569754"/>
       <w:r>
         <w:t xml:space="preserve">Figure </w:t>
       </w:r>
@@ -10957,7 +11343,7 @@
       <w:r>
         <w:fldChar w:fldCharType="end"/>
       </w:r>
-      <w:bookmarkEnd w:id="31"/>
+      <w:bookmarkEnd w:id="32"/>
       <w:r>
         <w:t>: Window for setting the environmental parameters of a new community</w:t>
       </w:r>
@@ -11095,11 +11481,11 @@
       <w:pPr>
         <w:pStyle w:val="berschrift3"/>
       </w:pPr>
-      <w:bookmarkStart w:id="32" w:name="_Toc529972902"/>
+      <w:bookmarkStart w:id="33" w:name="_Toc529972902"/>
       <w:r>
         <w:t>Load previously saved community file</w:t>
       </w:r>
-      <w:bookmarkEnd w:id="32"/>
+      <w:bookmarkEnd w:id="33"/>
     </w:p>
     <w:p>
       <w:pPr>
@@ -11140,11 +11526,11 @@
       <w:pPr>
         <w:pStyle w:val="berschrift3"/>
       </w:pPr>
-      <w:bookmarkStart w:id="33" w:name="_Toc529972903"/>
+      <w:bookmarkStart w:id="34" w:name="_Toc529972903"/>
       <w:r>
         <w:t>Load previous simulation settings</w:t>
       </w:r>
-      <w:bookmarkEnd w:id="33"/>
+      <w:bookmarkEnd w:id="34"/>
     </w:p>
     <w:p>
       <w:pPr>
@@ -11194,11 +11580,11 @@
       <w:pPr>
         <w:pStyle w:val="berschrift2"/>
       </w:pPr>
-      <w:bookmarkStart w:id="34" w:name="_Toc529972904"/>
+      <w:bookmarkStart w:id="35" w:name="_Toc529972904"/>
       <w:r>
         <w:t>Herbicide settings</w:t>
       </w:r>
-      <w:bookmarkEnd w:id="34"/>
+      <w:bookmarkEnd w:id="35"/>
     </w:p>
     <w:p>
       <w:pPr>
@@ -11328,7 +11714,7 @@
                     </pic:cNvPicPr>
                   </pic:nvPicPr>
                   <pic:blipFill>
-                    <a:blip r:embed="rId16" cstate="print"/>
+                    <a:blip r:embed="rId20" cstate="print"/>
                     <a:srcRect/>
                     <a:stretch>
                       <a:fillRect/>
@@ -11362,7 +11748,7 @@
         <w:pStyle w:val="Beschriftung"/>
         <w:jc w:val="center"/>
       </w:pPr>
-      <w:bookmarkStart w:id="35" w:name="_Ref530569837"/>
+      <w:bookmarkStart w:id="36" w:name="_Ref530569837"/>
       <w:r>
         <w:t xml:space="preserve">Figure </w:t>
       </w:r>
@@ -11387,7 +11773,7 @@
         </w:rPr>
         <w:fldChar w:fldCharType="end"/>
       </w:r>
-      <w:bookmarkEnd w:id="35"/>
+      <w:bookmarkEnd w:id="36"/>
       <w:r>
         <w:t>: Herbicide effect settings window</w:t>
       </w:r>
@@ -11729,8 +12115,8 @@
         </w:rPr>
         <w:drawing>
           <wp:inline distT="0" distB="0" distL="0" distR="0">
-            <wp:extent cx="3200400" cy="2481846"/>
-            <wp:effectExtent l="19050" t="0" r="0" b="0"/>
+            <wp:extent cx="3086100" cy="2287021"/>
+            <wp:effectExtent l="0" t="0" r="0" b="0"/>
             <wp:docPr id="10" name="Bild 10"/>
             <wp:cNvGraphicFramePr>
               <a:graphicFrameLocks xmlns:a="http://schemas.openxmlformats.org/drawingml/2006/main" noChangeAspect="1"/>
@@ -11745,7 +12131,7 @@
                     </pic:cNvPicPr>
                   </pic:nvPicPr>
                   <pic:blipFill>
-                    <a:blip r:embed="rId17" cstate="print"/>
+                    <a:blip r:embed="rId21" cstate="print"/>
                     <a:srcRect/>
                     <a:stretch>
                       <a:fillRect/>
@@ -11754,7 +12140,7 @@
                   <pic:spPr bwMode="auto">
                     <a:xfrm>
                       <a:off x="0" y="0"/>
-                      <a:ext cx="3200470" cy="2481900"/>
+                      <a:ext cx="3086100" cy="2287021"/>
                     </a:xfrm>
                     <a:prstGeom prst="rect">
                       <a:avLst/>
@@ -11779,7 +12165,7 @@
         <w:pStyle w:val="Beschriftung"/>
         <w:jc w:val="center"/>
       </w:pPr>
-      <w:bookmarkStart w:id="36" w:name="_Ref530569926"/>
+      <w:bookmarkStart w:id="37" w:name="_Ref530569926"/>
       <w:r>
         <w:t xml:space="preserve">Figure </w:t>
       </w:r>
@@ -11804,7 +12190,7 @@
         </w:rPr>
         <w:fldChar w:fldCharType="end"/>
       </w:r>
-      <w:bookmarkEnd w:id="36"/>
+      <w:bookmarkEnd w:id="37"/>
       <w:r>
         <w:t>: Herbicide effects based on a txt-file</w:t>
       </w:r>
@@ -11874,7 +12260,6 @@
         <w:jc w:val="both"/>
       </w:pPr>
       <w:r>
-        <w:lastRenderedPageBreak/>
         <w:t xml:space="preserve">To facilitate the transfer of data, it is recommended to prepare a data file of the structure </w:t>
       </w:r>
     </w:p>
@@ -11901,6 +12286,7 @@
               <w:jc w:val="both"/>
             </w:pPr>
             <w:r>
+              <w:lastRenderedPageBreak/>
               <w:t>Application Rate Species 1</w:t>
             </w:r>
           </w:p>
@@ -11914,7 +12300,13 @@
               <w:jc w:val="both"/>
             </w:pPr>
             <w:r>
-              <w:t>Measured effect Species 1</w:t>
+              <w:t xml:space="preserve">Measured </w:t>
+            </w:r>
+            <w:r>
+              <w:t xml:space="preserve">value </w:t>
+            </w:r>
+            <w:r>
+              <w:t>Species 1</w:t>
             </w:r>
           </w:p>
         </w:tc>
@@ -11940,7 +12332,13 @@
               <w:jc w:val="both"/>
             </w:pPr>
             <w:r>
-              <w:t>Measured effect Species 2</w:t>
+              <w:t xml:space="preserve">Measured </w:t>
+            </w:r>
+            <w:r>
+              <w:t>value</w:t>
+            </w:r>
+            <w:r>
+              <w:t xml:space="preserve"> Species 2</w:t>
             </w:r>
           </w:p>
         </w:tc>
@@ -12110,7 +12508,7 @@
                     </pic:cNvPicPr>
                   </pic:nvPicPr>
                   <pic:blipFill>
-                    <a:blip r:embed="rId18" cstate="print"/>
+                    <a:blip r:embed="rId22" cstate="print"/>
                     <a:srcRect/>
                     <a:stretch>
                       <a:fillRect/>
@@ -12144,7 +12542,7 @@
         <w:pStyle w:val="Beschriftung"/>
         <w:jc w:val="center"/>
       </w:pPr>
-      <w:bookmarkStart w:id="37" w:name="_Ref530569976"/>
+      <w:bookmarkStart w:id="38" w:name="_Ref530569976"/>
       <w:r>
         <w:t xml:space="preserve">Figure </w:t>
       </w:r>
@@ -12169,7 +12567,7 @@
         </w:rPr>
         <w:fldChar w:fldCharType="end"/>
       </w:r>
-      <w:bookmarkEnd w:id="37"/>
+      <w:bookmarkEnd w:id="38"/>
       <w:r>
         <w:t xml:space="preserve">: Herbicide effects based on dose responses. Example of the data structure </w:t>
       </w:r>
@@ -12338,24 +12736,24 @@
       <w:pPr>
         <w:pStyle w:val="berschrift2"/>
       </w:pPr>
-      <w:bookmarkStart w:id="38" w:name="_Toc529972905"/>
+      <w:bookmarkStart w:id="39" w:name="_Toc529972905"/>
       <w:r>
         <w:t>Sensitivity</w:t>
       </w:r>
-      <w:bookmarkEnd w:id="38"/>
+      <w:bookmarkEnd w:id="39"/>
     </w:p>
     <w:p>
       <w:pPr>
         <w:pStyle w:val="berschrift3"/>
       </w:pPr>
-      <w:bookmarkStart w:id="39" w:name="_Toc529972906"/>
+      <w:bookmarkStart w:id="40" w:name="_Toc529972906"/>
       <w:r>
         <w:t>E</w:t>
       </w:r>
       <w:r>
         <w:t>ffects based on txt-file</w:t>
       </w:r>
-      <w:bookmarkEnd w:id="39"/>
+      <w:bookmarkEnd w:id="40"/>
     </w:p>
     <w:p>
       <w:pPr>
@@ -12515,15 +12913,7 @@
           <w:noProof/>
           <w:lang w:eastAsia="de-DE" w:bidi="ar-SA"/>
         </w:rPr>
-        <w:t xml:space="preserve">The PFT specific effect value is calculated by multiplying the effect value (of the specific attribute </w:t>
-      </w:r>
-      <w:r>
-        <w:rPr>
-          <w:noProof/>
-          <w:lang w:eastAsia="de-DE" w:bidi="ar-SA"/>
-        </w:rPr>
-        <w:lastRenderedPageBreak/>
-        <w:t>in a specific year, as defined in the txt-file) with the PFT specific sensitivity value.</w:t>
+        <w:t>The PFT specific effect value is calculated by multiplying the effect value (of the specific attribute in a specific year, as defined in the txt-file) with the PFT specific sensitivity value.</w:t>
       </w:r>
     </w:p>
     <w:p>
@@ -12540,6 +12930,7 @@
           <w:noProof/>
           <w:lang w:eastAsia="de-DE" w:bidi="ar-SA"/>
         </w:rPr>
+        <w:lastRenderedPageBreak/>
         <w:t>In the upper part of the window you can set all sens</w:t>
       </w:r>
       <w:r>
@@ -12602,7 +12993,7 @@
                     </pic:cNvPicPr>
                   </pic:nvPicPr>
                   <pic:blipFill>
-                    <a:blip r:embed="rId19" cstate="print"/>
+                    <a:blip r:embed="rId23" cstate="print"/>
                     <a:srcRect/>
                     <a:stretch>
                       <a:fillRect/>
@@ -12636,7 +13027,7 @@
         <w:pStyle w:val="Beschriftung"/>
         <w:jc w:val="center"/>
       </w:pPr>
-      <w:bookmarkStart w:id="40" w:name="_Ref530570019"/>
+      <w:bookmarkStart w:id="41" w:name="_Ref530570019"/>
       <w:r>
         <w:t xml:space="preserve">Figure </w:t>
       </w:r>
@@ -12661,7 +13052,7 @@
         </w:rPr>
         <w:fldChar w:fldCharType="end"/>
       </w:r>
-      <w:bookmarkEnd w:id="40"/>
+      <w:bookmarkEnd w:id="41"/>
       <w:r>
         <w:t>: PFT specific sensitivities</w:t>
       </w:r>
@@ -12670,14 +13061,14 @@
       <w:pPr>
         <w:pStyle w:val="berschrift3"/>
       </w:pPr>
-      <w:bookmarkStart w:id="41" w:name="_Toc529972907"/>
+      <w:bookmarkStart w:id="42" w:name="_Toc529972907"/>
       <w:r>
         <w:t>E</w:t>
       </w:r>
       <w:r>
         <w:t>ffects based on dose-response data</w:t>
       </w:r>
-      <w:bookmarkEnd w:id="41"/>
+      <w:bookmarkEnd w:id="42"/>
     </w:p>
     <w:p>
       <w:pPr>
@@ -12761,7 +13152,7 @@
                     </pic:cNvPicPr>
                   </pic:nvPicPr>
                   <pic:blipFill>
-                    <a:blip r:embed="rId20" cstate="print"/>
+                    <a:blip r:embed="rId24" cstate="print"/>
                     <a:srcRect/>
                     <a:stretch>
                       <a:fillRect/>
@@ -12795,7 +13186,7 @@
         <w:pStyle w:val="Beschriftung"/>
         <w:jc w:val="center"/>
       </w:pPr>
-      <w:bookmarkStart w:id="42" w:name="_Ref530570062"/>
+      <w:bookmarkStart w:id="43" w:name="_Ref530570062"/>
       <w:r>
         <w:t xml:space="preserve">Figure </w:t>
       </w:r>
@@ -12820,7 +13211,7 @@
         </w:rPr>
         <w:fldChar w:fldCharType="end"/>
       </w:r>
-      <w:bookmarkEnd w:id="42"/>
+      <w:bookmarkEnd w:id="43"/>
       <w:r>
         <w:t>: PFT specific dose response functions. The graphic on the right side shows examplary dose response functions based on 6 test species and random samples.</w:t>
       </w:r>
@@ -12829,11 +13220,11 @@
       <w:pPr>
         <w:pStyle w:val="berschrift2"/>
       </w:pPr>
-      <w:bookmarkStart w:id="43" w:name="_Toc529972908"/>
+      <w:bookmarkStart w:id="44" w:name="_Toc529972908"/>
       <w:r>
         <w:t>Start of simulations</w:t>
       </w:r>
-      <w:bookmarkEnd w:id="43"/>
+      <w:bookmarkEnd w:id="44"/>
     </w:p>
     <w:p>
       <w:pPr>
@@ -12871,39 +13262,9 @@
       <w:pPr>
         <w:pStyle w:val="berschrift3"/>
       </w:pPr>
-      <w:bookmarkStart w:id="44" w:name="_Toc529972909"/>
+      <w:bookmarkStart w:id="45" w:name="_Toc529972909"/>
       <w:r>
         <w:t>Number of repetitions:</w:t>
-      </w:r>
-      <w:bookmarkEnd w:id="44"/>
-    </w:p>
-    <w:p>
-      <w:pPr>
-        <w:jc w:val="both"/>
-      </w:pPr>
-      <w:r>
-        <w:t xml:space="preserve">A high number of repetitions is better (due to stochasticity in the model) but will also increase the runtime of the model. If you just want to test the GUI, you </w:t>
-      </w:r>
-      <w:r>
-        <w:t>may</w:t>
-      </w:r>
-      <w:r>
-        <w:t xml:space="preserve"> keep the number of repetitions between 3 and 10.  Otherwise we recommend </w:t>
-      </w:r>
-      <w:r>
-        <w:t>using</w:t>
-      </w:r>
-      <w:r>
-        <w:t xml:space="preserve"> at least 30 repetitions.</w:t>
-      </w:r>
-    </w:p>
-    <w:p>
-      <w:pPr>
-        <w:pStyle w:val="berschrift3"/>
-      </w:pPr>
-      <w:bookmarkStart w:id="45" w:name="_Toc529972910"/>
-      <w:r>
-        <w:t>Plot size</w:t>
       </w:r>
       <w:bookmarkEnd w:id="45"/>
     </w:p>
@@ -12912,22 +13273,28 @@
         <w:jc w:val="both"/>
       </w:pPr>
       <w:r>
-        <w:t xml:space="preserve">If you simulate small plot sizes, the runtime will be faster. However, you will have a lower number of PFTs in your system and /or higher variability in your simulations. When testing the GUI, you </w:t>
+        <w:t xml:space="preserve">A high number of repetitions is better (due to stochasticity in the model) but will also increase the runtime of the model. If you just want to test the GUI, you </w:t>
       </w:r>
       <w:r>
         <w:t>may</w:t>
       </w:r>
       <w:r>
-        <w:t xml:space="preserve"> set the plot size to 1 m², but if you run serious simulations, you should set it to 3 m².</w:t>
+        <w:t xml:space="preserve"> keep the number of repetitions between 3 and 10.  Otherwise we recommend </w:t>
+      </w:r>
+      <w:r>
+        <w:t>using</w:t>
+      </w:r>
+      <w:r>
+        <w:t xml:space="preserve"> at least 30 repetitions.</w:t>
       </w:r>
     </w:p>
     <w:p>
       <w:pPr>
         <w:pStyle w:val="berschrift3"/>
       </w:pPr>
-      <w:bookmarkStart w:id="46" w:name="_Toc529972911"/>
-      <w:r>
-        <w:t>External seed input</w:t>
+      <w:bookmarkStart w:id="46" w:name="_Toc529972910"/>
+      <w:r>
+        <w:t>Plot size</w:t>
       </w:r>
       <w:bookmarkEnd w:id="46"/>
     </w:p>
@@ -12936,21 +13303,45 @@
         <w:jc w:val="both"/>
       </w:pPr>
       <w:r>
-        <w:t xml:space="preserve">External seed input determines the degree of patch isolation. Without seed input, you will have only a few PFTs in your system. If seed input is too high, it might dominate the dynamics. </w:t>
-      </w:r>
-      <w:r>
-        <w:t>We recommend using 10 for medium seed input.</w:t>
+        <w:t xml:space="preserve">If you simulate small plot sizes, the runtime will be faster. However, you will have a lower number of PFTs in your system and /or higher variability in your simulations. When testing the GUI, you </w:t>
+      </w:r>
+      <w:r>
+        <w:t>may</w:t>
+      </w:r>
+      <w:r>
+        <w:t xml:space="preserve"> set the plot size to 1 m², but if you run serious simulations, you should set it to 3 m².</w:t>
       </w:r>
     </w:p>
     <w:p>
       <w:pPr>
         <w:pStyle w:val="berschrift3"/>
       </w:pPr>
-      <w:bookmarkStart w:id="47" w:name="_Toc529972912"/>
+      <w:bookmarkStart w:id="47" w:name="_Toc529972911"/>
+      <w:r>
+        <w:t>External seed input</w:t>
+      </w:r>
+      <w:bookmarkEnd w:id="47"/>
+    </w:p>
+    <w:p>
+      <w:pPr>
+        <w:jc w:val="both"/>
+      </w:pPr>
+      <w:r>
+        <w:t xml:space="preserve">External seed input determines the degree of patch isolation. Without seed input, you will have only a few PFTs in your system. If seed input is too high, it might dominate the dynamics. </w:t>
+      </w:r>
+      <w:r>
+        <w:t>We recommend using 10 for medium seed input.</w:t>
+      </w:r>
+    </w:p>
+    <w:p>
+      <w:pPr>
+        <w:pStyle w:val="berschrift3"/>
+      </w:pPr>
+      <w:bookmarkStart w:id="48" w:name="_Toc529972912"/>
       <w:r>
         <w:t>Application rates (only if effects are based on dose responses)</w:t>
       </w:r>
-      <w:bookmarkEnd w:id="47"/>
+      <w:bookmarkEnd w:id="48"/>
     </w:p>
     <w:p>
       <w:pPr>
@@ -12989,7 +13380,7 @@
                     </pic:cNvPicPr>
                   </pic:nvPicPr>
                   <pic:blipFill>
-                    <a:blip r:embed="rId21" cstate="print"/>
+                    <a:blip r:embed="rId25" cstate="print"/>
                     <a:srcRect/>
                     <a:stretch>
                       <a:fillRect/>
@@ -13023,7 +13414,7 @@
         <w:pStyle w:val="Beschriftung"/>
         <w:jc w:val="center"/>
       </w:pPr>
-      <w:bookmarkStart w:id="48" w:name="_Ref530570099"/>
+      <w:bookmarkStart w:id="49" w:name="_Ref530570099"/>
       <w:r>
         <w:t xml:space="preserve">Figure </w:t>
       </w:r>
@@ -13048,7 +13439,7 @@
         </w:rPr>
         <w:fldChar w:fldCharType="end"/>
       </w:r>
-      <w:bookmarkEnd w:id="48"/>
+      <w:bookmarkEnd w:id="49"/>
       <w:r>
         <w:t>: simulation specific settings and start of simulations</w:t>
       </w:r>
@@ -13118,11 +13509,11 @@
       <w:pPr>
         <w:pStyle w:val="berschrift2"/>
       </w:pPr>
-      <w:bookmarkStart w:id="49" w:name="_Toc529972913"/>
+      <w:bookmarkStart w:id="50" w:name="_Toc529972913"/>
       <w:r>
         <w:t>Simulation output and analyses</w:t>
       </w:r>
-      <w:bookmarkEnd w:id="49"/>
+      <w:bookmarkEnd w:id="50"/>
     </w:p>
     <w:p>
       <w:pPr>
@@ -13172,11 +13563,11 @@
       <w:pPr>
         <w:pStyle w:val="berschrift3"/>
       </w:pPr>
-      <w:bookmarkStart w:id="50" w:name="_Toc529972914"/>
+      <w:bookmarkStart w:id="51" w:name="_Toc529972914"/>
       <w:r>
         <w:t>Show settings of the project</w:t>
       </w:r>
-      <w:bookmarkEnd w:id="50"/>
+      <w:bookmarkEnd w:id="51"/>
     </w:p>
     <w:p>
       <w:pPr>
@@ -13222,11 +13613,11 @@
       <w:pPr>
         <w:pStyle w:val="berschrift3"/>
       </w:pPr>
-      <w:bookmarkStart w:id="51" w:name="_Toc529972915"/>
+      <w:bookmarkStart w:id="52" w:name="_Toc529972915"/>
       <w:r>
         <w:t>Community-level Tab</w:t>
       </w:r>
-      <w:bookmarkEnd w:id="51"/>
+      <w:bookmarkEnd w:id="52"/>
     </w:p>
     <w:p>
       <w:pPr>
@@ -13311,11 +13702,11 @@
       <w:pPr>
         <w:pStyle w:val="berschrift3"/>
       </w:pPr>
-      <w:bookmarkStart w:id="52" w:name="_Toc529972916"/>
+      <w:bookmarkStart w:id="53" w:name="_Toc529972916"/>
       <w:r>
         <w:t>Population-level tab</w:t>
       </w:r>
-      <w:bookmarkEnd w:id="52"/>
+      <w:bookmarkEnd w:id="53"/>
     </w:p>
     <w:p>
       <w:pPr>
@@ -13411,11 +13802,11 @@
       <w:pPr>
         <w:pStyle w:val="berschrift3"/>
       </w:pPr>
-      <w:bookmarkStart w:id="53" w:name="_Toc529972917"/>
+      <w:bookmarkStart w:id="54" w:name="_Toc529972917"/>
       <w:r>
         <w:t>Saving of outputs</w:t>
       </w:r>
-      <w:bookmarkEnd w:id="53"/>
+      <w:bookmarkEnd w:id="54"/>
     </w:p>
     <w:p>
       <w:pPr>
@@ -13461,11 +13852,11 @@
       <w:pPr>
         <w:pStyle w:val="berschrift3"/>
       </w:pPr>
-      <w:bookmarkStart w:id="54" w:name="_Toc529972918"/>
+      <w:bookmarkStart w:id="55" w:name="_Toc529972918"/>
       <w:r>
         <w:t>Saving the project</w:t>
       </w:r>
-      <w:bookmarkEnd w:id="54"/>
+      <w:bookmarkEnd w:id="55"/>
     </w:p>
     <w:p>
       <w:pPr>
@@ -13566,8 +13957,6 @@
       <w:r>
         <w:t xml:space="preserve"> You can choose if you want to keep the raw data files. (Can make up several GB of data)</w:t>
       </w:r>
-      <w:bookmarkStart w:id="55" w:name="_GoBack"/>
-      <w:bookmarkEnd w:id="55"/>
     </w:p>
     <w:p>
       <w:pPr>
@@ -13692,10 +14081,7 @@
         <w:fldChar w:fldCharType="begin"/>
       </w:r>
       <w:r>
-        <w:instrText xml:space="preserve"> SEQ Table \* </w:instrText>
-      </w:r>
-      <w:r>
-        <w:instrText xml:space="preserve">ARABIC </w:instrText>
+        <w:instrText xml:space="preserve"> SEQ Table \* ARABIC </w:instrText>
       </w:r>
       <w:r>
         <w:fldChar w:fldCharType="separate"/>
@@ -14696,7 +15082,7 @@
                     <pic:cNvPicPr/>
                   </pic:nvPicPr>
                   <pic:blipFill>
-                    <a:blip r:embed="rId22" cstate="print">
+                    <a:blip r:embed="rId26" cstate="print">
                       <a:extLst>
                         <a:ext uri="{28A0092B-C50C-407E-A947-70E740481C1C}">
                           <a14:useLocalDpi xmlns:a14="http://schemas.microsoft.com/office/drawing/2010/main" val="0"/>
@@ -14784,7 +15170,7 @@
                     <pic:cNvPicPr/>
                   </pic:nvPicPr>
                   <pic:blipFill>
-                    <a:blip r:embed="rId23" cstate="print">
+                    <a:blip r:embed="rId27" cstate="print">
                       <a:extLst>
                         <a:ext uri="{28A0092B-C50C-407E-A947-70E740481C1C}">
                           <a14:useLocalDpi xmlns:a14="http://schemas.microsoft.com/office/drawing/2010/main" val="0"/>
@@ -14874,7 +15260,7 @@
                     <pic:cNvPicPr/>
                   </pic:nvPicPr>
                   <pic:blipFill>
-                    <a:blip r:embed="rId24" cstate="print">
+                    <a:blip r:embed="rId28" cstate="print">
                       <a:extLst>
                         <a:ext uri="{28A0092B-C50C-407E-A947-70E740481C1C}">
                           <a14:useLocalDpi xmlns:a14="http://schemas.microsoft.com/office/drawing/2010/main" val="0"/>
@@ -18921,7 +19307,7 @@
                     <pic:cNvPicPr/>
                   </pic:nvPicPr>
                   <pic:blipFill>
-                    <a:blip r:embed="rId25" cstate="print">
+                    <a:blip r:embed="rId29" cstate="print">
                       <a:extLst>
                         <a:ext uri="{28A0092B-C50C-407E-A947-70E740481C1C}">
                           <a14:useLocalDpi xmlns:a14="http://schemas.microsoft.com/office/drawing/2010/main" val="0"/>
@@ -23665,7 +24051,7 @@
                     <pic:cNvPicPr/>
                   </pic:nvPicPr>
                   <pic:blipFill>
-                    <a:blip r:embed="rId26" cstate="print"/>
+                    <a:blip r:embed="rId30" cstate="print"/>
                     <a:stretch>
                       <a:fillRect/>
                     </a:stretch>
@@ -23742,7 +24128,7 @@
                     <pic:cNvPicPr/>
                   </pic:nvPicPr>
                   <pic:blipFill>
-                    <a:blip r:embed="rId27" cstate="print"/>
+                    <a:blip r:embed="rId31" cstate="print"/>
                     <a:stretch>
                       <a:fillRect/>
                     </a:stretch>
@@ -23820,7 +24206,7 @@
                     <pic:cNvPicPr/>
                   </pic:nvPicPr>
                   <pic:blipFill>
-                    <a:blip r:embed="rId28" cstate="print"/>
+                    <a:blip r:embed="rId32" cstate="print"/>
                     <a:stretch>
                       <a:fillRect/>
                     </a:stretch>
@@ -29261,7 +29647,7 @@
                     <pic:cNvPicPr/>
                   </pic:nvPicPr>
                   <pic:blipFill>
-                    <a:blip r:embed="rId29" cstate="print"/>
+                    <a:blip r:embed="rId33" cstate="print"/>
                     <a:stretch>
                       <a:fillRect/>
                     </a:stretch>
@@ -39135,7 +39521,7 @@
         <w:ind w:left="1470" w:hanging="360"/>
       </w:pPr>
     </w:lvl>
-    <w:lvl w:ilvl="2" w:tplc="0407001B" w:tentative="1">
+    <w:lvl w:ilvl="2" w:tplc="0407001B">
       <w:start w:val="1"/>
       <w:numFmt w:val="lowerRoman"/>
       <w:lvlText w:val="%3."/>
@@ -40917,6 +41303,56 @@
     <w:uiPriority w:val="99"/>
     <w:rsid w:val="002C74F5"/>
   </w:style>
+  <w:style w:type="paragraph" w:styleId="HTMLVorformatiert">
+    <w:name w:val="HTML Preformatted"/>
+    <w:basedOn w:val="Standard"/>
+    <w:link w:val="HTMLVorformatiertZchn"/>
+    <w:uiPriority w:val="99"/>
+    <w:semiHidden/>
+    <w:unhideWhenUsed/>
+    <w:rsid w:val="00316A30"/>
+    <w:pPr>
+      <w:tabs>
+        <w:tab w:val="left" w:pos="916"/>
+        <w:tab w:val="left" w:pos="1832"/>
+        <w:tab w:val="left" w:pos="2748"/>
+        <w:tab w:val="left" w:pos="3664"/>
+        <w:tab w:val="left" w:pos="4580"/>
+        <w:tab w:val="left" w:pos="5496"/>
+        <w:tab w:val="left" w:pos="6412"/>
+        <w:tab w:val="left" w:pos="7328"/>
+        <w:tab w:val="left" w:pos="8244"/>
+        <w:tab w:val="left" w:pos="9160"/>
+        <w:tab w:val="left" w:pos="10076"/>
+        <w:tab w:val="left" w:pos="10992"/>
+        <w:tab w:val="left" w:pos="11908"/>
+        <w:tab w:val="left" w:pos="12824"/>
+        <w:tab w:val="left" w:pos="13740"/>
+        <w:tab w:val="left" w:pos="14656"/>
+      </w:tabs>
+      <w:spacing w:after="0" w:line="240" w:lineRule="auto"/>
+    </w:pPr>
+    <w:rPr>
+      <w:rFonts w:ascii="Courier New" w:eastAsia="Times New Roman" w:hAnsi="Courier New" w:cs="Courier New"/>
+      <w:sz w:val="20"/>
+      <w:szCs w:val="20"/>
+      <w:lang w:val="de-DE" w:eastAsia="de-DE" w:bidi="ar-SA"/>
+    </w:rPr>
+  </w:style>
+  <w:style w:type="character" w:customStyle="1" w:styleId="HTMLVorformatiertZchn">
+    <w:name w:val="HTML Vorformatiert Zchn"/>
+    <w:basedOn w:val="Absatz-Standardschriftart"/>
+    <w:link w:val="HTMLVorformatiert"/>
+    <w:uiPriority w:val="99"/>
+    <w:semiHidden/>
+    <w:rsid w:val="00316A30"/>
+    <w:rPr>
+      <w:rFonts w:ascii="Courier New" w:eastAsia="Times New Roman" w:hAnsi="Courier New" w:cs="Courier New"/>
+      <w:sz w:val="20"/>
+      <w:szCs w:val="20"/>
+      <w:lang w:val="de-DE" w:eastAsia="de-DE" w:bidi="ar-SA"/>
+    </w:rPr>
+  </w:style>
 </w:styles>
 </file>
 
@@ -41398,7 +41834,7 @@
 </file>
 
 <file path=customXml/itemProps1.xml><?xml version="1.0" encoding="utf-8"?>
-<ds:datastoreItem xmlns:ds="http://schemas.openxmlformats.org/officeDocument/2006/customXml" ds:itemID="{9CD61849-3CB9-42D9-AB3F-D70FB89B2CBE}">
+<ds:datastoreItem xmlns:ds="http://schemas.openxmlformats.org/officeDocument/2006/customXml" ds:itemID="{9DB90C75-A316-4191-921A-FF86FF0961A8}">
   <ds:schemaRefs>
     <ds:schemaRef ds:uri="http://schemas.openxmlformats.org/officeDocument/2006/bibliography"/>
   </ds:schemaRefs>

</xml_diff>

<commit_message>
ODD protocol: adapt explanation of cutting PFTtoSpecies.txt: added missing PFTs Manual: only some spelling Selected.R: preset communities were all set to field edge --> corrected CalculateDR.R: deleted unit of application rate
</commit_message>
<xml_diff>
--- a/Manual, GMP, ODD, Literature/Manual.docx
+++ b/Manual, GMP, ODD, Literature/Manual.docx
@@ -5895,14 +5895,36 @@
       <w:r>
         <w:t xml:space="preserve">Figure </w:t>
       </w:r>
-      <w:fldSimple w:instr=" SEQ Figure \* ARABIC ">
-        <w:r>
-          <w:rPr>
-            <w:noProof/>
-          </w:rPr>
-          <w:t>3</w:t>
-        </w:r>
-      </w:fldSimple>
+      <w:r>
+        <w:rPr>
+          <w:noProof/>
+        </w:rPr>
+        <w:fldChar w:fldCharType="begin"/>
+      </w:r>
+      <w:r>
+        <w:rPr>
+          <w:noProof/>
+        </w:rPr>
+        <w:instrText xml:space="preserve"> SEQ Figure \* ARABIC </w:instrText>
+      </w:r>
+      <w:r>
+        <w:rPr>
+          <w:noProof/>
+        </w:rPr>
+        <w:fldChar w:fldCharType="separate"/>
+      </w:r>
+      <w:r>
+        <w:rPr>
+          <w:noProof/>
+        </w:rPr>
+        <w:t>3</w:t>
+      </w:r>
+      <w:r>
+        <w:rPr>
+          <w:noProof/>
+        </w:rPr>
+        <w:fldChar w:fldCharType="end"/>
+      </w:r>
       <w:bookmarkEnd w:id="24"/>
       <w:r>
         <w:t>: Selection of the community file</w:t>
@@ -6142,14 +6164,36 @@
       <w:r>
         <w:t xml:space="preserve">Figure </w:t>
       </w:r>
-      <w:fldSimple w:instr=" SEQ Figure \* ARABIC ">
-        <w:r>
-          <w:rPr>
-            <w:noProof/>
-          </w:rPr>
-          <w:t>4</w:t>
-        </w:r>
-      </w:fldSimple>
+      <w:r>
+        <w:rPr>
+          <w:noProof/>
+        </w:rPr>
+        <w:fldChar w:fldCharType="begin"/>
+      </w:r>
+      <w:r>
+        <w:rPr>
+          <w:noProof/>
+        </w:rPr>
+        <w:instrText xml:space="preserve"> SEQ Figure \* ARABIC </w:instrText>
+      </w:r>
+      <w:r>
+        <w:rPr>
+          <w:noProof/>
+        </w:rPr>
+        <w:fldChar w:fldCharType="separate"/>
+      </w:r>
+      <w:r>
+        <w:rPr>
+          <w:noProof/>
+        </w:rPr>
+        <w:t>4</w:t>
+      </w:r>
+      <w:r>
+        <w:rPr>
+          <w:noProof/>
+        </w:rPr>
+        <w:fldChar w:fldCharType="end"/>
+      </w:r>
       <w:bookmarkEnd w:id="26"/>
       <w:r>
         <w:t>: Environmental settings for preset communities.</w:t>
@@ -6383,14 +6427,36 @@
       <w:r>
         <w:t xml:space="preserve">Table </w:t>
       </w:r>
-      <w:fldSimple w:instr=" SEQ Table \* ARABIC ">
-        <w:r>
-          <w:rPr>
-            <w:noProof/>
-          </w:rPr>
-          <w:t>2</w:t>
-        </w:r>
-      </w:fldSimple>
+      <w:r>
+        <w:rPr>
+          <w:noProof/>
+        </w:rPr>
+        <w:fldChar w:fldCharType="begin"/>
+      </w:r>
+      <w:r>
+        <w:rPr>
+          <w:noProof/>
+        </w:rPr>
+        <w:instrText xml:space="preserve"> SEQ Table \* ARABIC </w:instrText>
+      </w:r>
+      <w:r>
+        <w:rPr>
+          <w:noProof/>
+        </w:rPr>
+        <w:fldChar w:fldCharType="separate"/>
+      </w:r>
+      <w:r>
+        <w:rPr>
+          <w:noProof/>
+        </w:rPr>
+        <w:t>2</w:t>
+      </w:r>
+      <w:r>
+        <w:rPr>
+          <w:noProof/>
+        </w:rPr>
+        <w:fldChar w:fldCharType="end"/>
+      </w:r>
       <w:bookmarkEnd w:id="28"/>
       <w:r>
         <w:t>: Trait characteristics</w:t>
@@ -10542,6 +10608,7 @@
           <w:noProof/>
           <w:sz w:val="16"/>
           <w:szCs w:val="16"/>
+          <w:lang w:val="de-DE"/>
         </w:rPr>
       </w:pPr>
       <w:r>
@@ -10566,7 +10633,17 @@
           <w:sz w:val="16"/>
           <w:szCs w:val="16"/>
         </w:rPr>
-        <w:t>Kleyer et al. 2008. The LEDA Traitbase: A database of life-history traits of Northwest European flora. J. Ecol. 96, 1266–1274.</w:t>
+        <w:t xml:space="preserve">Kleyer et al. 2008. The LEDA Traitbase: A database of life-history traits of Northwest European flora. </w:t>
+      </w:r>
+      <w:r>
+        <w:rPr>
+          <w:rFonts w:ascii="Times New Roman" w:hAnsi="Times New Roman" w:cs="Times New Roman"/>
+          <w:noProof/>
+          <w:sz w:val="16"/>
+          <w:szCs w:val="16"/>
+          <w:lang w:val="de-DE"/>
+        </w:rPr>
+        <w:t>J. Ecol. 96, 1266–1274.</w:t>
       </w:r>
     </w:p>
     <w:p>
@@ -10582,7 +10659,7 @@
           <w:noProof/>
           <w:sz w:val="16"/>
           <w:szCs w:val="16"/>
-          <w:lang w:val="de-DE"/>
+          <w:lang w:val="en-GB"/>
         </w:rPr>
       </w:pPr>
       <w:r>
@@ -10659,7 +10736,7 @@
           <w:sz w:val="16"/>
           <w:szCs w:val="16"/>
           <w:vertAlign w:val="superscript"/>
-          <w:lang w:val="de-DE"/>
+          <w:lang w:val="en-GB"/>
         </w:rPr>
         <w:t>3</w:t>
       </w:r>
@@ -10669,7 +10746,7 @@
           <w:noProof/>
           <w:sz w:val="16"/>
           <w:szCs w:val="16"/>
-          <w:lang w:val="de-DE"/>
+          <w:lang w:val="en-GB"/>
         </w:rPr>
         <w:t xml:space="preserve"> </w:t>
       </w:r>
@@ -10688,7 +10765,7 @@
           <w:noProof/>
           <w:sz w:val="16"/>
           <w:szCs w:val="16"/>
-          <w:lang w:val="de-DE"/>
+          <w:lang w:val="en-GB"/>
         </w:rPr>
         <w:t>J. Veg. Sci. 20, 511–516.</w:t>
       </w:r>
@@ -11248,12 +11325,7 @@
         <w:t>may</w:t>
       </w:r>
       <w:r>
-        <w:t xml:space="preserve"> select a smaller amount of initial</w:t>
-      </w:r>
-      <w:bookmarkStart w:id="35" w:name="_GoBack"/>
-      <w:bookmarkEnd w:id="35"/>
-      <w:r>
-        <w:t xml:space="preserve"> years.</w:t>
+        <w:t xml:space="preserve"> select a smaller amount of initial years.</w:t>
       </w:r>
     </w:p>
     <w:p>
@@ -11357,19 +11429,41 @@
         <w:pStyle w:val="Beschriftung"/>
         <w:jc w:val="center"/>
       </w:pPr>
-      <w:bookmarkStart w:id="36" w:name="_Ref530569837"/>
+      <w:bookmarkStart w:id="35" w:name="_Ref530569837"/>
       <w:r>
         <w:t xml:space="preserve">Figure </w:t>
       </w:r>
-      <w:fldSimple w:instr=" SEQ Figure \* ARABIC ">
-        <w:r>
-          <w:rPr>
-            <w:noProof/>
-          </w:rPr>
-          <w:t>7</w:t>
-        </w:r>
-      </w:fldSimple>
-      <w:bookmarkEnd w:id="36"/>
+      <w:r>
+        <w:rPr>
+          <w:noProof/>
+        </w:rPr>
+        <w:fldChar w:fldCharType="begin"/>
+      </w:r>
+      <w:r>
+        <w:rPr>
+          <w:noProof/>
+        </w:rPr>
+        <w:instrText xml:space="preserve"> SEQ Figure \* ARABIC </w:instrText>
+      </w:r>
+      <w:r>
+        <w:rPr>
+          <w:noProof/>
+        </w:rPr>
+        <w:fldChar w:fldCharType="separate"/>
+      </w:r>
+      <w:r>
+        <w:rPr>
+          <w:noProof/>
+        </w:rPr>
+        <w:t>7</w:t>
+      </w:r>
+      <w:r>
+        <w:rPr>
+          <w:noProof/>
+        </w:rPr>
+        <w:fldChar w:fldCharType="end"/>
+      </w:r>
+      <w:bookmarkEnd w:id="35"/>
       <w:r>
         <w:t>: Herbicide effect settings window</w:t>
       </w:r>
@@ -11753,19 +11847,41 @@
         <w:pStyle w:val="Beschriftung"/>
         <w:jc w:val="center"/>
       </w:pPr>
-      <w:bookmarkStart w:id="37" w:name="_Ref530569926"/>
+      <w:bookmarkStart w:id="36" w:name="_Ref530569926"/>
       <w:r>
         <w:t xml:space="preserve">Figure </w:t>
       </w:r>
-      <w:fldSimple w:instr=" SEQ Figure \* ARABIC ">
-        <w:r>
-          <w:rPr>
-            <w:noProof/>
-          </w:rPr>
-          <w:t>8</w:t>
-        </w:r>
-      </w:fldSimple>
-      <w:bookmarkEnd w:id="37"/>
+      <w:r>
+        <w:rPr>
+          <w:noProof/>
+        </w:rPr>
+        <w:fldChar w:fldCharType="begin"/>
+      </w:r>
+      <w:r>
+        <w:rPr>
+          <w:noProof/>
+        </w:rPr>
+        <w:instrText xml:space="preserve"> SEQ Figure \* ARABIC </w:instrText>
+      </w:r>
+      <w:r>
+        <w:rPr>
+          <w:noProof/>
+        </w:rPr>
+        <w:fldChar w:fldCharType="separate"/>
+      </w:r>
+      <w:r>
+        <w:rPr>
+          <w:noProof/>
+        </w:rPr>
+        <w:t>8</w:t>
+      </w:r>
+      <w:r>
+        <w:rPr>
+          <w:noProof/>
+        </w:rPr>
+        <w:fldChar w:fldCharType="end"/>
+      </w:r>
+      <w:bookmarkEnd w:id="36"/>
       <w:r>
         <w:t>: Herbicide effects based on a txt-file</w:t>
       </w:r>
@@ -12112,19 +12228,41 @@
         <w:pStyle w:val="Beschriftung"/>
         <w:jc w:val="center"/>
       </w:pPr>
-      <w:bookmarkStart w:id="38" w:name="_Ref530569976"/>
+      <w:bookmarkStart w:id="37" w:name="_Ref530569976"/>
       <w:r>
         <w:t xml:space="preserve">Figure </w:t>
       </w:r>
-      <w:fldSimple w:instr=" SEQ Figure \* ARABIC ">
-        <w:r>
-          <w:rPr>
-            <w:noProof/>
-          </w:rPr>
-          <w:t>9</w:t>
-        </w:r>
-      </w:fldSimple>
-      <w:bookmarkEnd w:id="38"/>
+      <w:r>
+        <w:rPr>
+          <w:noProof/>
+        </w:rPr>
+        <w:fldChar w:fldCharType="begin"/>
+      </w:r>
+      <w:r>
+        <w:rPr>
+          <w:noProof/>
+        </w:rPr>
+        <w:instrText xml:space="preserve"> SEQ Figure \* ARABIC </w:instrText>
+      </w:r>
+      <w:r>
+        <w:rPr>
+          <w:noProof/>
+        </w:rPr>
+        <w:fldChar w:fldCharType="separate"/>
+      </w:r>
+      <w:r>
+        <w:rPr>
+          <w:noProof/>
+        </w:rPr>
+        <w:t>9</w:t>
+      </w:r>
+      <w:r>
+        <w:rPr>
+          <w:noProof/>
+        </w:rPr>
+        <w:fldChar w:fldCharType="end"/>
+      </w:r>
+      <w:bookmarkEnd w:id="37"/>
       <w:r>
         <w:t xml:space="preserve">: Herbicide effects based on dose responses. Example of the data structure </w:t>
       </w:r>
@@ -12285,24 +12423,24 @@
       <w:pPr>
         <w:pStyle w:val="berschrift2"/>
       </w:pPr>
-      <w:bookmarkStart w:id="39" w:name="_Toc529972905"/>
+      <w:bookmarkStart w:id="38" w:name="_Toc529972905"/>
       <w:r>
         <w:t>Sensitivity</w:t>
       </w:r>
-      <w:bookmarkEnd w:id="39"/>
+      <w:bookmarkEnd w:id="38"/>
     </w:p>
     <w:p>
       <w:pPr>
         <w:pStyle w:val="berschrift3"/>
       </w:pPr>
-      <w:bookmarkStart w:id="40" w:name="_Toc529972906"/>
+      <w:bookmarkStart w:id="39" w:name="_Toc529972906"/>
       <w:r>
         <w:t>E</w:t>
       </w:r>
       <w:r>
         <w:t>ffects based on txt-file</w:t>
       </w:r>
-      <w:bookmarkEnd w:id="40"/>
+      <w:bookmarkEnd w:id="39"/>
     </w:p>
     <w:p>
       <w:pPr>
@@ -12576,19 +12714,41 @@
         <w:pStyle w:val="Beschriftung"/>
         <w:jc w:val="center"/>
       </w:pPr>
-      <w:bookmarkStart w:id="41" w:name="_Ref530570019"/>
+      <w:bookmarkStart w:id="40" w:name="_Ref530570019"/>
       <w:r>
         <w:t xml:space="preserve">Figure </w:t>
       </w:r>
-      <w:fldSimple w:instr=" SEQ Figure \* ARABIC ">
-        <w:r>
-          <w:rPr>
-            <w:noProof/>
-          </w:rPr>
-          <w:t>10</w:t>
-        </w:r>
-      </w:fldSimple>
-      <w:bookmarkEnd w:id="41"/>
+      <w:r>
+        <w:rPr>
+          <w:noProof/>
+        </w:rPr>
+        <w:fldChar w:fldCharType="begin"/>
+      </w:r>
+      <w:r>
+        <w:rPr>
+          <w:noProof/>
+        </w:rPr>
+        <w:instrText xml:space="preserve"> SEQ Figure \* ARABIC </w:instrText>
+      </w:r>
+      <w:r>
+        <w:rPr>
+          <w:noProof/>
+        </w:rPr>
+        <w:fldChar w:fldCharType="separate"/>
+      </w:r>
+      <w:r>
+        <w:rPr>
+          <w:noProof/>
+        </w:rPr>
+        <w:t>10</w:t>
+      </w:r>
+      <w:r>
+        <w:rPr>
+          <w:noProof/>
+        </w:rPr>
+        <w:fldChar w:fldCharType="end"/>
+      </w:r>
+      <w:bookmarkEnd w:id="40"/>
       <w:r>
         <w:t>: PFT specific sensitivities</w:t>
       </w:r>
@@ -12597,14 +12757,14 @@
       <w:pPr>
         <w:pStyle w:val="berschrift3"/>
       </w:pPr>
-      <w:bookmarkStart w:id="42" w:name="_Toc529972907"/>
+      <w:bookmarkStart w:id="41" w:name="_Toc529972907"/>
       <w:r>
         <w:t>E</w:t>
       </w:r>
       <w:r>
         <w:t>ffects based on dose-response data</w:t>
       </w:r>
-      <w:bookmarkEnd w:id="42"/>
+      <w:bookmarkEnd w:id="41"/>
     </w:p>
     <w:p>
       <w:pPr>
@@ -12706,19 +12866,41 @@
         <w:pStyle w:val="Beschriftung"/>
         <w:jc w:val="center"/>
       </w:pPr>
-      <w:bookmarkStart w:id="43" w:name="_Ref530570062"/>
+      <w:bookmarkStart w:id="42" w:name="_Ref530570062"/>
       <w:r>
         <w:t xml:space="preserve">Figure </w:t>
       </w:r>
-      <w:fldSimple w:instr=" SEQ Figure \* ARABIC ">
-        <w:r>
-          <w:rPr>
-            <w:noProof/>
-          </w:rPr>
-          <w:t>11</w:t>
-        </w:r>
-      </w:fldSimple>
-      <w:bookmarkEnd w:id="43"/>
+      <w:r>
+        <w:rPr>
+          <w:noProof/>
+        </w:rPr>
+        <w:fldChar w:fldCharType="begin"/>
+      </w:r>
+      <w:r>
+        <w:rPr>
+          <w:noProof/>
+        </w:rPr>
+        <w:instrText xml:space="preserve"> SEQ Figure \* ARABIC </w:instrText>
+      </w:r>
+      <w:r>
+        <w:rPr>
+          <w:noProof/>
+        </w:rPr>
+        <w:fldChar w:fldCharType="separate"/>
+      </w:r>
+      <w:r>
+        <w:rPr>
+          <w:noProof/>
+        </w:rPr>
+        <w:t>11</w:t>
+      </w:r>
+      <w:r>
+        <w:rPr>
+          <w:noProof/>
+        </w:rPr>
+        <w:fldChar w:fldCharType="end"/>
+      </w:r>
+      <w:bookmarkEnd w:id="42"/>
       <w:r>
         <w:t>: PFT specific dose response functions. The graphic on the right side shows examplary dose response functions based on 6 test species and random samples.</w:t>
       </w:r>
@@ -12727,11 +12909,11 @@
       <w:pPr>
         <w:pStyle w:val="berschrift2"/>
       </w:pPr>
-      <w:bookmarkStart w:id="44" w:name="_Toc529972908"/>
+      <w:bookmarkStart w:id="43" w:name="_Toc529972908"/>
       <w:r>
         <w:t>Start of simulations</w:t>
       </w:r>
-      <w:bookmarkEnd w:id="44"/>
+      <w:bookmarkEnd w:id="43"/>
     </w:p>
     <w:p>
       <w:pPr>
@@ -12769,9 +12951,39 @@
       <w:pPr>
         <w:pStyle w:val="berschrift3"/>
       </w:pPr>
-      <w:bookmarkStart w:id="45" w:name="_Toc529972909"/>
+      <w:bookmarkStart w:id="44" w:name="_Toc529972909"/>
       <w:r>
         <w:t>Number of repetitions</w:t>
+      </w:r>
+      <w:bookmarkEnd w:id="44"/>
+    </w:p>
+    <w:p>
+      <w:pPr>
+        <w:jc w:val="both"/>
+      </w:pPr>
+      <w:r>
+        <w:t xml:space="preserve">A high number of repetitions is better (due to stochasticity in the model) but will also increase the runtime of the model. If you just want to test the GUI, you </w:t>
+      </w:r>
+      <w:r>
+        <w:t>may</w:t>
+      </w:r>
+      <w:r>
+        <w:t xml:space="preserve"> keep the number of repetitions between 3 and 10.  Otherwise we recommend </w:t>
+      </w:r>
+      <w:r>
+        <w:t>using</w:t>
+      </w:r>
+      <w:r>
+        <w:t xml:space="preserve"> at least 30 repetitions.</w:t>
+      </w:r>
+    </w:p>
+    <w:p>
+      <w:pPr>
+        <w:pStyle w:val="berschrift3"/>
+      </w:pPr>
+      <w:bookmarkStart w:id="45" w:name="_Toc529972910"/>
+      <w:r>
+        <w:t>Plot size</w:t>
       </w:r>
       <w:bookmarkEnd w:id="45"/>
     </w:p>
@@ -12780,28 +12992,22 @@
         <w:jc w:val="both"/>
       </w:pPr>
       <w:r>
-        <w:t xml:space="preserve">A high number of repetitions is better (due to stochasticity in the model) but will also increase the runtime of the model. If you just want to test the GUI, you </w:t>
+        <w:t xml:space="preserve">If you simulate small plot sizes, the runtime will be faster. However, you will have a lower number of PFTs in your system and /or higher variability in your simulations. When testing the GUI, you </w:t>
       </w:r>
       <w:r>
         <w:t>may</w:t>
       </w:r>
       <w:r>
-        <w:t xml:space="preserve"> keep the number of repetitions between 3 and 10.  Otherwise we recommend </w:t>
-      </w:r>
-      <w:r>
-        <w:t>using</w:t>
-      </w:r>
-      <w:r>
-        <w:t xml:space="preserve"> at least 30 repetitions.</w:t>
+        <w:t xml:space="preserve"> set the plot size to 1 m², but if you run serious simulations, you should set it to 3 m².</w:t>
       </w:r>
     </w:p>
     <w:p>
       <w:pPr>
         <w:pStyle w:val="berschrift3"/>
       </w:pPr>
-      <w:bookmarkStart w:id="46" w:name="_Toc529972910"/>
-      <w:r>
-        <w:t>Plot size</w:t>
+      <w:bookmarkStart w:id="46" w:name="_Toc529972911"/>
+      <w:r>
+        <w:t>External seed input</w:t>
       </w:r>
       <w:bookmarkEnd w:id="46"/>
     </w:p>
@@ -12810,45 +13016,21 @@
         <w:jc w:val="both"/>
       </w:pPr>
       <w:r>
-        <w:t xml:space="preserve">If you simulate small plot sizes, the runtime will be faster. However, you will have a lower number of PFTs in your system and /or higher variability in your simulations. When testing the GUI, you </w:t>
-      </w:r>
-      <w:r>
-        <w:t>may</w:t>
-      </w:r>
-      <w:r>
-        <w:t xml:space="preserve"> set the plot size to 1 m², but if you run serious simulations, you should set it to 3 m².</w:t>
+        <w:t xml:space="preserve">External seed input determines the degree of patch isolation. Without seed input, you will have only a few PFTs in your system. If seed input is too high, it might dominate the dynamics. </w:t>
+      </w:r>
+      <w:r>
+        <w:t>We recommend using 10 for medium seed input.</w:t>
       </w:r>
     </w:p>
     <w:p>
       <w:pPr>
         <w:pStyle w:val="berschrift3"/>
       </w:pPr>
-      <w:bookmarkStart w:id="47" w:name="_Toc529972911"/>
-      <w:r>
-        <w:t>External seed input</w:t>
+      <w:bookmarkStart w:id="47" w:name="_Toc529972912"/>
+      <w:r>
+        <w:t>Application rates (only if effects are based on dose responses)</w:t>
       </w:r>
       <w:bookmarkEnd w:id="47"/>
-    </w:p>
-    <w:p>
-      <w:pPr>
-        <w:jc w:val="both"/>
-      </w:pPr>
-      <w:r>
-        <w:t xml:space="preserve">External seed input determines the degree of patch isolation. Without seed input, you will have only a few PFTs in your system. If seed input is too high, it might dominate the dynamics. </w:t>
-      </w:r>
-      <w:r>
-        <w:t>We recommend using 10 for medium seed input.</w:t>
-      </w:r>
-    </w:p>
-    <w:p>
-      <w:pPr>
-        <w:pStyle w:val="berschrift3"/>
-      </w:pPr>
-      <w:bookmarkStart w:id="48" w:name="_Toc529972912"/>
-      <w:r>
-        <w:t>Application rates (only if effects are based on dose responses)</w:t>
-      </w:r>
-      <w:bookmarkEnd w:id="48"/>
     </w:p>
     <w:p>
       <w:pPr>
@@ -12921,19 +13103,41 @@
         <w:pStyle w:val="Beschriftung"/>
         <w:jc w:val="center"/>
       </w:pPr>
-      <w:bookmarkStart w:id="49" w:name="_Ref530570099"/>
+      <w:bookmarkStart w:id="48" w:name="_Ref530570099"/>
       <w:r>
         <w:t xml:space="preserve">Figure </w:t>
       </w:r>
-      <w:fldSimple w:instr=" SEQ Figure \* ARABIC ">
-        <w:r>
-          <w:rPr>
-            <w:noProof/>
-          </w:rPr>
-          <w:t>12</w:t>
-        </w:r>
-      </w:fldSimple>
-      <w:bookmarkEnd w:id="49"/>
+      <w:r>
+        <w:rPr>
+          <w:noProof/>
+        </w:rPr>
+        <w:fldChar w:fldCharType="begin"/>
+      </w:r>
+      <w:r>
+        <w:rPr>
+          <w:noProof/>
+        </w:rPr>
+        <w:instrText xml:space="preserve"> SEQ Figure \* ARABIC </w:instrText>
+      </w:r>
+      <w:r>
+        <w:rPr>
+          <w:noProof/>
+        </w:rPr>
+        <w:fldChar w:fldCharType="separate"/>
+      </w:r>
+      <w:r>
+        <w:rPr>
+          <w:noProof/>
+        </w:rPr>
+        <w:t>12</w:t>
+      </w:r>
+      <w:r>
+        <w:rPr>
+          <w:noProof/>
+        </w:rPr>
+        <w:fldChar w:fldCharType="end"/>
+      </w:r>
+      <w:bookmarkEnd w:id="48"/>
       <w:r>
         <w:t>: simulation specific settings and start of simulations</w:t>
       </w:r>
@@ -13003,11 +13207,11 @@
       <w:pPr>
         <w:pStyle w:val="berschrift2"/>
       </w:pPr>
-      <w:bookmarkStart w:id="50" w:name="_Toc529972913"/>
+      <w:bookmarkStart w:id="49" w:name="_Toc529972913"/>
       <w:r>
         <w:t>Simulation output and analyses</w:t>
       </w:r>
-      <w:bookmarkEnd w:id="50"/>
+      <w:bookmarkEnd w:id="49"/>
     </w:p>
     <w:p>
       <w:pPr>
@@ -13057,11 +13261,11 @@
       <w:pPr>
         <w:pStyle w:val="berschrift3"/>
       </w:pPr>
-      <w:bookmarkStart w:id="51" w:name="_Toc529972914"/>
+      <w:bookmarkStart w:id="50" w:name="_Toc529972914"/>
       <w:r>
         <w:t>Show settings of the project</w:t>
       </w:r>
-      <w:bookmarkEnd w:id="51"/>
+      <w:bookmarkEnd w:id="50"/>
     </w:p>
     <w:p>
       <w:pPr>
@@ -13107,11 +13311,11 @@
       <w:pPr>
         <w:pStyle w:val="berschrift3"/>
       </w:pPr>
-      <w:bookmarkStart w:id="52" w:name="_Toc529972915"/>
+      <w:bookmarkStart w:id="51" w:name="_Toc529972915"/>
       <w:r>
         <w:t>Community-level Tab</w:t>
       </w:r>
-      <w:bookmarkEnd w:id="52"/>
+      <w:bookmarkEnd w:id="51"/>
     </w:p>
     <w:p>
       <w:pPr>
@@ -13188,11 +13392,11 @@
       <w:pPr>
         <w:pStyle w:val="berschrift3"/>
       </w:pPr>
-      <w:bookmarkStart w:id="53" w:name="_Toc529972916"/>
+      <w:bookmarkStart w:id="52" w:name="_Toc529972916"/>
       <w:r>
         <w:t>Population-level tab</w:t>
       </w:r>
-      <w:bookmarkEnd w:id="53"/>
+      <w:bookmarkEnd w:id="52"/>
     </w:p>
     <w:p>
       <w:pPr>
@@ -13288,11 +13492,11 @@
       <w:pPr>
         <w:pStyle w:val="berschrift3"/>
       </w:pPr>
-      <w:bookmarkStart w:id="54" w:name="_Toc529972917"/>
+      <w:bookmarkStart w:id="53" w:name="_Toc529972917"/>
       <w:r>
         <w:t>Saving of outputs</w:t>
       </w:r>
-      <w:bookmarkEnd w:id="54"/>
+      <w:bookmarkEnd w:id="53"/>
     </w:p>
     <w:p>
       <w:pPr>
@@ -13322,11 +13526,11 @@
       <w:pPr>
         <w:pStyle w:val="berschrift3"/>
       </w:pPr>
-      <w:bookmarkStart w:id="55" w:name="_Toc529972918"/>
+      <w:bookmarkStart w:id="54" w:name="_Toc529972918"/>
       <w:r>
         <w:t>Saving the project</w:t>
       </w:r>
-      <w:bookmarkEnd w:id="55"/>
+      <w:bookmarkEnd w:id="54"/>
     </w:p>
     <w:p>
       <w:pPr>
@@ -13427,15 +13631,15 @@
       <w:pPr>
         <w:pStyle w:val="berschrift1"/>
       </w:pPr>
-      <w:bookmarkStart w:id="56" w:name="_Ref529965403"/>
-      <w:bookmarkStart w:id="57" w:name="_Ref529965740"/>
-      <w:bookmarkStart w:id="58" w:name="_Toc529972919"/>
+      <w:bookmarkStart w:id="55" w:name="_Ref529965403"/>
+      <w:bookmarkStart w:id="56" w:name="_Ref529965740"/>
+      <w:bookmarkStart w:id="57" w:name="_Toc529972919"/>
       <w:r>
         <w:t>Examples</w:t>
       </w:r>
+      <w:bookmarkEnd w:id="55"/>
       <w:bookmarkEnd w:id="56"/>
       <w:bookmarkEnd w:id="57"/>
-      <w:bookmarkEnd w:id="58"/>
     </w:p>
     <w:p>
       <w:r>
@@ -13530,19 +13734,41 @@
         <w:pStyle w:val="Beschriftung"/>
         <w:keepNext/>
       </w:pPr>
-      <w:bookmarkStart w:id="59" w:name="_Ref530571549"/>
+      <w:bookmarkStart w:id="58" w:name="_Ref530571549"/>
       <w:r>
         <w:t xml:space="preserve">Table </w:t>
       </w:r>
-      <w:fldSimple w:instr=" SEQ Table \* ARABIC ">
-        <w:r>
-          <w:rPr>
-            <w:noProof/>
-          </w:rPr>
-          <w:t>3</w:t>
-        </w:r>
-      </w:fldSimple>
-      <w:bookmarkEnd w:id="59"/>
+      <w:r>
+        <w:rPr>
+          <w:noProof/>
+        </w:rPr>
+        <w:fldChar w:fldCharType="begin"/>
+      </w:r>
+      <w:r>
+        <w:rPr>
+          <w:noProof/>
+        </w:rPr>
+        <w:instrText xml:space="preserve"> SEQ Table \* ARABIC </w:instrText>
+      </w:r>
+      <w:r>
+        <w:rPr>
+          <w:noProof/>
+        </w:rPr>
+        <w:fldChar w:fldCharType="separate"/>
+      </w:r>
+      <w:r>
+        <w:rPr>
+          <w:noProof/>
+        </w:rPr>
+        <w:t>3</w:t>
+      </w:r>
+      <w:r>
+        <w:rPr>
+          <w:noProof/>
+        </w:rPr>
+        <w:fldChar w:fldCharType="end"/>
+      </w:r>
+      <w:bookmarkEnd w:id="58"/>
       <w:r>
         <w:t>: Summary of simulation settings for the example of herbicide effects mased on a txt-file</w:t>
       </w:r>
@@ -13582,7 +13808,10 @@
               <w:cnfStyle w:val="100000000000" w:firstRow="1" w:lastRow="0" w:firstColumn="0" w:lastColumn="0" w:oddVBand="0" w:evenVBand="0" w:oddHBand="0" w:evenHBand="0" w:firstRowFirstColumn="0" w:firstRowLastColumn="0" w:lastRowFirstColumn="0" w:lastRowLastColumn="0"/>
             </w:pPr>
             <w:r>
-              <w:t>Type of value</w:t>
+              <w:t>V</w:t>
+            </w:r>
+            <w:r>
+              <w:t>alue</w:t>
             </w:r>
           </w:p>
         </w:tc>
@@ -13611,7 +13840,13 @@
           </w:tcPr>
           <w:p>
             <w:r>
-              <w:t>IBCommunity</w:t>
+              <w:t>IBC</w:t>
+            </w:r>
+            <w:r>
+              <w:t>c</w:t>
+            </w:r>
+            <w:r>
+              <w:t>ommunity</w:t>
             </w:r>
           </w:p>
         </w:tc>
@@ -14600,14 +14835,36 @@
       <w:r>
         <w:t xml:space="preserve">Figure </w:t>
       </w:r>
-      <w:fldSimple w:instr=" SEQ Figure \* ARABIC ">
-        <w:r>
-          <w:rPr>
-            <w:noProof/>
-          </w:rPr>
-          <w:t>14</w:t>
-        </w:r>
-      </w:fldSimple>
+      <w:r>
+        <w:rPr>
+          <w:noProof/>
+        </w:rPr>
+        <w:fldChar w:fldCharType="begin"/>
+      </w:r>
+      <w:r>
+        <w:rPr>
+          <w:noProof/>
+        </w:rPr>
+        <w:instrText xml:space="preserve"> SEQ Figure \* ARABIC </w:instrText>
+      </w:r>
+      <w:r>
+        <w:rPr>
+          <w:noProof/>
+        </w:rPr>
+        <w:fldChar w:fldCharType="separate"/>
+      </w:r>
+      <w:r>
+        <w:rPr>
+          <w:noProof/>
+        </w:rPr>
+        <w:t>14</w:t>
+      </w:r>
+      <w:r>
+        <w:rPr>
+          <w:noProof/>
+        </w:rPr>
+        <w:fldChar w:fldCharType="end"/>
+      </w:r>
       <w:r>
         <w:t>: Effect on diffe</w:t>
       </w:r>
@@ -14677,14 +14934,36 @@
       <w:r>
         <w:t xml:space="preserve">Figure </w:t>
       </w:r>
-      <w:fldSimple w:instr=" SEQ Figure \* ARABIC ">
-        <w:r>
-          <w:rPr>
-            <w:noProof/>
-          </w:rPr>
-          <w:t>15</w:t>
-        </w:r>
-      </w:fldSimple>
+      <w:r>
+        <w:rPr>
+          <w:noProof/>
+        </w:rPr>
+        <w:fldChar w:fldCharType="begin"/>
+      </w:r>
+      <w:r>
+        <w:rPr>
+          <w:noProof/>
+        </w:rPr>
+        <w:instrText xml:space="preserve"> SEQ Figure \* ARABIC </w:instrText>
+      </w:r>
+      <w:r>
+        <w:rPr>
+          <w:noProof/>
+        </w:rPr>
+        <w:fldChar w:fldCharType="separate"/>
+      </w:r>
+      <w:r>
+        <w:rPr>
+          <w:noProof/>
+        </w:rPr>
+        <w:t>15</w:t>
+      </w:r>
+      <w:r>
+        <w:rPr>
+          <w:noProof/>
+        </w:rPr>
+        <w:fldChar w:fldCharType="end"/>
+      </w:r>
       <w:r>
         <w:t>: Long-term impacts on the diversity indices over the simulated period. Herbicide application starts in year 25 and ended in year 35. . The theoretical herbicde had an impact on biomass, mortality and establishment (0.9, respectively). PFTs had random sensitivities. Grey ribbons show the fluctuations within control simulations, the black lines show the mean of the treatment.</w:t>
       </w:r>
@@ -16779,14 +17058,36 @@
       <w:r>
         <w:t xml:space="preserve">Table </w:t>
       </w:r>
-      <w:fldSimple w:instr=" SEQ Table \* ARABIC ">
-        <w:r>
-          <w:rPr>
-            <w:noProof/>
-          </w:rPr>
-          <w:t>5</w:t>
-        </w:r>
-      </w:fldSimple>
+      <w:r>
+        <w:rPr>
+          <w:noProof/>
+        </w:rPr>
+        <w:fldChar w:fldCharType="begin"/>
+      </w:r>
+      <w:r>
+        <w:rPr>
+          <w:noProof/>
+        </w:rPr>
+        <w:instrText xml:space="preserve"> SEQ Table \* ARABIC </w:instrText>
+      </w:r>
+      <w:r>
+        <w:rPr>
+          <w:noProof/>
+        </w:rPr>
+        <w:fldChar w:fldCharType="separate"/>
+      </w:r>
+      <w:r>
+        <w:rPr>
+          <w:noProof/>
+        </w:rPr>
+        <w:t>5</w:t>
+      </w:r>
+      <w:r>
+        <w:rPr>
+          <w:noProof/>
+        </w:rPr>
+        <w:fldChar w:fldCharType="end"/>
+      </w:r>
       <w:r>
         <w:t xml:space="preserve">: Number of weeks in which the mean (mininmal and maximal) </w:t>
       </w:r>
@@ -18720,14 +19021,36 @@
         <w:lastRenderedPageBreak/>
         <w:t xml:space="preserve">Table </w:t>
       </w:r>
-      <w:fldSimple w:instr=" SEQ Table \* ARABIC ">
-        <w:r>
-          <w:rPr>
-            <w:noProof/>
-          </w:rPr>
-          <w:t>6</w:t>
-        </w:r>
-      </w:fldSimple>
+      <w:r>
+        <w:rPr>
+          <w:noProof/>
+        </w:rPr>
+        <w:fldChar w:fldCharType="begin"/>
+      </w:r>
+      <w:r>
+        <w:rPr>
+          <w:noProof/>
+        </w:rPr>
+        <w:instrText xml:space="preserve"> SEQ Table \* ARABIC </w:instrText>
+      </w:r>
+      <w:r>
+        <w:rPr>
+          <w:noProof/>
+        </w:rPr>
+        <w:fldChar w:fldCharType="separate"/>
+      </w:r>
+      <w:r>
+        <w:rPr>
+          <w:noProof/>
+        </w:rPr>
+        <w:t>6</w:t>
+      </w:r>
+      <w:r>
+        <w:rPr>
+          <w:noProof/>
+        </w:rPr>
+        <w:fldChar w:fldCharType="end"/>
+      </w:r>
       <w:r>
         <w:t>: Number of weeks in which the mean (mininmal and maximal) negative effect on population size is within a certain effect class for two different PFTs. As IBC-grass simulates only 30 weeks of growing period, the maximal number of weeks is 30. Simulated herbicide application starts in year 25.</w:t>
       </w:r>
@@ -22183,19 +22506,41 @@
         <w:pStyle w:val="Beschriftung"/>
         <w:keepNext/>
       </w:pPr>
-      <w:bookmarkStart w:id="60" w:name="_Ref530573188"/>
+      <w:bookmarkStart w:id="59" w:name="_Ref530573188"/>
       <w:r>
         <w:t xml:space="preserve">Table </w:t>
       </w:r>
-      <w:fldSimple w:instr=" SEQ Table \* ARABIC ">
-        <w:r>
-          <w:rPr>
-            <w:noProof/>
-          </w:rPr>
-          <w:t>7</w:t>
-        </w:r>
-      </w:fldSimple>
-      <w:bookmarkEnd w:id="60"/>
+      <w:r>
+        <w:rPr>
+          <w:noProof/>
+        </w:rPr>
+        <w:fldChar w:fldCharType="begin"/>
+      </w:r>
+      <w:r>
+        <w:rPr>
+          <w:noProof/>
+        </w:rPr>
+        <w:instrText xml:space="preserve"> SEQ Table \* ARABIC </w:instrText>
+      </w:r>
+      <w:r>
+        <w:rPr>
+          <w:noProof/>
+        </w:rPr>
+        <w:fldChar w:fldCharType="separate"/>
+      </w:r>
+      <w:r>
+        <w:rPr>
+          <w:noProof/>
+        </w:rPr>
+        <w:t>7</w:t>
+      </w:r>
+      <w:r>
+        <w:rPr>
+          <w:noProof/>
+        </w:rPr>
+        <w:fldChar w:fldCharType="end"/>
+      </w:r>
+      <w:bookmarkEnd w:id="59"/>
       <w:r>
         <w:t>: Summary of simulation settings for the example of herbicide effects mased on dose-responses</w:t>
       </w:r>
@@ -22235,7 +22580,10 @@
               <w:cnfStyle w:val="100000000000" w:firstRow="1" w:lastRow="0" w:firstColumn="0" w:lastColumn="0" w:oddVBand="0" w:evenVBand="0" w:oddHBand="0" w:evenHBand="0" w:firstRowFirstColumn="0" w:firstRowLastColumn="0" w:lastRowFirstColumn="0" w:lastRowLastColumn="0"/>
             </w:pPr>
             <w:r>
-              <w:t>Type of value</w:t>
+              <w:t>V</w:t>
+            </w:r>
+            <w:r>
+              <w:t>alue</w:t>
             </w:r>
           </w:p>
         </w:tc>
@@ -23514,7 +23862,15 @@
         <w:t>20</w:t>
       </w:r>
       <w:r>
-        <w:t>. The theoretical herbicde had an impact on biomass</w:t>
+        <w:t>. The theoretical herbic</w:t>
+      </w:r>
+      <w:r>
+        <w:t>i</w:t>
+      </w:r>
+      <w:bookmarkStart w:id="60" w:name="_GoBack"/>
+      <w:bookmarkEnd w:id="60"/>
+      <w:r>
+        <w:t>de had an impact on biomass</w:t>
       </w:r>
       <w:r>
         <w:t xml:space="preserve"> and mortality.</w:t>
@@ -26261,14 +26617,36 @@
         <w:lastRenderedPageBreak/>
         <w:t xml:space="preserve">Table </w:t>
       </w:r>
-      <w:fldSimple w:instr=" SEQ Table \* ARABIC ">
-        <w:r>
-          <w:rPr>
-            <w:noProof/>
-          </w:rPr>
-          <w:t>9</w:t>
-        </w:r>
-      </w:fldSimple>
+      <w:r>
+        <w:rPr>
+          <w:noProof/>
+        </w:rPr>
+        <w:fldChar w:fldCharType="begin"/>
+      </w:r>
+      <w:r>
+        <w:rPr>
+          <w:noProof/>
+        </w:rPr>
+        <w:instrText xml:space="preserve"> SEQ Table \* ARABIC </w:instrText>
+      </w:r>
+      <w:r>
+        <w:rPr>
+          <w:noProof/>
+        </w:rPr>
+        <w:fldChar w:fldCharType="separate"/>
+      </w:r>
+      <w:r>
+        <w:rPr>
+          <w:noProof/>
+        </w:rPr>
+        <w:t>9</w:t>
+      </w:r>
+      <w:r>
+        <w:rPr>
+          <w:noProof/>
+        </w:rPr>
+        <w:fldChar w:fldCharType="end"/>
+      </w:r>
       <w:r>
         <w:t xml:space="preserve">: Number of weeks in which the mean (mininmal and maximal) negative effect on the inverse simpson index is within a certain effect class. As IBC-grass simulates only 30 weeks of growing period, the maximal number of weeks is 30. Simulated herbicide application starts in year </w:t>
       </w:r>
@@ -37947,7 +38325,7 @@
 
 <file path=word/numbering.xml><?xml version="1.0" encoding="utf-8"?>
 <w:numbering xmlns:wpc="http://schemas.microsoft.com/office/word/2010/wordprocessingCanvas" xmlns:mc="http://schemas.openxmlformats.org/markup-compatibility/2006" xmlns:o="urn:schemas-microsoft-com:office:office" xmlns:r="http://schemas.openxmlformats.org/officeDocument/2006/relationships" xmlns:m="http://schemas.openxmlformats.org/officeDocument/2006/math" xmlns:v="urn:schemas-microsoft-com:vml" xmlns:wp14="http://schemas.microsoft.com/office/word/2010/wordprocessingDrawing" xmlns:wp="http://schemas.openxmlformats.org/drawingml/2006/wordprocessingDrawing" xmlns:w10="urn:schemas-microsoft-com:office:word" xmlns:w="http://schemas.openxmlformats.org/wordprocessingml/2006/main" xmlns:w14="http://schemas.microsoft.com/office/word/2010/wordml" xmlns:w15="http://schemas.microsoft.com/office/word/2012/wordml" xmlns:wpg="http://schemas.microsoft.com/office/word/2010/wordprocessingGroup" xmlns:wpi="http://schemas.microsoft.com/office/word/2010/wordprocessingInk" xmlns:wne="http://schemas.microsoft.com/office/word/2006/wordml" xmlns:wps="http://schemas.microsoft.com/office/word/2010/wordprocessingShape" mc:Ignorable="w14 w15 wp14">
-  <w:abstractNum w:abstractNumId="0">
+  <w:abstractNum w:abstractNumId="0" w15:restartNumberingAfterBreak="0">
     <w:nsid w:val="00295F78"/>
     <w:multiLevelType w:val="hybridMultilevel"/>
     <w:tmpl w:val="51D837B2"/>
@@ -38036,7 +38414,7 @@
       </w:pPr>
     </w:lvl>
   </w:abstractNum>
-  <w:abstractNum w:abstractNumId="1">
+  <w:abstractNum w:abstractNumId="1" w15:restartNumberingAfterBreak="0">
     <w:nsid w:val="01555199"/>
     <w:multiLevelType w:val="hybridMultilevel"/>
     <w:tmpl w:val="23CCD664"/>
@@ -38149,7 +38527,7 @@
       </w:rPr>
     </w:lvl>
   </w:abstractNum>
-  <w:abstractNum w:abstractNumId="2">
+  <w:abstractNum w:abstractNumId="2" w15:restartNumberingAfterBreak="0">
     <w:nsid w:val="0FED1A23"/>
     <w:multiLevelType w:val="hybridMultilevel"/>
     <w:tmpl w:val="1C44AA90"/>
@@ -38238,7 +38616,7 @@
       </w:pPr>
     </w:lvl>
   </w:abstractNum>
-  <w:abstractNum w:abstractNumId="3">
+  <w:abstractNum w:abstractNumId="3" w15:restartNumberingAfterBreak="0">
     <w:nsid w:val="1F0832C8"/>
     <w:multiLevelType w:val="hybridMultilevel"/>
     <w:tmpl w:val="93467D28"/>
@@ -38327,7 +38705,7 @@
       </w:pPr>
     </w:lvl>
   </w:abstractNum>
-  <w:abstractNum w:abstractNumId="4">
+  <w:abstractNum w:abstractNumId="4" w15:restartNumberingAfterBreak="0">
     <w:nsid w:val="23F11BCB"/>
     <w:multiLevelType w:val="hybridMultilevel"/>
     <w:tmpl w:val="42DEB014"/>
@@ -38416,7 +38794,7 @@
       </w:pPr>
     </w:lvl>
   </w:abstractNum>
-  <w:abstractNum w:abstractNumId="5">
+  <w:abstractNum w:abstractNumId="5" w15:restartNumberingAfterBreak="0">
     <w:nsid w:val="2C457CBB"/>
     <w:multiLevelType w:val="hybridMultilevel"/>
     <w:tmpl w:val="60CCD666"/>
@@ -38505,7 +38883,7 @@
       </w:pPr>
     </w:lvl>
   </w:abstractNum>
-  <w:abstractNum w:abstractNumId="6">
+  <w:abstractNum w:abstractNumId="6" w15:restartNumberingAfterBreak="0">
     <w:nsid w:val="2D997BD6"/>
     <w:multiLevelType w:val="hybridMultilevel"/>
     <w:tmpl w:val="4C2A7708"/>
@@ -38591,7 +38969,7 @@
       </w:pPr>
     </w:lvl>
   </w:abstractNum>
-  <w:abstractNum w:abstractNumId="7">
+  <w:abstractNum w:abstractNumId="7" w15:restartNumberingAfterBreak="0">
     <w:nsid w:val="34194EDD"/>
     <w:multiLevelType w:val="hybridMultilevel"/>
     <w:tmpl w:val="55E6AFD6"/>
@@ -38677,7 +39055,7 @@
       </w:pPr>
     </w:lvl>
   </w:abstractNum>
-  <w:abstractNum w:abstractNumId="8">
+  <w:abstractNum w:abstractNumId="8" w15:restartNumberingAfterBreak="0">
     <w:nsid w:val="387B73D8"/>
     <w:multiLevelType w:val="hybridMultilevel"/>
     <w:tmpl w:val="E8F81654"/>
@@ -38763,7 +39141,7 @@
       </w:pPr>
     </w:lvl>
   </w:abstractNum>
-  <w:abstractNum w:abstractNumId="9">
+  <w:abstractNum w:abstractNumId="9" w15:restartNumberingAfterBreak="0">
     <w:nsid w:val="4BE55B7A"/>
     <w:multiLevelType w:val="hybridMultilevel"/>
     <w:tmpl w:val="5AACDE20"/>
@@ -38852,7 +39230,7 @@
       </w:pPr>
     </w:lvl>
   </w:abstractNum>
-  <w:abstractNum w:abstractNumId="10">
+  <w:abstractNum w:abstractNumId="10" w15:restartNumberingAfterBreak="0">
     <w:nsid w:val="5DDC1A6F"/>
     <w:multiLevelType w:val="hybridMultilevel"/>
     <w:tmpl w:val="ECBA30F4"/>
@@ -38941,7 +39319,7 @@
       </w:pPr>
     </w:lvl>
   </w:abstractNum>
-  <w:abstractNum w:abstractNumId="11">
+  <w:abstractNum w:abstractNumId="11" w15:restartNumberingAfterBreak="0">
     <w:nsid w:val="64F017B7"/>
     <w:multiLevelType w:val="hybridMultilevel"/>
     <w:tmpl w:val="1D70D7CE"/>
@@ -39030,7 +39408,7 @@
       </w:pPr>
     </w:lvl>
   </w:abstractNum>
-  <w:abstractNum w:abstractNumId="12">
+  <w:abstractNum w:abstractNumId="12" w15:restartNumberingAfterBreak="0">
     <w:nsid w:val="70CE4D70"/>
     <w:multiLevelType w:val="hybridMultilevel"/>
     <w:tmpl w:val="291A3F5A"/>
@@ -39119,7 +39497,7 @@
       </w:pPr>
     </w:lvl>
   </w:abstractNum>
-  <w:abstractNum w:abstractNumId="13">
+  <w:abstractNum w:abstractNumId="13" w15:restartNumberingAfterBreak="0">
     <w:nsid w:val="76F26469"/>
     <w:multiLevelType w:val="hybridMultilevel"/>
     <w:tmpl w:val="2D0EB8EC"/>
@@ -39232,7 +39610,7 @@
       </w:rPr>
     </w:lvl>
   </w:abstractNum>
-  <w:abstractNum w:abstractNumId="14">
+  <w:abstractNum w:abstractNumId="14" w15:restartNumberingAfterBreak="0">
     <w:nsid w:val="778323C6"/>
     <w:multiLevelType w:val="hybridMultilevel"/>
     <w:tmpl w:val="F8ECF99E"/>
@@ -40448,7 +40826,6 @@
       <w:spacing w:after="0" w:line="240" w:lineRule="auto"/>
     </w:pPr>
     <w:tblPr>
-      <w:tblInd w:w="0" w:type="dxa"/>
       <w:tblBorders>
         <w:top w:val="single" w:sz="4" w:space="0" w:color="auto"/>
         <w:left w:val="single" w:sz="4" w:space="0" w:color="auto"/>
@@ -40457,12 +40834,6 @@
         <w:insideH w:val="single" w:sz="4" w:space="0" w:color="auto"/>
         <w:insideV w:val="single" w:sz="4" w:space="0" w:color="auto"/>
       </w:tblBorders>
-      <w:tblCellMar>
-        <w:top w:w="0" w:type="dxa"/>
-        <w:left w:w="108" w:type="dxa"/>
-        <w:bottom w:w="0" w:type="dxa"/>
-        <w:right w:w="108" w:type="dxa"/>
-      </w:tblCellMar>
     </w:tblPr>
   </w:style>
   <w:style w:type="paragraph" w:styleId="Verzeichnis1">
@@ -40528,17 +40899,10 @@
     <w:tblPr>
       <w:tblStyleRowBandSize w:val="1"/>
       <w:tblStyleColBandSize w:val="1"/>
-      <w:tblInd w:w="0" w:type="dxa"/>
       <w:tblBorders>
         <w:top w:val="single" w:sz="8" w:space="0" w:color="C0504D" w:themeColor="accent2"/>
         <w:bottom w:val="single" w:sz="8" w:space="0" w:color="C0504D" w:themeColor="accent2"/>
       </w:tblBorders>
-      <w:tblCellMar>
-        <w:top w:w="0" w:type="dxa"/>
-        <w:left w:w="108" w:type="dxa"/>
-        <w:bottom w:w="0" w:type="dxa"/>
-        <w:right w:w="108" w:type="dxa"/>
-      </w:tblCellMar>
     </w:tblPr>
     <w:tblStylePr w:type="firstRow">
       <w:pPr>
@@ -41070,7 +41434,7 @@
 </file>
 
 <file path=customXml/itemProps1.xml><?xml version="1.0" encoding="utf-8"?>
-<ds:datastoreItem xmlns:ds="http://schemas.openxmlformats.org/officeDocument/2006/customXml" ds:itemID="{8616486E-6B75-4278-89CE-F91F57C18479}">
+<ds:datastoreItem xmlns:ds="http://schemas.openxmlformats.org/officeDocument/2006/customXml" ds:itemID="{B143C429-D9F6-4934-9DB6-35AF95EBE77C}">
   <ds:schemaRefs>
     <ds:schemaRef ds:uri="http://schemas.openxmlformats.org/officeDocument/2006/bibliography"/>
   </ds:schemaRefs>

</xml_diff>

<commit_message>
smal changes on docs and manual
</commit_message>
<xml_diff>
--- a/Manual, GMP, ODD, Literature/Manual.docx
+++ b/Manual, GMP, ODD, Literature/Manual.docx
@@ -29,7 +29,7 @@
           <w:lang w:val="de-DE" w:eastAsia="de-DE" w:bidi="ar-SA"/>
         </w:rPr>
         <w:drawing>
-          <wp:inline distT="0" distB="0" distL="0" distR="0">
+          <wp:inline distT="0" distB="0" distL="0" distR="0" wp14:anchorId="4EBEB4EF" wp14:editId="05300F57">
             <wp:extent cx="4105689" cy="2297805"/>
             <wp:effectExtent l="19050" t="0" r="9111" b="0"/>
             <wp:docPr id="14" name="Grafik 13" descr="Modelldarstellung.png"/>
@@ -3954,7 +3954,7 @@
         </w:rPr>
         <w:lastRenderedPageBreak/>
         <w:drawing>
-          <wp:inline distT="0" distB="0" distL="0" distR="0">
+          <wp:inline distT="0" distB="0" distL="0" distR="0" wp14:anchorId="1FC94045" wp14:editId="06B34B5F">
             <wp:extent cx="2143125" cy="2090924"/>
             <wp:effectExtent l="19050" t="0" r="9525" b="0"/>
             <wp:docPr id="3" name="Bild 1"/>
@@ -4140,7 +4140,7 @@
           <w:lang w:val="de-DE" w:eastAsia="de-DE" w:bidi="ar-SA"/>
         </w:rPr>
         <w:drawing>
-          <wp:inline distT="0" distB="0" distL="0" distR="0">
+          <wp:inline distT="0" distB="0" distL="0" distR="0" wp14:anchorId="275F26BF" wp14:editId="085E3FD0">
             <wp:extent cx="1360254" cy="2186608"/>
             <wp:effectExtent l="19050" t="0" r="0" b="0"/>
             <wp:docPr id="15" name="Bild 1"/>
@@ -4315,12 +4315,13 @@
       <w:tblPr>
         <w:tblStyle w:val="HelleSchattierung-Akzent2"/>
         <w:tblW w:w="0" w:type="auto"/>
+        <w:tblLayout w:type="fixed"/>
         <w:tblLook w:val="04A0" w:firstRow="1" w:lastRow="0" w:firstColumn="1" w:lastColumn="0" w:noHBand="0" w:noVBand="1"/>
       </w:tblPr>
       <w:tblGrid>
         <w:gridCol w:w="2376"/>
         <w:gridCol w:w="1701"/>
-        <w:gridCol w:w="5135"/>
+        <w:gridCol w:w="5211"/>
       </w:tblGrid>
       <w:tr>
         <w:trPr>
@@ -4352,7 +4353,7 @@
         </w:tc>
         <w:tc>
           <w:tcPr>
-            <w:tcW w:w="5135" w:type="dxa"/>
+            <w:tcW w:w="5211" w:type="dxa"/>
           </w:tcPr>
           <w:p>
             <w:pPr>
@@ -4400,7 +4401,7 @@
         </w:tc>
         <w:tc>
           <w:tcPr>
-            <w:tcW w:w="5135" w:type="dxa"/>
+            <w:tcW w:w="5211" w:type="dxa"/>
           </w:tcPr>
           <w:p>
             <w:pPr>
@@ -4439,7 +4440,7 @@
         </w:tc>
         <w:tc>
           <w:tcPr>
-            <w:tcW w:w="5135" w:type="dxa"/>
+            <w:tcW w:w="5211" w:type="dxa"/>
           </w:tcPr>
           <w:p>
             <w:pPr>
@@ -4481,7 +4482,7 @@
         </w:tc>
         <w:tc>
           <w:tcPr>
-            <w:tcW w:w="5135" w:type="dxa"/>
+            <w:tcW w:w="5211" w:type="dxa"/>
           </w:tcPr>
           <w:p>
             <w:pPr>
@@ -4501,7 +4502,6 @@
           </w:tcPr>
           <w:p>
             <w:r>
-              <w:lastRenderedPageBreak/>
               <w:t>IBCabres</w:t>
             </w:r>
           </w:p>
@@ -4521,7 +4521,7 @@
         </w:tc>
         <w:tc>
           <w:tcPr>
-            <w:tcW w:w="5135" w:type="dxa"/>
+            <w:tcW w:w="5211" w:type="dxa"/>
           </w:tcPr>
           <w:p>
             <w:pPr>
@@ -4544,6 +4544,7 @@
           </w:tcPr>
           <w:p>
             <w:r>
+              <w:lastRenderedPageBreak/>
               <w:t>IBCbelres</w:t>
             </w:r>
           </w:p>
@@ -4563,7 +4564,7 @@
         </w:tc>
         <w:tc>
           <w:tcPr>
-            <w:tcW w:w="5135" w:type="dxa"/>
+            <w:tcW w:w="5211" w:type="dxa"/>
           </w:tcPr>
           <w:p>
             <w:pPr>
@@ -4602,7 +4603,7 @@
         </w:tc>
         <w:tc>
           <w:tcPr>
-            <w:tcW w:w="5135" w:type="dxa"/>
+            <w:tcW w:w="5211" w:type="dxa"/>
           </w:tcPr>
           <w:p>
             <w:pPr>
@@ -4644,7 +4645,7 @@
         </w:tc>
         <w:tc>
           <w:tcPr>
-            <w:tcW w:w="5135" w:type="dxa"/>
+            <w:tcW w:w="5211" w:type="dxa"/>
           </w:tcPr>
           <w:p>
             <w:pPr>
@@ -4683,7 +4684,7 @@
         </w:tc>
         <w:tc>
           <w:tcPr>
-            <w:tcW w:w="5135" w:type="dxa"/>
+            <w:tcW w:w="5211" w:type="dxa"/>
           </w:tcPr>
           <w:p>
             <w:pPr>
@@ -4725,7 +4726,7 @@
         </w:tc>
         <w:tc>
           <w:tcPr>
-            <w:tcW w:w="5135" w:type="dxa"/>
+            <w:tcW w:w="5211" w:type="dxa"/>
           </w:tcPr>
           <w:p>
             <w:pPr>
@@ -4764,7 +4765,7 @@
         </w:tc>
         <w:tc>
           <w:tcPr>
-            <w:tcW w:w="5135" w:type="dxa"/>
+            <w:tcW w:w="5211" w:type="dxa"/>
           </w:tcPr>
           <w:p>
             <w:pPr>
@@ -4806,7 +4807,7 @@
         </w:tc>
         <w:tc>
           <w:tcPr>
-            <w:tcW w:w="5135" w:type="dxa"/>
+            <w:tcW w:w="5211" w:type="dxa"/>
           </w:tcPr>
           <w:p>
             <w:pPr>
@@ -4826,7 +4827,7 @@
           </w:tcPr>
           <w:p>
             <w:r>
-              <w:t>IBCRecovery</w:t>
+              <w:t>IBCweekstart</w:t>
             </w:r>
           </w:p>
         </w:tc>
@@ -4839,20 +4840,20 @@
               <w:cnfStyle w:val="000000000000" w:firstRow="0" w:lastRow="0" w:firstColumn="0" w:lastColumn="0" w:oddVBand="0" w:evenVBand="0" w:oddHBand="0" w:evenHBand="0" w:firstRowFirstColumn="0" w:firstRowLastColumn="0" w:lastRowFirstColumn="0" w:lastRowLastColumn="0"/>
             </w:pPr>
             <w:r>
-              <w:t>integer</w:t>
-            </w:r>
-          </w:p>
-        </w:tc>
-        <w:tc>
-          <w:tcPr>
-            <w:tcW w:w="5135" w:type="dxa"/>
+              <w:t>Integer</w:t>
+            </w:r>
+          </w:p>
+        </w:tc>
+        <w:tc>
+          <w:tcPr>
+            <w:tcW w:w="5211" w:type="dxa"/>
           </w:tcPr>
           <w:p>
             <w:pPr>
               <w:cnfStyle w:val="000000000000" w:firstRow="0" w:lastRow="0" w:firstColumn="0" w:lastColumn="0" w:oddVBand="0" w:evenVBand="0" w:oddHBand="0" w:evenHBand="0" w:firstRowFirstColumn="0" w:firstRowLastColumn="0" w:lastRowFirstColumn="0" w:lastRowLastColumn="0"/>
             </w:pPr>
             <w:r>
-              <w:t>Number of years following the herbicide application period</w:t>
+              <w:t>Calendar week of herbicide application</w:t>
             </w:r>
           </w:p>
         </w:tc>
@@ -4868,7 +4869,7 @@
           </w:tcPr>
           <w:p>
             <w:r>
-              <w:t>IBCherbeffect</w:t>
+              <w:t>IBCRecovery</w:t>
             </w:r>
           </w:p>
         </w:tc>
@@ -4881,28 +4882,20 @@
               <w:cnfStyle w:val="000000100000" w:firstRow="0" w:lastRow="0" w:firstColumn="0" w:lastColumn="0" w:oddVBand="0" w:evenVBand="0" w:oddHBand="1" w:evenHBand="0" w:firstRowFirstColumn="0" w:firstRowLastColumn="0" w:lastRowFirstColumn="0" w:lastRowLastColumn="0"/>
             </w:pPr>
             <w:r>
-              <w:t>string</w:t>
-            </w:r>
-          </w:p>
-        </w:tc>
-        <w:tc>
-          <w:tcPr>
-            <w:tcW w:w="5135" w:type="dxa"/>
+              <w:t>integer</w:t>
+            </w:r>
+          </w:p>
+        </w:tc>
+        <w:tc>
+          <w:tcPr>
+            <w:tcW w:w="5211" w:type="dxa"/>
           </w:tcPr>
           <w:p>
             <w:pPr>
               <w:cnfStyle w:val="000000100000" w:firstRow="0" w:lastRow="0" w:firstColumn="0" w:lastColumn="0" w:oddVBand="0" w:evenVBand="0" w:oddHBand="1" w:evenHBand="0" w:firstRowFirstColumn="0" w:firstRowLastColumn="0" w:lastRowFirstColumn="0" w:lastRowLastColumn="0"/>
             </w:pPr>
             <w:r>
-              <w:t>If ‘txt-file’: herbicide effects are based on a txt-file (HerbFact.txt)</w:t>
-            </w:r>
-          </w:p>
-          <w:p>
-            <w:pPr>
-              <w:cnfStyle w:val="000000100000" w:firstRow="0" w:lastRow="0" w:firstColumn="0" w:lastColumn="0" w:oddVBand="0" w:evenVBand="0" w:oddHBand="1" w:evenHBand="0" w:firstRowFirstColumn="0" w:firstRowLastColumn="0" w:lastRowFirstColumn="0" w:lastRowLastColumn="0"/>
-            </w:pPr>
-            <w:r>
-              <w:t>If ‘dose-response’: herbicide effects are based on dose-response data</w:t>
+              <w:t>Number of years following the herbicide application period</w:t>
             </w:r>
           </w:p>
         </w:tc>
@@ -4915,7 +4908,7 @@
           </w:tcPr>
           <w:p>
             <w:r>
-              <w:t>IBCApprates</w:t>
+              <w:t>IBCherbeffect</w:t>
             </w:r>
           </w:p>
         </w:tc>
@@ -4928,20 +4921,28 @@
               <w:cnfStyle w:val="000000000000" w:firstRow="0" w:lastRow="0" w:firstColumn="0" w:lastColumn="0" w:oddVBand="0" w:evenVBand="0" w:oddHBand="0" w:evenHBand="0" w:firstRowFirstColumn="0" w:firstRowLastColumn="0" w:lastRowFirstColumn="0" w:lastRowLastColumn="0"/>
             </w:pPr>
             <w:r>
-              <w:t>integer</w:t>
-            </w:r>
-          </w:p>
-        </w:tc>
-        <w:tc>
-          <w:tcPr>
-            <w:tcW w:w="5135" w:type="dxa"/>
+              <w:t>string</w:t>
+            </w:r>
+          </w:p>
+        </w:tc>
+        <w:tc>
+          <w:tcPr>
+            <w:tcW w:w="5211" w:type="dxa"/>
           </w:tcPr>
           <w:p>
             <w:pPr>
               <w:cnfStyle w:val="000000000000" w:firstRow="0" w:lastRow="0" w:firstColumn="0" w:lastColumn="0" w:oddVBand="0" w:evenVBand="0" w:oddHBand="0" w:evenHBand="0" w:firstRowFirstColumn="0" w:firstRowLastColumn="0" w:lastRowFirstColumn="0" w:lastRowLastColumn="0"/>
             </w:pPr>
             <w:r>
-              <w:t>Only if based on dose-response data: Which application rates were tested?</w:t>
+              <w:t>If ‘txt-file’: herbicide effects are based on a txt-file (predict potential effects)</w:t>
+            </w:r>
+          </w:p>
+          <w:p>
+            <w:pPr>
+              <w:cnfStyle w:val="000000000000" w:firstRow="0" w:lastRow="0" w:firstColumn="0" w:lastColumn="0" w:oddVBand="0" w:evenVBand="0" w:oddHBand="0" w:evenHBand="0" w:firstRowFirstColumn="0" w:firstRowLastColumn="0" w:lastRowFirstColumn="0" w:lastRowLastColumn="0"/>
+            </w:pPr>
+            <w:r>
+              <w:t>If ‘dose-response’: herbicide effects are based on dose-response data</w:t>
             </w:r>
           </w:p>
         </w:tc>
@@ -4957,7 +4958,7 @@
           </w:tcPr>
           <w:p>
             <w:r>
-              <w:t>BiomassEff</w:t>
+              <w:t>IBCApprateScenarios</w:t>
             </w:r>
           </w:p>
         </w:tc>
@@ -4970,20 +4971,20 @@
               <w:cnfStyle w:val="000000100000" w:firstRow="0" w:lastRow="0" w:firstColumn="0" w:lastColumn="0" w:oddVBand="0" w:evenVBand="0" w:oddHBand="1" w:evenHBand="0" w:firstRowFirstColumn="0" w:firstRowLastColumn="0" w:lastRowFirstColumn="0" w:lastRowLastColumn="0"/>
             </w:pPr>
             <w:r>
-              <w:t>boolean</w:t>
-            </w:r>
-          </w:p>
-        </w:tc>
-        <w:tc>
-          <w:tcPr>
-            <w:tcW w:w="5135" w:type="dxa"/>
+              <w:t>integer</w:t>
+            </w:r>
+          </w:p>
+        </w:tc>
+        <w:tc>
+          <w:tcPr>
+            <w:tcW w:w="5211" w:type="dxa"/>
           </w:tcPr>
           <w:p>
             <w:pPr>
               <w:cnfStyle w:val="000000100000" w:firstRow="0" w:lastRow="0" w:firstColumn="0" w:lastColumn="0" w:oddVBand="0" w:evenVBand="0" w:oddHBand="1" w:evenHBand="0" w:firstRowFirstColumn="0" w:firstRowLastColumn="0" w:lastRowFirstColumn="0" w:lastRowLastColumn="0"/>
             </w:pPr>
             <w:r>
-              <w:t>Was plant biomass affected?</w:t>
+              <w:t>Annual application rates for each scenario (if herbicide effects are based on dose-response data)</w:t>
             </w:r>
           </w:p>
         </w:tc>
@@ -4996,7 +4997,7 @@
           </w:tcPr>
           <w:p>
             <w:r>
-              <w:t>EstablishmentEff</w:t>
+              <w:t>BiomassEff</w:t>
             </w:r>
           </w:p>
         </w:tc>
@@ -5015,14 +5016,14 @@
         </w:tc>
         <w:tc>
           <w:tcPr>
-            <w:tcW w:w="5135" w:type="dxa"/>
+            <w:tcW w:w="5211" w:type="dxa"/>
           </w:tcPr>
           <w:p>
             <w:pPr>
               <w:cnfStyle w:val="000000000000" w:firstRow="0" w:lastRow="0" w:firstColumn="0" w:lastColumn="0" w:oddVBand="0" w:evenVBand="0" w:oddHBand="0" w:evenHBand="0" w:firstRowFirstColumn="0" w:firstRowLastColumn="0" w:lastRowFirstColumn="0" w:lastRowLastColumn="0"/>
             </w:pPr>
             <w:r>
-              <w:t>Was seed establishment affected?</w:t>
+              <w:t>Was plant biomass affected?</w:t>
             </w:r>
           </w:p>
         </w:tc>
@@ -5038,7 +5039,7 @@
           </w:tcPr>
           <w:p>
             <w:r>
-              <w:t>SeedlingBiomassEff</w:t>
+              <w:t>EstablishmentEff</w:t>
             </w:r>
           </w:p>
         </w:tc>
@@ -5057,14 +5058,14 @@
         </w:tc>
         <w:tc>
           <w:tcPr>
-            <w:tcW w:w="5135" w:type="dxa"/>
+            <w:tcW w:w="5211" w:type="dxa"/>
           </w:tcPr>
           <w:p>
             <w:pPr>
               <w:cnfStyle w:val="000000100000" w:firstRow="0" w:lastRow="0" w:firstColumn="0" w:lastColumn="0" w:oddVBand="0" w:evenVBand="0" w:oddHBand="1" w:evenHBand="0" w:firstRowFirstColumn="0" w:firstRowLastColumn="0" w:lastRowFirstColumn="0" w:lastRowLastColumn="0"/>
             </w:pPr>
             <w:r>
-              <w:t>Was seedling biomass affected?</w:t>
+              <w:t>Was seed establishment affected?</w:t>
             </w:r>
           </w:p>
         </w:tc>
@@ -5077,7 +5078,7 @@
           </w:tcPr>
           <w:p>
             <w:r>
-              <w:t xml:space="preserve">SeedNumberEff </w:t>
+              <w:t>SeedlingBiomassEff</w:t>
             </w:r>
           </w:p>
         </w:tc>
@@ -5096,14 +5097,14 @@
         </w:tc>
         <w:tc>
           <w:tcPr>
-            <w:tcW w:w="5135" w:type="dxa"/>
+            <w:tcW w:w="5211" w:type="dxa"/>
           </w:tcPr>
           <w:p>
             <w:pPr>
               <w:cnfStyle w:val="000000000000" w:firstRow="0" w:lastRow="0" w:firstColumn="0" w:lastColumn="0" w:oddVBand="0" w:evenVBand="0" w:oddHBand="0" w:evenHBand="0" w:firstRowFirstColumn="0" w:firstRowLastColumn="0" w:lastRowFirstColumn="0" w:lastRowLastColumn="0"/>
             </w:pPr>
             <w:r>
-              <w:t>Was seed number affected?</w:t>
+              <w:t>Was seedling biomass affected?</w:t>
             </w:r>
           </w:p>
         </w:tc>
@@ -5119,7 +5120,7 @@
           </w:tcPr>
           <w:p>
             <w:r>
-              <w:t xml:space="preserve">SeedSterilityEff </w:t>
+              <w:t xml:space="preserve">SeedNumberEff </w:t>
             </w:r>
           </w:p>
         </w:tc>
@@ -5138,14 +5139,14 @@
         </w:tc>
         <w:tc>
           <w:tcPr>
-            <w:tcW w:w="5135" w:type="dxa"/>
+            <w:tcW w:w="5211" w:type="dxa"/>
           </w:tcPr>
           <w:p>
             <w:pPr>
               <w:cnfStyle w:val="000000100000" w:firstRow="0" w:lastRow="0" w:firstColumn="0" w:lastColumn="0" w:oddVBand="0" w:evenVBand="0" w:oddHBand="1" w:evenHBand="0" w:firstRowFirstColumn="0" w:firstRowLastColumn="0" w:lastRowFirstColumn="0" w:lastRowLastColumn="0"/>
             </w:pPr>
             <w:r>
-              <w:t>Was seed sterility affected?</w:t>
+              <w:t>Was seed number affected?</w:t>
             </w:r>
           </w:p>
         </w:tc>
@@ -5158,7 +5159,7 @@
           </w:tcPr>
           <w:p>
             <w:r>
-              <w:t xml:space="preserve">SurvivalEff          </w:t>
+              <w:t xml:space="preserve">SeedSterilityEff </w:t>
             </w:r>
           </w:p>
         </w:tc>
@@ -5177,14 +5178,14 @@
         </w:tc>
         <w:tc>
           <w:tcPr>
-            <w:tcW w:w="5135" w:type="dxa"/>
+            <w:tcW w:w="5211" w:type="dxa"/>
           </w:tcPr>
           <w:p>
             <w:pPr>
               <w:cnfStyle w:val="000000000000" w:firstRow="0" w:lastRow="0" w:firstColumn="0" w:lastColumn="0" w:oddVBand="0" w:evenVBand="0" w:oddHBand="0" w:evenHBand="0" w:firstRowFirstColumn="0" w:firstRowLastColumn="0" w:lastRowFirstColumn="0" w:lastRowLastColumn="0"/>
             </w:pPr>
             <w:r>
-              <w:t>Was plant survival affected?</w:t>
+              <w:t>Was seed sterility affected?</w:t>
             </w:r>
           </w:p>
         </w:tc>
@@ -5200,6 +5201,45 @@
           </w:tcPr>
           <w:p>
             <w:r>
+              <w:t xml:space="preserve">SurvivalEff </w:t>
+            </w:r>
+          </w:p>
+        </w:tc>
+        <w:tc>
+          <w:tcPr>
+            <w:tcW w:w="1701" w:type="dxa"/>
+          </w:tcPr>
+          <w:p>
+            <w:pPr>
+              <w:cnfStyle w:val="000000100000" w:firstRow="0" w:lastRow="0" w:firstColumn="0" w:lastColumn="0" w:oddVBand="0" w:evenVBand="0" w:oddHBand="1" w:evenHBand="0" w:firstRowFirstColumn="0" w:firstRowLastColumn="0" w:lastRowFirstColumn="0" w:lastRowLastColumn="0"/>
+            </w:pPr>
+            <w:r>
+              <w:t>boolean</w:t>
+            </w:r>
+          </w:p>
+        </w:tc>
+        <w:tc>
+          <w:tcPr>
+            <w:tcW w:w="5211" w:type="dxa"/>
+          </w:tcPr>
+          <w:p>
+            <w:pPr>
+              <w:cnfStyle w:val="000000100000" w:firstRow="0" w:lastRow="0" w:firstColumn="0" w:lastColumn="0" w:oddVBand="0" w:evenVBand="0" w:oddHBand="1" w:evenHBand="0" w:firstRowFirstColumn="0" w:firstRowLastColumn="0" w:lastRowFirstColumn="0" w:lastRowLastColumn="0"/>
+            </w:pPr>
+            <w:r>
+              <w:t>Was plant survival affected?</w:t>
+            </w:r>
+          </w:p>
+        </w:tc>
+      </w:tr>
+      <w:tr>
+        <w:tc>
+          <w:tcPr>
+            <w:cnfStyle w:val="001000000000" w:firstRow="0" w:lastRow="0" w:firstColumn="1" w:lastColumn="0" w:oddVBand="0" w:evenVBand="0" w:oddHBand="0" w:evenHBand="0" w:firstRowFirstColumn="0" w:firstRowLastColumn="0" w:lastRowFirstColumn="0" w:lastRowLastColumn="0"/>
+            <w:tcW w:w="2376" w:type="dxa"/>
+          </w:tcPr>
+          <w:p>
+            <w:r>
               <w:t>IBCrepetition</w:t>
             </w:r>
           </w:p>
@@ -5210,7 +5250,7 @@
           </w:tcPr>
           <w:p>
             <w:pPr>
-              <w:cnfStyle w:val="000000100000" w:firstRow="0" w:lastRow="0" w:firstColumn="0" w:lastColumn="0" w:oddVBand="0" w:evenVBand="0" w:oddHBand="1" w:evenHBand="0" w:firstRowFirstColumn="0" w:firstRowLastColumn="0" w:lastRowFirstColumn="0" w:lastRowLastColumn="0"/>
+              <w:cnfStyle w:val="000000000000" w:firstRow="0" w:lastRow="0" w:firstColumn="0" w:lastColumn="0" w:oddVBand="0" w:evenVBand="0" w:oddHBand="0" w:evenHBand="0" w:firstRowFirstColumn="0" w:firstRowLastColumn="0" w:lastRowFirstColumn="0" w:lastRowLastColumn="0"/>
             </w:pPr>
             <w:r>
               <w:t>integer</w:t>
@@ -5219,11 +5259,11 @@
         </w:tc>
         <w:tc>
           <w:tcPr>
-            <w:tcW w:w="5135" w:type="dxa"/>
-          </w:tcPr>
-          <w:p>
-            <w:pPr>
-              <w:cnfStyle w:val="000000100000" w:firstRow="0" w:lastRow="0" w:firstColumn="0" w:lastColumn="0" w:oddVBand="0" w:evenVBand="0" w:oddHBand="1" w:evenHBand="0" w:firstRowFirstColumn="0" w:firstRowLastColumn="0" w:lastRowFirstColumn="0" w:lastRowLastColumn="0"/>
+            <w:tcW w:w="5211" w:type="dxa"/>
+          </w:tcPr>
+          <w:p>
+            <w:pPr>
+              <w:cnfStyle w:val="000000000000" w:firstRow="0" w:lastRow="0" w:firstColumn="0" w:lastColumn="0" w:oddVBand="0" w:evenVBand="0" w:oddHBand="0" w:evenHBand="0" w:firstRowFirstColumn="0" w:firstRowLastColumn="0" w:lastRowFirstColumn="0" w:lastRowLastColumn="0"/>
             </w:pPr>
             <w:r>
               <w:t>Number of repetitions</w:t>
@@ -5444,7 +5484,6 @@
       </w:pPr>
       <w:bookmarkStart w:id="19" w:name="_Toc529972896"/>
       <w:r>
-        <w:lastRenderedPageBreak/>
         <w:t>Population-level tab</w:t>
       </w:r>
       <w:bookmarkEnd w:id="19"/>
@@ -5454,6 +5493,7 @@
         <w:jc w:val="both"/>
       </w:pPr>
       <w:r>
+        <w:lastRenderedPageBreak/>
         <w:t xml:space="preserve">Also on this level, you can first select which years should be </w:t>
       </w:r>
       <w:r>
@@ -5801,7 +5841,6 @@
         <w:rPr>
           <w:i/>
         </w:rPr>
-        <w:lastRenderedPageBreak/>
         <w:t>Load previous simulation settings</w:t>
       </w:r>
       <w:r>
@@ -5816,6 +5855,7 @@
         <w:ind w:left="709" w:hanging="1"/>
       </w:pPr>
       <w:r>
+        <w:lastRenderedPageBreak/>
         <w:t xml:space="preserve">If you want to re-run previous simulations or modify only specific parameters, you can also load previous settings. Therefore, the </w:t>
       </w:r>
       <w:r>
@@ -5840,7 +5880,7 @@
           <w:lang w:val="de-DE" w:eastAsia="de-DE" w:bidi="ar-SA"/>
         </w:rPr>
         <w:drawing>
-          <wp:inline distT="0" distB="0" distL="0" distR="0">
+          <wp:inline distT="0" distB="0" distL="0" distR="0" wp14:anchorId="22C2BA8C" wp14:editId="237B583D">
             <wp:extent cx="3248025" cy="1526788"/>
             <wp:effectExtent l="19050" t="0" r="9525" b="0"/>
             <wp:docPr id="4" name="Bild 4"/>
@@ -6109,7 +6149,7 @@
         </w:rPr>
         <w:lastRenderedPageBreak/>
         <w:drawing>
-          <wp:inline distT="0" distB="0" distL="0" distR="0">
+          <wp:inline distT="0" distB="0" distL="0" distR="0" wp14:anchorId="4DF4EBA9" wp14:editId="48018185">
             <wp:extent cx="2054918" cy="3333750"/>
             <wp:effectExtent l="19050" t="0" r="2482" b="0"/>
             <wp:docPr id="1" name="Bild 1"/>
@@ -10837,7 +10877,7 @@
           <w:lang w:val="de-DE" w:eastAsia="de-DE" w:bidi="ar-SA"/>
         </w:rPr>
         <w:drawing>
-          <wp:inline distT="0" distB="0" distL="0" distR="0">
+          <wp:inline distT="0" distB="0" distL="0" distR="0" wp14:anchorId="7CD29DF5" wp14:editId="3702CD9F">
             <wp:extent cx="5760720" cy="4254361"/>
             <wp:effectExtent l="19050" t="0" r="0" b="0"/>
             <wp:docPr id="2" name="Bild 10"/>
@@ -10971,7 +11011,7 @@
           <w:lang w:val="de-DE" w:eastAsia="de-DE" w:bidi="ar-SA"/>
         </w:rPr>
         <w:drawing>
-          <wp:inline distT="0" distB="0" distL="0" distR="0">
+          <wp:inline distT="0" distB="0" distL="0" distR="0" wp14:anchorId="01970BEE" wp14:editId="1AB161A9">
             <wp:extent cx="1597322" cy="2114550"/>
             <wp:effectExtent l="19050" t="0" r="2878" b="0"/>
             <wp:docPr id="17" name="Bild 4"/>
@@ -11350,20 +11390,30 @@
         <w:pStyle w:val="berschrift4"/>
       </w:pPr>
       <w:r>
-        <w:t>Recovery duration</w:t>
+        <w:t>Timing of application</w:t>
       </w:r>
     </w:p>
     <w:p>
+      <w:r>
+        <w:lastRenderedPageBreak/>
+        <w:t>Please select at which calendar week the application should take place. If a process, e.g. seed production, does not take place in the selected week, the effect is simulated in the first week of the specific process.</w:t>
+      </w:r>
+    </w:p>
+    <w:p>
+      <w:pPr>
+        <w:pStyle w:val="berschrift4"/>
+      </w:pPr>
+      <w:r>
+        <w:t>Recovery duration</w:t>
+      </w:r>
+    </w:p>
+    <w:p>
       <w:pPr>
         <w:widowControl w:val="0"/>
         <w:jc w:val="both"/>
       </w:pPr>
       <w:r>
-        <w:t xml:space="preserve">You can also look at the recovery potential by simulating subsequent years without herbicide </w:t>
-      </w:r>
-      <w:r>
-        <w:lastRenderedPageBreak/>
-        <w:t>impacts.</w:t>
+        <w:t>You can also look at the recovery potential by simulating subsequent years without herbicide impacts.</w:t>
       </w:r>
     </w:p>
     <w:p>
@@ -11372,13 +11422,14 @@
         <w:widowControl w:val="0"/>
         <w:jc w:val="center"/>
       </w:pPr>
+      <w:commentRangeStart w:id="35"/>
       <w:r>
         <w:rPr>
           <w:noProof/>
           <w:lang w:val="de-DE" w:eastAsia="de-DE" w:bidi="ar-SA"/>
         </w:rPr>
         <w:drawing>
-          <wp:inline distT="0" distB="0" distL="0" distR="0">
+          <wp:inline distT="0" distB="0" distL="0" distR="0" wp14:anchorId="1F89302B" wp14:editId="6D09A73A">
             <wp:extent cx="1657350" cy="3199834"/>
             <wp:effectExtent l="19050" t="0" r="0" b="0"/>
             <wp:docPr id="5" name="Bild 7"/>
@@ -11423,13 +11474,20 @@
           </wp:inline>
         </w:drawing>
       </w:r>
+      <w:commentRangeEnd w:id="35"/>
+      <w:r>
+        <w:rPr>
+          <w:rStyle w:val="Kommentarzeichen"/>
+        </w:rPr>
+        <w:commentReference w:id="35"/>
+      </w:r>
     </w:p>
     <w:p>
       <w:pPr>
         <w:pStyle w:val="Beschriftung"/>
         <w:jc w:val="center"/>
       </w:pPr>
-      <w:bookmarkStart w:id="35" w:name="_Ref530569837"/>
+      <w:bookmarkStart w:id="36" w:name="_Ref530569837"/>
       <w:r>
         <w:t xml:space="preserve">Figure </w:t>
       </w:r>
@@ -11463,7 +11521,7 @@
         </w:rPr>
         <w:fldChar w:fldCharType="end"/>
       </w:r>
-      <w:bookmarkEnd w:id="35"/>
+      <w:bookmarkEnd w:id="36"/>
       <w:r>
         <w:t>: Herbicide effect settings window</w:t>
       </w:r>
@@ -11608,6 +11666,7 @@
         <w:jc w:val="both"/>
       </w:pPr>
       <w:r>
+        <w:lastRenderedPageBreak/>
         <w:t>If you select this attribute, the seed sterility (the ability of a seed to germinate) will be affected in one week.</w:t>
       </w:r>
     </w:p>
@@ -11641,7 +11700,6 @@
         <w:jc w:val="both"/>
       </w:pPr>
       <w:r>
-        <w:lastRenderedPageBreak/>
         <w:t>For each attribute, the effect will occur in the first week of the specific process in the model (e.g. the effect on shoot mass will occur at the beginning of the growing season as the model continuously simulates growth; the effect on seed number on the other hand will be simulated in the first week of the seed production period (during simulated spring or autumn).</w:t>
       </w:r>
     </w:p>
@@ -11796,7 +11854,7 @@
           <w:lang w:val="de-DE" w:eastAsia="de-DE" w:bidi="ar-SA"/>
         </w:rPr>
         <w:drawing>
-          <wp:inline distT="0" distB="0" distL="0" distR="0">
+          <wp:inline distT="0" distB="0" distL="0" distR="0" wp14:anchorId="17908537" wp14:editId="1E533D24">
             <wp:extent cx="3086100" cy="2287021"/>
             <wp:effectExtent l="0" t="0" r="0" b="0"/>
             <wp:docPr id="10" name="Bild 10"/>
@@ -11813,7 +11871,7 @@
                     </pic:cNvPicPr>
                   </pic:nvPicPr>
                   <pic:blipFill>
-                    <a:blip r:embed="rId20" cstate="print"/>
+                    <a:blip r:embed="rId22" cstate="print"/>
                     <a:srcRect/>
                     <a:stretch>
                       <a:fillRect/>
@@ -11847,7 +11905,7 @@
         <w:pStyle w:val="Beschriftung"/>
         <w:jc w:val="center"/>
       </w:pPr>
-      <w:bookmarkStart w:id="36" w:name="_Ref530569926"/>
+      <w:bookmarkStart w:id="37" w:name="_Ref530569926"/>
       <w:r>
         <w:t xml:space="preserve">Figure </w:t>
       </w:r>
@@ -11881,7 +11939,7 @@
         </w:rPr>
         <w:fldChar w:fldCharType="end"/>
       </w:r>
-      <w:bookmarkEnd w:id="36"/>
+      <w:bookmarkEnd w:id="37"/>
       <w:r>
         <w:t>: Herbicide effects based on a txt-file</w:t>
       </w:r>
@@ -11918,7 +11976,11 @@
         <w:fldChar w:fldCharType="end"/>
       </w:r>
       <w:r>
-        <w:t>). It shows the selected attributes as columns and the years of simulated herbicide application in the rows. Please type in the specific effect values for each attribute in each year. 0 means that there is no effect, 1 means that the attribute is affected by 100% (e.g. 100% mortality). You can also use copy and paste if you have prepared such a table in advance.</w:t>
+        <w:t xml:space="preserve">). It shows the selected attributes as columns and the years of simulated herbicide application in the rows. Please type in the specific effect values for each attribute in each year. 0 means that there is no effect, 1 means that the attribute is affected by </w:t>
+      </w:r>
+      <w:r>
+        <w:lastRenderedPageBreak/>
+        <w:t>100% (e.g. 100% mortality). You can also use copy and paste if you have prepared such a table in advance.</w:t>
       </w:r>
       <w:r>
         <w:t xml:space="preserve"> </w:t>
@@ -11977,7 +12039,6 @@
               <w:jc w:val="both"/>
             </w:pPr>
             <w:r>
-              <w:lastRenderedPageBreak/>
               <w:t>Application Rate Species 1</w:t>
             </w:r>
           </w:p>
@@ -12177,7 +12238,7 @@
           <w:lang w:val="de-DE" w:eastAsia="de-DE" w:bidi="ar-SA"/>
         </w:rPr>
         <w:drawing>
-          <wp:inline distT="0" distB="0" distL="0" distR="0">
+          <wp:inline distT="0" distB="0" distL="0" distR="0" wp14:anchorId="7A5D3D5B" wp14:editId="6607BD7F">
             <wp:extent cx="4086225" cy="2947802"/>
             <wp:effectExtent l="19050" t="0" r="9525" b="0"/>
             <wp:docPr id="6" name="Bild 13"/>
@@ -12194,7 +12255,7 @@
                     </pic:cNvPicPr>
                   </pic:nvPicPr>
                   <pic:blipFill>
-                    <a:blip r:embed="rId21" cstate="print"/>
+                    <a:blip r:embed="rId23" cstate="print"/>
                     <a:srcRect/>
                     <a:stretch>
                       <a:fillRect/>
@@ -12228,7 +12289,7 @@
         <w:pStyle w:val="Beschriftung"/>
         <w:jc w:val="center"/>
       </w:pPr>
-      <w:bookmarkStart w:id="37" w:name="_Ref530569976"/>
+      <w:bookmarkStart w:id="38" w:name="_Ref530569976"/>
       <w:r>
         <w:t xml:space="preserve">Figure </w:t>
       </w:r>
@@ -12262,7 +12323,7 @@
         </w:rPr>
         <w:fldChar w:fldCharType="end"/>
       </w:r>
-      <w:bookmarkEnd w:id="37"/>
+      <w:bookmarkEnd w:id="38"/>
       <w:r>
         <w:t xml:space="preserve">: Herbicide effects based on dose responses. Example of the data structure </w:t>
       </w:r>
@@ -12423,24 +12484,25 @@
       <w:pPr>
         <w:pStyle w:val="berschrift2"/>
       </w:pPr>
-      <w:bookmarkStart w:id="38" w:name="_Toc529972905"/>
+      <w:bookmarkStart w:id="39" w:name="_Toc529972905"/>
       <w:r>
         <w:t>Sensitivity</w:t>
       </w:r>
-      <w:bookmarkEnd w:id="38"/>
+      <w:bookmarkEnd w:id="39"/>
     </w:p>
     <w:p>
       <w:pPr>
         <w:pStyle w:val="berschrift3"/>
       </w:pPr>
-      <w:bookmarkStart w:id="39" w:name="_Toc529972906"/>
-      <w:r>
+      <w:bookmarkStart w:id="40" w:name="_Toc529972906"/>
+      <w:r>
+        <w:lastRenderedPageBreak/>
         <w:t>E</w:t>
       </w:r>
       <w:r>
         <w:t>ffects based on txt-file</w:t>
       </w:r>
-      <w:bookmarkEnd w:id="39"/>
+      <w:bookmarkEnd w:id="40"/>
     </w:p>
     <w:p>
       <w:pPr>
@@ -12617,7 +12679,6 @@
           <w:noProof/>
           <w:lang w:eastAsia="de-DE" w:bidi="ar-SA"/>
         </w:rPr>
-        <w:lastRenderedPageBreak/>
         <w:t>In the upper part of the window you can set all sens</w:t>
       </w:r>
       <w:r>
@@ -12663,7 +12724,7 @@
           <w:lang w:val="de-DE" w:eastAsia="de-DE" w:bidi="ar-SA"/>
         </w:rPr>
         <w:drawing>
-          <wp:inline distT="0" distB="0" distL="0" distR="0">
+          <wp:inline distT="0" distB="0" distL="0" distR="0" wp14:anchorId="51FDB1A3" wp14:editId="0C94A7C3">
             <wp:extent cx="2266950" cy="3540250"/>
             <wp:effectExtent l="19050" t="0" r="0" b="0"/>
             <wp:docPr id="16" name="Bild 16"/>
@@ -12680,7 +12741,7 @@
                     </pic:cNvPicPr>
                   </pic:nvPicPr>
                   <pic:blipFill>
-                    <a:blip r:embed="rId22" cstate="print"/>
+                    <a:blip r:embed="rId24" cstate="print"/>
                     <a:srcRect/>
                     <a:stretch>
                       <a:fillRect/>
@@ -12714,7 +12775,7 @@
         <w:pStyle w:val="Beschriftung"/>
         <w:jc w:val="center"/>
       </w:pPr>
-      <w:bookmarkStart w:id="40" w:name="_Ref530570019"/>
+      <w:bookmarkStart w:id="41" w:name="_Ref530570019"/>
       <w:r>
         <w:t xml:space="preserve">Figure </w:t>
       </w:r>
@@ -12748,7 +12809,7 @@
         </w:rPr>
         <w:fldChar w:fldCharType="end"/>
       </w:r>
-      <w:bookmarkEnd w:id="40"/>
+      <w:bookmarkEnd w:id="41"/>
       <w:r>
         <w:t>: PFT specific sensitivities</w:t>
       </w:r>
@@ -12757,14 +12818,14 @@
       <w:pPr>
         <w:pStyle w:val="berschrift3"/>
       </w:pPr>
-      <w:bookmarkStart w:id="41" w:name="_Toc529972907"/>
+      <w:bookmarkStart w:id="42" w:name="_Toc529972907"/>
       <w:r>
         <w:t>E</w:t>
       </w:r>
       <w:r>
         <w:t>ffects based on dose-response data</w:t>
       </w:r>
-      <w:bookmarkEnd w:id="41"/>
+      <w:bookmarkEnd w:id="42"/>
     </w:p>
     <w:p>
       <w:pPr>
@@ -12815,7 +12876,7 @@
         </w:rPr>
         <w:lastRenderedPageBreak/>
         <w:drawing>
-          <wp:inline distT="0" distB="0" distL="0" distR="0">
+          <wp:inline distT="0" distB="0" distL="0" distR="0" wp14:anchorId="3DF4ACBF" wp14:editId="6E93EB1C">
             <wp:extent cx="5760720" cy="3844131"/>
             <wp:effectExtent l="19050" t="0" r="0" b="0"/>
             <wp:docPr id="19" name="Bild 19"/>
@@ -12832,7 +12893,7 @@
                     </pic:cNvPicPr>
                   </pic:nvPicPr>
                   <pic:blipFill>
-                    <a:blip r:embed="rId23" cstate="print"/>
+                    <a:blip r:embed="rId25" cstate="print"/>
                     <a:srcRect/>
                     <a:stretch>
                       <a:fillRect/>
@@ -12866,7 +12927,7 @@
         <w:pStyle w:val="Beschriftung"/>
         <w:jc w:val="center"/>
       </w:pPr>
-      <w:bookmarkStart w:id="42" w:name="_Ref530570062"/>
+      <w:bookmarkStart w:id="43" w:name="_Ref530570062"/>
       <w:r>
         <w:t xml:space="preserve">Figure </w:t>
       </w:r>
@@ -12900,7 +12961,7 @@
         </w:rPr>
         <w:fldChar w:fldCharType="end"/>
       </w:r>
-      <w:bookmarkEnd w:id="42"/>
+      <w:bookmarkEnd w:id="43"/>
       <w:r>
         <w:t>: PFT specific dose response functions. The graphic on the right side shows examplary dose response functions based on 6 test species and random samples.</w:t>
       </w:r>
@@ -12909,11 +12970,11 @@
       <w:pPr>
         <w:pStyle w:val="berschrift2"/>
       </w:pPr>
-      <w:bookmarkStart w:id="43" w:name="_Toc529972908"/>
+      <w:bookmarkStart w:id="44" w:name="_Toc529972908"/>
       <w:r>
         <w:t>Start of simulations</w:t>
       </w:r>
-      <w:bookmarkEnd w:id="43"/>
+      <w:bookmarkEnd w:id="44"/>
     </w:p>
     <w:p>
       <w:pPr>
@@ -12951,39 +13012,9 @@
       <w:pPr>
         <w:pStyle w:val="berschrift3"/>
       </w:pPr>
-      <w:bookmarkStart w:id="44" w:name="_Toc529972909"/>
+      <w:bookmarkStart w:id="45" w:name="_Toc529972909"/>
       <w:r>
         <w:t>Number of repetitions</w:t>
-      </w:r>
-      <w:bookmarkEnd w:id="44"/>
-    </w:p>
-    <w:p>
-      <w:pPr>
-        <w:jc w:val="both"/>
-      </w:pPr>
-      <w:r>
-        <w:t xml:space="preserve">A high number of repetitions is better (due to stochasticity in the model) but will also increase the runtime of the model. If you just want to test the GUI, you </w:t>
-      </w:r>
-      <w:r>
-        <w:t>may</w:t>
-      </w:r>
-      <w:r>
-        <w:t xml:space="preserve"> keep the number of repetitions between 3 and 10.  Otherwise we recommend </w:t>
-      </w:r>
-      <w:r>
-        <w:t>using</w:t>
-      </w:r>
-      <w:r>
-        <w:t xml:space="preserve"> at least 30 repetitions.</w:t>
-      </w:r>
-    </w:p>
-    <w:p>
-      <w:pPr>
-        <w:pStyle w:val="berschrift3"/>
-      </w:pPr>
-      <w:bookmarkStart w:id="45" w:name="_Toc529972910"/>
-      <w:r>
-        <w:t>Plot size</w:t>
       </w:r>
       <w:bookmarkEnd w:id="45"/>
     </w:p>
@@ -12992,22 +13023,28 @@
         <w:jc w:val="both"/>
       </w:pPr>
       <w:r>
-        <w:t xml:space="preserve">If you simulate small plot sizes, the runtime will be faster. However, you will have a lower number of PFTs in your system and /or higher variability in your simulations. When testing the GUI, you </w:t>
+        <w:t xml:space="preserve">A high number of repetitions is better (due to stochasticity in the model) but will also increase the runtime of the model. If you just want to test the GUI, you </w:t>
       </w:r>
       <w:r>
         <w:t>may</w:t>
       </w:r>
       <w:r>
-        <w:t xml:space="preserve"> set the plot size to 1 m², but if you run serious simulations, you should set it to 3 m².</w:t>
+        <w:t xml:space="preserve"> keep the number of repetitions between 3 and 10.  Otherwise we recommend </w:t>
+      </w:r>
+      <w:r>
+        <w:t>using</w:t>
+      </w:r>
+      <w:r>
+        <w:t xml:space="preserve"> at least 30 repetitions.</w:t>
       </w:r>
     </w:p>
     <w:p>
       <w:pPr>
         <w:pStyle w:val="berschrift3"/>
       </w:pPr>
-      <w:bookmarkStart w:id="46" w:name="_Toc529972911"/>
-      <w:r>
-        <w:t>External seed input</w:t>
+      <w:bookmarkStart w:id="46" w:name="_Toc529972910"/>
+      <w:r>
+        <w:t>Plot size</w:t>
       </w:r>
       <w:bookmarkEnd w:id="46"/>
     </w:p>
@@ -13016,19 +13053,22 @@
         <w:jc w:val="both"/>
       </w:pPr>
       <w:r>
-        <w:t xml:space="preserve">External seed input determines the degree of patch isolation. Without seed input, you will have only a few PFTs in your system. If seed input is too high, it might dominate the dynamics. </w:t>
-      </w:r>
-      <w:r>
-        <w:t>We recommend using 10 for medium seed input.</w:t>
+        <w:t xml:space="preserve">If you simulate small plot sizes, the runtime will be faster. However, you will have a lower number of PFTs in your system and /or higher variability in your simulations. When testing the GUI, you </w:t>
+      </w:r>
+      <w:r>
+        <w:t>may</w:t>
+      </w:r>
+      <w:r>
+        <w:t xml:space="preserve"> set the plot size to 1 m², but if you run serious simulations, you should set it to 3 m².</w:t>
       </w:r>
     </w:p>
     <w:p>
       <w:pPr>
         <w:pStyle w:val="berschrift3"/>
       </w:pPr>
-      <w:bookmarkStart w:id="47" w:name="_Toc529972912"/>
-      <w:r>
-        <w:t>Application rates (only if effects are based on dose responses)</w:t>
+      <w:bookmarkStart w:id="47" w:name="_Toc529972911"/>
+      <w:r>
+        <w:t>External seed input</w:t>
       </w:r>
       <w:bookmarkEnd w:id="47"/>
     </w:p>
@@ -13037,6 +13077,27 @@
         <w:jc w:val="both"/>
       </w:pPr>
       <w:r>
+        <w:t xml:space="preserve">External seed input determines the degree of patch isolation. Without seed input, you will have only a few PFTs in your system. If seed input is too high, it might dominate the dynamics. </w:t>
+      </w:r>
+      <w:r>
+        <w:t>We recommend using 10 for medium seed input.</w:t>
+      </w:r>
+    </w:p>
+    <w:p>
+      <w:pPr>
+        <w:pStyle w:val="berschrift3"/>
+      </w:pPr>
+      <w:bookmarkStart w:id="48" w:name="_Toc529972912"/>
+      <w:r>
+        <w:t>Application rates (only if effects are based on dose responses)</w:t>
+      </w:r>
+      <w:bookmarkEnd w:id="48"/>
+    </w:p>
+    <w:p>
+      <w:pPr>
+        <w:jc w:val="both"/>
+      </w:pPr>
+      <w:r>
         <w:lastRenderedPageBreak/>
         <w:t>Please insert the application rates, which should be tested (e.g. according to realistic drift rate or a worst-case scenario like overspray).</w:t>
       </w:r>
@@ -13046,13 +13107,14 @@
         <w:keepNext/>
         <w:jc w:val="center"/>
       </w:pPr>
+      <w:commentRangeStart w:id="49"/>
       <w:r>
         <w:rPr>
           <w:noProof/>
           <w:lang w:val="de-DE" w:eastAsia="de-DE" w:bidi="ar-SA"/>
         </w:rPr>
         <w:drawing>
-          <wp:inline distT="0" distB="0" distL="0" distR="0">
+          <wp:inline distT="0" distB="0" distL="0" distR="0" wp14:anchorId="26615275" wp14:editId="7EA52C0A">
             <wp:extent cx="1736067" cy="2943225"/>
             <wp:effectExtent l="19050" t="0" r="0" b="0"/>
             <wp:docPr id="22" name="Bild 22"/>
@@ -13069,7 +13131,7 @@
                     </pic:cNvPicPr>
                   </pic:nvPicPr>
                   <pic:blipFill>
-                    <a:blip r:embed="rId24" cstate="print"/>
+                    <a:blip r:embed="rId26" cstate="print"/>
                     <a:srcRect/>
                     <a:stretch>
                       <a:fillRect/>
@@ -13097,13 +13159,20 @@
           </wp:inline>
         </w:drawing>
       </w:r>
+      <w:commentRangeEnd w:id="49"/>
+      <w:r>
+        <w:rPr>
+          <w:rStyle w:val="Kommentarzeichen"/>
+        </w:rPr>
+        <w:commentReference w:id="49"/>
+      </w:r>
     </w:p>
     <w:p>
       <w:pPr>
         <w:pStyle w:val="Beschriftung"/>
         <w:jc w:val="center"/>
       </w:pPr>
-      <w:bookmarkStart w:id="48" w:name="_Ref530570099"/>
+      <w:bookmarkStart w:id="50" w:name="_Ref530570099"/>
       <w:r>
         <w:t xml:space="preserve">Figure </w:t>
       </w:r>
@@ -13137,7 +13206,7 @@
         </w:rPr>
         <w:fldChar w:fldCharType="end"/>
       </w:r>
-      <w:bookmarkEnd w:id="48"/>
+      <w:bookmarkEnd w:id="50"/>
       <w:r>
         <w:t>: simulation specific settings and start of simulations</w:t>
       </w:r>
@@ -13147,10 +13216,7 @@
         <w:jc w:val="both"/>
       </w:pPr>
       <w:r>
-        <w:t>After setting the number or repetitions, plot size, seed input and application rates, you can start the simulations. A progress bar will show you</w:t>
-      </w:r>
-      <w:r>
-        <w:t xml:space="preserve"> the percentage of runs finished. </w:t>
+        <w:t xml:space="preserve">After setting the number or repetitions, plot size, seed input and application rates, you can start the simulations. </w:t>
       </w:r>
     </w:p>
     <w:p>
@@ -13207,11 +13273,11 @@
       <w:pPr>
         <w:pStyle w:val="berschrift2"/>
       </w:pPr>
-      <w:bookmarkStart w:id="49" w:name="_Toc529972913"/>
+      <w:bookmarkStart w:id="51" w:name="_Toc529972913"/>
       <w:r>
         <w:t>Simulation output and analyses</w:t>
       </w:r>
-      <w:bookmarkEnd w:id="49"/>
+      <w:bookmarkEnd w:id="51"/>
     </w:p>
     <w:p>
       <w:pPr>
@@ -13261,11 +13327,11 @@
       <w:pPr>
         <w:pStyle w:val="berschrift3"/>
       </w:pPr>
-      <w:bookmarkStart w:id="50" w:name="_Toc529972914"/>
+      <w:bookmarkStart w:id="52" w:name="_Toc529972914"/>
       <w:r>
         <w:t>Show settings of the project</w:t>
       </w:r>
-      <w:bookmarkEnd w:id="50"/>
+      <w:bookmarkEnd w:id="52"/>
     </w:p>
     <w:p>
       <w:pPr>
@@ -13311,11 +13377,11 @@
       <w:pPr>
         <w:pStyle w:val="berschrift3"/>
       </w:pPr>
-      <w:bookmarkStart w:id="51" w:name="_Toc529972915"/>
+      <w:bookmarkStart w:id="53" w:name="_Toc529972915"/>
       <w:r>
         <w:t>Community-level Tab</w:t>
       </w:r>
-      <w:bookmarkEnd w:id="51"/>
+      <w:bookmarkEnd w:id="53"/>
     </w:p>
     <w:p>
       <w:pPr>
@@ -13392,11 +13458,11 @@
       <w:pPr>
         <w:pStyle w:val="berschrift3"/>
       </w:pPr>
-      <w:bookmarkStart w:id="52" w:name="_Toc529972916"/>
+      <w:bookmarkStart w:id="54" w:name="_Toc529972916"/>
       <w:r>
         <w:t>Population-level tab</w:t>
       </w:r>
-      <w:bookmarkEnd w:id="52"/>
+      <w:bookmarkEnd w:id="54"/>
     </w:p>
     <w:p>
       <w:pPr>
@@ -13492,11 +13558,11 @@
       <w:pPr>
         <w:pStyle w:val="berschrift3"/>
       </w:pPr>
-      <w:bookmarkStart w:id="53" w:name="_Toc529972917"/>
+      <w:bookmarkStart w:id="55" w:name="_Toc529972917"/>
       <w:r>
         <w:t>Saving of outputs</w:t>
       </w:r>
-      <w:bookmarkEnd w:id="53"/>
+      <w:bookmarkEnd w:id="55"/>
     </w:p>
     <w:p>
       <w:pPr>
@@ -13526,11 +13592,11 @@
       <w:pPr>
         <w:pStyle w:val="berschrift3"/>
       </w:pPr>
-      <w:bookmarkStart w:id="54" w:name="_Toc529972918"/>
+      <w:bookmarkStart w:id="56" w:name="_Toc529972918"/>
       <w:r>
         <w:t>Saving the project</w:t>
       </w:r>
-      <w:bookmarkEnd w:id="54"/>
+      <w:bookmarkEnd w:id="56"/>
     </w:p>
     <w:p>
       <w:pPr>
@@ -13631,15 +13697,15 @@
       <w:pPr>
         <w:pStyle w:val="berschrift1"/>
       </w:pPr>
-      <w:bookmarkStart w:id="55" w:name="_Ref529965403"/>
-      <w:bookmarkStart w:id="56" w:name="_Ref529965740"/>
-      <w:bookmarkStart w:id="57" w:name="_Toc529972919"/>
+      <w:bookmarkStart w:id="57" w:name="_Ref529965403"/>
+      <w:bookmarkStart w:id="58" w:name="_Ref529965740"/>
+      <w:bookmarkStart w:id="59" w:name="_Toc529972919"/>
       <w:r>
         <w:t>Examples</w:t>
       </w:r>
-      <w:bookmarkEnd w:id="55"/>
-      <w:bookmarkEnd w:id="56"/>
       <w:bookmarkEnd w:id="57"/>
+      <w:bookmarkEnd w:id="58"/>
+      <w:bookmarkEnd w:id="59"/>
     </w:p>
     <w:p>
       <w:r>
@@ -13734,7 +13800,7 @@
         <w:pStyle w:val="Beschriftung"/>
         <w:keepNext/>
       </w:pPr>
-      <w:bookmarkStart w:id="58" w:name="_Ref530571549"/>
+      <w:bookmarkStart w:id="60" w:name="_Ref530571549"/>
       <w:r>
         <w:t xml:space="preserve">Table </w:t>
       </w:r>
@@ -13768,7 +13834,7 @@
         </w:rPr>
         <w:fldChar w:fldCharType="end"/>
       </w:r>
-      <w:bookmarkEnd w:id="58"/>
+      <w:bookmarkEnd w:id="60"/>
       <w:r>
         <w:t>: Summary of simulation settings for the example of herbicide effects mased on a txt-file</w:t>
       </w:r>
@@ -14290,7 +14356,7 @@
           </w:tcPr>
           <w:p>
             <w:r>
-              <w:t>IBCRecovery</w:t>
+              <w:t>IBCweekstart</w:t>
             </w:r>
           </w:p>
         </w:tc>
@@ -14303,7 +14369,7 @@
               <w:cnfStyle w:val="000000000000" w:firstRow="0" w:lastRow="0" w:firstColumn="0" w:lastColumn="0" w:oddVBand="0" w:evenVBand="0" w:oddHBand="0" w:evenHBand="0" w:firstRowFirstColumn="0" w:firstRowLastColumn="0" w:lastRowFirstColumn="0" w:lastRowLastColumn="0"/>
             </w:pPr>
             <w:r>
-              <w:t>5</w:t>
+              <w:t>11</w:t>
             </w:r>
           </w:p>
         </w:tc>
@@ -14316,7 +14382,7 @@
               <w:cnfStyle w:val="000000000000" w:firstRow="0" w:lastRow="0" w:firstColumn="0" w:lastColumn="0" w:oddVBand="0" w:evenVBand="0" w:oddHBand="0" w:evenHBand="0" w:firstRowFirstColumn="0" w:firstRowLastColumn="0" w:lastRowFirstColumn="0" w:lastRowLastColumn="0"/>
             </w:pPr>
             <w:r>
-              <w:t>Number of years following the herbicide application period</w:t>
+              <w:t>Calendar week at which the application took place</w:t>
             </w:r>
           </w:p>
         </w:tc>
@@ -14332,7 +14398,7 @@
           </w:tcPr>
           <w:p>
             <w:r>
-              <w:t>IBCherbeffect</w:t>
+              <w:t>IBCRecovery</w:t>
             </w:r>
           </w:p>
         </w:tc>
@@ -14345,7 +14411,7 @@
               <w:cnfStyle w:val="000000100000" w:firstRow="0" w:lastRow="0" w:firstColumn="0" w:lastColumn="0" w:oddVBand="0" w:evenVBand="0" w:oddHBand="1" w:evenHBand="0" w:firstRowFirstColumn="0" w:firstRowLastColumn="0" w:lastRowFirstColumn="0" w:lastRowLastColumn="0"/>
             </w:pPr>
             <w:r>
-              <w:t>Txt-file</w:t>
+              <w:t>5</w:t>
             </w:r>
           </w:p>
         </w:tc>
@@ -14358,15 +14424,7 @@
               <w:cnfStyle w:val="000000100000" w:firstRow="0" w:lastRow="0" w:firstColumn="0" w:lastColumn="0" w:oddVBand="0" w:evenVBand="0" w:oddHBand="1" w:evenHBand="0" w:firstRowFirstColumn="0" w:firstRowLastColumn="0" w:lastRowFirstColumn="0" w:lastRowLastColumn="0"/>
             </w:pPr>
             <w:r>
-              <w:t>If ‘txt-file’: herbicide effects are based on a txt-file (HerbFact.txt)</w:t>
-            </w:r>
-          </w:p>
-          <w:p>
-            <w:pPr>
-              <w:cnfStyle w:val="000000100000" w:firstRow="0" w:lastRow="0" w:firstColumn="0" w:lastColumn="0" w:oddVBand="0" w:evenVBand="0" w:oddHBand="1" w:evenHBand="0" w:firstRowFirstColumn="0" w:firstRowLastColumn="0" w:lastRowFirstColumn="0" w:lastRowLastColumn="0"/>
-            </w:pPr>
-            <w:r>
-              <w:t>If ‘dose-response’: herbicide effects are based on dose-response data</w:t>
+              <w:t>Number of years following the herbicide application period</w:t>
             </w:r>
           </w:p>
         </w:tc>
@@ -14379,7 +14437,7 @@
           </w:tcPr>
           <w:p>
             <w:r>
-              <w:t>BiomassEff</w:t>
+              <w:t>IBCherbeffect</w:t>
             </w:r>
           </w:p>
         </w:tc>
@@ -14392,7 +14450,7 @@
               <w:cnfStyle w:val="000000000000" w:firstRow="0" w:lastRow="0" w:firstColumn="0" w:lastColumn="0" w:oddVBand="0" w:evenVBand="0" w:oddHBand="0" w:evenHBand="0" w:firstRowFirstColumn="0" w:firstRowLastColumn="0" w:lastRowFirstColumn="0" w:lastRowLastColumn="0"/>
             </w:pPr>
             <w:r>
-              <w:t>TRUE</w:t>
+              <w:t>Txt-file</w:t>
             </w:r>
           </w:p>
         </w:tc>
@@ -14405,7 +14463,7 @@
               <w:cnfStyle w:val="000000000000" w:firstRow="0" w:lastRow="0" w:firstColumn="0" w:lastColumn="0" w:oddVBand="0" w:evenVBand="0" w:oddHBand="0" w:evenHBand="0" w:firstRowFirstColumn="0" w:firstRowLastColumn="0" w:lastRowFirstColumn="0" w:lastRowLastColumn="0"/>
             </w:pPr>
             <w:r>
-              <w:t>Was plant biomass affected?</w:t>
+              <w:t>herbicide effects are based on a txt-file (HerbFact.txt)</w:t>
             </w:r>
           </w:p>
         </w:tc>
@@ -14421,7 +14479,7 @@
           </w:tcPr>
           <w:p>
             <w:r>
-              <w:t>EstablishmentEff</w:t>
+              <w:t>BiomassEff</w:t>
             </w:r>
           </w:p>
         </w:tc>
@@ -14447,7 +14505,7 @@
               <w:cnfStyle w:val="000000100000" w:firstRow="0" w:lastRow="0" w:firstColumn="0" w:lastColumn="0" w:oddVBand="0" w:evenVBand="0" w:oddHBand="1" w:evenHBand="0" w:firstRowFirstColumn="0" w:firstRowLastColumn="0" w:lastRowFirstColumn="0" w:lastRowLastColumn="0"/>
             </w:pPr>
             <w:r>
-              <w:t>Was seed establishment affected?</w:t>
+              <w:t>Was plant biomass affected?</w:t>
             </w:r>
           </w:p>
         </w:tc>
@@ -14460,7 +14518,7 @@
           </w:tcPr>
           <w:p>
             <w:r>
-              <w:t>SeedlingBiomassEff</w:t>
+              <w:t>EstablishmentEff</w:t>
             </w:r>
           </w:p>
         </w:tc>
@@ -14473,7 +14531,7 @@
               <w:cnfStyle w:val="000000000000" w:firstRow="0" w:lastRow="0" w:firstColumn="0" w:lastColumn="0" w:oddVBand="0" w:evenVBand="0" w:oddHBand="0" w:evenHBand="0" w:firstRowFirstColumn="0" w:firstRowLastColumn="0" w:lastRowFirstColumn="0" w:lastRowLastColumn="0"/>
             </w:pPr>
             <w:r>
-              <w:t>FALSE</w:t>
+              <w:t>TRUE</w:t>
             </w:r>
           </w:p>
         </w:tc>
@@ -14486,7 +14544,7 @@
               <w:cnfStyle w:val="000000000000" w:firstRow="0" w:lastRow="0" w:firstColumn="0" w:lastColumn="0" w:oddVBand="0" w:evenVBand="0" w:oddHBand="0" w:evenHBand="0" w:firstRowFirstColumn="0" w:firstRowLastColumn="0" w:lastRowFirstColumn="0" w:lastRowLastColumn="0"/>
             </w:pPr>
             <w:r>
-              <w:t>Was seedling biomass affected?</w:t>
+              <w:t>Was seed establishment affected?</w:t>
             </w:r>
           </w:p>
         </w:tc>
@@ -14502,7 +14560,7 @@
           </w:tcPr>
           <w:p>
             <w:r>
-              <w:t xml:space="preserve">SeedNumberEff </w:t>
+              <w:t>SeedlingBiomassEff</w:t>
             </w:r>
           </w:p>
         </w:tc>
@@ -14528,7 +14586,7 @@
               <w:cnfStyle w:val="000000100000" w:firstRow="0" w:lastRow="0" w:firstColumn="0" w:lastColumn="0" w:oddVBand="0" w:evenVBand="0" w:oddHBand="1" w:evenHBand="0" w:firstRowFirstColumn="0" w:firstRowLastColumn="0" w:lastRowFirstColumn="0" w:lastRowLastColumn="0"/>
             </w:pPr>
             <w:r>
-              <w:t>Was seed number affected?</w:t>
+              <w:t>Was seedling biomass affected?</w:t>
             </w:r>
           </w:p>
         </w:tc>
@@ -14541,7 +14599,7 @@
           </w:tcPr>
           <w:p>
             <w:r>
-              <w:t xml:space="preserve">SeedSterilityEff </w:t>
+              <w:t xml:space="preserve">SeedNumberEff </w:t>
             </w:r>
           </w:p>
         </w:tc>
@@ -14567,7 +14625,7 @@
               <w:cnfStyle w:val="000000000000" w:firstRow="0" w:lastRow="0" w:firstColumn="0" w:lastColumn="0" w:oddVBand="0" w:evenVBand="0" w:oddHBand="0" w:evenHBand="0" w:firstRowFirstColumn="0" w:firstRowLastColumn="0" w:lastRowFirstColumn="0" w:lastRowLastColumn="0"/>
             </w:pPr>
             <w:r>
-              <w:t>Was seed sterility affected?</w:t>
+              <w:t>Was seed number affected?</w:t>
             </w:r>
           </w:p>
         </w:tc>
@@ -14583,7 +14641,7 @@
           </w:tcPr>
           <w:p>
             <w:r>
-              <w:t xml:space="preserve">SurvivalEff          </w:t>
+              <w:t xml:space="preserve">SeedSterilityEff </w:t>
             </w:r>
           </w:p>
         </w:tc>
@@ -14596,7 +14654,7 @@
               <w:cnfStyle w:val="000000100000" w:firstRow="0" w:lastRow="0" w:firstColumn="0" w:lastColumn="0" w:oddVBand="0" w:evenVBand="0" w:oddHBand="1" w:evenHBand="0" w:firstRowFirstColumn="0" w:firstRowLastColumn="0" w:lastRowFirstColumn="0" w:lastRowLastColumn="0"/>
             </w:pPr>
             <w:r>
-              <w:t>TRUE</w:t>
+              <w:t>FALSE</w:t>
             </w:r>
           </w:p>
         </w:tc>
@@ -14609,7 +14667,7 @@
               <w:cnfStyle w:val="000000100000" w:firstRow="0" w:lastRow="0" w:firstColumn="0" w:lastColumn="0" w:oddVBand="0" w:evenVBand="0" w:oddHBand="1" w:evenHBand="0" w:firstRowFirstColumn="0" w:firstRowLastColumn="0" w:lastRowFirstColumn="0" w:lastRowLastColumn="0"/>
             </w:pPr>
             <w:r>
-              <w:t>Was plant survival affected?</w:t>
+              <w:t>Was seed sterility affected?</w:t>
             </w:r>
           </w:p>
         </w:tc>
@@ -14622,6 +14680,48 @@
           </w:tcPr>
           <w:p>
             <w:r>
+              <w:t xml:space="preserve">SurvivalEff          </w:t>
+            </w:r>
+          </w:p>
+        </w:tc>
+        <w:tc>
+          <w:tcPr>
+            <w:tcW w:w="1701" w:type="dxa"/>
+          </w:tcPr>
+          <w:p>
+            <w:pPr>
+              <w:cnfStyle w:val="000000000000" w:firstRow="0" w:lastRow="0" w:firstColumn="0" w:lastColumn="0" w:oddVBand="0" w:evenVBand="0" w:oddHBand="0" w:evenHBand="0" w:firstRowFirstColumn="0" w:firstRowLastColumn="0" w:lastRowFirstColumn="0" w:lastRowLastColumn="0"/>
+            </w:pPr>
+            <w:r>
+              <w:t>TRUE</w:t>
+            </w:r>
+          </w:p>
+        </w:tc>
+        <w:tc>
+          <w:tcPr>
+            <w:tcW w:w="5135" w:type="dxa"/>
+          </w:tcPr>
+          <w:p>
+            <w:pPr>
+              <w:cnfStyle w:val="000000000000" w:firstRow="0" w:lastRow="0" w:firstColumn="0" w:lastColumn="0" w:oddVBand="0" w:evenVBand="0" w:oddHBand="0" w:evenHBand="0" w:firstRowFirstColumn="0" w:firstRowLastColumn="0" w:lastRowFirstColumn="0" w:lastRowLastColumn="0"/>
+            </w:pPr>
+            <w:r>
+              <w:t>Was plant survival affected?</w:t>
+            </w:r>
+          </w:p>
+        </w:tc>
+      </w:tr>
+      <w:tr>
+        <w:trPr>
+          <w:cnfStyle w:val="000000100000" w:firstRow="0" w:lastRow="0" w:firstColumn="0" w:lastColumn="0" w:oddVBand="0" w:evenVBand="0" w:oddHBand="1" w:evenHBand="0" w:firstRowFirstColumn="0" w:firstRowLastColumn="0" w:lastRowFirstColumn="0" w:lastRowLastColumn="0"/>
+        </w:trPr>
+        <w:tc>
+          <w:tcPr>
+            <w:cnfStyle w:val="001000000000" w:firstRow="0" w:lastRow="0" w:firstColumn="1" w:lastColumn="0" w:oddVBand="0" w:evenVBand="0" w:oddHBand="0" w:evenHBand="0" w:firstRowFirstColumn="0" w:firstRowLastColumn="0" w:lastRowFirstColumn="0" w:lastRowLastColumn="0"/>
+            <w:tcW w:w="2376" w:type="dxa"/>
+          </w:tcPr>
+          <w:p>
+            <w:r>
               <w:t>IBCrepetition</w:t>
             </w:r>
           </w:p>
@@ -14632,7 +14732,7 @@
           </w:tcPr>
           <w:p>
             <w:pPr>
-              <w:cnfStyle w:val="000000000000" w:firstRow="0" w:lastRow="0" w:firstColumn="0" w:lastColumn="0" w:oddVBand="0" w:evenVBand="0" w:oddHBand="0" w:evenHBand="0" w:firstRowFirstColumn="0" w:firstRowLastColumn="0" w:lastRowFirstColumn="0" w:lastRowLastColumn="0"/>
+              <w:cnfStyle w:val="000000100000" w:firstRow="0" w:lastRow="0" w:firstColumn="0" w:lastColumn="0" w:oddVBand="0" w:evenVBand="0" w:oddHBand="1" w:evenHBand="0" w:firstRowFirstColumn="0" w:firstRowLastColumn="0" w:lastRowFirstColumn="0" w:lastRowLastColumn="0"/>
             </w:pPr>
             <w:r>
               <w:t>20</w:t>
@@ -14645,7 +14745,7 @@
           </w:tcPr>
           <w:p>
             <w:pPr>
-              <w:cnfStyle w:val="000000000000" w:firstRow="0" w:lastRow="0" w:firstColumn="0" w:lastColumn="0" w:oddVBand="0" w:evenVBand="0" w:oddHBand="0" w:evenHBand="0" w:firstRowFirstColumn="0" w:firstRowLastColumn="0" w:lastRowFirstColumn="0" w:lastRowLastColumn="0"/>
+              <w:cnfStyle w:val="000000100000" w:firstRow="0" w:lastRow="0" w:firstColumn="0" w:lastColumn="0" w:oddVBand="0" w:evenVBand="0" w:oddHBand="1" w:evenHBand="0" w:firstRowFirstColumn="0" w:firstRowLastColumn="0" w:lastRowFirstColumn="0" w:lastRowLastColumn="0"/>
             </w:pPr>
             <w:r>
               <w:t>Number of repetitions</w:t>
@@ -14697,7 +14797,7 @@
         </w:rPr>
         <w:lastRenderedPageBreak/>
         <w:drawing>
-          <wp:inline distT="0" distB="0" distL="0" distR="0">
+          <wp:inline distT="0" distB="0" distL="0" distR="0" wp14:anchorId="3038EA3B" wp14:editId="127EB021">
             <wp:extent cx="3264196" cy="3264196"/>
             <wp:effectExtent l="0" t="0" r="0" b="0"/>
             <wp:docPr id="8" name="Grafik 8"/>
@@ -14712,7 +14812,7 @@
                     <pic:cNvPicPr/>
                   </pic:nvPicPr>
                   <pic:blipFill>
-                    <a:blip r:embed="rId25" cstate="print">
+                    <a:blip r:embed="rId27" cstate="print">
                       <a:extLst>
                         <a:ext uri="{28A0092B-C50C-407E-A947-70E740481C1C}">
                           <a14:useLocalDpi xmlns:a14="http://schemas.microsoft.com/office/drawing/2010/main" val="0"/>
@@ -14785,7 +14885,7 @@
           <w:lang w:val="de-DE" w:eastAsia="de-DE" w:bidi="ar-SA"/>
         </w:rPr>
         <w:drawing>
-          <wp:inline distT="0" distB="0" distL="0" distR="0">
+          <wp:inline distT="0" distB="0" distL="0" distR="0" wp14:anchorId="21379B89" wp14:editId="6D569D6D">
             <wp:extent cx="3561907" cy="3561907"/>
             <wp:effectExtent l="0" t="0" r="0" b="0"/>
             <wp:docPr id="9" name="Grafik 9"/>
@@ -14800,7 +14900,7 @@
                     <pic:cNvPicPr/>
                   </pic:nvPicPr>
                   <pic:blipFill>
-                    <a:blip r:embed="rId26" cstate="print">
+                    <a:blip r:embed="rId28" cstate="print">
                       <a:extLst>
                         <a:ext uri="{28A0092B-C50C-407E-A947-70E740481C1C}">
                           <a14:useLocalDpi xmlns:a14="http://schemas.microsoft.com/office/drawing/2010/main" val="0"/>
@@ -14884,7 +14984,7 @@
         </w:rPr>
         <w:lastRenderedPageBreak/>
         <w:drawing>
-          <wp:inline distT="0" distB="0" distL="0" distR="0">
+          <wp:inline distT="0" distB="0" distL="0" distR="0" wp14:anchorId="2EE24374" wp14:editId="39427F80">
             <wp:extent cx="3714750" cy="3714750"/>
             <wp:effectExtent l="19050" t="0" r="0" b="0"/>
             <wp:docPr id="11" name="Grafik 11"/>
@@ -14899,7 +14999,7 @@
                     <pic:cNvPicPr/>
                   </pic:nvPicPr>
                   <pic:blipFill>
-                    <a:blip r:embed="rId27" cstate="print">
+                    <a:blip r:embed="rId29" cstate="print">
                       <a:extLst>
                         <a:ext uri="{28A0092B-C50C-407E-A947-70E740481C1C}">
                           <a14:useLocalDpi xmlns:a14="http://schemas.microsoft.com/office/drawing/2010/main" val="0"/>
@@ -18927,7 +19027,7 @@
           <w:lang w:val="de-DE" w:eastAsia="de-DE" w:bidi="ar-SA"/>
         </w:rPr>
         <w:drawing>
-          <wp:inline distT="0" distB="0" distL="0" distR="0">
+          <wp:inline distT="0" distB="0" distL="0" distR="0" wp14:anchorId="47221A7B" wp14:editId="025EB761">
             <wp:extent cx="4720856" cy="4720856"/>
             <wp:effectExtent l="0" t="0" r="0" b="0"/>
             <wp:docPr id="12" name="Grafik 12"/>
@@ -18942,7 +19042,7 @@
                     <pic:cNvPicPr/>
                   </pic:nvPicPr>
                   <pic:blipFill>
-                    <a:blip r:embed="rId28" cstate="print">
+                    <a:blip r:embed="rId30" cstate="print">
                       <a:extLst>
                         <a:ext uri="{28A0092B-C50C-407E-A947-70E740481C1C}">
                           <a14:useLocalDpi xmlns:a14="http://schemas.microsoft.com/office/drawing/2010/main" val="0"/>
@@ -22506,7 +22606,7 @@
         <w:pStyle w:val="Beschriftung"/>
         <w:keepNext/>
       </w:pPr>
-      <w:bookmarkStart w:id="59" w:name="_Ref530573188"/>
+      <w:bookmarkStart w:id="61" w:name="_Ref530573188"/>
       <w:r>
         <w:t xml:space="preserve">Table </w:t>
       </w:r>
@@ -22540,7 +22640,7 @@
         </w:rPr>
         <w:fldChar w:fldCharType="end"/>
       </w:r>
-      <w:bookmarkEnd w:id="59"/>
+      <w:bookmarkEnd w:id="61"/>
       <w:r>
         <w:t>: Summary of simulation settings for the example of herbicide effects mased on dose-responses</w:t>
       </w:r>
@@ -23056,7 +23156,7 @@
           </w:tcPr>
           <w:p>
             <w:r>
-              <w:t>IBCRecovery</w:t>
+              <w:t>IBCweekstart</w:t>
             </w:r>
           </w:p>
         </w:tc>
@@ -23069,7 +23169,7 @@
               <w:cnfStyle w:val="000000000000" w:firstRow="0" w:lastRow="0" w:firstColumn="0" w:lastColumn="0" w:oddVBand="0" w:evenVBand="0" w:oddHBand="0" w:evenHBand="0" w:firstRowFirstColumn="0" w:firstRowLastColumn="0" w:lastRowFirstColumn="0" w:lastRowLastColumn="0"/>
             </w:pPr>
             <w:r>
-              <w:t>5</w:t>
+              <w:t>11</w:t>
             </w:r>
           </w:p>
         </w:tc>
@@ -23082,7 +23182,7 @@
               <w:cnfStyle w:val="000000000000" w:firstRow="0" w:lastRow="0" w:firstColumn="0" w:lastColumn="0" w:oddVBand="0" w:evenVBand="0" w:oddHBand="0" w:evenHBand="0" w:firstRowFirstColumn="0" w:firstRowLastColumn="0" w:lastRowFirstColumn="0" w:lastRowLastColumn="0"/>
             </w:pPr>
             <w:r>
-              <w:t>Number of years following the herbicide application period</w:t>
+              <w:t>Calendar week at which the application took place</w:t>
             </w:r>
           </w:p>
         </w:tc>
@@ -23098,7 +23198,7 @@
           </w:tcPr>
           <w:p>
             <w:r>
-              <w:t>IBCherbeffect</w:t>
+              <w:t>IBCRecovery</w:t>
             </w:r>
           </w:p>
         </w:tc>
@@ -23111,7 +23211,7 @@
               <w:cnfStyle w:val="000000100000" w:firstRow="0" w:lastRow="0" w:firstColumn="0" w:lastColumn="0" w:oddVBand="0" w:evenVBand="0" w:oddHBand="1" w:evenHBand="0" w:firstRowFirstColumn="0" w:firstRowLastColumn="0" w:lastRowFirstColumn="0" w:lastRowLastColumn="0"/>
             </w:pPr>
             <w:r>
-              <w:t>Dose-response</w:t>
+              <w:t>5</w:t>
             </w:r>
           </w:p>
         </w:tc>
@@ -23124,15 +23224,7 @@
               <w:cnfStyle w:val="000000100000" w:firstRow="0" w:lastRow="0" w:firstColumn="0" w:lastColumn="0" w:oddVBand="0" w:evenVBand="0" w:oddHBand="1" w:evenHBand="0" w:firstRowFirstColumn="0" w:firstRowLastColumn="0" w:lastRowFirstColumn="0" w:lastRowLastColumn="0"/>
             </w:pPr>
             <w:r>
-              <w:t>If ‘txt-file’: herbicide effects are based on a txt-file (HerbFact.txt)</w:t>
-            </w:r>
-          </w:p>
-          <w:p>
-            <w:pPr>
-              <w:cnfStyle w:val="000000100000" w:firstRow="0" w:lastRow="0" w:firstColumn="0" w:lastColumn="0" w:oddVBand="0" w:evenVBand="0" w:oddHBand="1" w:evenHBand="0" w:firstRowFirstColumn="0" w:firstRowLastColumn="0" w:lastRowFirstColumn="0" w:lastRowLastColumn="0"/>
-            </w:pPr>
-            <w:r>
-              <w:t>If ‘dose-response’: herbicide effects are based on dose-response data</w:t>
+              <w:t>Number of years following the herbicide application period</w:t>
             </w:r>
           </w:p>
         </w:tc>
@@ -23145,7 +23237,7 @@
           </w:tcPr>
           <w:p>
             <w:r>
-              <w:t>IBCApprates</w:t>
+              <w:t>IBCherbeffect</w:t>
             </w:r>
           </w:p>
         </w:tc>
@@ -23158,7 +23250,7 @@
               <w:cnfStyle w:val="000000000000" w:firstRow="0" w:lastRow="0" w:firstColumn="0" w:lastColumn="0" w:oddVBand="0" w:evenVBand="0" w:oddHBand="0" w:evenHBand="0" w:firstRowFirstColumn="0" w:firstRowLastColumn="0" w:lastRowFirstColumn="0" w:lastRowLastColumn="0"/>
             </w:pPr>
             <w:r>
-              <w:t>90, 260</w:t>
+              <w:t>Dose-response</w:t>
             </w:r>
           </w:p>
         </w:tc>
@@ -23171,7 +23263,7 @@
               <w:cnfStyle w:val="000000000000" w:firstRow="0" w:lastRow="0" w:firstColumn="0" w:lastColumn="0" w:oddVBand="0" w:evenVBand="0" w:oddHBand="0" w:evenHBand="0" w:firstRowFirstColumn="0" w:firstRowLastColumn="0" w:lastRowFirstColumn="0" w:lastRowLastColumn="0"/>
             </w:pPr>
             <w:r>
-              <w:t>Only if based on dose-response data: Which application rates were tested?</w:t>
+              <w:t>herbicide effects are based on dose-response data</w:t>
             </w:r>
           </w:p>
         </w:tc>
@@ -23187,7 +23279,7 @@
           </w:tcPr>
           <w:p>
             <w:r>
-              <w:t>BiomassEff</w:t>
+              <w:t>IBCApprates</w:t>
             </w:r>
           </w:p>
         </w:tc>
@@ -23200,7 +23292,7 @@
               <w:cnfStyle w:val="000000100000" w:firstRow="0" w:lastRow="0" w:firstColumn="0" w:lastColumn="0" w:oddVBand="0" w:evenVBand="0" w:oddHBand="1" w:evenHBand="0" w:firstRowFirstColumn="0" w:firstRowLastColumn="0" w:lastRowFirstColumn="0" w:lastRowLastColumn="0"/>
             </w:pPr>
             <w:r>
-              <w:t>TRUE</w:t>
+              <w:t>90, 260</w:t>
             </w:r>
           </w:p>
         </w:tc>
@@ -23213,7 +23305,7 @@
               <w:cnfStyle w:val="000000100000" w:firstRow="0" w:lastRow="0" w:firstColumn="0" w:lastColumn="0" w:oddVBand="0" w:evenVBand="0" w:oddHBand="1" w:evenHBand="0" w:firstRowFirstColumn="0" w:firstRowLastColumn="0" w:lastRowFirstColumn="0" w:lastRowLastColumn="0"/>
             </w:pPr>
             <w:r>
-              <w:t>Was plant biomass affected?</w:t>
+              <w:t>Only if based on dose-response data: Which application rates were tested?</w:t>
             </w:r>
           </w:p>
         </w:tc>
@@ -23226,7 +23318,7 @@
           </w:tcPr>
           <w:p>
             <w:r>
-              <w:t>EstablishmentEff</w:t>
+              <w:t>BiomassEff</w:t>
             </w:r>
           </w:p>
         </w:tc>
@@ -23239,7 +23331,7 @@
               <w:cnfStyle w:val="000000000000" w:firstRow="0" w:lastRow="0" w:firstColumn="0" w:lastColumn="0" w:oddVBand="0" w:evenVBand="0" w:oddHBand="0" w:evenHBand="0" w:firstRowFirstColumn="0" w:firstRowLastColumn="0" w:lastRowFirstColumn="0" w:lastRowLastColumn="0"/>
             </w:pPr>
             <w:r>
-              <w:t>FALSE</w:t>
+              <w:t>TRUE</w:t>
             </w:r>
           </w:p>
         </w:tc>
@@ -23252,7 +23344,7 @@
               <w:cnfStyle w:val="000000000000" w:firstRow="0" w:lastRow="0" w:firstColumn="0" w:lastColumn="0" w:oddVBand="0" w:evenVBand="0" w:oddHBand="0" w:evenHBand="0" w:firstRowFirstColumn="0" w:firstRowLastColumn="0" w:lastRowFirstColumn="0" w:lastRowLastColumn="0"/>
             </w:pPr>
             <w:r>
-              <w:t>Was seed establishment affected?</w:t>
+              <w:t>Was plant biomass affected?</w:t>
             </w:r>
           </w:p>
         </w:tc>
@@ -23268,7 +23360,7 @@
           </w:tcPr>
           <w:p>
             <w:r>
-              <w:t>SeedlingBiomassEff</w:t>
+              <w:t>EstablishmentEff</w:t>
             </w:r>
           </w:p>
         </w:tc>
@@ -23294,7 +23386,7 @@
               <w:cnfStyle w:val="000000100000" w:firstRow="0" w:lastRow="0" w:firstColumn="0" w:lastColumn="0" w:oddVBand="0" w:evenVBand="0" w:oddHBand="1" w:evenHBand="0" w:firstRowFirstColumn="0" w:firstRowLastColumn="0" w:lastRowFirstColumn="0" w:lastRowLastColumn="0"/>
             </w:pPr>
             <w:r>
-              <w:t>Was seedling biomass affected?</w:t>
+              <w:t>Was seed establishment affected?</w:t>
             </w:r>
           </w:p>
         </w:tc>
@@ -23307,8 +23399,7 @@
           </w:tcPr>
           <w:p>
             <w:r>
-              <w:lastRenderedPageBreak/>
-              <w:t xml:space="preserve">SeedNumberEff </w:t>
+              <w:t>SeedlingBiomassEff</w:t>
             </w:r>
           </w:p>
         </w:tc>
@@ -23334,7 +23425,7 @@
               <w:cnfStyle w:val="000000000000" w:firstRow="0" w:lastRow="0" w:firstColumn="0" w:lastColumn="0" w:oddVBand="0" w:evenVBand="0" w:oddHBand="0" w:evenHBand="0" w:firstRowFirstColumn="0" w:firstRowLastColumn="0" w:lastRowFirstColumn="0" w:lastRowLastColumn="0"/>
             </w:pPr>
             <w:r>
-              <w:t>Was seed number affected?</w:t>
+              <w:t>Was seedling biomass affected?</w:t>
             </w:r>
           </w:p>
         </w:tc>
@@ -23350,7 +23441,7 @@
           </w:tcPr>
           <w:p>
             <w:r>
-              <w:t xml:space="preserve">SeedSterilityEff </w:t>
+              <w:t xml:space="preserve">SeedNumberEff </w:t>
             </w:r>
           </w:p>
         </w:tc>
@@ -23376,7 +23467,7 @@
               <w:cnfStyle w:val="000000100000" w:firstRow="0" w:lastRow="0" w:firstColumn="0" w:lastColumn="0" w:oddVBand="0" w:evenVBand="0" w:oddHBand="1" w:evenHBand="0" w:firstRowFirstColumn="0" w:firstRowLastColumn="0" w:lastRowFirstColumn="0" w:lastRowLastColumn="0"/>
             </w:pPr>
             <w:r>
-              <w:t>Was seed sterility affected?</w:t>
+              <w:t>Was seed number affected?</w:t>
             </w:r>
           </w:p>
         </w:tc>
@@ -23389,7 +23480,7 @@
           </w:tcPr>
           <w:p>
             <w:r>
-              <w:t xml:space="preserve">SurvivalEff          </w:t>
+              <w:t xml:space="preserve">SeedSterilityEff </w:t>
             </w:r>
           </w:p>
         </w:tc>
@@ -23402,7 +23493,7 @@
               <w:cnfStyle w:val="000000000000" w:firstRow="0" w:lastRow="0" w:firstColumn="0" w:lastColumn="0" w:oddVBand="0" w:evenVBand="0" w:oddHBand="0" w:evenHBand="0" w:firstRowFirstColumn="0" w:firstRowLastColumn="0" w:lastRowFirstColumn="0" w:lastRowLastColumn="0"/>
             </w:pPr>
             <w:r>
-              <w:t>TRUE</w:t>
+              <w:t>FALSE</w:t>
             </w:r>
           </w:p>
         </w:tc>
@@ -23415,7 +23506,7 @@
               <w:cnfStyle w:val="000000000000" w:firstRow="0" w:lastRow="0" w:firstColumn="0" w:lastColumn="0" w:oddVBand="0" w:evenVBand="0" w:oddHBand="0" w:evenHBand="0" w:firstRowFirstColumn="0" w:firstRowLastColumn="0" w:lastRowFirstColumn="0" w:lastRowLastColumn="0"/>
             </w:pPr>
             <w:r>
-              <w:t>Was plant survival affected?</w:t>
+              <w:t>Was seed sterility affected?</w:t>
             </w:r>
           </w:p>
         </w:tc>
@@ -23431,6 +23522,46 @@
           </w:tcPr>
           <w:p>
             <w:r>
+              <w:lastRenderedPageBreak/>
+              <w:t xml:space="preserve">SurvivalEff          </w:t>
+            </w:r>
+          </w:p>
+        </w:tc>
+        <w:tc>
+          <w:tcPr>
+            <w:tcW w:w="1701" w:type="dxa"/>
+          </w:tcPr>
+          <w:p>
+            <w:pPr>
+              <w:cnfStyle w:val="000000100000" w:firstRow="0" w:lastRow="0" w:firstColumn="0" w:lastColumn="0" w:oddVBand="0" w:evenVBand="0" w:oddHBand="1" w:evenHBand="0" w:firstRowFirstColumn="0" w:firstRowLastColumn="0" w:lastRowFirstColumn="0" w:lastRowLastColumn="0"/>
+            </w:pPr>
+            <w:r>
+              <w:t>TRUE</w:t>
+            </w:r>
+          </w:p>
+        </w:tc>
+        <w:tc>
+          <w:tcPr>
+            <w:tcW w:w="5135" w:type="dxa"/>
+          </w:tcPr>
+          <w:p>
+            <w:pPr>
+              <w:cnfStyle w:val="000000100000" w:firstRow="0" w:lastRow="0" w:firstColumn="0" w:lastColumn="0" w:oddVBand="0" w:evenVBand="0" w:oddHBand="1" w:evenHBand="0" w:firstRowFirstColumn="0" w:firstRowLastColumn="0" w:lastRowFirstColumn="0" w:lastRowLastColumn="0"/>
+            </w:pPr>
+            <w:r>
+              <w:t>Was plant survival affected?</w:t>
+            </w:r>
+          </w:p>
+        </w:tc>
+      </w:tr>
+      <w:tr>
+        <w:tc>
+          <w:tcPr>
+            <w:cnfStyle w:val="001000000000" w:firstRow="0" w:lastRow="0" w:firstColumn="1" w:lastColumn="0" w:oddVBand="0" w:evenVBand="0" w:oddHBand="0" w:evenHBand="0" w:firstRowFirstColumn="0" w:firstRowLastColumn="0" w:lastRowFirstColumn="0" w:lastRowLastColumn="0"/>
+            <w:tcW w:w="2376" w:type="dxa"/>
+          </w:tcPr>
+          <w:p>
+            <w:r>
               <w:t>IBCrepetition</w:t>
             </w:r>
           </w:p>
@@ -23441,10 +23572,13 @@
           </w:tcPr>
           <w:p>
             <w:pPr>
-              <w:cnfStyle w:val="000000100000" w:firstRow="0" w:lastRow="0" w:firstColumn="0" w:lastColumn="0" w:oddVBand="0" w:evenVBand="0" w:oddHBand="1" w:evenHBand="0" w:firstRowFirstColumn="0" w:firstRowLastColumn="0" w:lastRowFirstColumn="0" w:lastRowLastColumn="0"/>
-            </w:pPr>
-            <w:r>
-              <w:t>10</w:t>
+              <w:cnfStyle w:val="000000000000" w:firstRow="0" w:lastRow="0" w:firstColumn="0" w:lastColumn="0" w:oddVBand="0" w:evenVBand="0" w:oddHBand="0" w:evenHBand="0" w:firstRowFirstColumn="0" w:firstRowLastColumn="0" w:lastRowFirstColumn="0" w:lastRowLastColumn="0"/>
+            </w:pPr>
+            <w:r>
+              <w:t>2</w:t>
+            </w:r>
+            <w:r>
+              <w:t>0</w:t>
             </w:r>
           </w:p>
         </w:tc>
@@ -23454,7 +23588,7 @@
           </w:tcPr>
           <w:p>
             <w:pPr>
-              <w:cnfStyle w:val="000000100000" w:firstRow="0" w:lastRow="0" w:firstColumn="0" w:lastColumn="0" w:oddVBand="0" w:evenVBand="0" w:oddHBand="1" w:evenHBand="0" w:firstRowFirstColumn="0" w:firstRowLastColumn="0" w:lastRowFirstColumn="0" w:lastRowLastColumn="0"/>
+              <w:cnfStyle w:val="000000000000" w:firstRow="0" w:lastRow="0" w:firstColumn="0" w:lastColumn="0" w:oddVBand="0" w:evenVBand="0" w:oddHBand="0" w:evenHBand="0" w:firstRowFirstColumn="0" w:firstRowLastColumn="0" w:lastRowFirstColumn="0" w:lastRowLastColumn="0"/>
             </w:pPr>
             <w:r>
               <w:t>Number of repetitions</w:t>
@@ -23632,7 +23766,7 @@
           <w:lang w:val="de-DE" w:eastAsia="de-DE" w:bidi="ar-SA"/>
         </w:rPr>
         <w:drawing>
-          <wp:inline distT="0" distB="0" distL="0" distR="0">
+          <wp:inline distT="0" distB="0" distL="0" distR="0" wp14:anchorId="06ADBDC9" wp14:editId="52568EAE">
             <wp:extent cx="3600450" cy="3600450"/>
             <wp:effectExtent l="19050" t="0" r="0" b="0"/>
             <wp:docPr id="23" name="Grafik 22" descr="Inds.png"/>
@@ -23647,7 +23781,7 @@
                     <pic:cNvPicPr/>
                   </pic:nvPicPr>
                   <pic:blipFill>
-                    <a:blip r:embed="rId29" cstate="print"/>
+                    <a:blip r:embed="rId31" cstate="print"/>
                     <a:stretch>
                       <a:fillRect/>
                     </a:stretch>
@@ -23709,7 +23843,7 @@
         </w:rPr>
         <w:lastRenderedPageBreak/>
         <w:drawing>
-          <wp:inline distT="0" distB="0" distL="0" distR="0">
+          <wp:inline distT="0" distB="0" distL="0" distR="0" wp14:anchorId="5DAC7EB1" wp14:editId="3D8546E2">
             <wp:extent cx="4629150" cy="4629150"/>
             <wp:effectExtent l="19050" t="0" r="0" b="0"/>
             <wp:docPr id="24" name="Grafik 23" descr="Diversity.png"/>
@@ -23724,7 +23858,7 @@
                     <pic:cNvPicPr/>
                   </pic:nvPicPr>
                   <pic:blipFill>
-                    <a:blip r:embed="rId30" cstate="print"/>
+                    <a:blip r:embed="rId32" cstate="print"/>
                     <a:stretch>
                       <a:fillRect/>
                     </a:stretch>
@@ -23787,7 +23921,7 @@
         </w:rPr>
         <w:lastRenderedPageBreak/>
         <w:drawing>
-          <wp:inline distT="0" distB="0" distL="0" distR="0">
+          <wp:inline distT="0" distB="0" distL="0" distR="0" wp14:anchorId="3CFD2C3C" wp14:editId="5796D55C">
             <wp:extent cx="5715000" cy="5715000"/>
             <wp:effectExtent l="19050" t="0" r="0" b="0"/>
             <wp:docPr id="25" name="Grafik 24" descr="Diversity_long.png"/>
@@ -23802,7 +23936,7 @@
                     <pic:cNvPicPr/>
                   </pic:nvPicPr>
                   <pic:blipFill>
-                    <a:blip r:embed="rId31" cstate="print"/>
+                    <a:blip r:embed="rId33" cstate="print"/>
                     <a:stretch>
                       <a:fillRect/>
                     </a:stretch>
@@ -23867,8 +24001,6 @@
       <w:r>
         <w:t>i</w:t>
       </w:r>
-      <w:bookmarkStart w:id="60" w:name="_GoBack"/>
-      <w:bookmarkEnd w:id="60"/>
       <w:r>
         <w:t>de had an impact on biomass</w:t>
       </w:r>
@@ -29199,7 +29331,7 @@
           <w:lang w:val="de-DE" w:eastAsia="de-DE" w:bidi="ar-SA"/>
         </w:rPr>
         <w:drawing>
-          <wp:inline distT="0" distB="0" distL="0" distR="0">
+          <wp:inline distT="0" distB="0" distL="0" distR="0" wp14:anchorId="508402E9" wp14:editId="73709256">
             <wp:extent cx="3057525" cy="3057525"/>
             <wp:effectExtent l="19050" t="0" r="9525" b="0"/>
             <wp:docPr id="27" name="Grafik 26" descr="PopSize.png"/>
@@ -29214,7 +29346,7 @@
                     <pic:cNvPicPr/>
                   </pic:nvPicPr>
                   <pic:blipFill>
-                    <a:blip r:embed="rId32" cstate="print"/>
+                    <a:blip r:embed="rId34" cstate="print"/>
                     <a:stretch>
                       <a:fillRect/>
                     </a:stretch>
@@ -38262,7 +38394,10 @@
       </w:tr>
     </w:tbl>
     <w:p/>
-    <w:p/>
+    <w:p>
+      <w:bookmarkStart w:id="62" w:name="_GoBack"/>
+      <w:bookmarkEnd w:id="62"/>
+    </w:p>
     <w:sectPr>
       <w:pgSz w:w="11906" w:h="16838"/>
       <w:pgMar w:top="1417" w:right="1417" w:bottom="1134" w:left="1417" w:header="708" w:footer="708" w:gutter="0"/>
@@ -38271,6 +38406,50 @@
     </w:sectPr>
   </w:body>
 </w:document>
+</file>
+
+<file path=word/comments.xml><?xml version="1.0" encoding="utf-8"?>
+<w:comments xmlns:wpc="http://schemas.microsoft.com/office/word/2010/wordprocessingCanvas" xmlns:mc="http://schemas.openxmlformats.org/markup-compatibility/2006" xmlns:o="urn:schemas-microsoft-com:office:office" xmlns:r="http://schemas.openxmlformats.org/officeDocument/2006/relationships" xmlns:m="http://schemas.openxmlformats.org/officeDocument/2006/math" xmlns:v="urn:schemas-microsoft-com:vml" xmlns:wp14="http://schemas.microsoft.com/office/word/2010/wordprocessingDrawing" xmlns:wp="http://schemas.openxmlformats.org/drawingml/2006/wordprocessingDrawing" xmlns:w10="urn:schemas-microsoft-com:office:word" xmlns:w="http://schemas.openxmlformats.org/wordprocessingml/2006/main" xmlns:w14="http://schemas.microsoft.com/office/word/2010/wordml" xmlns:w15="http://schemas.microsoft.com/office/word/2012/wordml" xmlns:wpg="http://schemas.microsoft.com/office/word/2010/wordprocessingGroup" xmlns:wpi="http://schemas.microsoft.com/office/word/2010/wordprocessingInk" xmlns:wne="http://schemas.microsoft.com/office/word/2006/wordml" xmlns:wps="http://schemas.microsoft.com/office/word/2010/wordprocessingShape" mc:Ignorable="w14 w15 wp14">
+  <w:comment w:id="35" w:author="JetteR" w:date="2019-04-01T13:20:00Z" w:initials="J">
+    <w:p>
+      <w:pPr>
+        <w:pStyle w:val="Kommentartext"/>
+      </w:pPr>
+      <w:r>
+        <w:rPr>
+          <w:rStyle w:val="Kommentarzeichen"/>
+        </w:rPr>
+        <w:annotationRef/>
+      </w:r>
+      <w:r>
+        <w:t>Update graphic</w:t>
+      </w:r>
+    </w:p>
+  </w:comment>
+  <w:comment w:id="49" w:author="JetteR" w:date="2019-04-01T13:20:00Z" w:initials="J">
+    <w:p>
+      <w:pPr>
+        <w:pStyle w:val="Kommentartext"/>
+      </w:pPr>
+      <w:r>
+        <w:rPr>
+          <w:rStyle w:val="Kommentarzeichen"/>
+        </w:rPr>
+        <w:annotationRef/>
+      </w:r>
+      <w:r>
+        <w:t>Update graphic; add new graphic</w:t>
+      </w:r>
+    </w:p>
+  </w:comment>
+</w:comments>
+</file>
+
+<file path=word/commentsExtended.xml><?xml version="1.0" encoding="utf-8"?>
+<w15:commentsEx xmlns:wpc="http://schemas.microsoft.com/office/word/2010/wordprocessingCanvas" xmlns:mc="http://schemas.openxmlformats.org/markup-compatibility/2006" xmlns:o="urn:schemas-microsoft-com:office:office" xmlns:r="http://schemas.openxmlformats.org/officeDocument/2006/relationships" xmlns:m="http://schemas.openxmlformats.org/officeDocument/2006/math" xmlns:v="urn:schemas-microsoft-com:vml" xmlns:wp14="http://schemas.microsoft.com/office/word/2010/wordprocessingDrawing" xmlns:wp="http://schemas.openxmlformats.org/drawingml/2006/wordprocessingDrawing" xmlns:w10="urn:schemas-microsoft-com:office:word" xmlns:w="http://schemas.openxmlformats.org/wordprocessingml/2006/main" xmlns:w14="http://schemas.microsoft.com/office/word/2010/wordml" xmlns:w15="http://schemas.microsoft.com/office/word/2012/wordml" xmlns:wpg="http://schemas.microsoft.com/office/word/2010/wordprocessingGroup" xmlns:wpi="http://schemas.microsoft.com/office/word/2010/wordprocessingInk" xmlns:wne="http://schemas.microsoft.com/office/word/2006/wordml" xmlns:wps="http://schemas.microsoft.com/office/word/2010/wordprocessingShape" mc:Ignorable="w14 w15 wp14">
+  <w15:commentEx w15:paraId="21977E29" w15:done="0"/>
+  <w15:commentEx w15:paraId="4BCFAE8E" w15:done="0"/>
+</w15:commentsEx>
 </file>
 
 <file path=word/endnotes.xml><?xml version="1.0" encoding="utf-8"?>
@@ -39745,6 +39924,14 @@
     <w:abstractNumId w:val="6"/>
   </w:num>
 </w:numbering>
+</file>
+
+<file path=word/people.xml><?xml version="1.0" encoding="utf-8"?>
+<w15:people xmlns:wpc="http://schemas.microsoft.com/office/word/2010/wordprocessingCanvas" xmlns:mc="http://schemas.openxmlformats.org/markup-compatibility/2006" xmlns:o="urn:schemas-microsoft-com:office:office" xmlns:r="http://schemas.openxmlformats.org/officeDocument/2006/relationships" xmlns:m="http://schemas.openxmlformats.org/officeDocument/2006/math" xmlns:v="urn:schemas-microsoft-com:vml" xmlns:wp14="http://schemas.microsoft.com/office/word/2010/wordprocessingDrawing" xmlns:wp="http://schemas.openxmlformats.org/drawingml/2006/wordprocessingDrawing" xmlns:w10="urn:schemas-microsoft-com:office:word" xmlns:w="http://schemas.openxmlformats.org/wordprocessingml/2006/main" xmlns:w14="http://schemas.microsoft.com/office/word/2010/wordml" xmlns:w15="http://schemas.microsoft.com/office/word/2012/wordml" xmlns:wpg="http://schemas.microsoft.com/office/word/2010/wordprocessingGroup" xmlns:wpi="http://schemas.microsoft.com/office/word/2010/wordprocessingInk" xmlns:wne="http://schemas.microsoft.com/office/word/2006/wordml" xmlns:wps="http://schemas.microsoft.com/office/word/2010/wordprocessingShape" mc:Ignorable="w14 w15 wp14">
+  <w15:person w15:author="JetteR">
+    <w15:presenceInfo w15:providerId="None" w15:userId="JetteR"/>
+  </w15:person>
+</w15:people>
 </file>
 
 <file path=word/styles.xml><?xml version="1.0" encoding="utf-8"?>
@@ -41434,7 +41621,7 @@
 </file>
 
 <file path=customXml/itemProps1.xml><?xml version="1.0" encoding="utf-8"?>
-<ds:datastoreItem xmlns:ds="http://schemas.openxmlformats.org/officeDocument/2006/customXml" ds:itemID="{B143C429-D9F6-4934-9DB6-35AF95EBE77C}">
+<ds:datastoreItem xmlns:ds="http://schemas.openxmlformats.org/officeDocument/2006/customXml" ds:itemID="{1D99170B-B8BA-47C1-95CD-7EA5C345B5EF}">
   <ds:schemaRefs>
     <ds:schemaRef ds:uri="http://schemas.openxmlformats.org/officeDocument/2006/bibliography"/>
   </ds:schemaRefs>

</xml_diff>

<commit_message>
Changes in AnalysesDialog:  - include positive effects on tables in the category <10%  - application rate --> herbicide scenario Some modifications in Manual --> wrong figure captions; still ongoing
</commit_message>
<xml_diff>
--- a/Manual, GMP, ODD, Literature/Manual.docx
+++ b/Manual, GMP, ODD, Literature/Manual.docx
@@ -238,13 +238,13 @@
             </w:rPr>
             <w:fldChar w:fldCharType="separate"/>
           </w:r>
-          <w:hyperlink w:anchor="_Toc529972886" w:history="1">
+          <w:hyperlink w:anchor="_Toc5020728" w:history="1">
             <w:r>
               <w:rPr>
                 <w:rStyle w:val="Hyperlink"/>
                 <w:noProof/>
               </w:rPr>
-              <w:t>General informations</w:t>
+              <w:t>General information</w:t>
             </w:r>
             <w:r>
               <w:rPr>
@@ -265,7 +265,7 @@
                 <w:noProof/>
                 <w:webHidden/>
               </w:rPr>
-              <w:instrText xml:space="preserve"> PAGEREF _Toc529972886 \h </w:instrText>
+              <w:instrText xml:space="preserve"> PAGEREF _Toc5020728 \h </w:instrText>
             </w:r>
             <w:r>
               <w:rPr>
@@ -285,7 +285,7 @@
                 <w:noProof/>
                 <w:webHidden/>
               </w:rPr>
-              <w:t>3</w:t>
+              <w:t>4</w:t>
             </w:r>
             <w:r>
               <w:rPr>
@@ -308,7 +308,7 @@
               <w:lang w:val="de-DE" w:eastAsia="de-DE" w:bidi="ar-SA"/>
             </w:rPr>
           </w:pPr>
-          <w:hyperlink w:anchor="_Toc529972887" w:history="1">
+          <w:hyperlink w:anchor="_Toc5020729" w:history="1">
             <w:r>
               <w:rPr>
                 <w:rStyle w:val="Hyperlink"/>
@@ -335,7 +335,7 @@
                 <w:noProof/>
                 <w:webHidden/>
               </w:rPr>
-              <w:instrText xml:space="preserve"> PAGEREF _Toc529972887 \h </w:instrText>
+              <w:instrText xml:space="preserve"> PAGEREF _Toc5020729 \h </w:instrText>
             </w:r>
             <w:r>
               <w:rPr>
@@ -355,7 +355,7 @@
                 <w:noProof/>
                 <w:webHidden/>
               </w:rPr>
-              <w:t>3</w:t>
+              <w:t>4</w:t>
             </w:r>
             <w:r>
               <w:rPr>
@@ -378,7 +378,7 @@
               <w:lang w:val="de-DE" w:eastAsia="de-DE" w:bidi="ar-SA"/>
             </w:rPr>
           </w:pPr>
-          <w:hyperlink w:anchor="_Toc529972888" w:history="1">
+          <w:hyperlink w:anchor="_Toc5020730" w:history="1">
             <w:r>
               <w:rPr>
                 <w:rStyle w:val="Hyperlink"/>
@@ -405,7 +405,7 @@
                 <w:noProof/>
                 <w:webHidden/>
               </w:rPr>
-              <w:instrText xml:space="preserve"> PAGEREF _Toc529972888 \h </w:instrText>
+              <w:instrText xml:space="preserve"> PAGEREF _Toc5020730 \h </w:instrText>
             </w:r>
             <w:r>
               <w:rPr>
@@ -425,7 +425,7 @@
                 <w:noProof/>
                 <w:webHidden/>
               </w:rPr>
-              <w:t>3</w:t>
+              <w:t>5</w:t>
             </w:r>
             <w:r>
               <w:rPr>
@@ -448,7 +448,7 @@
               <w:lang w:val="de-DE" w:eastAsia="de-DE" w:bidi="ar-SA"/>
             </w:rPr>
           </w:pPr>
-          <w:hyperlink w:anchor="_Toc529972889" w:history="1">
+          <w:hyperlink w:anchor="_Toc5020731" w:history="1">
             <w:r>
               <w:rPr>
                 <w:rStyle w:val="Hyperlink"/>
@@ -475,7 +475,7 @@
                 <w:noProof/>
                 <w:webHidden/>
               </w:rPr>
-              <w:instrText xml:space="preserve"> PAGEREF _Toc529972889 \h </w:instrText>
+              <w:instrText xml:space="preserve"> PAGEREF _Toc5020731 \h </w:instrText>
             </w:r>
             <w:r>
               <w:rPr>
@@ -495,7 +495,7 @@
                 <w:noProof/>
                 <w:webHidden/>
               </w:rPr>
-              <w:t>4</w:t>
+              <w:t>5</w:t>
             </w:r>
             <w:r>
               <w:rPr>
@@ -518,7 +518,7 @@
               <w:lang w:val="de-DE" w:eastAsia="de-DE" w:bidi="ar-SA"/>
             </w:rPr>
           </w:pPr>
-          <w:hyperlink w:anchor="_Toc529972890" w:history="1">
+          <w:hyperlink w:anchor="_Toc5020732" w:history="1">
             <w:r>
               <w:rPr>
                 <w:rStyle w:val="Hyperlink"/>
@@ -545,7 +545,7 @@
                 <w:noProof/>
                 <w:webHidden/>
               </w:rPr>
-              <w:instrText xml:space="preserve"> PAGEREF _Toc529972890 \h </w:instrText>
+              <w:instrText xml:space="preserve"> PAGEREF _Toc5020732 \h </w:instrText>
             </w:r>
             <w:r>
               <w:rPr>
@@ -565,7 +565,7 @@
                 <w:noProof/>
                 <w:webHidden/>
               </w:rPr>
-              <w:t>4</w:t>
+              <w:t>5</w:t>
             </w:r>
             <w:r>
               <w:rPr>
@@ -588,7 +588,7 @@
               <w:lang w:val="de-DE" w:eastAsia="de-DE" w:bidi="ar-SA"/>
             </w:rPr>
           </w:pPr>
-          <w:hyperlink w:anchor="_Toc529972891" w:history="1">
+          <w:hyperlink w:anchor="_Toc5020733" w:history="1">
             <w:r>
               <w:rPr>
                 <w:rStyle w:val="Hyperlink"/>
@@ -615,7 +615,7 @@
                 <w:noProof/>
                 <w:webHidden/>
               </w:rPr>
-              <w:instrText xml:space="preserve"> PAGEREF _Toc529972891 \h </w:instrText>
+              <w:instrText xml:space="preserve"> PAGEREF _Toc5020733 \h </w:instrText>
             </w:r>
             <w:r>
               <w:rPr>
@@ -635,7 +635,7 @@
                 <w:noProof/>
                 <w:webHidden/>
               </w:rPr>
-              <w:t>4</w:t>
+              <w:t>6</w:t>
             </w:r>
             <w:r>
               <w:rPr>
@@ -658,7 +658,7 @@
               <w:lang w:val="de-DE" w:eastAsia="de-DE" w:bidi="ar-SA"/>
             </w:rPr>
           </w:pPr>
-          <w:hyperlink w:anchor="_Toc529972892" w:history="1">
+          <w:hyperlink w:anchor="_Toc5020734" w:history="1">
             <w:r>
               <w:rPr>
                 <w:rStyle w:val="Hyperlink"/>
@@ -685,7 +685,7 @@
                 <w:noProof/>
                 <w:webHidden/>
               </w:rPr>
-              <w:instrText xml:space="preserve"> PAGEREF _Toc529972892 \h </w:instrText>
+              <w:instrText xml:space="preserve"> PAGEREF _Toc5020734 \h </w:instrText>
             </w:r>
             <w:r>
               <w:rPr>
@@ -705,7 +705,7 @@
                 <w:noProof/>
                 <w:webHidden/>
               </w:rPr>
-              <w:t>5</w:t>
+              <w:t>6</w:t>
             </w:r>
             <w:r>
               <w:rPr>
@@ -728,7 +728,7 @@
               <w:lang w:val="de-DE" w:eastAsia="de-DE" w:bidi="ar-SA"/>
             </w:rPr>
           </w:pPr>
-          <w:hyperlink w:anchor="_Toc529972893" w:history="1">
+          <w:hyperlink w:anchor="_Toc5020735" w:history="1">
             <w:r>
               <w:rPr>
                 <w:rStyle w:val="Hyperlink"/>
@@ -755,7 +755,7 @@
                 <w:noProof/>
                 <w:webHidden/>
               </w:rPr>
-              <w:instrText xml:space="preserve"> PAGEREF _Toc529972893 \h </w:instrText>
+              <w:instrText xml:space="preserve"> PAGEREF _Toc5020735 \h </w:instrText>
             </w:r>
             <w:r>
               <w:rPr>
@@ -775,7 +775,7 @@
                 <w:noProof/>
                 <w:webHidden/>
               </w:rPr>
-              <w:t>5</w:t>
+              <w:t>7</w:t>
             </w:r>
             <w:r>
               <w:rPr>
@@ -798,7 +798,7 @@
               <w:lang w:val="de-DE" w:eastAsia="de-DE" w:bidi="ar-SA"/>
             </w:rPr>
           </w:pPr>
-          <w:hyperlink w:anchor="_Toc529972894" w:history="1">
+          <w:hyperlink w:anchor="_Toc5020736" w:history="1">
             <w:r>
               <w:rPr>
                 <w:rStyle w:val="Hyperlink"/>
@@ -825,7 +825,7 @@
                 <w:noProof/>
                 <w:webHidden/>
               </w:rPr>
-              <w:instrText xml:space="preserve"> PAGEREF _Toc529972894 \h </w:instrText>
+              <w:instrText xml:space="preserve"> PAGEREF _Toc5020736 \h </w:instrText>
             </w:r>
             <w:r>
               <w:rPr>
@@ -845,7 +845,7 @@
                 <w:noProof/>
                 <w:webHidden/>
               </w:rPr>
-              <w:t>6</w:t>
+              <w:t>8</w:t>
             </w:r>
             <w:r>
               <w:rPr>
@@ -868,7 +868,7 @@
               <w:lang w:val="de-DE" w:eastAsia="de-DE" w:bidi="ar-SA"/>
             </w:rPr>
           </w:pPr>
-          <w:hyperlink w:anchor="_Toc529972895" w:history="1">
+          <w:hyperlink w:anchor="_Toc5020737" w:history="1">
             <w:r>
               <w:rPr>
                 <w:rStyle w:val="Hyperlink"/>
@@ -895,7 +895,7 @@
                 <w:noProof/>
                 <w:webHidden/>
               </w:rPr>
-              <w:instrText xml:space="preserve"> PAGEREF _Toc529972895 \h </w:instrText>
+              <w:instrText xml:space="preserve"> PAGEREF _Toc5020737 \h </w:instrText>
             </w:r>
             <w:r>
               <w:rPr>
@@ -915,7 +915,7 @@
                 <w:noProof/>
                 <w:webHidden/>
               </w:rPr>
-              <w:t>6</w:t>
+              <w:t>8</w:t>
             </w:r>
             <w:r>
               <w:rPr>
@@ -938,7 +938,7 @@
               <w:lang w:val="de-DE" w:eastAsia="de-DE" w:bidi="ar-SA"/>
             </w:rPr>
           </w:pPr>
-          <w:hyperlink w:anchor="_Toc529972896" w:history="1">
+          <w:hyperlink w:anchor="_Toc5020738" w:history="1">
             <w:r>
               <w:rPr>
                 <w:rStyle w:val="Hyperlink"/>
@@ -965,7 +965,7 @@
                 <w:noProof/>
                 <w:webHidden/>
               </w:rPr>
-              <w:instrText xml:space="preserve"> PAGEREF _Toc529972896 \h </w:instrText>
+              <w:instrText xml:space="preserve"> PAGEREF _Toc5020738 \h </w:instrText>
             </w:r>
             <w:r>
               <w:rPr>
@@ -985,7 +985,7 @@
                 <w:noProof/>
                 <w:webHidden/>
               </w:rPr>
-              <w:t>7</w:t>
+              <w:t>9</w:t>
             </w:r>
             <w:r>
               <w:rPr>
@@ -1008,7 +1008,7 @@
               <w:lang w:val="de-DE" w:eastAsia="de-DE" w:bidi="ar-SA"/>
             </w:rPr>
           </w:pPr>
-          <w:hyperlink w:anchor="_Toc529972897" w:history="1">
+          <w:hyperlink w:anchor="_Toc5020739" w:history="1">
             <w:r>
               <w:rPr>
                 <w:rStyle w:val="Hyperlink"/>
@@ -1035,7 +1035,7 @@
                 <w:noProof/>
                 <w:webHidden/>
               </w:rPr>
-              <w:instrText xml:space="preserve"> PAGEREF _Toc529972897 \h </w:instrText>
+              <w:instrText xml:space="preserve"> PAGEREF _Toc5020739 \h </w:instrText>
             </w:r>
             <w:r>
               <w:rPr>
@@ -1055,7 +1055,7 @@
                 <w:noProof/>
                 <w:webHidden/>
               </w:rPr>
-              <w:t>7</w:t>
+              <w:t>9</w:t>
             </w:r>
             <w:r>
               <w:rPr>
@@ -1078,7 +1078,7 @@
               <w:lang w:val="de-DE" w:eastAsia="de-DE" w:bidi="ar-SA"/>
             </w:rPr>
           </w:pPr>
-          <w:hyperlink w:anchor="_Toc529972898" w:history="1">
+          <w:hyperlink w:anchor="_Toc5020740" w:history="1">
             <w:r>
               <w:rPr>
                 <w:rStyle w:val="Hyperlink"/>
@@ -1105,7 +1105,7 @@
                 <w:noProof/>
                 <w:webHidden/>
               </w:rPr>
-              <w:instrText xml:space="preserve"> PAGEREF _Toc529972898 \h </w:instrText>
+              <w:instrText xml:space="preserve"> PAGEREF _Toc5020740 \h </w:instrText>
             </w:r>
             <w:r>
               <w:rPr>
@@ -1125,7 +1125,7 @@
                 <w:noProof/>
                 <w:webHidden/>
               </w:rPr>
-              <w:t>7</w:t>
+              <w:t>9</w:t>
             </w:r>
             <w:r>
               <w:rPr>
@@ -1148,7 +1148,7 @@
               <w:lang w:val="de-DE" w:eastAsia="de-DE" w:bidi="ar-SA"/>
             </w:rPr>
           </w:pPr>
-          <w:hyperlink w:anchor="_Toc529972899" w:history="1">
+          <w:hyperlink w:anchor="_Toc5020741" w:history="1">
             <w:r>
               <w:rPr>
                 <w:rStyle w:val="Hyperlink"/>
@@ -1175,7 +1175,7 @@
                 <w:noProof/>
                 <w:webHidden/>
               </w:rPr>
-              <w:instrText xml:space="preserve"> PAGEREF _Toc529972899 \h </w:instrText>
+              <w:instrText xml:space="preserve"> PAGEREF _Toc5020741 \h </w:instrText>
             </w:r>
             <w:r>
               <w:rPr>
@@ -1195,7 +1195,7 @@
                 <w:noProof/>
                 <w:webHidden/>
               </w:rPr>
-              <w:t>7</w:t>
+              <w:t>9</w:t>
             </w:r>
             <w:r>
               <w:rPr>
@@ -1218,7 +1218,7 @@
               <w:lang w:val="de-DE" w:eastAsia="de-DE" w:bidi="ar-SA"/>
             </w:rPr>
           </w:pPr>
-          <w:hyperlink w:anchor="_Toc529972900" w:history="1">
+          <w:hyperlink w:anchor="_Toc5020742" w:history="1">
             <w:r>
               <w:rPr>
                 <w:rStyle w:val="Hyperlink"/>
@@ -1245,7 +1245,7 @@
                 <w:noProof/>
                 <w:webHidden/>
               </w:rPr>
-              <w:instrText xml:space="preserve"> PAGEREF _Toc529972900 \h </w:instrText>
+              <w:instrText xml:space="preserve"> PAGEREF _Toc5020742 \h </w:instrText>
             </w:r>
             <w:r>
               <w:rPr>
@@ -1265,7 +1265,7 @@
                 <w:noProof/>
                 <w:webHidden/>
               </w:rPr>
-              <w:t>8</w:t>
+              <w:t>10</w:t>
             </w:r>
             <w:r>
               <w:rPr>
@@ -1288,7 +1288,7 @@
               <w:lang w:val="de-DE" w:eastAsia="de-DE" w:bidi="ar-SA"/>
             </w:rPr>
           </w:pPr>
-          <w:hyperlink w:anchor="_Toc529972901" w:history="1">
+          <w:hyperlink w:anchor="_Toc5020743" w:history="1">
             <w:r>
               <w:rPr>
                 <w:rStyle w:val="Hyperlink"/>
@@ -1315,7 +1315,7 @@
                 <w:noProof/>
                 <w:webHidden/>
               </w:rPr>
-              <w:instrText xml:space="preserve"> PAGEREF _Toc529972901 \h </w:instrText>
+              <w:instrText xml:space="preserve"> PAGEREF _Toc5020743 \h </w:instrText>
             </w:r>
             <w:r>
               <w:rPr>
@@ -1335,7 +1335,7 @@
                 <w:noProof/>
                 <w:webHidden/>
               </w:rPr>
-              <w:t>9</w:t>
+              <w:t>11</w:t>
             </w:r>
             <w:r>
               <w:rPr>
@@ -1358,7 +1358,7 @@
               <w:lang w:val="de-DE" w:eastAsia="de-DE" w:bidi="ar-SA"/>
             </w:rPr>
           </w:pPr>
-          <w:hyperlink w:anchor="_Toc529972902" w:history="1">
+          <w:hyperlink w:anchor="_Toc5020744" w:history="1">
             <w:r>
               <w:rPr>
                 <w:rStyle w:val="Hyperlink"/>
@@ -1385,7 +1385,7 @@
                 <w:noProof/>
                 <w:webHidden/>
               </w:rPr>
-              <w:instrText xml:space="preserve"> PAGEREF _Toc529972902 \h </w:instrText>
+              <w:instrText xml:space="preserve"> PAGEREF _Toc5020744 \h </w:instrText>
             </w:r>
             <w:r>
               <w:rPr>
@@ -1405,7 +1405,7 @@
                 <w:noProof/>
                 <w:webHidden/>
               </w:rPr>
-              <w:t>12</w:t>
+              <w:t>14</w:t>
             </w:r>
             <w:r>
               <w:rPr>
@@ -1428,7 +1428,7 @@
               <w:lang w:val="de-DE" w:eastAsia="de-DE" w:bidi="ar-SA"/>
             </w:rPr>
           </w:pPr>
-          <w:hyperlink w:anchor="_Toc529972903" w:history="1">
+          <w:hyperlink w:anchor="_Toc5020745" w:history="1">
             <w:r>
               <w:rPr>
                 <w:rStyle w:val="Hyperlink"/>
@@ -1455,7 +1455,7 @@
                 <w:noProof/>
                 <w:webHidden/>
               </w:rPr>
-              <w:instrText xml:space="preserve"> PAGEREF _Toc529972903 \h </w:instrText>
+              <w:instrText xml:space="preserve"> PAGEREF _Toc5020745 \h </w:instrText>
             </w:r>
             <w:r>
               <w:rPr>
@@ -1475,7 +1475,7 @@
                 <w:noProof/>
                 <w:webHidden/>
               </w:rPr>
-              <w:t>12</w:t>
+              <w:t>14</w:t>
             </w:r>
             <w:r>
               <w:rPr>
@@ -1498,7 +1498,7 @@
               <w:lang w:val="de-DE" w:eastAsia="de-DE" w:bidi="ar-SA"/>
             </w:rPr>
           </w:pPr>
-          <w:hyperlink w:anchor="_Toc529972904" w:history="1">
+          <w:hyperlink w:anchor="_Toc5020746" w:history="1">
             <w:r>
               <w:rPr>
                 <w:rStyle w:val="Hyperlink"/>
@@ -1525,7 +1525,7 @@
                 <w:noProof/>
                 <w:webHidden/>
               </w:rPr>
-              <w:instrText xml:space="preserve"> PAGEREF _Toc529972904 \h </w:instrText>
+              <w:instrText xml:space="preserve"> PAGEREF _Toc5020746 \h </w:instrText>
             </w:r>
             <w:r>
               <w:rPr>
@@ -1545,7 +1545,7 @@
                 <w:noProof/>
                 <w:webHidden/>
               </w:rPr>
-              <w:t>12</w:t>
+              <w:t>15</w:t>
             </w:r>
             <w:r>
               <w:rPr>
@@ -1568,7 +1568,7 @@
               <w:lang w:val="de-DE" w:eastAsia="de-DE" w:bidi="ar-SA"/>
             </w:rPr>
           </w:pPr>
-          <w:hyperlink w:anchor="_Toc529972905" w:history="1">
+          <w:hyperlink w:anchor="_Toc5020747" w:history="1">
             <w:r>
               <w:rPr>
                 <w:rStyle w:val="Hyperlink"/>
@@ -1595,7 +1595,7 @@
                 <w:noProof/>
                 <w:webHidden/>
               </w:rPr>
-              <w:instrText xml:space="preserve"> PAGEREF _Toc529972905 \h </w:instrText>
+              <w:instrText xml:space="preserve"> PAGEREF _Toc5020747 \h </w:instrText>
             </w:r>
             <w:r>
               <w:rPr>
@@ -1615,7 +1615,7 @@
                 <w:noProof/>
                 <w:webHidden/>
               </w:rPr>
-              <w:t>15</w:t>
+              <w:t>18</w:t>
             </w:r>
             <w:r>
               <w:rPr>
@@ -1638,7 +1638,7 @@
               <w:lang w:val="de-DE" w:eastAsia="de-DE" w:bidi="ar-SA"/>
             </w:rPr>
           </w:pPr>
-          <w:hyperlink w:anchor="_Toc529972906" w:history="1">
+          <w:hyperlink w:anchor="_Toc5020748" w:history="1">
             <w:r>
               <w:rPr>
                 <w:rStyle w:val="Hyperlink"/>
@@ -1665,7 +1665,7 @@
                 <w:noProof/>
                 <w:webHidden/>
               </w:rPr>
-              <w:instrText xml:space="preserve"> PAGEREF _Toc529972906 \h </w:instrText>
+              <w:instrText xml:space="preserve"> PAGEREF _Toc5020748 \h </w:instrText>
             </w:r>
             <w:r>
               <w:rPr>
@@ -1685,7 +1685,7 @@
                 <w:noProof/>
                 <w:webHidden/>
               </w:rPr>
-              <w:t>15</w:t>
+              <w:t>18</w:t>
             </w:r>
             <w:r>
               <w:rPr>
@@ -1708,7 +1708,7 @@
               <w:lang w:val="de-DE" w:eastAsia="de-DE" w:bidi="ar-SA"/>
             </w:rPr>
           </w:pPr>
-          <w:hyperlink w:anchor="_Toc529972907" w:history="1">
+          <w:hyperlink w:anchor="_Toc5020749" w:history="1">
             <w:r>
               <w:rPr>
                 <w:rStyle w:val="Hyperlink"/>
@@ -1735,7 +1735,7 @@
                 <w:noProof/>
                 <w:webHidden/>
               </w:rPr>
-              <w:instrText xml:space="preserve"> PAGEREF _Toc529972907 \h </w:instrText>
+              <w:instrText xml:space="preserve"> PAGEREF _Toc5020749 \h </w:instrText>
             </w:r>
             <w:r>
               <w:rPr>
@@ -1755,7 +1755,7 @@
                 <w:noProof/>
                 <w:webHidden/>
               </w:rPr>
-              <w:t>16</w:t>
+              <w:t>19</w:t>
             </w:r>
             <w:r>
               <w:rPr>
@@ -1778,7 +1778,7 @@
               <w:lang w:val="de-DE" w:eastAsia="de-DE" w:bidi="ar-SA"/>
             </w:rPr>
           </w:pPr>
-          <w:hyperlink w:anchor="_Toc529972908" w:history="1">
+          <w:hyperlink w:anchor="_Toc5020750" w:history="1">
             <w:r>
               <w:rPr>
                 <w:rStyle w:val="Hyperlink"/>
@@ -1805,7 +1805,7 @@
                 <w:noProof/>
                 <w:webHidden/>
               </w:rPr>
-              <w:instrText xml:space="preserve"> PAGEREF _Toc529972908 \h </w:instrText>
+              <w:instrText xml:space="preserve"> PAGEREF _Toc5020750 \h </w:instrText>
             </w:r>
             <w:r>
               <w:rPr>
@@ -1825,7 +1825,7 @@
                 <w:noProof/>
                 <w:webHidden/>
               </w:rPr>
-              <w:t>17</w:t>
+              <w:t>20</w:t>
             </w:r>
             <w:r>
               <w:rPr>
@@ -1848,13 +1848,13 @@
               <w:lang w:val="de-DE" w:eastAsia="de-DE" w:bidi="ar-SA"/>
             </w:rPr>
           </w:pPr>
-          <w:hyperlink w:anchor="_Toc529972909" w:history="1">
+          <w:hyperlink w:anchor="_Toc5020751" w:history="1">
             <w:r>
               <w:rPr>
                 <w:rStyle w:val="Hyperlink"/>
                 <w:noProof/>
               </w:rPr>
-              <w:t>Number of repetitions:</w:t>
+              <w:t>Number of repetitions</w:t>
             </w:r>
             <w:r>
               <w:rPr>
@@ -1875,7 +1875,7 @@
                 <w:noProof/>
                 <w:webHidden/>
               </w:rPr>
-              <w:instrText xml:space="preserve"> PAGEREF _Toc529972909 \h </w:instrText>
+              <w:instrText xml:space="preserve"> PAGEREF _Toc5020751 \h </w:instrText>
             </w:r>
             <w:r>
               <w:rPr>
@@ -1895,7 +1895,7 @@
                 <w:noProof/>
                 <w:webHidden/>
               </w:rPr>
-              <w:t>17</w:t>
+              <w:t>20</w:t>
             </w:r>
             <w:r>
               <w:rPr>
@@ -1918,7 +1918,7 @@
               <w:lang w:val="de-DE" w:eastAsia="de-DE" w:bidi="ar-SA"/>
             </w:rPr>
           </w:pPr>
-          <w:hyperlink w:anchor="_Toc529972910" w:history="1">
+          <w:hyperlink w:anchor="_Toc5020752" w:history="1">
             <w:r>
               <w:rPr>
                 <w:rStyle w:val="Hyperlink"/>
@@ -1945,7 +1945,7 @@
                 <w:noProof/>
                 <w:webHidden/>
               </w:rPr>
-              <w:instrText xml:space="preserve"> PAGEREF _Toc529972910 \h </w:instrText>
+              <w:instrText xml:space="preserve"> PAGEREF _Toc5020752 \h </w:instrText>
             </w:r>
             <w:r>
               <w:rPr>
@@ -1965,7 +1965,7 @@
                 <w:noProof/>
                 <w:webHidden/>
               </w:rPr>
-              <w:t>17</w:t>
+              <w:t>20</w:t>
             </w:r>
             <w:r>
               <w:rPr>
@@ -1988,7 +1988,7 @@
               <w:lang w:val="de-DE" w:eastAsia="de-DE" w:bidi="ar-SA"/>
             </w:rPr>
           </w:pPr>
-          <w:hyperlink w:anchor="_Toc529972911" w:history="1">
+          <w:hyperlink w:anchor="_Toc5020753" w:history="1">
             <w:r>
               <w:rPr>
                 <w:rStyle w:val="Hyperlink"/>
@@ -2015,7 +2015,7 @@
                 <w:noProof/>
                 <w:webHidden/>
               </w:rPr>
-              <w:instrText xml:space="preserve"> PAGEREF _Toc529972911 \h </w:instrText>
+              <w:instrText xml:space="preserve"> PAGEREF _Toc5020753 \h </w:instrText>
             </w:r>
             <w:r>
               <w:rPr>
@@ -2035,7 +2035,7 @@
                 <w:noProof/>
                 <w:webHidden/>
               </w:rPr>
-              <w:t>17</w:t>
+              <w:t>20</w:t>
             </w:r>
             <w:r>
               <w:rPr>
@@ -2058,7 +2058,7 @@
               <w:lang w:val="de-DE" w:eastAsia="de-DE" w:bidi="ar-SA"/>
             </w:rPr>
           </w:pPr>
-          <w:hyperlink w:anchor="_Toc529972912" w:history="1">
+          <w:hyperlink w:anchor="_Toc5020754" w:history="1">
             <w:r>
               <w:rPr>
                 <w:rStyle w:val="Hyperlink"/>
@@ -2085,7 +2085,7 @@
                 <w:noProof/>
                 <w:webHidden/>
               </w:rPr>
-              <w:instrText xml:space="preserve"> PAGEREF _Toc529972912 \h </w:instrText>
+              <w:instrText xml:space="preserve"> PAGEREF _Toc5020754 \h </w:instrText>
             </w:r>
             <w:r>
               <w:rPr>
@@ -2105,7 +2105,7 @@
                 <w:noProof/>
                 <w:webHidden/>
               </w:rPr>
-              <w:t>17</w:t>
+              <w:t>20</w:t>
             </w:r>
             <w:r>
               <w:rPr>
@@ -2128,7 +2128,7 @@
               <w:lang w:val="de-DE" w:eastAsia="de-DE" w:bidi="ar-SA"/>
             </w:rPr>
           </w:pPr>
-          <w:hyperlink w:anchor="_Toc529972913" w:history="1">
+          <w:hyperlink w:anchor="_Toc5020755" w:history="1">
             <w:r>
               <w:rPr>
                 <w:rStyle w:val="Hyperlink"/>
@@ -2155,7 +2155,7 @@
                 <w:noProof/>
                 <w:webHidden/>
               </w:rPr>
-              <w:instrText xml:space="preserve"> PAGEREF _Toc529972913 \h </w:instrText>
+              <w:instrText xml:space="preserve"> PAGEREF _Toc5020755 \h </w:instrText>
             </w:r>
             <w:r>
               <w:rPr>
@@ -2175,7 +2175,7 @@
                 <w:noProof/>
                 <w:webHidden/>
               </w:rPr>
-              <w:t>18</w:t>
+              <w:t>21</w:t>
             </w:r>
             <w:r>
               <w:rPr>
@@ -2198,7 +2198,7 @@
               <w:lang w:val="de-DE" w:eastAsia="de-DE" w:bidi="ar-SA"/>
             </w:rPr>
           </w:pPr>
-          <w:hyperlink w:anchor="_Toc529972914" w:history="1">
+          <w:hyperlink w:anchor="_Toc5020756" w:history="1">
             <w:r>
               <w:rPr>
                 <w:rStyle w:val="Hyperlink"/>
@@ -2225,7 +2225,7 @@
                 <w:noProof/>
                 <w:webHidden/>
               </w:rPr>
-              <w:instrText xml:space="preserve"> PAGEREF _Toc529972914 \h </w:instrText>
+              <w:instrText xml:space="preserve"> PAGEREF _Toc5020756 \h </w:instrText>
             </w:r>
             <w:r>
               <w:rPr>
@@ -2245,7 +2245,7 @@
                 <w:noProof/>
                 <w:webHidden/>
               </w:rPr>
-              <w:t>18</w:t>
+              <w:t>21</w:t>
             </w:r>
             <w:r>
               <w:rPr>
@@ -2268,7 +2268,7 @@
               <w:lang w:val="de-DE" w:eastAsia="de-DE" w:bidi="ar-SA"/>
             </w:rPr>
           </w:pPr>
-          <w:hyperlink w:anchor="_Toc529972915" w:history="1">
+          <w:hyperlink w:anchor="_Toc5020757" w:history="1">
             <w:r>
               <w:rPr>
                 <w:rStyle w:val="Hyperlink"/>
@@ -2295,7 +2295,7 @@
                 <w:noProof/>
                 <w:webHidden/>
               </w:rPr>
-              <w:instrText xml:space="preserve"> PAGEREF _Toc529972915 \h </w:instrText>
+              <w:instrText xml:space="preserve"> PAGEREF _Toc5020757 \h </w:instrText>
             </w:r>
             <w:r>
               <w:rPr>
@@ -2315,7 +2315,7 @@
                 <w:noProof/>
                 <w:webHidden/>
               </w:rPr>
-              <w:t>18</w:t>
+              <w:t>21</w:t>
             </w:r>
             <w:r>
               <w:rPr>
@@ -2338,7 +2338,7 @@
               <w:lang w:val="de-DE" w:eastAsia="de-DE" w:bidi="ar-SA"/>
             </w:rPr>
           </w:pPr>
-          <w:hyperlink w:anchor="_Toc529972916" w:history="1">
+          <w:hyperlink w:anchor="_Toc5020758" w:history="1">
             <w:r>
               <w:rPr>
                 <w:rStyle w:val="Hyperlink"/>
@@ -2365,7 +2365,7 @@
                 <w:noProof/>
                 <w:webHidden/>
               </w:rPr>
-              <w:instrText xml:space="preserve"> PAGEREF _Toc529972916 \h </w:instrText>
+              <w:instrText xml:space="preserve"> PAGEREF _Toc5020758 \h </w:instrText>
             </w:r>
             <w:r>
               <w:rPr>
@@ -2385,7 +2385,7 @@
                 <w:noProof/>
                 <w:webHidden/>
               </w:rPr>
-              <w:t>19</w:t>
+              <w:t>22</w:t>
             </w:r>
             <w:r>
               <w:rPr>
@@ -2408,7 +2408,7 @@
               <w:lang w:val="de-DE" w:eastAsia="de-DE" w:bidi="ar-SA"/>
             </w:rPr>
           </w:pPr>
-          <w:hyperlink w:anchor="_Toc529972917" w:history="1">
+          <w:hyperlink w:anchor="_Toc5020759" w:history="1">
             <w:r>
               <w:rPr>
                 <w:rStyle w:val="Hyperlink"/>
@@ -2435,7 +2435,7 @@
                 <w:noProof/>
                 <w:webHidden/>
               </w:rPr>
-              <w:instrText xml:space="preserve"> PAGEREF _Toc529972917 \h </w:instrText>
+              <w:instrText xml:space="preserve"> PAGEREF _Toc5020759 \h </w:instrText>
             </w:r>
             <w:r>
               <w:rPr>
@@ -2455,7 +2455,7 @@
                 <w:noProof/>
                 <w:webHidden/>
               </w:rPr>
-              <w:t>19</w:t>
+              <w:t>22</w:t>
             </w:r>
             <w:r>
               <w:rPr>
@@ -2478,7 +2478,7 @@
               <w:lang w:val="de-DE" w:eastAsia="de-DE" w:bidi="ar-SA"/>
             </w:rPr>
           </w:pPr>
-          <w:hyperlink w:anchor="_Toc529972918" w:history="1">
+          <w:hyperlink w:anchor="_Toc5020760" w:history="1">
             <w:r>
               <w:rPr>
                 <w:rStyle w:val="Hyperlink"/>
@@ -2505,7 +2505,7 @@
                 <w:noProof/>
                 <w:webHidden/>
               </w:rPr>
-              <w:instrText xml:space="preserve"> PAGEREF _Toc529972918 \h </w:instrText>
+              <w:instrText xml:space="preserve"> PAGEREF _Toc5020760 \h </w:instrText>
             </w:r>
             <w:r>
               <w:rPr>
@@ -2525,7 +2525,7 @@
                 <w:noProof/>
                 <w:webHidden/>
               </w:rPr>
-              <w:t>19</w:t>
+              <w:t>22</w:t>
             </w:r>
             <w:r>
               <w:rPr>
@@ -2548,7 +2548,7 @@
               <w:lang w:val="de-DE" w:eastAsia="de-DE" w:bidi="ar-SA"/>
             </w:rPr>
           </w:pPr>
-          <w:hyperlink w:anchor="_Toc529972919" w:history="1">
+          <w:hyperlink w:anchor="_Toc5020761" w:history="1">
             <w:r>
               <w:rPr>
                 <w:rStyle w:val="Hyperlink"/>
@@ -2575,7 +2575,7 @@
                 <w:noProof/>
                 <w:webHidden/>
               </w:rPr>
-              <w:instrText xml:space="preserve"> PAGEREF _Toc529972919 \h </w:instrText>
+              <w:instrText xml:space="preserve"> PAGEREF _Toc5020761 \h </w:instrText>
             </w:r>
             <w:r>
               <w:rPr>
@@ -2595,7 +2595,427 @@
                 <w:noProof/>
                 <w:webHidden/>
               </w:rPr>
-              <w:t>19</w:t>
+              <w:t>22</w:t>
+            </w:r>
+            <w:r>
+              <w:rPr>
+                <w:noProof/>
+                <w:webHidden/>
+              </w:rPr>
+              <w:fldChar w:fldCharType="end"/>
+            </w:r>
+          </w:hyperlink>
+        </w:p>
+        <w:p>
+          <w:pPr>
+            <w:pStyle w:val="Verzeichnis2"/>
+            <w:tabs>
+              <w:tab w:val="right" w:leader="dot" w:pos="9062"/>
+            </w:tabs>
+            <w:rPr>
+              <w:rFonts w:asciiTheme="minorHAnsi" w:eastAsiaTheme="minorEastAsia" w:hAnsiTheme="minorHAnsi" w:cstheme="minorBidi"/>
+              <w:noProof/>
+              <w:lang w:val="de-DE" w:eastAsia="de-DE" w:bidi="ar-SA"/>
+            </w:rPr>
+          </w:pPr>
+          <w:hyperlink w:anchor="_Toc5020762" w:history="1">
+            <w:r>
+              <w:rPr>
+                <w:rStyle w:val="Hyperlink"/>
+                <w:noProof/>
+              </w:rPr>
+              <w:t>Example for Herbicide effects based on a txt-file</w:t>
+            </w:r>
+            <w:r>
+              <w:rPr>
+                <w:noProof/>
+                <w:webHidden/>
+              </w:rPr>
+              <w:tab/>
+            </w:r>
+            <w:r>
+              <w:rPr>
+                <w:noProof/>
+                <w:webHidden/>
+              </w:rPr>
+              <w:fldChar w:fldCharType="begin"/>
+            </w:r>
+            <w:r>
+              <w:rPr>
+                <w:noProof/>
+                <w:webHidden/>
+              </w:rPr>
+              <w:instrText xml:space="preserve"> PAGEREF _Toc5020762 \h </w:instrText>
+            </w:r>
+            <w:r>
+              <w:rPr>
+                <w:noProof/>
+                <w:webHidden/>
+              </w:rPr>
+            </w:r>
+            <w:r>
+              <w:rPr>
+                <w:noProof/>
+                <w:webHidden/>
+              </w:rPr>
+              <w:fldChar w:fldCharType="separate"/>
+            </w:r>
+            <w:r>
+              <w:rPr>
+                <w:noProof/>
+                <w:webHidden/>
+              </w:rPr>
+              <w:t>22</w:t>
+            </w:r>
+            <w:r>
+              <w:rPr>
+                <w:noProof/>
+                <w:webHidden/>
+              </w:rPr>
+              <w:fldChar w:fldCharType="end"/>
+            </w:r>
+          </w:hyperlink>
+        </w:p>
+        <w:p>
+          <w:pPr>
+            <w:pStyle w:val="Verzeichnis3"/>
+            <w:tabs>
+              <w:tab w:val="right" w:leader="dot" w:pos="9062"/>
+            </w:tabs>
+            <w:rPr>
+              <w:rFonts w:asciiTheme="minorHAnsi" w:eastAsiaTheme="minorEastAsia" w:hAnsiTheme="minorHAnsi" w:cstheme="minorBidi"/>
+              <w:noProof/>
+              <w:lang w:val="de-DE" w:eastAsia="de-DE" w:bidi="ar-SA"/>
+            </w:rPr>
+          </w:pPr>
+          <w:hyperlink w:anchor="_Toc5020763" w:history="1">
+            <w:r>
+              <w:rPr>
+                <w:rStyle w:val="Hyperlink"/>
+                <w:noProof/>
+              </w:rPr>
+              <w:t>Results on community level</w:t>
+            </w:r>
+            <w:r>
+              <w:rPr>
+                <w:noProof/>
+                <w:webHidden/>
+              </w:rPr>
+              <w:tab/>
+            </w:r>
+            <w:r>
+              <w:rPr>
+                <w:noProof/>
+                <w:webHidden/>
+              </w:rPr>
+              <w:fldChar w:fldCharType="begin"/>
+            </w:r>
+            <w:r>
+              <w:rPr>
+                <w:noProof/>
+                <w:webHidden/>
+              </w:rPr>
+              <w:instrText xml:space="preserve"> PAGEREF _Toc5020763 \h </w:instrText>
+            </w:r>
+            <w:r>
+              <w:rPr>
+                <w:noProof/>
+                <w:webHidden/>
+              </w:rPr>
+            </w:r>
+            <w:r>
+              <w:rPr>
+                <w:noProof/>
+                <w:webHidden/>
+              </w:rPr>
+              <w:fldChar w:fldCharType="separate"/>
+            </w:r>
+            <w:r>
+              <w:rPr>
+                <w:noProof/>
+                <w:webHidden/>
+              </w:rPr>
+              <w:t>23</w:t>
+            </w:r>
+            <w:r>
+              <w:rPr>
+                <w:noProof/>
+                <w:webHidden/>
+              </w:rPr>
+              <w:fldChar w:fldCharType="end"/>
+            </w:r>
+          </w:hyperlink>
+        </w:p>
+        <w:p>
+          <w:pPr>
+            <w:pStyle w:val="Verzeichnis3"/>
+            <w:tabs>
+              <w:tab w:val="right" w:leader="dot" w:pos="9062"/>
+            </w:tabs>
+            <w:rPr>
+              <w:rFonts w:asciiTheme="minorHAnsi" w:eastAsiaTheme="minorEastAsia" w:hAnsiTheme="minorHAnsi" w:cstheme="minorBidi"/>
+              <w:noProof/>
+              <w:lang w:val="de-DE" w:eastAsia="de-DE" w:bidi="ar-SA"/>
+            </w:rPr>
+          </w:pPr>
+          <w:hyperlink w:anchor="_Toc5020764" w:history="1">
+            <w:r>
+              <w:rPr>
+                <w:rStyle w:val="Hyperlink"/>
+                <w:noProof/>
+              </w:rPr>
+              <w:t>Results on population level</w:t>
+            </w:r>
+            <w:r>
+              <w:rPr>
+                <w:noProof/>
+                <w:webHidden/>
+              </w:rPr>
+              <w:tab/>
+            </w:r>
+            <w:r>
+              <w:rPr>
+                <w:noProof/>
+                <w:webHidden/>
+              </w:rPr>
+              <w:fldChar w:fldCharType="begin"/>
+            </w:r>
+            <w:r>
+              <w:rPr>
+                <w:noProof/>
+                <w:webHidden/>
+              </w:rPr>
+              <w:instrText xml:space="preserve"> PAGEREF _Toc5020764 \h </w:instrText>
+            </w:r>
+            <w:r>
+              <w:rPr>
+                <w:noProof/>
+                <w:webHidden/>
+              </w:rPr>
+            </w:r>
+            <w:r>
+              <w:rPr>
+                <w:noProof/>
+                <w:webHidden/>
+              </w:rPr>
+              <w:fldChar w:fldCharType="separate"/>
+            </w:r>
+            <w:r>
+              <w:rPr>
+                <w:noProof/>
+                <w:webHidden/>
+              </w:rPr>
+              <w:t>25</w:t>
+            </w:r>
+            <w:r>
+              <w:rPr>
+                <w:noProof/>
+                <w:webHidden/>
+              </w:rPr>
+              <w:fldChar w:fldCharType="end"/>
+            </w:r>
+          </w:hyperlink>
+        </w:p>
+        <w:p>
+          <w:pPr>
+            <w:pStyle w:val="Verzeichnis2"/>
+            <w:tabs>
+              <w:tab w:val="right" w:leader="dot" w:pos="9062"/>
+            </w:tabs>
+            <w:rPr>
+              <w:rFonts w:asciiTheme="minorHAnsi" w:eastAsiaTheme="minorEastAsia" w:hAnsiTheme="minorHAnsi" w:cstheme="minorBidi"/>
+              <w:noProof/>
+              <w:lang w:val="de-DE" w:eastAsia="de-DE" w:bidi="ar-SA"/>
+            </w:rPr>
+          </w:pPr>
+          <w:hyperlink w:anchor="_Toc5020765" w:history="1">
+            <w:r>
+              <w:rPr>
+                <w:rStyle w:val="Hyperlink"/>
+                <w:noProof/>
+              </w:rPr>
+              <w:t>Example for herbicide effects based on dose-responses</w:t>
+            </w:r>
+            <w:r>
+              <w:rPr>
+                <w:noProof/>
+                <w:webHidden/>
+              </w:rPr>
+              <w:tab/>
+            </w:r>
+            <w:r>
+              <w:rPr>
+                <w:noProof/>
+                <w:webHidden/>
+              </w:rPr>
+              <w:fldChar w:fldCharType="begin"/>
+            </w:r>
+            <w:r>
+              <w:rPr>
+                <w:noProof/>
+                <w:webHidden/>
+              </w:rPr>
+              <w:instrText xml:space="preserve"> PAGEREF _Toc5020765 \h </w:instrText>
+            </w:r>
+            <w:r>
+              <w:rPr>
+                <w:noProof/>
+                <w:webHidden/>
+              </w:rPr>
+            </w:r>
+            <w:r>
+              <w:rPr>
+                <w:noProof/>
+                <w:webHidden/>
+              </w:rPr>
+              <w:fldChar w:fldCharType="separate"/>
+            </w:r>
+            <w:r>
+              <w:rPr>
+                <w:noProof/>
+                <w:webHidden/>
+              </w:rPr>
+              <w:t>27</w:t>
+            </w:r>
+            <w:r>
+              <w:rPr>
+                <w:noProof/>
+                <w:webHidden/>
+              </w:rPr>
+              <w:fldChar w:fldCharType="end"/>
+            </w:r>
+          </w:hyperlink>
+        </w:p>
+        <w:p>
+          <w:pPr>
+            <w:pStyle w:val="Verzeichnis3"/>
+            <w:tabs>
+              <w:tab w:val="right" w:leader="dot" w:pos="9062"/>
+            </w:tabs>
+            <w:rPr>
+              <w:rFonts w:asciiTheme="minorHAnsi" w:eastAsiaTheme="minorEastAsia" w:hAnsiTheme="minorHAnsi" w:cstheme="minorBidi"/>
+              <w:noProof/>
+              <w:lang w:val="de-DE" w:eastAsia="de-DE" w:bidi="ar-SA"/>
+            </w:rPr>
+          </w:pPr>
+          <w:hyperlink w:anchor="_Toc5020766" w:history="1">
+            <w:r>
+              <w:rPr>
+                <w:rStyle w:val="Hyperlink"/>
+                <w:noProof/>
+              </w:rPr>
+              <w:t>Results on community level</w:t>
+            </w:r>
+            <w:r>
+              <w:rPr>
+                <w:noProof/>
+                <w:webHidden/>
+              </w:rPr>
+              <w:tab/>
+            </w:r>
+            <w:r>
+              <w:rPr>
+                <w:noProof/>
+                <w:webHidden/>
+              </w:rPr>
+              <w:fldChar w:fldCharType="begin"/>
+            </w:r>
+            <w:r>
+              <w:rPr>
+                <w:noProof/>
+                <w:webHidden/>
+              </w:rPr>
+              <w:instrText xml:space="preserve"> PAGEREF _Toc5020766 \h </w:instrText>
+            </w:r>
+            <w:r>
+              <w:rPr>
+                <w:noProof/>
+                <w:webHidden/>
+              </w:rPr>
+            </w:r>
+            <w:r>
+              <w:rPr>
+                <w:noProof/>
+                <w:webHidden/>
+              </w:rPr>
+              <w:fldChar w:fldCharType="separate"/>
+            </w:r>
+            <w:r>
+              <w:rPr>
+                <w:noProof/>
+                <w:webHidden/>
+              </w:rPr>
+              <w:t>28</w:t>
+            </w:r>
+            <w:r>
+              <w:rPr>
+                <w:noProof/>
+                <w:webHidden/>
+              </w:rPr>
+              <w:fldChar w:fldCharType="end"/>
+            </w:r>
+          </w:hyperlink>
+        </w:p>
+        <w:p>
+          <w:pPr>
+            <w:pStyle w:val="Verzeichnis3"/>
+            <w:tabs>
+              <w:tab w:val="right" w:leader="dot" w:pos="9062"/>
+            </w:tabs>
+            <w:rPr>
+              <w:rFonts w:asciiTheme="minorHAnsi" w:eastAsiaTheme="minorEastAsia" w:hAnsiTheme="minorHAnsi" w:cstheme="minorBidi"/>
+              <w:noProof/>
+              <w:lang w:val="de-DE" w:eastAsia="de-DE" w:bidi="ar-SA"/>
+            </w:rPr>
+          </w:pPr>
+          <w:hyperlink w:anchor="_Toc5020767" w:history="1">
+            <w:r>
+              <w:rPr>
+                <w:rStyle w:val="Hyperlink"/>
+                <w:noProof/>
+              </w:rPr>
+              <w:t>Results on population level</w:t>
+            </w:r>
+            <w:r>
+              <w:rPr>
+                <w:noProof/>
+                <w:webHidden/>
+              </w:rPr>
+              <w:tab/>
+            </w:r>
+            <w:r>
+              <w:rPr>
+                <w:noProof/>
+                <w:webHidden/>
+              </w:rPr>
+              <w:fldChar w:fldCharType="begin"/>
+            </w:r>
+            <w:r>
+              <w:rPr>
+                <w:noProof/>
+                <w:webHidden/>
+              </w:rPr>
+              <w:instrText xml:space="preserve"> PAGEREF _Toc5020767 \h </w:instrText>
+            </w:r>
+            <w:r>
+              <w:rPr>
+                <w:noProof/>
+                <w:webHidden/>
+              </w:rPr>
+            </w:r>
+            <w:r>
+              <w:rPr>
+                <w:noProof/>
+                <w:webHidden/>
+              </w:rPr>
+              <w:fldChar w:fldCharType="separate"/>
+            </w:r>
+            <w:r>
+              <w:rPr>
+                <w:noProof/>
+                <w:webHidden/>
+              </w:rPr>
+              <w:t>31</w:t>
             </w:r>
             <w:r>
               <w:rPr>
@@ -2631,7 +3051,7 @@
       <w:pPr>
         <w:pStyle w:val="berschrift1"/>
       </w:pPr>
-      <w:bookmarkStart w:id="0" w:name="_Toc529972886"/>
+      <w:bookmarkStart w:id="0" w:name="_Toc5020728"/>
       <w:r>
         <w:t>General information</w:t>
       </w:r>
@@ -2682,6 +3102,7 @@
       <w:pPr>
         <w:jc w:val="both"/>
       </w:pPr>
+      <w:commentRangeStart w:id="1"/>
       <w:r>
         <w:t>Copyright © 2019 Jette Reeg</w:t>
       </w:r>
@@ -2709,6 +3130,13 @@
       <w:r>
         <w:t xml:space="preserve"> You should have received a copy of the GNU General Public License along with this program.  If not, see &lt;http://www.gnu.org/licenses/&gt;.</w:t>
       </w:r>
+      <w:commentRangeEnd w:id="1"/>
+      <w:r>
+        <w:rPr>
+          <w:rStyle w:val="Kommentarzeichen"/>
+        </w:rPr>
+        <w:commentReference w:id="1"/>
+      </w:r>
     </w:p>
     <w:p>
       <w:pPr>
@@ -2719,11 +3147,11 @@
       <w:pPr>
         <w:pStyle w:val="berschrift1"/>
       </w:pPr>
-      <w:bookmarkStart w:id="1" w:name="_Toc529972887"/>
+      <w:bookmarkStart w:id="2" w:name="_Toc5020729"/>
       <w:r>
         <w:t>Requirements</w:t>
       </w:r>
-      <w:bookmarkEnd w:id="1"/>
+      <w:bookmarkEnd w:id="2"/>
     </w:p>
     <w:p>
       <w:pPr>
@@ -2744,7 +3172,7 @@
       <w:r>
         <w:t>, e.g. MinGW (</w:t>
       </w:r>
-      <w:hyperlink r:id="rId10" w:history="1">
+      <w:hyperlink r:id="rId12" w:history="1">
         <w:r>
           <w:rPr>
             <w:rStyle w:val="Hyperlink"/>
@@ -2769,7 +3197,7 @@
       <w:r>
         <w:t xml:space="preserve"> (</w:t>
       </w:r>
-      <w:hyperlink r:id="rId11" w:history="1">
+      <w:hyperlink r:id="rId13" w:history="1">
         <w:r>
           <w:rPr>
             <w:rStyle w:val="Hyperlink"/>
@@ -2889,7 +3317,7 @@
       <w:r>
         <w:t>Under MAC, GTK (</w:t>
       </w:r>
-      <w:hyperlink r:id="rId12" w:history="1">
+      <w:hyperlink r:id="rId14" w:history="1">
         <w:r>
           <w:rPr>
             <w:rStyle w:val="Hyperlink"/>
@@ -2971,10 +3399,10 @@
       <w:pPr>
         <w:pStyle w:val="berschrift1"/>
       </w:pPr>
-      <w:bookmarkStart w:id="2" w:name="_Ref529965328"/>
-      <w:bookmarkStart w:id="3" w:name="_Ref529972426"/>
-      <w:bookmarkStart w:id="4" w:name="_Ref529972506"/>
-      <w:bookmarkStart w:id="5" w:name="_Toc529972888"/>
+      <w:bookmarkStart w:id="3" w:name="_Ref529965328"/>
+      <w:bookmarkStart w:id="4" w:name="_Ref529972426"/>
+      <w:bookmarkStart w:id="5" w:name="_Ref529972506"/>
+      <w:bookmarkStart w:id="6" w:name="_Toc5020730"/>
       <w:r>
         <w:lastRenderedPageBreak/>
         <w:t>Simulation output</w:t>
@@ -2982,10 +3410,10 @@
       <w:r>
         <w:t xml:space="preserve"> and analyses</w:t>
       </w:r>
-      <w:bookmarkEnd w:id="2"/>
       <w:bookmarkEnd w:id="3"/>
       <w:bookmarkEnd w:id="4"/>
       <w:bookmarkEnd w:id="5"/>
+      <w:bookmarkEnd w:id="6"/>
     </w:p>
     <w:p>
       <w:pPr>
@@ -3296,23 +3724,23 @@
       <w:pPr>
         <w:pStyle w:val="berschrift1"/>
       </w:pPr>
-      <w:bookmarkStart w:id="6" w:name="_Ref529972508"/>
-      <w:bookmarkStart w:id="7" w:name="_Toc529972889"/>
+      <w:bookmarkStart w:id="7" w:name="_Ref529972508"/>
+      <w:bookmarkStart w:id="8" w:name="_Toc5020731"/>
       <w:r>
         <w:t>Data structure and organization</w:t>
       </w:r>
-      <w:bookmarkEnd w:id="6"/>
       <w:bookmarkEnd w:id="7"/>
+      <w:bookmarkEnd w:id="8"/>
     </w:p>
     <w:p>
       <w:pPr>
         <w:pStyle w:val="berschrift2"/>
       </w:pPr>
-      <w:bookmarkStart w:id="8" w:name="_Toc529972890"/>
+      <w:bookmarkStart w:id="9" w:name="_Toc5020732"/>
       <w:r>
         <w:t>In general</w:t>
       </w:r>
-      <w:bookmarkEnd w:id="8"/>
+      <w:bookmarkEnd w:id="9"/>
     </w:p>
     <w:p>
       <w:pPr>
@@ -3567,11 +3995,11 @@
       <w:pPr>
         <w:pStyle w:val="berschrift2"/>
       </w:pPr>
-      <w:bookmarkStart w:id="9" w:name="_Toc529972891"/>
+      <w:bookmarkStart w:id="10" w:name="_Toc5020733"/>
       <w:r>
         <w:t>Project structure</w:t>
       </w:r>
-      <w:bookmarkEnd w:id="9"/>
+      <w:bookmarkEnd w:id="10"/>
     </w:p>
     <w:p>
       <w:pPr>
@@ -3737,11 +4165,11 @@
       <w:pPr>
         <w:pStyle w:val="berschrift1"/>
       </w:pPr>
-      <w:bookmarkStart w:id="10" w:name="_Toc529972892"/>
+      <w:bookmarkStart w:id="11" w:name="_Toc5020734"/>
       <w:r>
         <w:t>Getting started</w:t>
       </w:r>
-      <w:bookmarkEnd w:id="10"/>
+      <w:bookmarkEnd w:id="11"/>
     </w:p>
     <w:p>
       <w:pPr>
@@ -3954,10 +4382,10 @@
         </w:rPr>
         <w:lastRenderedPageBreak/>
         <w:drawing>
-          <wp:inline distT="0" distB="0" distL="0" distR="0" wp14:anchorId="1FC94045" wp14:editId="06B34B5F">
-            <wp:extent cx="2143125" cy="2090924"/>
-            <wp:effectExtent l="19050" t="0" r="9525" b="0"/>
-            <wp:docPr id="3" name="Bild 1"/>
+          <wp:inline distT="0" distB="0" distL="0" distR="0" wp14:anchorId="0E9D1CAD" wp14:editId="631FB888">
+            <wp:extent cx="3279531" cy="3140353"/>
+            <wp:effectExtent l="0" t="0" r="0" b="0"/>
+            <wp:docPr id="7" name="Grafik 7"/>
             <wp:cNvGraphicFramePr>
               <a:graphicFrameLocks xmlns:a="http://schemas.openxmlformats.org/drawingml/2006/main" noChangeAspect="1"/>
             </wp:cNvGraphicFramePr>
@@ -3965,33 +4393,23 @@
               <a:graphicData uri="http://schemas.openxmlformats.org/drawingml/2006/picture">
                 <pic:pic xmlns:pic="http://schemas.openxmlformats.org/drawingml/2006/picture">
                   <pic:nvPicPr>
-                    <pic:cNvPr id="0" name="Picture 1"/>
-                    <pic:cNvPicPr>
-                      <a:picLocks noChangeAspect="1" noChangeArrowheads="1"/>
-                    </pic:cNvPicPr>
+                    <pic:cNvPr id="1" name=""/>
+                    <pic:cNvPicPr/>
                   </pic:nvPicPr>
                   <pic:blipFill>
-                    <a:blip r:embed="rId13" cstate="print"/>
-                    <a:srcRect/>
+                    <a:blip r:embed="rId15"/>
                     <a:stretch>
                       <a:fillRect/>
                     </a:stretch>
                   </pic:blipFill>
-                  <pic:spPr bwMode="auto">
+                  <pic:spPr>
                     <a:xfrm>
                       <a:off x="0" y="0"/>
-                      <a:ext cx="2143375" cy="2091168"/>
+                      <a:ext cx="3299520" cy="3159494"/>
                     </a:xfrm>
                     <a:prstGeom prst="rect">
                       <a:avLst/>
                     </a:prstGeom>
-                    <a:noFill/>
-                    <a:ln w="9525">
-                      <a:noFill/>
-                      <a:miter lim="800000"/>
-                      <a:headEnd/>
-                      <a:tailEnd/>
-                    </a:ln>
                   </pic:spPr>
                 </pic:pic>
               </a:graphicData>
@@ -4005,7 +4423,7 @@
         <w:pStyle w:val="Beschriftung"/>
         <w:jc w:val="center"/>
       </w:pPr>
-      <w:bookmarkStart w:id="11" w:name="_Ref530569148"/>
+      <w:bookmarkStart w:id="12" w:name="_Ref530569148"/>
       <w:r>
         <w:t xml:space="preserve">Figure </w:t>
       </w:r>
@@ -4027,7 +4445,7 @@
       <w:r>
         <w:fldChar w:fldCharType="end"/>
       </w:r>
-      <w:bookmarkEnd w:id="11"/>
+      <w:bookmarkEnd w:id="12"/>
       <w:r>
         <w:t>: Welcome screen of the IBC-grass GUI</w:t>
       </w:r>
@@ -4036,18 +4454,18 @@
       <w:pPr>
         <w:pStyle w:val="berschrift1"/>
       </w:pPr>
-      <w:bookmarkStart w:id="12" w:name="_Ref529965510"/>
-      <w:bookmarkStart w:id="13" w:name="_Ref529965618"/>
-      <w:bookmarkStart w:id="14" w:name="_Toc529972893"/>
+      <w:bookmarkStart w:id="13" w:name="_Ref529965510"/>
+      <w:bookmarkStart w:id="14" w:name="_Ref529965618"/>
+      <w:bookmarkStart w:id="15" w:name="_Toc5020735"/>
       <w:r>
         <w:t>Open existing p</w:t>
       </w:r>
       <w:r>
         <w:t>roject</w:t>
       </w:r>
-      <w:bookmarkEnd w:id="12"/>
       <w:bookmarkEnd w:id="13"/>
       <w:bookmarkEnd w:id="14"/>
+      <w:bookmarkEnd w:id="15"/>
     </w:p>
     <w:p>
       <w:pPr>
@@ -4140,10 +4558,10 @@
           <w:lang w:val="de-DE" w:eastAsia="de-DE" w:bidi="ar-SA"/>
         </w:rPr>
         <w:drawing>
-          <wp:inline distT="0" distB="0" distL="0" distR="0" wp14:anchorId="275F26BF" wp14:editId="085E3FD0">
-            <wp:extent cx="1360254" cy="2186608"/>
-            <wp:effectExtent l="19050" t="0" r="0" b="0"/>
-            <wp:docPr id="15" name="Bild 1"/>
+          <wp:inline distT="0" distB="0" distL="0" distR="0" wp14:anchorId="30BB8996" wp14:editId="60E602D5">
+            <wp:extent cx="1925515" cy="3229094"/>
+            <wp:effectExtent l="0" t="0" r="0" b="0"/>
+            <wp:docPr id="13" name="Grafik 13"/>
             <wp:cNvGraphicFramePr>
               <a:graphicFrameLocks xmlns:a="http://schemas.openxmlformats.org/drawingml/2006/main" noChangeAspect="1"/>
             </wp:cNvGraphicFramePr>
@@ -4151,33 +4569,23 @@
               <a:graphicData uri="http://schemas.openxmlformats.org/drawingml/2006/picture">
                 <pic:pic xmlns:pic="http://schemas.openxmlformats.org/drawingml/2006/picture">
                   <pic:nvPicPr>
-                    <pic:cNvPr id="0" name="Picture 1"/>
-                    <pic:cNvPicPr>
-                      <a:picLocks noChangeAspect="1" noChangeArrowheads="1"/>
-                    </pic:cNvPicPr>
+                    <pic:cNvPr id="1" name=""/>
+                    <pic:cNvPicPr/>
                   </pic:nvPicPr>
                   <pic:blipFill>
-                    <a:blip r:embed="rId14" cstate="print"/>
-                    <a:srcRect/>
+                    <a:blip r:embed="rId16"/>
                     <a:stretch>
                       <a:fillRect/>
                     </a:stretch>
                   </pic:blipFill>
-                  <pic:spPr bwMode="auto">
+                  <pic:spPr>
                     <a:xfrm>
                       <a:off x="0" y="0"/>
-                      <a:ext cx="1362274" cy="2189856"/>
+                      <a:ext cx="1935393" cy="3245659"/>
                     </a:xfrm>
                     <a:prstGeom prst="rect">
                       <a:avLst/>
                     </a:prstGeom>
-                    <a:noFill/>
-                    <a:ln w="9525">
-                      <a:noFill/>
-                      <a:miter lim="800000"/>
-                      <a:headEnd/>
-                      <a:tailEnd/>
-                    </a:ln>
                   </pic:spPr>
                 </pic:pic>
               </a:graphicData>
@@ -4191,7 +4599,7 @@
         <w:pStyle w:val="Beschriftung"/>
         <w:jc w:val="center"/>
       </w:pPr>
-      <w:bookmarkStart w:id="15" w:name="_Ref530569159"/>
+      <w:bookmarkStart w:id="16" w:name="_Ref530569159"/>
       <w:r>
         <w:t xml:space="preserve">Figure </w:t>
       </w:r>
@@ -4213,7 +4621,7 @@
       <w:r>
         <w:fldChar w:fldCharType="end"/>
       </w:r>
-      <w:bookmarkEnd w:id="15"/>
+      <w:bookmarkEnd w:id="16"/>
       <w:r>
         <w:t>: Showing the results of an IBC-grass project</w:t>
       </w:r>
@@ -4222,11 +4630,12 @@
       <w:pPr>
         <w:pStyle w:val="berschrift2"/>
       </w:pPr>
-      <w:bookmarkStart w:id="16" w:name="_Toc529972894"/>
-      <w:r>
+      <w:bookmarkStart w:id="17" w:name="_Toc5020736"/>
+      <w:r>
+        <w:lastRenderedPageBreak/>
         <w:t>Show settings of the project</w:t>
       </w:r>
-      <w:bookmarkEnd w:id="16"/>
+      <w:bookmarkEnd w:id="17"/>
     </w:p>
     <w:p>
       <w:pPr>
@@ -4284,7 +4693,7 @@
         <w:pStyle w:val="Beschriftung"/>
         <w:keepNext/>
       </w:pPr>
-      <w:bookmarkStart w:id="17" w:name="_Ref530569293"/>
+      <w:bookmarkStart w:id="18" w:name="_Ref530569293"/>
       <w:r>
         <w:t xml:space="preserve">Table </w:t>
       </w:r>
@@ -4306,7 +4715,7 @@
       <w:r>
         <w:fldChar w:fldCharType="end"/>
       </w:r>
-      <w:bookmarkEnd w:id="17"/>
+      <w:bookmarkEnd w:id="18"/>
       <w:r>
         <w:t>: List of IBC-grass parameter settings</w:t>
       </w:r>
@@ -4544,7 +4953,6 @@
           </w:tcPr>
           <w:p>
             <w:r>
-              <w:lastRenderedPageBreak/>
               <w:t>IBCbelres</w:t>
             </w:r>
           </w:p>
@@ -5276,7 +5684,6 @@
       <w:pPr>
         <w:jc w:val="both"/>
       </w:pPr>
-      <w:bookmarkStart w:id="18" w:name="_Toc529972895"/>
     </w:p>
     <w:p>
       <w:pPr>
@@ -5349,13 +5756,14 @@
       <w:pPr>
         <w:pStyle w:val="berschrift2"/>
       </w:pPr>
+      <w:bookmarkStart w:id="19" w:name="_Toc5020737"/>
       <w:r>
         <w:t>Community-level</w:t>
       </w:r>
       <w:r>
         <w:t xml:space="preserve"> Tab</w:t>
       </w:r>
-      <w:bookmarkEnd w:id="18"/>
+      <w:bookmarkEnd w:id="19"/>
     </w:p>
     <w:p>
       <w:pPr>
@@ -5392,7 +5800,11 @@
         <w:t>’ file)</w:t>
       </w:r>
       <w:r>
-        <w:t>. Otherwise the results are averaged over each week per year</w:t>
+        <w:t xml:space="preserve">. </w:t>
+      </w:r>
+      <w:r>
+        <w:lastRenderedPageBreak/>
+        <w:t>Otherwise the results are averaged over each week per year</w:t>
       </w:r>
       <w:r>
         <w:t xml:space="preserve"> (i.e. the figures are based on the ‘</w:t>
@@ -5482,18 +5894,17 @@
       <w:pPr>
         <w:pStyle w:val="berschrift2"/>
       </w:pPr>
-      <w:bookmarkStart w:id="19" w:name="_Toc529972896"/>
+      <w:bookmarkStart w:id="20" w:name="_Toc5020738"/>
       <w:r>
         <w:t>Population-level tab</w:t>
       </w:r>
-      <w:bookmarkEnd w:id="19"/>
+      <w:bookmarkEnd w:id="20"/>
     </w:p>
     <w:p>
       <w:pPr>
         <w:jc w:val="both"/>
       </w:pPr>
       <w:r>
-        <w:lastRenderedPageBreak/>
         <w:t xml:space="preserve">Also on this level, you can first select which years should be </w:t>
       </w:r>
       <w:r>
@@ -5586,11 +5997,11 @@
       <w:pPr>
         <w:pStyle w:val="berschrift2"/>
       </w:pPr>
-      <w:bookmarkStart w:id="20" w:name="_Toc529972897"/>
+      <w:bookmarkStart w:id="21" w:name="_Toc5020739"/>
       <w:r>
         <w:t>Saving of outputs</w:t>
       </w:r>
-      <w:bookmarkEnd w:id="20"/>
+      <w:bookmarkEnd w:id="21"/>
     </w:p>
     <w:p>
       <w:pPr>
@@ -5630,8 +6041,8 @@
       <w:pPr>
         <w:pStyle w:val="berschrift1"/>
       </w:pPr>
-      <w:bookmarkStart w:id="21" w:name="_Ref529965666"/>
-      <w:bookmarkStart w:id="22" w:name="_Toc529972898"/>
+      <w:bookmarkStart w:id="22" w:name="_Ref529965666"/>
+      <w:bookmarkStart w:id="23" w:name="_Toc5020740"/>
       <w:r>
         <w:t xml:space="preserve">Start a </w:t>
       </w:r>
@@ -5641,18 +6052,18 @@
       <w:r>
         <w:t>roject</w:t>
       </w:r>
-      <w:bookmarkEnd w:id="21"/>
       <w:bookmarkEnd w:id="22"/>
+      <w:bookmarkEnd w:id="23"/>
     </w:p>
     <w:p>
       <w:pPr>
         <w:pStyle w:val="berschrift2"/>
       </w:pPr>
-      <w:bookmarkStart w:id="23" w:name="_Toc529972899"/>
+      <w:bookmarkStart w:id="24" w:name="_Toc5020741"/>
       <w:r>
         <w:t>Plant community and environmental settings</w:t>
       </w:r>
-      <w:bookmarkEnd w:id="23"/>
+      <w:bookmarkEnd w:id="24"/>
     </w:p>
     <w:p>
       <w:pPr>
@@ -5780,6 +6191,7 @@
         <w:rPr>
           <w:i/>
         </w:rPr>
+        <w:lastRenderedPageBreak/>
         <w:t>Creating a new IBC-grass community based on your specific species pool</w:t>
       </w:r>
     </w:p>
@@ -5855,7 +6267,6 @@
         <w:ind w:left="709" w:hanging="1"/>
       </w:pPr>
       <w:r>
-        <w:lastRenderedPageBreak/>
         <w:t xml:space="preserve">If you want to re-run previous simulations or modify only specific parameters, you can also load previous settings. Therefore, the </w:t>
       </w:r>
       <w:r>
@@ -5880,10 +6291,10 @@
           <w:lang w:val="de-DE" w:eastAsia="de-DE" w:bidi="ar-SA"/>
         </w:rPr>
         <w:drawing>
-          <wp:inline distT="0" distB="0" distL="0" distR="0" wp14:anchorId="22C2BA8C" wp14:editId="237B583D">
-            <wp:extent cx="3248025" cy="1526788"/>
-            <wp:effectExtent l="19050" t="0" r="9525" b="0"/>
-            <wp:docPr id="4" name="Bild 4"/>
+          <wp:inline distT="0" distB="0" distL="0" distR="0" wp14:anchorId="67F52172" wp14:editId="342B3A99">
+            <wp:extent cx="2853103" cy="1335356"/>
+            <wp:effectExtent l="0" t="0" r="0" b="0"/>
+            <wp:docPr id="18" name="Grafik 18"/>
             <wp:cNvGraphicFramePr>
               <a:graphicFrameLocks xmlns:a="http://schemas.openxmlformats.org/drawingml/2006/main" noChangeAspect="1"/>
             </wp:cNvGraphicFramePr>
@@ -5891,33 +6302,23 @@
               <a:graphicData uri="http://schemas.openxmlformats.org/drawingml/2006/picture">
                 <pic:pic xmlns:pic="http://schemas.openxmlformats.org/drawingml/2006/picture">
                   <pic:nvPicPr>
-                    <pic:cNvPr id="0" name="Picture 4"/>
-                    <pic:cNvPicPr>
-                      <a:picLocks noChangeAspect="1" noChangeArrowheads="1"/>
-                    </pic:cNvPicPr>
+                    <pic:cNvPr id="1" name=""/>
+                    <pic:cNvPicPr/>
                   </pic:nvPicPr>
                   <pic:blipFill>
-                    <a:blip r:embed="rId15" cstate="print"/>
-                    <a:srcRect/>
+                    <a:blip r:embed="rId17"/>
                     <a:stretch>
                       <a:fillRect/>
                     </a:stretch>
                   </pic:blipFill>
-                  <pic:spPr bwMode="auto">
+                  <pic:spPr>
                     <a:xfrm>
                       <a:off x="0" y="0"/>
-                      <a:ext cx="3248025" cy="1526788"/>
+                      <a:ext cx="2867070" cy="1341893"/>
                     </a:xfrm>
                     <a:prstGeom prst="rect">
                       <a:avLst/>
                     </a:prstGeom>
-                    <a:noFill/>
-                    <a:ln w="9525">
-                      <a:noFill/>
-                      <a:miter lim="800000"/>
-                      <a:headEnd/>
-                      <a:tailEnd/>
-                    </a:ln>
                   </pic:spPr>
                 </pic:pic>
               </a:graphicData>
@@ -5931,7 +6332,7 @@
         <w:pStyle w:val="Beschriftung"/>
         <w:jc w:val="center"/>
       </w:pPr>
-      <w:bookmarkStart w:id="24" w:name="_Ref530569478"/>
+      <w:bookmarkStart w:id="25" w:name="_Ref530569478"/>
       <w:r>
         <w:t xml:space="preserve">Figure </w:t>
       </w:r>
@@ -5965,7 +6366,7 @@
         </w:rPr>
         <w:fldChar w:fldCharType="end"/>
       </w:r>
-      <w:bookmarkEnd w:id="24"/>
+      <w:bookmarkEnd w:id="25"/>
       <w:r>
         <w:t>: Selection of the community file</w:t>
       </w:r>
@@ -5995,11 +6396,11 @@
       <w:pPr>
         <w:pStyle w:val="berschrift3"/>
       </w:pPr>
-      <w:bookmarkStart w:id="25" w:name="_Toc529972900"/>
+      <w:bookmarkStart w:id="26" w:name="_Toc5020742"/>
       <w:r>
         <w:t>Run scenarios on pre-set IBC-grass communities</w:t>
       </w:r>
-      <w:bookmarkEnd w:id="25"/>
+      <w:bookmarkEnd w:id="26"/>
     </w:p>
     <w:p>
       <w:pPr>
@@ -6149,10 +6550,10 @@
         </w:rPr>
         <w:lastRenderedPageBreak/>
         <w:drawing>
-          <wp:inline distT="0" distB="0" distL="0" distR="0" wp14:anchorId="4DF4EBA9" wp14:editId="48018185">
-            <wp:extent cx="2054918" cy="3333750"/>
-            <wp:effectExtent l="19050" t="0" r="2482" b="0"/>
-            <wp:docPr id="1" name="Bild 1"/>
+          <wp:inline distT="0" distB="0" distL="0" distR="0" wp14:anchorId="5971641C" wp14:editId="0E9EB130">
+            <wp:extent cx="2074985" cy="3444779"/>
+            <wp:effectExtent l="0" t="0" r="0" b="0"/>
+            <wp:docPr id="1" name="Grafik 1"/>
             <wp:cNvGraphicFramePr>
               <a:graphicFrameLocks xmlns:a="http://schemas.openxmlformats.org/drawingml/2006/main" noChangeAspect="1"/>
             </wp:cNvGraphicFramePr>
@@ -6160,33 +6561,23 @@
               <a:graphicData uri="http://schemas.openxmlformats.org/drawingml/2006/picture">
                 <pic:pic xmlns:pic="http://schemas.openxmlformats.org/drawingml/2006/picture">
                   <pic:nvPicPr>
-                    <pic:cNvPr id="0" name="Picture 1"/>
-                    <pic:cNvPicPr>
-                      <a:picLocks noChangeAspect="1" noChangeArrowheads="1"/>
-                    </pic:cNvPicPr>
+                    <pic:cNvPr id="1" name=""/>
+                    <pic:cNvPicPr/>
                   </pic:nvPicPr>
                   <pic:blipFill>
-                    <a:blip r:embed="rId16" cstate="print"/>
-                    <a:srcRect/>
+                    <a:blip r:embed="rId18"/>
                     <a:stretch>
                       <a:fillRect/>
                     </a:stretch>
                   </pic:blipFill>
-                  <pic:spPr bwMode="auto">
+                  <pic:spPr>
                     <a:xfrm>
                       <a:off x="0" y="0"/>
-                      <a:ext cx="2056145" cy="3335741"/>
+                      <a:ext cx="2085853" cy="3462822"/>
                     </a:xfrm>
                     <a:prstGeom prst="rect">
                       <a:avLst/>
                     </a:prstGeom>
-                    <a:noFill/>
-                    <a:ln w="9525">
-                      <a:noFill/>
-                      <a:miter lim="800000"/>
-                      <a:headEnd/>
-                      <a:tailEnd/>
-                    </a:ln>
                   </pic:spPr>
                 </pic:pic>
               </a:graphicData>
@@ -6200,7 +6591,7 @@
         <w:pStyle w:val="Beschriftung"/>
         <w:jc w:val="center"/>
       </w:pPr>
-      <w:bookmarkStart w:id="26" w:name="_Ref530569541"/>
+      <w:bookmarkStart w:id="27" w:name="_Ref530569541"/>
       <w:r>
         <w:t xml:space="preserve">Figure </w:t>
       </w:r>
@@ -6234,7 +6625,7 @@
         </w:rPr>
         <w:fldChar w:fldCharType="end"/>
       </w:r>
-      <w:bookmarkEnd w:id="26"/>
+      <w:bookmarkEnd w:id="27"/>
       <w:r>
         <w:t>: Environmental settings for preset communities.</w:t>
       </w:r>
@@ -6353,11 +6744,11 @@
       <w:pPr>
         <w:pStyle w:val="berschrift3"/>
       </w:pPr>
-      <w:bookmarkStart w:id="27" w:name="_Toc529972901"/>
+      <w:bookmarkStart w:id="28" w:name="_Toc5020743"/>
       <w:r>
         <w:t>Create a new IBC-grass community</w:t>
       </w:r>
-      <w:bookmarkEnd w:id="27"/>
+      <w:bookmarkEnd w:id="28"/>
     </w:p>
     <w:p>
       <w:pPr>
@@ -6462,8 +6853,8 @@
         <w:pStyle w:val="Beschriftung"/>
         <w:keepNext/>
       </w:pPr>
-      <w:bookmarkStart w:id="28" w:name="_Ref530569676"/>
-      <w:bookmarkStart w:id="29" w:name="_Ref530569670"/>
+      <w:bookmarkStart w:id="29" w:name="_Ref530569676"/>
+      <w:bookmarkStart w:id="30" w:name="_Ref530569670"/>
       <w:r>
         <w:t xml:space="preserve">Table </w:t>
       </w:r>
@@ -6497,11 +6888,11 @@
         </w:rPr>
         <w:fldChar w:fldCharType="end"/>
       </w:r>
-      <w:bookmarkEnd w:id="28"/>
+      <w:bookmarkEnd w:id="29"/>
       <w:r>
         <w:t>: Trait characteristics</w:t>
       </w:r>
-      <w:bookmarkEnd w:id="29"/>
+      <w:bookmarkEnd w:id="30"/>
     </w:p>
     <w:tbl>
       <w:tblPr>
@@ -10877,10 +11268,10 @@
           <w:lang w:val="de-DE" w:eastAsia="de-DE" w:bidi="ar-SA"/>
         </w:rPr>
         <w:drawing>
-          <wp:inline distT="0" distB="0" distL="0" distR="0" wp14:anchorId="7CD29DF5" wp14:editId="3702CD9F">
-            <wp:extent cx="5760720" cy="4254361"/>
-            <wp:effectExtent l="19050" t="0" r="0" b="0"/>
-            <wp:docPr id="2" name="Bild 10"/>
+          <wp:inline distT="0" distB="0" distL="0" distR="0" wp14:anchorId="0708C72B" wp14:editId="7AF84FEB">
+            <wp:extent cx="5760720" cy="4275455"/>
+            <wp:effectExtent l="0" t="0" r="0" b="0"/>
+            <wp:docPr id="20" name="Grafik 20"/>
             <wp:cNvGraphicFramePr>
               <a:graphicFrameLocks xmlns:a="http://schemas.openxmlformats.org/drawingml/2006/main" noChangeAspect="1"/>
             </wp:cNvGraphicFramePr>
@@ -10888,33 +11279,23 @@
               <a:graphicData uri="http://schemas.openxmlformats.org/drawingml/2006/picture">
                 <pic:pic xmlns:pic="http://schemas.openxmlformats.org/drawingml/2006/picture">
                   <pic:nvPicPr>
-                    <pic:cNvPr id="0" name="Picture 10"/>
-                    <pic:cNvPicPr>
-                      <a:picLocks noChangeAspect="1" noChangeArrowheads="1"/>
-                    </pic:cNvPicPr>
+                    <pic:cNvPr id="1" name=""/>
+                    <pic:cNvPicPr/>
                   </pic:nvPicPr>
                   <pic:blipFill>
-                    <a:blip r:embed="rId17" cstate="print"/>
-                    <a:srcRect/>
+                    <a:blip r:embed="rId19"/>
                     <a:stretch>
                       <a:fillRect/>
                     </a:stretch>
                   </pic:blipFill>
-                  <pic:spPr bwMode="auto">
+                  <pic:spPr>
                     <a:xfrm>
                       <a:off x="0" y="0"/>
-                      <a:ext cx="5760720" cy="4254361"/>
+                      <a:ext cx="5760720" cy="4275455"/>
                     </a:xfrm>
                     <a:prstGeom prst="rect">
                       <a:avLst/>
                     </a:prstGeom>
-                    <a:noFill/>
-                    <a:ln w="9525">
-                      <a:noFill/>
-                      <a:miter lim="800000"/>
-                      <a:headEnd/>
-                      <a:tailEnd/>
-                    </a:ln>
                   </pic:spPr>
                 </pic:pic>
               </a:graphicData>
@@ -10928,7 +11309,7 @@
         <w:pStyle w:val="Beschriftung"/>
         <w:jc w:val="center"/>
       </w:pPr>
-      <w:bookmarkStart w:id="30" w:name="_Ref530569620"/>
+      <w:bookmarkStart w:id="31" w:name="_Ref530569620"/>
       <w:r>
         <w:t xml:space="preserve">Figure </w:t>
       </w:r>
@@ -10950,7 +11331,7 @@
       <w:r>
         <w:fldChar w:fldCharType="end"/>
       </w:r>
-      <w:bookmarkEnd w:id="30"/>
+      <w:bookmarkEnd w:id="31"/>
       <w:r>
         <w:t>: Window for creating a new community</w:t>
       </w:r>
@@ -11010,11 +11391,12 @@
           <w:noProof/>
           <w:lang w:val="de-DE" w:eastAsia="de-DE" w:bidi="ar-SA"/>
         </w:rPr>
+        <w:lastRenderedPageBreak/>
         <w:drawing>
-          <wp:inline distT="0" distB="0" distL="0" distR="0" wp14:anchorId="01970BEE" wp14:editId="1AB161A9">
-            <wp:extent cx="1597322" cy="2114550"/>
-            <wp:effectExtent l="19050" t="0" r="2878" b="0"/>
-            <wp:docPr id="17" name="Bild 4"/>
+          <wp:inline distT="0" distB="0" distL="0" distR="0" wp14:anchorId="53AD270D" wp14:editId="26DD9CA5">
+            <wp:extent cx="2092569" cy="2819084"/>
+            <wp:effectExtent l="0" t="0" r="0" b="0"/>
+            <wp:docPr id="21" name="Grafik 21"/>
             <wp:cNvGraphicFramePr>
               <a:graphicFrameLocks xmlns:a="http://schemas.openxmlformats.org/drawingml/2006/main" noChangeAspect="1"/>
             </wp:cNvGraphicFramePr>
@@ -11022,33 +11404,23 @@
               <a:graphicData uri="http://schemas.openxmlformats.org/drawingml/2006/picture">
                 <pic:pic xmlns:pic="http://schemas.openxmlformats.org/drawingml/2006/picture">
                   <pic:nvPicPr>
-                    <pic:cNvPr id="0" name="Picture 4"/>
-                    <pic:cNvPicPr>
-                      <a:picLocks noChangeAspect="1" noChangeArrowheads="1"/>
-                    </pic:cNvPicPr>
+                    <pic:cNvPr id="1" name=""/>
+                    <pic:cNvPicPr/>
                   </pic:nvPicPr>
                   <pic:blipFill>
-                    <a:blip r:embed="rId18" cstate="print"/>
-                    <a:srcRect/>
+                    <a:blip r:embed="rId20"/>
                     <a:stretch>
                       <a:fillRect/>
                     </a:stretch>
                   </pic:blipFill>
-                  <pic:spPr bwMode="auto">
+                  <pic:spPr>
                     <a:xfrm>
                       <a:off x="0" y="0"/>
-                      <a:ext cx="1597322" cy="2114550"/>
+                      <a:ext cx="2100571" cy="2829864"/>
                     </a:xfrm>
                     <a:prstGeom prst="rect">
                       <a:avLst/>
                     </a:prstGeom>
-                    <a:noFill/>
-                    <a:ln w="9525">
-                      <a:noFill/>
-                      <a:miter lim="800000"/>
-                      <a:headEnd/>
-                      <a:tailEnd/>
-                    </a:ln>
                   </pic:spPr>
                 </pic:pic>
               </a:graphicData>
@@ -11062,7 +11434,7 @@
         <w:pStyle w:val="Beschriftung"/>
         <w:jc w:val="center"/>
       </w:pPr>
-      <w:bookmarkStart w:id="31" w:name="_Ref530569754"/>
+      <w:bookmarkStart w:id="32" w:name="_Ref530569754"/>
       <w:r>
         <w:t xml:space="preserve">Figure </w:t>
       </w:r>
@@ -11084,7 +11456,7 @@
       <w:r>
         <w:fldChar w:fldCharType="end"/>
       </w:r>
-      <w:bookmarkEnd w:id="31"/>
+      <w:bookmarkEnd w:id="32"/>
       <w:r>
         <w:t>: Window for setting the environmental parameters of a new community</w:t>
       </w:r>
@@ -11106,7 +11478,6 @@
           <w:spacing w:val="10"/>
           <w:sz w:val="22"/>
         </w:rPr>
-        <w:lastRenderedPageBreak/>
         <w:t>Resource settings</w:t>
       </w:r>
     </w:p>
@@ -11204,11 +11575,11 @@
       <w:pPr>
         <w:pStyle w:val="berschrift3"/>
       </w:pPr>
-      <w:bookmarkStart w:id="32" w:name="_Toc529972902"/>
+      <w:bookmarkStart w:id="33" w:name="_Toc5020744"/>
       <w:r>
         <w:t>Load previously saved community file</w:t>
       </w:r>
-      <w:bookmarkEnd w:id="32"/>
+      <w:bookmarkEnd w:id="33"/>
     </w:p>
     <w:p>
       <w:pPr>
@@ -11249,11 +11620,11 @@
       <w:pPr>
         <w:pStyle w:val="berschrift3"/>
       </w:pPr>
-      <w:bookmarkStart w:id="33" w:name="_Toc529972903"/>
+      <w:bookmarkStart w:id="34" w:name="_Toc5020745"/>
       <w:r>
         <w:t>Load previous simulation settings</w:t>
       </w:r>
-      <w:bookmarkEnd w:id="33"/>
+      <w:bookmarkEnd w:id="34"/>
     </w:p>
     <w:p>
       <w:pPr>
@@ -11294,6 +11665,7 @@
         <w:jc w:val="both"/>
       </w:pPr>
       <w:r>
+        <w:lastRenderedPageBreak/>
         <w:t>Afterwards you are able to change all other parameters and settings, if necessary.</w:t>
       </w:r>
     </w:p>
@@ -11301,11 +11673,11 @@
       <w:pPr>
         <w:pStyle w:val="berschrift2"/>
       </w:pPr>
-      <w:bookmarkStart w:id="34" w:name="_Toc529972904"/>
+      <w:bookmarkStart w:id="35" w:name="_Toc5020746"/>
       <w:r>
         <w:t>Herbicide settings</w:t>
       </w:r>
-      <w:bookmarkEnd w:id="34"/>
+      <w:bookmarkEnd w:id="35"/>
     </w:p>
     <w:p>
       <w:pPr>
@@ -11395,7 +11767,6 @@
     </w:p>
     <w:p>
       <w:r>
-        <w:lastRenderedPageBreak/>
         <w:t>Please select at which calendar week the application should take place. If a process, e.g. seed production, does not take place in the selected week, the effect is simulated in the first week of the specific process.</w:t>
       </w:r>
     </w:p>
@@ -11422,17 +11793,23 @@
         <w:widowControl w:val="0"/>
         <w:jc w:val="center"/>
       </w:pPr>
-      <w:commentRangeStart w:id="35"/>
+      <w:r>
+        <w:rPr>
+          <w:noProof/>
+          <w:lang w:val="en-GB" w:eastAsia="de-DE" w:bidi="ar-SA"/>
+        </w:rPr>
+        <w:t xml:space="preserve"> </w:t>
+      </w:r>
       <w:r>
         <w:rPr>
           <w:noProof/>
           <w:lang w:val="de-DE" w:eastAsia="de-DE" w:bidi="ar-SA"/>
         </w:rPr>
         <w:drawing>
-          <wp:inline distT="0" distB="0" distL="0" distR="0" wp14:anchorId="1F89302B" wp14:editId="6D09A73A">
-            <wp:extent cx="1657350" cy="3199834"/>
-            <wp:effectExtent l="19050" t="0" r="0" b="0"/>
-            <wp:docPr id="5" name="Bild 7"/>
+          <wp:inline distT="0" distB="0" distL="0" distR="0" wp14:anchorId="7D40D8CD" wp14:editId="35138CD3">
+            <wp:extent cx="1925515" cy="4209573"/>
+            <wp:effectExtent l="0" t="0" r="0" b="0"/>
+            <wp:docPr id="26" name="Grafik 26"/>
             <wp:cNvGraphicFramePr>
               <a:graphicFrameLocks xmlns:a="http://schemas.openxmlformats.org/drawingml/2006/main" noChangeAspect="1"/>
             </wp:cNvGraphicFramePr>
@@ -11440,33 +11817,23 @@
               <a:graphicData uri="http://schemas.openxmlformats.org/drawingml/2006/picture">
                 <pic:pic xmlns:pic="http://schemas.openxmlformats.org/drawingml/2006/picture">
                   <pic:nvPicPr>
-                    <pic:cNvPr id="0" name="Picture 7"/>
-                    <pic:cNvPicPr>
-                      <a:picLocks noChangeAspect="1" noChangeArrowheads="1"/>
-                    </pic:cNvPicPr>
+                    <pic:cNvPr id="1" name=""/>
+                    <pic:cNvPicPr/>
                   </pic:nvPicPr>
                   <pic:blipFill>
-                    <a:blip r:embed="rId19" cstate="print"/>
-                    <a:srcRect/>
+                    <a:blip r:embed="rId21"/>
                     <a:stretch>
                       <a:fillRect/>
                     </a:stretch>
                   </pic:blipFill>
-                  <pic:spPr bwMode="auto">
+                  <pic:spPr>
                     <a:xfrm>
                       <a:off x="0" y="0"/>
-                      <a:ext cx="1657350" cy="3199834"/>
+                      <a:ext cx="1954244" cy="4272380"/>
                     </a:xfrm>
                     <a:prstGeom prst="rect">
                       <a:avLst/>
                     </a:prstGeom>
-                    <a:noFill/>
-                    <a:ln w="9525">
-                      <a:noFill/>
-                      <a:miter lim="800000"/>
-                      <a:headEnd/>
-                      <a:tailEnd/>
-                    </a:ln>
                   </pic:spPr>
                 </pic:pic>
               </a:graphicData>
@@ -11474,13 +11841,6 @@
           </wp:inline>
         </w:drawing>
       </w:r>
-      <w:commentRangeEnd w:id="35"/>
-      <w:r>
-        <w:rPr>
-          <w:rStyle w:val="Kommentarzeichen"/>
-        </w:rPr>
-        <w:commentReference w:id="35"/>
-      </w:r>
     </w:p>
     <w:p>
       <w:pPr>
@@ -11531,6 +11891,7 @@
         <w:pStyle w:val="berschrift4"/>
       </w:pPr>
       <w:r>
+        <w:lastRenderedPageBreak/>
         <w:t>Affected plant attributes</w:t>
       </w:r>
     </w:p>
@@ -11666,7 +12027,6 @@
         <w:jc w:val="both"/>
       </w:pPr>
       <w:r>
-        <w:lastRenderedPageBreak/>
         <w:t>If you select this attribute, the seed sterility (the ability of a seed to germinate) will be affected in one week.</w:t>
       </w:r>
     </w:p>
@@ -11829,7 +12189,11 @@
         <w:fldChar w:fldCharType="end"/>
       </w:r>
       <w:r>
-        <w:t>). You can also use copy+paste, but be aware of the data structure</w:t>
+        <w:t xml:space="preserve">). You can </w:t>
+      </w:r>
+      <w:r>
+        <w:lastRenderedPageBreak/>
+        <w:t>also use copy+paste, but be aware of the data structure</w:t>
       </w:r>
       <w:r>
         <w:t>.</w:t>
@@ -11854,10 +12218,10 @@
           <w:lang w:val="de-DE" w:eastAsia="de-DE" w:bidi="ar-SA"/>
         </w:rPr>
         <w:drawing>
-          <wp:inline distT="0" distB="0" distL="0" distR="0" wp14:anchorId="17908537" wp14:editId="1E533D24">
-            <wp:extent cx="3086100" cy="2287021"/>
+          <wp:inline distT="0" distB="0" distL="0" distR="0" wp14:anchorId="216235CC" wp14:editId="4813EB58">
+            <wp:extent cx="4723227" cy="3691843"/>
             <wp:effectExtent l="0" t="0" r="0" b="0"/>
-            <wp:docPr id="10" name="Bild 10"/>
+            <wp:docPr id="28" name="Grafik 28"/>
             <wp:cNvGraphicFramePr>
               <a:graphicFrameLocks xmlns:a="http://schemas.openxmlformats.org/drawingml/2006/main" noChangeAspect="1"/>
             </wp:cNvGraphicFramePr>
@@ -11865,33 +12229,23 @@
               <a:graphicData uri="http://schemas.openxmlformats.org/drawingml/2006/picture">
                 <pic:pic xmlns:pic="http://schemas.openxmlformats.org/drawingml/2006/picture">
                   <pic:nvPicPr>
-                    <pic:cNvPr id="0" name="Picture 10"/>
-                    <pic:cNvPicPr>
-                      <a:picLocks noChangeAspect="1" noChangeArrowheads="1"/>
-                    </pic:cNvPicPr>
+                    <pic:cNvPr id="1" name=""/>
+                    <pic:cNvPicPr/>
                   </pic:nvPicPr>
                   <pic:blipFill>
-                    <a:blip r:embed="rId22" cstate="print"/>
-                    <a:srcRect/>
+                    <a:blip r:embed="rId22"/>
                     <a:stretch>
                       <a:fillRect/>
                     </a:stretch>
                   </pic:blipFill>
-                  <pic:spPr bwMode="auto">
+                  <pic:spPr>
                     <a:xfrm>
                       <a:off x="0" y="0"/>
-                      <a:ext cx="3086100" cy="2287021"/>
+                      <a:ext cx="4742243" cy="3706706"/>
                     </a:xfrm>
                     <a:prstGeom prst="rect">
                       <a:avLst/>
                     </a:prstGeom>
-                    <a:noFill/>
-                    <a:ln w="9525">
-                      <a:noFill/>
-                      <a:miter lim="800000"/>
-                      <a:headEnd/>
-                      <a:tailEnd/>
-                    </a:ln>
                   </pic:spPr>
                 </pic:pic>
               </a:graphicData>
@@ -11976,11 +12330,7 @@
         <w:fldChar w:fldCharType="end"/>
       </w:r>
       <w:r>
-        <w:t xml:space="preserve">). It shows the selected attributes as columns and the years of simulated herbicide application in the rows. Please type in the specific effect values for each attribute in each year. 0 means that there is no effect, 1 means that the attribute is affected by </w:t>
-      </w:r>
-      <w:r>
-        <w:lastRenderedPageBreak/>
-        <w:t>100% (e.g. 100% mortality). You can also use copy and paste if you have prepared such a table in advance.</w:t>
+        <w:t>). It shows the selected attributes as columns and the years of simulated herbicide application in the rows. Please type in the specific effect values for each attribute in each year. 0 means that there is no effect, 1 means that the attribute is affected by 100% (e.g. 100% mortality). You can also use copy and paste if you have prepared such a table in advance.</w:t>
       </w:r>
       <w:r>
         <w:t xml:space="preserve"> </w:t>
@@ -12237,11 +12587,12 @@
           <w:noProof/>
           <w:lang w:val="de-DE" w:eastAsia="de-DE" w:bidi="ar-SA"/>
         </w:rPr>
+        <w:lastRenderedPageBreak/>
         <w:drawing>
-          <wp:inline distT="0" distB="0" distL="0" distR="0" wp14:anchorId="7A5D3D5B" wp14:editId="6607BD7F">
-            <wp:extent cx="4086225" cy="2947802"/>
-            <wp:effectExtent l="19050" t="0" r="9525" b="0"/>
-            <wp:docPr id="6" name="Bild 13"/>
+          <wp:inline distT="0" distB="0" distL="0" distR="0" wp14:anchorId="462A07B5" wp14:editId="382DE82F">
+            <wp:extent cx="3738489" cy="2978593"/>
+            <wp:effectExtent l="0" t="0" r="0" b="0"/>
+            <wp:docPr id="29" name="Grafik 29"/>
             <wp:cNvGraphicFramePr>
               <a:graphicFrameLocks xmlns:a="http://schemas.openxmlformats.org/drawingml/2006/main" noChangeAspect="1"/>
             </wp:cNvGraphicFramePr>
@@ -12249,33 +12600,23 @@
               <a:graphicData uri="http://schemas.openxmlformats.org/drawingml/2006/picture">
                 <pic:pic xmlns:pic="http://schemas.openxmlformats.org/drawingml/2006/picture">
                   <pic:nvPicPr>
-                    <pic:cNvPr id="0" name="Picture 13"/>
-                    <pic:cNvPicPr>
-                      <a:picLocks noChangeAspect="1" noChangeArrowheads="1"/>
-                    </pic:cNvPicPr>
+                    <pic:cNvPr id="1" name=""/>
+                    <pic:cNvPicPr/>
                   </pic:nvPicPr>
                   <pic:blipFill>
-                    <a:blip r:embed="rId23" cstate="print"/>
-                    <a:srcRect/>
+                    <a:blip r:embed="rId23"/>
                     <a:stretch>
                       <a:fillRect/>
                     </a:stretch>
                   </pic:blipFill>
-                  <pic:spPr bwMode="auto">
+                  <pic:spPr>
                     <a:xfrm>
                       <a:off x="0" y="0"/>
-                      <a:ext cx="4089061" cy="2949848"/>
+                      <a:ext cx="3746784" cy="2985202"/>
                     </a:xfrm>
                     <a:prstGeom prst="rect">
                       <a:avLst/>
                     </a:prstGeom>
-                    <a:noFill/>
-                    <a:ln w="9525">
-                      <a:noFill/>
-                      <a:miter lim="800000"/>
-                      <a:headEnd/>
-                      <a:tailEnd/>
-                    </a:ln>
                   </pic:spPr>
                 </pic:pic>
               </a:graphicData>
@@ -12484,7 +12825,7 @@
       <w:pPr>
         <w:pStyle w:val="berschrift2"/>
       </w:pPr>
-      <w:bookmarkStart w:id="39" w:name="_Toc529972905"/>
+      <w:bookmarkStart w:id="39" w:name="_Toc5020747"/>
       <w:r>
         <w:t>Sensitivity</w:t>
       </w:r>
@@ -12494,9 +12835,8 @@
       <w:pPr>
         <w:pStyle w:val="berschrift3"/>
       </w:pPr>
-      <w:bookmarkStart w:id="40" w:name="_Toc529972906"/>
-      <w:r>
-        <w:lastRenderedPageBreak/>
+      <w:bookmarkStart w:id="40" w:name="_Toc5020748"/>
+      <w:r>
         <w:t>E</w:t>
       </w:r>
       <w:r>
@@ -12723,11 +13063,12 @@
           <w:noProof/>
           <w:lang w:val="de-DE" w:eastAsia="de-DE" w:bidi="ar-SA"/>
         </w:rPr>
+        <w:lastRenderedPageBreak/>
         <w:drawing>
-          <wp:inline distT="0" distB="0" distL="0" distR="0" wp14:anchorId="51FDB1A3" wp14:editId="0C94A7C3">
-            <wp:extent cx="2266950" cy="3540250"/>
-            <wp:effectExtent l="19050" t="0" r="0" b="0"/>
-            <wp:docPr id="16" name="Bild 16"/>
+          <wp:inline distT="0" distB="0" distL="0" distR="0" wp14:anchorId="01616521" wp14:editId="00E34163">
+            <wp:extent cx="2441331" cy="3914090"/>
+            <wp:effectExtent l="0" t="0" r="0" b="0"/>
+            <wp:docPr id="30" name="Grafik 30"/>
             <wp:cNvGraphicFramePr>
               <a:graphicFrameLocks xmlns:a="http://schemas.openxmlformats.org/drawingml/2006/main" noChangeAspect="1"/>
             </wp:cNvGraphicFramePr>
@@ -12735,33 +13076,23 @@
               <a:graphicData uri="http://schemas.openxmlformats.org/drawingml/2006/picture">
                 <pic:pic xmlns:pic="http://schemas.openxmlformats.org/drawingml/2006/picture">
                   <pic:nvPicPr>
-                    <pic:cNvPr id="0" name="Picture 16"/>
-                    <pic:cNvPicPr>
-                      <a:picLocks noChangeAspect="1" noChangeArrowheads="1"/>
-                    </pic:cNvPicPr>
+                    <pic:cNvPr id="1" name=""/>
+                    <pic:cNvPicPr/>
                   </pic:nvPicPr>
                   <pic:blipFill>
-                    <a:blip r:embed="rId24" cstate="print"/>
-                    <a:srcRect/>
+                    <a:blip r:embed="rId24"/>
                     <a:stretch>
                       <a:fillRect/>
                     </a:stretch>
                   </pic:blipFill>
-                  <pic:spPr bwMode="auto">
+                  <pic:spPr>
                     <a:xfrm>
                       <a:off x="0" y="0"/>
-                      <a:ext cx="2266950" cy="3540250"/>
+                      <a:ext cx="2447487" cy="3923960"/>
                     </a:xfrm>
                     <a:prstGeom prst="rect">
                       <a:avLst/>
                     </a:prstGeom>
-                    <a:noFill/>
-                    <a:ln w="9525">
-                      <a:noFill/>
-                      <a:miter lim="800000"/>
-                      <a:headEnd/>
-                      <a:tailEnd/>
-                    </a:ln>
                   </pic:spPr>
                 </pic:pic>
               </a:graphicData>
@@ -12818,7 +13149,7 @@
       <w:pPr>
         <w:pStyle w:val="berschrift3"/>
       </w:pPr>
-      <w:bookmarkStart w:id="42" w:name="_Toc529972907"/>
+      <w:bookmarkStart w:id="42" w:name="_Toc5020749"/>
       <w:r>
         <w:t>E</w:t>
       </w:r>
@@ -12868,6 +13199,7 @@
     <w:p>
       <w:pPr>
         <w:keepNext/>
+        <w:jc w:val="center"/>
       </w:pPr>
       <w:r>
         <w:rPr>
@@ -12876,10 +13208,10 @@
         </w:rPr>
         <w:lastRenderedPageBreak/>
         <w:drawing>
-          <wp:inline distT="0" distB="0" distL="0" distR="0" wp14:anchorId="3DF4ACBF" wp14:editId="6E93EB1C">
-            <wp:extent cx="5760720" cy="3844131"/>
-            <wp:effectExtent l="19050" t="0" r="0" b="0"/>
-            <wp:docPr id="19" name="Bild 19"/>
+          <wp:inline distT="0" distB="0" distL="0" distR="0" wp14:anchorId="7D7D66D5" wp14:editId="3E5F8A13">
+            <wp:extent cx="4564966" cy="3059413"/>
+            <wp:effectExtent l="0" t="0" r="0" b="0"/>
+            <wp:docPr id="31" name="Grafik 31"/>
             <wp:cNvGraphicFramePr>
               <a:graphicFrameLocks xmlns:a="http://schemas.openxmlformats.org/drawingml/2006/main" noChangeAspect="1"/>
             </wp:cNvGraphicFramePr>
@@ -12887,33 +13219,23 @@
               <a:graphicData uri="http://schemas.openxmlformats.org/drawingml/2006/picture">
                 <pic:pic xmlns:pic="http://schemas.openxmlformats.org/drawingml/2006/picture">
                   <pic:nvPicPr>
-                    <pic:cNvPr id="0" name="Picture 19"/>
-                    <pic:cNvPicPr>
-                      <a:picLocks noChangeAspect="1" noChangeArrowheads="1"/>
-                    </pic:cNvPicPr>
+                    <pic:cNvPr id="1" name=""/>
+                    <pic:cNvPicPr/>
                   </pic:nvPicPr>
                   <pic:blipFill>
-                    <a:blip r:embed="rId25" cstate="print"/>
-                    <a:srcRect/>
+                    <a:blip r:embed="rId25"/>
                     <a:stretch>
                       <a:fillRect/>
                     </a:stretch>
                   </pic:blipFill>
-                  <pic:spPr bwMode="auto">
+                  <pic:spPr>
                     <a:xfrm>
                       <a:off x="0" y="0"/>
-                      <a:ext cx="5760720" cy="3844131"/>
+                      <a:ext cx="4570977" cy="3063442"/>
                     </a:xfrm>
                     <a:prstGeom prst="rect">
                       <a:avLst/>
                     </a:prstGeom>
-                    <a:noFill/>
-                    <a:ln w="9525">
-                      <a:noFill/>
-                      <a:miter lim="800000"/>
-                      <a:headEnd/>
-                      <a:tailEnd/>
-                    </a:ln>
                   </pic:spPr>
                 </pic:pic>
               </a:graphicData>
@@ -12970,7 +13292,7 @@
       <w:pPr>
         <w:pStyle w:val="berschrift2"/>
       </w:pPr>
-      <w:bookmarkStart w:id="44" w:name="_Toc529972908"/>
+      <w:bookmarkStart w:id="44" w:name="_Toc5020750"/>
       <w:r>
         <w:t>Start of simulations</w:t>
       </w:r>
@@ -13012,7 +13334,7 @@
       <w:pPr>
         <w:pStyle w:val="berschrift3"/>
       </w:pPr>
-      <w:bookmarkStart w:id="45" w:name="_Toc529972909"/>
+      <w:bookmarkStart w:id="45" w:name="_Toc5020751"/>
       <w:r>
         <w:t>Number of repetitions</w:t>
       </w:r>
@@ -13042,7 +13364,7 @@
       <w:pPr>
         <w:pStyle w:val="berschrift3"/>
       </w:pPr>
-      <w:bookmarkStart w:id="46" w:name="_Toc529972910"/>
+      <w:bookmarkStart w:id="46" w:name="_Toc5020752"/>
       <w:r>
         <w:t>Plot size</w:t>
       </w:r>
@@ -13066,7 +13388,7 @@
       <w:pPr>
         <w:pStyle w:val="berschrift3"/>
       </w:pPr>
-      <w:bookmarkStart w:id="47" w:name="_Toc529972911"/>
+      <w:bookmarkStart w:id="47" w:name="_Toc5020753"/>
       <w:r>
         <w:t>External seed input</w:t>
       </w:r>
@@ -13087,7 +13409,7 @@
       <w:pPr>
         <w:pStyle w:val="berschrift3"/>
       </w:pPr>
-      <w:bookmarkStart w:id="48" w:name="_Toc529972912"/>
+      <w:bookmarkStart w:id="48" w:name="_Toc5020754"/>
       <w:r>
         <w:t>Application rates (only if effects are based on dose responses)</w:t>
       </w:r>
@@ -13098,7 +13420,6 @@
         <w:jc w:val="both"/>
       </w:pPr>
       <w:r>
-        <w:lastRenderedPageBreak/>
         <w:t>Please insert the application rates, which should be tested (e.g. according to realistic drift rate or a worst-case scenario like overspray).</w:t>
       </w:r>
     </w:p>
@@ -13107,17 +13428,24 @@
         <w:keepNext/>
         <w:jc w:val="center"/>
       </w:pPr>
-      <w:commentRangeStart w:id="49"/>
+      <w:r>
+        <w:rPr>
+          <w:noProof/>
+          <w:lang w:val="en-GB" w:eastAsia="de-DE" w:bidi="ar-SA"/>
+        </w:rPr>
+        <w:lastRenderedPageBreak/>
+        <w:t xml:space="preserve"> </w:t>
+      </w:r>
       <w:r>
         <w:rPr>
           <w:noProof/>
           <w:lang w:val="de-DE" w:eastAsia="de-DE" w:bidi="ar-SA"/>
         </w:rPr>
         <w:drawing>
-          <wp:inline distT="0" distB="0" distL="0" distR="0" wp14:anchorId="26615275" wp14:editId="7EA52C0A">
-            <wp:extent cx="1736067" cy="2943225"/>
-            <wp:effectExtent l="19050" t="0" r="0" b="0"/>
-            <wp:docPr id="22" name="Bild 22"/>
+          <wp:inline distT="0" distB="0" distL="0" distR="0" wp14:anchorId="284A630E" wp14:editId="2749E77B">
+            <wp:extent cx="1608070" cy="2866293"/>
+            <wp:effectExtent l="0" t="0" r="0" b="0"/>
+            <wp:docPr id="32" name="Grafik 32"/>
             <wp:cNvGraphicFramePr>
               <a:graphicFrameLocks xmlns:a="http://schemas.openxmlformats.org/drawingml/2006/main" noChangeAspect="1"/>
             </wp:cNvGraphicFramePr>
@@ -13125,33 +13453,23 @@
               <a:graphicData uri="http://schemas.openxmlformats.org/drawingml/2006/picture">
                 <pic:pic xmlns:pic="http://schemas.openxmlformats.org/drawingml/2006/picture">
                   <pic:nvPicPr>
-                    <pic:cNvPr id="0" name="Picture 22"/>
-                    <pic:cNvPicPr>
-                      <a:picLocks noChangeAspect="1" noChangeArrowheads="1"/>
-                    </pic:cNvPicPr>
+                    <pic:cNvPr id="1" name=""/>
+                    <pic:cNvPicPr/>
                   </pic:nvPicPr>
                   <pic:blipFill>
-                    <a:blip r:embed="rId26" cstate="print"/>
-                    <a:srcRect/>
+                    <a:blip r:embed="rId26"/>
                     <a:stretch>
                       <a:fillRect/>
                     </a:stretch>
                   </pic:blipFill>
-                  <pic:spPr bwMode="auto">
+                  <pic:spPr>
                     <a:xfrm>
                       <a:off x="0" y="0"/>
-                      <a:ext cx="1736067" cy="2943225"/>
+                      <a:ext cx="1612154" cy="2873572"/>
                     </a:xfrm>
                     <a:prstGeom prst="rect">
                       <a:avLst/>
                     </a:prstGeom>
-                    <a:noFill/>
-                    <a:ln w="9525">
-                      <a:noFill/>
-                      <a:miter lim="800000"/>
-                      <a:headEnd/>
-                      <a:tailEnd/>
-                    </a:ln>
                   </pic:spPr>
                 </pic:pic>
               </a:graphicData>
@@ -13159,20 +13477,13 @@
           </wp:inline>
         </w:drawing>
       </w:r>
-      <w:commentRangeEnd w:id="49"/>
-      <w:r>
-        <w:rPr>
-          <w:rStyle w:val="Kommentarzeichen"/>
-        </w:rPr>
-        <w:commentReference w:id="49"/>
-      </w:r>
     </w:p>
     <w:p>
       <w:pPr>
         <w:pStyle w:val="Beschriftung"/>
         <w:jc w:val="center"/>
       </w:pPr>
-      <w:bookmarkStart w:id="50" w:name="_Ref530570099"/>
+      <w:bookmarkStart w:id="49" w:name="_Ref530570099"/>
       <w:r>
         <w:t xml:space="preserve">Figure </w:t>
       </w:r>
@@ -13206,7 +13517,7 @@
         </w:rPr>
         <w:fldChar w:fldCharType="end"/>
       </w:r>
-      <w:bookmarkEnd w:id="50"/>
+      <w:bookmarkEnd w:id="49"/>
       <w:r>
         <w:t>: simulation specific settings and start of simulations</w:t>
       </w:r>
@@ -13216,7 +13527,25 @@
         <w:jc w:val="both"/>
       </w:pPr>
       <w:r>
-        <w:t xml:space="preserve">After setting the number or repetitions, plot size, seed input and application rates, you can start the simulations. </w:t>
+        <w:t xml:space="preserve">After setting the number or repetitions, plot size, seed input and </w:t>
+      </w:r>
+      <w:r>
+        <w:t>number of herbicide scenarios</w:t>
+      </w:r>
+      <w:r>
+        <w:t xml:space="preserve">, </w:t>
+      </w:r>
+      <w:r>
+        <w:t xml:space="preserve">you will be asked to specify the annual application rate of each scenario. Afterwards, </w:t>
+      </w:r>
+      <w:r>
+        <w:t>the simulations</w:t>
+      </w:r>
+      <w:r>
+        <w:t xml:space="preserve"> will be started</w:t>
+      </w:r>
+      <w:r>
+        <w:t xml:space="preserve">. </w:t>
       </w:r>
     </w:p>
     <w:p>
@@ -13273,11 +13602,11 @@
       <w:pPr>
         <w:pStyle w:val="berschrift2"/>
       </w:pPr>
-      <w:bookmarkStart w:id="51" w:name="_Toc529972913"/>
+      <w:bookmarkStart w:id="50" w:name="_Toc5020755"/>
       <w:r>
         <w:t>Simulation output and analyses</w:t>
       </w:r>
-      <w:bookmarkEnd w:id="51"/>
+      <w:bookmarkEnd w:id="50"/>
     </w:p>
     <w:p>
       <w:pPr>
@@ -13327,11 +13656,11 @@
       <w:pPr>
         <w:pStyle w:val="berschrift3"/>
       </w:pPr>
-      <w:bookmarkStart w:id="52" w:name="_Toc529972914"/>
+      <w:bookmarkStart w:id="51" w:name="_Toc5020756"/>
       <w:r>
         <w:t>Show settings of the project</w:t>
       </w:r>
-      <w:bookmarkEnd w:id="52"/>
+      <w:bookmarkEnd w:id="51"/>
     </w:p>
     <w:p>
       <w:pPr>
@@ -13377,11 +13706,11 @@
       <w:pPr>
         <w:pStyle w:val="berschrift3"/>
       </w:pPr>
-      <w:bookmarkStart w:id="53" w:name="_Toc529972915"/>
+      <w:bookmarkStart w:id="52" w:name="_Toc5020757"/>
       <w:r>
         <w:t>Community-level Tab</w:t>
       </w:r>
-      <w:bookmarkEnd w:id="53"/>
+      <w:bookmarkEnd w:id="52"/>
     </w:p>
     <w:p>
       <w:pPr>
@@ -13422,7 +13751,6 @@
         <w:jc w:val="both"/>
       </w:pPr>
       <w:r>
-        <w:lastRenderedPageBreak/>
         <w:t>If you click on ‘</w:t>
       </w:r>
       <w:r>
@@ -13441,6 +13769,7 @@
         <w:jc w:val="both"/>
       </w:pPr>
       <w:r>
+        <w:lastRenderedPageBreak/>
         <w:t>If you click on ‘</w:t>
       </w:r>
       <w:r>
@@ -13458,11 +13787,11 @@
       <w:pPr>
         <w:pStyle w:val="berschrift3"/>
       </w:pPr>
-      <w:bookmarkStart w:id="54" w:name="_Toc529972916"/>
+      <w:bookmarkStart w:id="53" w:name="_Toc5020758"/>
       <w:r>
         <w:t>Population-level tab</w:t>
       </w:r>
-      <w:bookmarkEnd w:id="54"/>
+      <w:bookmarkEnd w:id="53"/>
     </w:p>
     <w:p>
       <w:pPr>
@@ -13558,11 +13887,11 @@
       <w:pPr>
         <w:pStyle w:val="berschrift3"/>
       </w:pPr>
-      <w:bookmarkStart w:id="55" w:name="_Toc529972917"/>
+      <w:bookmarkStart w:id="54" w:name="_Toc5020759"/>
       <w:r>
         <w:t>Saving of outputs</w:t>
       </w:r>
-      <w:bookmarkEnd w:id="55"/>
+      <w:bookmarkEnd w:id="54"/>
     </w:p>
     <w:p>
       <w:pPr>
@@ -13592,11 +13921,11 @@
       <w:pPr>
         <w:pStyle w:val="berschrift3"/>
       </w:pPr>
-      <w:bookmarkStart w:id="56" w:name="_Toc529972918"/>
+      <w:bookmarkStart w:id="55" w:name="_Toc5020760"/>
       <w:r>
         <w:t>Saving the project</w:t>
       </w:r>
-      <w:bookmarkEnd w:id="56"/>
+      <w:bookmarkEnd w:id="55"/>
     </w:p>
     <w:p>
       <w:pPr>
@@ -13697,33 +14026,35 @@
       <w:pPr>
         <w:pStyle w:val="berschrift1"/>
       </w:pPr>
-      <w:bookmarkStart w:id="57" w:name="_Ref529965403"/>
-      <w:bookmarkStart w:id="58" w:name="_Ref529965740"/>
-      <w:bookmarkStart w:id="59" w:name="_Toc529972919"/>
+      <w:bookmarkStart w:id="56" w:name="_Ref529965403"/>
+      <w:bookmarkStart w:id="57" w:name="_Ref529965740"/>
+      <w:bookmarkStart w:id="58" w:name="_Toc5020761"/>
       <w:r>
         <w:t>Examples</w:t>
       </w:r>
+      <w:bookmarkEnd w:id="56"/>
       <w:bookmarkEnd w:id="57"/>
       <w:bookmarkEnd w:id="58"/>
+    </w:p>
+    <w:p>
+      <w:r>
+        <w:t>The IBCgrassGUI folder includes two examples: one for a txt-file based herbicide effect and one for a dose-response based herbicide effect.</w:t>
+      </w:r>
+      <w:r>
+        <w:t xml:space="preserve"> Here we will present only few examples of potential model output parameter.</w:t>
+      </w:r>
+    </w:p>
+    <w:p>
+      <w:pPr>
+        <w:pStyle w:val="berschrift2"/>
+      </w:pPr>
+      <w:bookmarkStart w:id="59" w:name="_Toc5020762"/>
+      <w:r>
+        <w:t>Example for Herbicide effects based on a txt-file</w:t>
+      </w:r>
       <w:bookmarkEnd w:id="59"/>
     </w:p>
     <w:p>
-      <w:r>
-        <w:t>The IBCgrassGUI folder includes two examples: one for a txt-file based herbicide effect and one for a dose-response based herbicide effect.</w:t>
-      </w:r>
-      <w:r>
-        <w:t xml:space="preserve"> Here we will present only few examples of potential model output parameter.</w:t>
-      </w:r>
-    </w:p>
-    <w:p>
-      <w:pPr>
-        <w:pStyle w:val="berschrift2"/>
-      </w:pPr>
-      <w:r>
-        <w:t>Example for Herbicide effects based on a txt-file</w:t>
-      </w:r>
-    </w:p>
-    <w:p>
       <w:pPr>
         <w:jc w:val="both"/>
       </w:pPr>
@@ -13740,11 +14071,7 @@
         <w:t>biomass, plant mortality and establishment on PFT individuals</w:t>
       </w:r>
       <w:r>
-        <w:t xml:space="preserve"> of a field edge community. The herbicide effect was </w:t>
-      </w:r>
-      <w:r>
-        <w:lastRenderedPageBreak/>
-        <w:t xml:space="preserve">simulated for 10 years after an initialization phase of 25 years. </w:t>
+        <w:t xml:space="preserve"> of a field edge community. The herbicide effect was simulated for 10 years after an initialization phase of 25 years. </w:t>
       </w:r>
       <w:r>
         <w:t>PFTs had random</w:t>
@@ -13802,6 +14129,7 @@
       </w:pPr>
       <w:bookmarkStart w:id="60" w:name="_Ref530571549"/>
       <w:r>
+        <w:lastRenderedPageBreak/>
         <w:t xml:space="preserve">Table </w:t>
       </w:r>
       <w:r>
@@ -14759,9 +15087,11 @@
       <w:pPr>
         <w:pStyle w:val="berschrift3"/>
       </w:pPr>
+      <w:bookmarkStart w:id="61" w:name="_Toc5020763"/>
       <w:r>
         <w:t>Results on community level</w:t>
       </w:r>
+      <w:bookmarkEnd w:id="61"/>
     </w:p>
     <w:p>
       <w:pPr>
@@ -18986,9 +19316,11 @@
       <w:pPr>
         <w:pStyle w:val="berschrift3"/>
       </w:pPr>
+      <w:bookmarkStart w:id="62" w:name="_Toc5020764"/>
       <w:r>
         <w:t>Results on population level</w:t>
       </w:r>
+      <w:bookmarkEnd w:id="62"/>
     </w:p>
     <w:p>
       <w:pPr>
@@ -19021,6 +19353,7 @@
       <w:pPr>
         <w:keepNext/>
       </w:pPr>
+      <w:commentRangeStart w:id="63"/>
       <w:r>
         <w:rPr>
           <w:noProof/>
@@ -19068,6 +19401,13 @@
           </wp:inline>
         </w:drawing>
       </w:r>
+      <w:commentRangeEnd w:id="63"/>
+      <w:r>
+        <w:rPr>
+          <w:rStyle w:val="Kommentarzeichen"/>
+        </w:rPr>
+        <w:commentReference w:id="63"/>
+      </w:r>
     </w:p>
     <w:p>
       <w:pPr>
@@ -19162,9 +19502,9 @@
         <w:tblLook w:val="04A0" w:firstRow="1" w:lastRow="0" w:firstColumn="1" w:lastColumn="0" w:noHBand="0" w:noVBand="1"/>
       </w:tblPr>
       <w:tblGrid>
-        <w:gridCol w:w="1114"/>
+        <w:gridCol w:w="1286"/>
         <w:gridCol w:w="628"/>
-        <w:gridCol w:w="1829"/>
+        <w:gridCol w:w="1657"/>
         <w:gridCol w:w="1134"/>
         <w:gridCol w:w="1134"/>
         <w:gridCol w:w="1134"/>
@@ -19456,6 +19796,14 @@
               </w:rPr>
               <w:t>MEITp</w:t>
             </w:r>
+            <w:r>
+              <w:rPr>
+                <w:rFonts w:ascii="Calibri" w:eastAsia="Times New Roman" w:hAnsi="Calibri" w:cs="Calibri"/>
+                <w:color w:val="000000"/>
+                <w:lang w:val="de-DE" w:eastAsia="de-DE" w:bidi="ar-SA"/>
+              </w:rPr>
+              <w:t>lb</w:t>
+            </w:r>
           </w:p>
         </w:tc>
         <w:tc>
@@ -21075,6 +21423,14 @@
               </w:rPr>
               <w:t>MSCTcl2p</w:t>
             </w:r>
+            <w:r>
+              <w:rPr>
+                <w:rFonts w:ascii="Calibri" w:eastAsia="Times New Roman" w:hAnsi="Calibri" w:cs="Calibri"/>
+                <w:color w:val="000000"/>
+                <w:lang w:val="de-DE" w:eastAsia="de-DE" w:bidi="ar-SA"/>
+              </w:rPr>
+              <w:t>lb</w:t>
+            </w:r>
           </w:p>
         </w:tc>
         <w:tc>
@@ -22541,9 +22897,11 @@
       <w:pPr>
         <w:pStyle w:val="berschrift2"/>
       </w:pPr>
+      <w:bookmarkStart w:id="64" w:name="_Toc5020765"/>
       <w:r>
         <w:t>Example for herbicide effects based on dose-responses</w:t>
       </w:r>
+      <w:bookmarkEnd w:id="64"/>
     </w:p>
     <w:p>
       <w:pPr>
@@ -22606,7 +22964,7 @@
         <w:pStyle w:val="Beschriftung"/>
         <w:keepNext/>
       </w:pPr>
-      <w:bookmarkStart w:id="61" w:name="_Ref530573188"/>
+      <w:bookmarkStart w:id="65" w:name="_Ref530573188"/>
       <w:r>
         <w:t xml:space="preserve">Table </w:t>
       </w:r>
@@ -22640,7 +22998,7 @@
         </w:rPr>
         <w:fldChar w:fldCharType="end"/>
       </w:r>
-      <w:bookmarkEnd w:id="61"/>
+      <w:bookmarkEnd w:id="65"/>
       <w:r>
         <w:t>: Summary of simulation settings for the example of herbicide effects mased on dose-responses</w:t>
       </w:r>
@@ -23480,6 +23838,7 @@
           </w:tcPr>
           <w:p>
             <w:r>
+              <w:lastRenderedPageBreak/>
               <w:t xml:space="preserve">SeedSterilityEff </w:t>
             </w:r>
           </w:p>
@@ -23522,7 +23881,6 @@
           </w:tcPr>
           <w:p>
             <w:r>
-              <w:lastRenderedPageBreak/>
               <w:t xml:space="preserve">SurvivalEff          </w:t>
             </w:r>
           </w:p>
@@ -23602,9 +23960,11 @@
       <w:pPr>
         <w:pStyle w:val="berschrift3"/>
       </w:pPr>
+      <w:bookmarkStart w:id="66" w:name="_Toc5020766"/>
       <w:r>
         <w:t>Results on community level</w:t>
       </w:r>
+      <w:bookmarkEnd w:id="66"/>
     </w:p>
     <w:p>
       <w:pPr>
@@ -29238,9 +29598,11 @@
       <w:pPr>
         <w:pStyle w:val="berschrift3"/>
       </w:pPr>
+      <w:bookmarkStart w:id="67" w:name="_Toc5020767"/>
       <w:r>
         <w:t>Results on population level</w:t>
       </w:r>
+      <w:bookmarkEnd w:id="67"/>
     </w:p>
     <w:p>
       <w:pPr>
@@ -29325,6 +29687,7 @@
       <w:pPr>
         <w:keepNext/>
       </w:pPr>
+      <w:commentRangeStart w:id="68"/>
       <w:r>
         <w:rPr>
           <w:noProof/>
@@ -29366,6 +29729,13 @@
           </wp:inline>
         </w:drawing>
       </w:r>
+      <w:commentRangeEnd w:id="68"/>
+      <w:r>
+        <w:rPr>
+          <w:rStyle w:val="Kommentarzeichen"/>
+        </w:rPr>
+        <w:commentReference w:id="68"/>
+      </w:r>
     </w:p>
     <w:p>
       <w:pPr>
@@ -29441,7 +29811,7 @@
         <w:tblLook w:val="04A0" w:firstRow="1" w:lastRow="0" w:firstColumn="1" w:lastColumn="0" w:noHBand="0" w:noVBand="1"/>
       </w:tblPr>
       <w:tblGrid>
-        <w:gridCol w:w="1198"/>
+        <w:gridCol w:w="1228"/>
         <w:gridCol w:w="628"/>
         <w:gridCol w:w="1745"/>
         <w:gridCol w:w="1134"/>
@@ -29744,6 +30114,14 @@
               </w:rPr>
               <w:t>MSITcl3p</w:t>
             </w:r>
+            <w:r>
+              <w:rPr>
+                <w:rFonts w:ascii="Calibri" w:eastAsia="Times New Roman" w:hAnsi="Calibri" w:cs="Calibri"/>
+                <w:color w:val="000000"/>
+                <w:lang w:val="de-DE" w:eastAsia="de-DE" w:bidi="ar-SA"/>
+              </w:rPr>
+              <w:t>lb</w:t>
+            </w:r>
           </w:p>
         </w:tc>
         <w:tc>
@@ -32162,6 +32540,14 @@
               </w:rPr>
               <w:t>SECTp</w:t>
             </w:r>
+            <w:r>
+              <w:rPr>
+                <w:rFonts w:ascii="Calibri" w:eastAsia="Times New Roman" w:hAnsi="Calibri" w:cs="Calibri"/>
+                <w:color w:val="000000"/>
+                <w:lang w:val="de-DE" w:eastAsia="de-DE" w:bidi="ar-SA"/>
+              </w:rPr>
+              <w:t>eb</w:t>
+            </w:r>
           </w:p>
         </w:tc>
         <w:tc>
@@ -34257,6 +34643,14 @@
               </w:rPr>
               <w:t>SEITcl4p</w:t>
             </w:r>
+            <w:r>
+              <w:rPr>
+                <w:rFonts w:ascii="Calibri" w:eastAsia="Times New Roman" w:hAnsi="Calibri" w:cs="Calibri"/>
+                <w:color w:val="000000"/>
+                <w:lang w:val="de-DE" w:eastAsia="de-DE" w:bidi="ar-SA"/>
+              </w:rPr>
+              <w:t>eb</w:t>
+            </w:r>
           </w:p>
         </w:tc>
         <w:tc>
@@ -36375,6 +36769,16 @@
               </w:rPr>
               <w:t>SSCTp</w:t>
             </w:r>
+            <w:r>
+              <w:rPr>
+                <w:rFonts w:ascii="Calibri" w:eastAsia="Times New Roman" w:hAnsi="Calibri" w:cs="Calibri"/>
+                <w:color w:val="000000"/>
+                <w:lang w:val="de-DE" w:eastAsia="de-DE" w:bidi="ar-SA"/>
+              </w:rPr>
+              <w:t>lb</w:t>
+            </w:r>
+            <w:bookmarkStart w:id="69" w:name="_GoBack"/>
+            <w:bookmarkEnd w:id="69"/>
           </w:p>
         </w:tc>
         <w:tc>
@@ -38394,10 +38798,7 @@
       </w:tr>
     </w:tbl>
     <w:p/>
-    <w:p>
-      <w:bookmarkStart w:id="62" w:name="_GoBack"/>
-      <w:bookmarkEnd w:id="62"/>
-    </w:p>
+    <w:p/>
     <w:sectPr>
       <w:pgSz w:w="11906" w:h="16838"/>
       <w:pgMar w:top="1417" w:right="1417" w:bottom="1134" w:left="1417" w:header="708" w:footer="708" w:gutter="0"/>
@@ -38410,7 +38811,7 @@
 
 <file path=word/comments.xml><?xml version="1.0" encoding="utf-8"?>
 <w:comments xmlns:wpc="http://schemas.microsoft.com/office/word/2010/wordprocessingCanvas" xmlns:mc="http://schemas.openxmlformats.org/markup-compatibility/2006" xmlns:o="urn:schemas-microsoft-com:office:office" xmlns:r="http://schemas.openxmlformats.org/officeDocument/2006/relationships" xmlns:m="http://schemas.openxmlformats.org/officeDocument/2006/math" xmlns:v="urn:schemas-microsoft-com:vml" xmlns:wp14="http://schemas.microsoft.com/office/word/2010/wordprocessingDrawing" xmlns:wp="http://schemas.openxmlformats.org/drawingml/2006/wordprocessingDrawing" xmlns:w10="urn:schemas-microsoft-com:office:word" xmlns:w="http://schemas.openxmlformats.org/wordprocessingml/2006/main" xmlns:w14="http://schemas.microsoft.com/office/word/2010/wordml" xmlns:w15="http://schemas.microsoft.com/office/word/2012/wordml" xmlns:wpg="http://schemas.microsoft.com/office/word/2010/wordprocessingGroup" xmlns:wpi="http://schemas.microsoft.com/office/word/2010/wordprocessingInk" xmlns:wne="http://schemas.microsoft.com/office/word/2006/wordml" xmlns:wps="http://schemas.microsoft.com/office/word/2010/wordprocessingShape" mc:Ignorable="w14 w15 wp14">
-  <w:comment w:id="35" w:author="JetteR" w:date="2019-04-01T13:20:00Z" w:initials="J">
+  <w:comment w:id="1" w:author="JetteR" w:date="2019-04-01T14:19:00Z" w:initials="J">
     <w:p>
       <w:pPr>
         <w:pStyle w:val="Kommentartext"/>
@@ -38422,11 +38823,11 @@
         <w:annotationRef/>
       </w:r>
       <w:r>
-        <w:t>Update graphic</w:t>
+        <w:t>@all: do you agree on that licence?</w:t>
       </w:r>
     </w:p>
   </w:comment>
-  <w:comment w:id="49" w:author="JetteR" w:date="2019-04-01T13:20:00Z" w:initials="J">
+  <w:comment w:id="63" w:author="JetteR" w:date="2019-04-01T14:20:00Z" w:initials="J">
     <w:p>
       <w:pPr>
         <w:pStyle w:val="Kommentartext"/>
@@ -38438,7 +38839,23 @@
         <w:annotationRef/>
       </w:r>
       <w:r>
-        <w:t>Update graphic; add new graphic</w:t>
+        <w:t>Update graphic</w:t>
+      </w:r>
+    </w:p>
+  </w:comment>
+  <w:comment w:id="68" w:author="JetteR" w:date="2019-04-01T14:21:00Z" w:initials="J">
+    <w:p>
+      <w:pPr>
+        <w:pStyle w:val="Kommentartext"/>
+      </w:pPr>
+      <w:r>
+        <w:rPr>
+          <w:rStyle w:val="Kommentarzeichen"/>
+        </w:rPr>
+        <w:annotationRef/>
+      </w:r>
+      <w:r>
+        <w:t>Update graphic</w:t>
       </w:r>
     </w:p>
   </w:comment>
@@ -38447,8 +38864,9 @@
 
 <file path=word/commentsExtended.xml><?xml version="1.0" encoding="utf-8"?>
 <w15:commentsEx xmlns:wpc="http://schemas.microsoft.com/office/word/2010/wordprocessingCanvas" xmlns:mc="http://schemas.openxmlformats.org/markup-compatibility/2006" xmlns:o="urn:schemas-microsoft-com:office:office" xmlns:r="http://schemas.openxmlformats.org/officeDocument/2006/relationships" xmlns:m="http://schemas.openxmlformats.org/officeDocument/2006/math" xmlns:v="urn:schemas-microsoft-com:vml" xmlns:wp14="http://schemas.microsoft.com/office/word/2010/wordprocessingDrawing" xmlns:wp="http://schemas.openxmlformats.org/drawingml/2006/wordprocessingDrawing" xmlns:w10="urn:schemas-microsoft-com:office:word" xmlns:w="http://schemas.openxmlformats.org/wordprocessingml/2006/main" xmlns:w14="http://schemas.microsoft.com/office/word/2010/wordml" xmlns:w15="http://schemas.microsoft.com/office/word/2012/wordml" xmlns:wpg="http://schemas.microsoft.com/office/word/2010/wordprocessingGroup" xmlns:wpi="http://schemas.microsoft.com/office/word/2010/wordprocessingInk" xmlns:wne="http://schemas.microsoft.com/office/word/2006/wordml" xmlns:wps="http://schemas.microsoft.com/office/word/2010/wordprocessingShape" mc:Ignorable="w14 w15 wp14">
-  <w15:commentEx w15:paraId="21977E29" w15:done="0"/>
-  <w15:commentEx w15:paraId="4BCFAE8E" w15:done="0"/>
+  <w15:commentEx w15:paraId="71638EEF" w15:done="0"/>
+  <w15:commentEx w15:paraId="20794FB1" w15:done="0"/>
+  <w15:commentEx w15:paraId="73435BA9" w15:done="0"/>
 </w15:commentsEx>
 </file>
 
@@ -41621,7 +42039,7 @@
 </file>
 
 <file path=customXml/itemProps1.xml><?xml version="1.0" encoding="utf-8"?>
-<ds:datastoreItem xmlns:ds="http://schemas.openxmlformats.org/officeDocument/2006/customXml" ds:itemID="{1D99170B-B8BA-47C1-95CD-7EA5C345B5EF}">
+<ds:datastoreItem xmlns:ds="http://schemas.openxmlformats.org/officeDocument/2006/customXml" ds:itemID="{95FCE110-7D8D-4628-8617-4DCB50BE2C1D}">
   <ds:schemaRefs>
     <ds:schemaRef ds:uri="http://schemas.openxmlformats.org/officeDocument/2006/bibliography"/>
   </ds:schemaRefs>

</xml_diff>

<commit_message>
new dose response example
</commit_message>
<xml_diff>
--- a/Manual, GMP, ODD, Literature/Manual.docx
+++ b/Manual, GMP, ODD, Literature/Manual.docx
@@ -23446,7 +23446,7 @@
               <w:cnfStyle w:val="000000000000" w:firstRow="0" w:lastRow="0" w:firstColumn="0" w:lastColumn="0" w:oddVBand="0" w:evenVBand="0" w:oddHBand="0" w:evenHBand="0" w:firstRowFirstColumn="0" w:firstRowLastColumn="0" w:lastRowFirstColumn="0" w:lastRowLastColumn="0"/>
             </w:pPr>
             <w:r>
-              <w:t>10</w:t>
+              <w:t>30</w:t>
             </w:r>
           </w:p>
         </w:tc>
@@ -23933,10 +23933,7 @@
               <w:cnfStyle w:val="000000000000" w:firstRow="0" w:lastRow="0" w:firstColumn="0" w:lastColumn="0" w:oddVBand="0" w:evenVBand="0" w:oddHBand="0" w:evenHBand="0" w:firstRowFirstColumn="0" w:firstRowLastColumn="0" w:lastRowFirstColumn="0" w:lastRowLastColumn="0"/>
             </w:pPr>
             <w:r>
-              <w:t>2</w:t>
-            </w:r>
-            <w:r>
-              <w:t>0</w:t>
+              <w:t>30</w:t>
             </w:r>
           </w:p>
         </w:tc>
@@ -23961,8 +23958,21 @@
         <w:pStyle w:val="berschrift3"/>
       </w:pPr>
       <w:bookmarkStart w:id="66" w:name="_Toc5020766"/>
-      <w:r>
-        <w:t>Results on community level</w:t>
+      <w:commentRangeStart w:id="67"/>
+      <w:r>
+        <w:t>Results</w:t>
+      </w:r>
+      <w:commentRangeEnd w:id="67"/>
+      <w:r>
+        <w:rPr>
+          <w:rStyle w:val="Kommentarzeichen"/>
+          <w:caps w:val="0"/>
+          <w:color w:val="auto"/>
+        </w:rPr>
+        <w:commentReference w:id="67"/>
+      </w:r>
+      <w:r>
+        <w:t xml:space="preserve"> on community level</w:t>
       </w:r>
       <w:bookmarkEnd w:id="66"/>
     </w:p>
@@ -29598,11 +29608,11 @@
       <w:pPr>
         <w:pStyle w:val="berschrift3"/>
       </w:pPr>
-      <w:bookmarkStart w:id="67" w:name="_Toc5020767"/>
+      <w:bookmarkStart w:id="69" w:name="_Toc5020767"/>
       <w:r>
         <w:t>Results on population level</w:t>
       </w:r>
-      <w:bookmarkEnd w:id="67"/>
+      <w:bookmarkEnd w:id="69"/>
     </w:p>
     <w:p>
       <w:pPr>
@@ -29612,7 +29622,10 @@
         <w:t xml:space="preserve">The impact on population size and shoot mass is similar. Therefore we only show the impact on population size for selected PFTs (Figure </w:t>
       </w:r>
       <w:r>
-        <w:t>20). Only for an simulated herbicide application rate of 260 mL/ha, some</w:t>
+        <w:t>20). Only for a</w:t>
+      </w:r>
+      <w:r>
+        <w:t xml:space="preserve"> simulated herbicide application rate of 260 mL/ha, some</w:t>
       </w:r>
       <w:r>
         <w:t xml:space="preserve"> PFTs showed </w:t>
@@ -29624,7 +29637,19 @@
         <w:t>decreases in population sizes</w:t>
       </w:r>
       <w:r>
-        <w:t xml:space="preserve"> (SECTp and SEITcl4p)</w:t>
+        <w:t xml:space="preserve"> (SECTp</w:t>
+      </w:r>
+      <w:r>
+        <w:t>eb</w:t>
+      </w:r>
+      <w:r>
+        <w:t xml:space="preserve"> and SEITcl4p</w:t>
+      </w:r>
+      <w:r>
+        <w:t>eb</w:t>
+      </w:r>
+      <w:r>
+        <w:t>)</w:t>
       </w:r>
       <w:r>
         <w:t xml:space="preserve">. </w:t>
@@ -29639,28 +29664,34 @@
         <w:t>s</w:t>
       </w:r>
       <w:r>
-        <w:t xml:space="preserve"> MS</w:t>
-      </w:r>
-      <w:r>
-        <w:t>I</w:t>
-      </w:r>
-      <w:r>
-        <w:t>Tcl</w:t>
-      </w:r>
-      <w:r>
-        <w:t>3</w:t>
-      </w:r>
-      <w:r>
-        <w:t xml:space="preserve">p </w:t>
-      </w:r>
-      <w:r>
-        <w:t xml:space="preserve">and SSCTp </w:t>
+        <w:t xml:space="preserve"> M</w:t>
+      </w:r>
+      <w:r>
+        <w:t>ECIcl3plb</w:t>
+      </w:r>
+      <w:r>
+        <w:t xml:space="preserve"> </w:t>
+      </w:r>
+      <w:r>
+        <w:t xml:space="preserve">and </w:t>
+      </w:r>
+      <w:r>
+        <w:t>MSCTcl1plb</w:t>
+      </w:r>
+      <w:r>
+        <w:t xml:space="preserve"> </w:t>
       </w:r>
       <w:r>
         <w:t xml:space="preserve">increased in population size over </w:t>
       </w:r>
       <w:r>
-        <w:t xml:space="preserve">several years. However, during the recovery period, starting in year 20, the population sizes are decreasing again. </w:t>
+        <w:t xml:space="preserve">several years. However, during the recovery period, starting </w:t>
+      </w:r>
+      <w:r>
+        <w:t xml:space="preserve">in year 20, the population size of the latter is </w:t>
+      </w:r>
+      <w:r>
+        <w:t xml:space="preserve">decreasing again. </w:t>
       </w:r>
     </w:p>
     <w:p>
@@ -29680,61 +29711,60 @@
         <w:t>PFTs during the first year of herbicide application</w:t>
       </w:r>
       <w:r>
-        <w:t>. Although there is a long-term positive trend for MSITcl3p and SSCTp, these PFTs show strong short-term impacts.</w:t>
+        <w:t>. Although there is a long-term positive trend for M</w:t>
+      </w:r>
+      <w:r>
+        <w:t>ECIcl3plb</w:t>
+      </w:r>
+      <w:r>
+        <w:t xml:space="preserve"> and </w:t>
+      </w:r>
+      <w:r>
+        <w:t>MSCTcl1plb</w:t>
+      </w:r>
+      <w:r>
+        <w:t>, these PFTs show strong short-term impacts.</w:t>
       </w:r>
     </w:p>
     <w:p>
       <w:pPr>
         <w:keepNext/>
       </w:pPr>
-      <w:commentRangeStart w:id="68"/>
-      <w:r>
-        <w:rPr>
-          <w:noProof/>
-          <w:lang w:val="de-DE" w:eastAsia="de-DE" w:bidi="ar-SA"/>
-        </w:rPr>
-        <w:drawing>
-          <wp:inline distT="0" distB="0" distL="0" distR="0" wp14:anchorId="508402E9" wp14:editId="73709256">
-            <wp:extent cx="3057525" cy="3057525"/>
-            <wp:effectExtent l="19050" t="0" r="9525" b="0"/>
-            <wp:docPr id="27" name="Grafik 26" descr="PopSize.png"/>
-            <wp:cNvGraphicFramePr>
-              <a:graphicFrameLocks xmlns:a="http://schemas.openxmlformats.org/drawingml/2006/main" noChangeAspect="1"/>
-            </wp:cNvGraphicFramePr>
-            <a:graphic xmlns:a="http://schemas.openxmlformats.org/drawingml/2006/main">
-              <a:graphicData uri="http://schemas.openxmlformats.org/drawingml/2006/picture">
-                <pic:pic xmlns:pic="http://schemas.openxmlformats.org/drawingml/2006/picture">
-                  <pic:nvPicPr>
-                    <pic:cNvPr id="0" name="PopSize.png"/>
-                    <pic:cNvPicPr/>
-                  </pic:nvPicPr>
-                  <pic:blipFill>
-                    <a:blip r:embed="rId34" cstate="print"/>
-                    <a:stretch>
-                      <a:fillRect/>
-                    </a:stretch>
-                  </pic:blipFill>
-                  <pic:spPr>
-                    <a:xfrm>
-                      <a:off x="0" y="0"/>
-                      <a:ext cx="3056514" cy="3056514"/>
-                    </a:xfrm>
-                    <a:prstGeom prst="rect">
-                      <a:avLst/>
-                    </a:prstGeom>
-                  </pic:spPr>
-                </pic:pic>
-              </a:graphicData>
-            </a:graphic>
-          </wp:inline>
-        </w:drawing>
-      </w:r>
-      <w:commentRangeEnd w:id="68"/>
       <w:r>
         <w:rPr>
           <w:rStyle w:val="Kommentarzeichen"/>
         </w:rPr>
-        <w:commentReference w:id="68"/>
+        <w:commentReference w:id="70"/>
+      </w:r>
+      <w:r>
+        <w:t xml:space="preserve"> </w:t>
+      </w:r>
+      <w:r>
+        <w:object w:dxaOrig="7560" w:dyaOrig="7561" w14:anchorId="11821E94">
+          <v:shapetype id="_x0000_t75" coordsize="21600,21600" o:spt="75" o:preferrelative="t" path="m@4@5l@4@11@9@11@9@5xe" filled="f" stroked="f">
+            <v:stroke joinstyle="miter"/>
+            <v:formulas>
+              <v:f eqn="if lineDrawn pixelLineWidth 0"/>
+              <v:f eqn="sum @0 1 0"/>
+              <v:f eqn="sum 0 0 @1"/>
+              <v:f eqn="prod @2 1 2"/>
+              <v:f eqn="prod @3 21600 pixelWidth"/>
+              <v:f eqn="prod @3 21600 pixelHeight"/>
+              <v:f eqn="sum @0 0 1"/>
+              <v:f eqn="prod @6 1 2"/>
+              <v:f eqn="prod @7 21600 pixelWidth"/>
+              <v:f eqn="sum @8 21600 0"/>
+              <v:f eqn="prod @7 21600 pixelHeight"/>
+              <v:f eqn="sum @10 21600 0"/>
+            </v:formulas>
+            <v:path o:extrusionok="f" gradientshapeok="t" o:connecttype="rect"/>
+            <o:lock v:ext="edit" aspectratio="t"/>
+          </v:shapetype>
+          <v:shape id="_x0000_i1025" type="#_x0000_t75" style="width:254.75pt;height:254.8pt" o:ole="">
+            <v:imagedata r:id="rId34" o:title=""/>
+          </v:shape>
+          <o:OLEObject Type="Embed" ProgID="AcroExch.Document.DC" ShapeID="_x0000_i1025" DrawAspect="Content" ObjectID="_1615721957" r:id="rId35"/>
+        </w:object>
       </w:r>
     </w:p>
     <w:p>
@@ -29764,13 +29794,16 @@
         <w:fldChar w:fldCharType="end"/>
       </w:r>
       <w:r>
-        <w:t>: Long-term impacts on the population sizes of selected PFTs over the simulated period. Herbicide application starts in year 25 and ended in year 35. The theoretical herbicde had an impact on biomass, mortality and establishment (0.9, respectively). PFTs had random sensitivities. Grey ribbons show the fluctuations within control simulations, the black lines show the mean of the treatment. PFT MEITp showed long-term impacts that exceed the control range in some years. MSCTcl2p showed an increase in population size, which actually exceeded the control range in some years.</w:t>
+        <w:t xml:space="preserve">: </w:t>
+      </w:r>
+      <w:r>
+        <w:t>Long-term impacts on the Population sizes of four example PFTs over the simulated period. Herbicide application starts in year 10 and ended in year 20. The theoretical herbicide had an impact on biomass and mortality. PFTs had random dose response curves. Grey ribbons show the fluctuations within control simulations, the black lines show the mean of the 90 ml/ha application rate (scenario 1), the orange line the mean of the 260 mL/ha application rate (scenario 2).</w:t>
       </w:r>
     </w:p>
     <w:p>
       <w:pPr>
         <w:pStyle w:val="Beschriftung"/>
-        <w:keepNext/>
+        <w:jc w:val="both"/>
       </w:pPr>
       <w:r>
         <w:lastRenderedPageBreak/>
@@ -29811,7 +29844,7 @@
         <w:tblLook w:val="04A0" w:firstRow="1" w:lastRow="0" w:firstColumn="1" w:lastColumn="0" w:noHBand="0" w:noVBand="1"/>
       </w:tblPr>
       <w:tblGrid>
-        <w:gridCol w:w="1228"/>
+        <w:gridCol w:w="1343"/>
         <w:gridCol w:w="628"/>
         <w:gridCol w:w="1745"/>
         <w:gridCol w:w="1134"/>
@@ -30112,15 +30145,15 @@
                 <w:color w:val="000000"/>
                 <w:lang w:val="de-DE" w:eastAsia="de-DE" w:bidi="ar-SA"/>
               </w:rPr>
-              <w:t>MSITcl3p</w:t>
-            </w:r>
-            <w:r>
-              <w:rPr>
-                <w:rFonts w:ascii="Calibri" w:eastAsia="Times New Roman" w:hAnsi="Calibri" w:cs="Calibri"/>
-                <w:color w:val="000000"/>
-                <w:lang w:val="de-DE" w:eastAsia="de-DE" w:bidi="ar-SA"/>
-              </w:rPr>
-              <w:t>lb</w:t>
+              <w:t>M</w:t>
+            </w:r>
+            <w:r>
+              <w:rPr>
+                <w:rFonts w:ascii="Calibri" w:eastAsia="Times New Roman" w:hAnsi="Calibri" w:cs="Calibri"/>
+                <w:color w:val="000000"/>
+                <w:lang w:val="de-DE" w:eastAsia="de-DE" w:bidi="ar-SA"/>
+              </w:rPr>
+              <w:t>ECIcl3plb</w:t>
             </w:r>
           </w:p>
         </w:tc>
@@ -32538,15 +32571,7 @@
                 <w:color w:val="000000"/>
                 <w:lang w:val="de-DE" w:eastAsia="de-DE" w:bidi="ar-SA"/>
               </w:rPr>
-              <w:t>SECTp</w:t>
-            </w:r>
-            <w:r>
-              <w:rPr>
-                <w:rFonts w:ascii="Calibri" w:eastAsia="Times New Roman" w:hAnsi="Calibri" w:cs="Calibri"/>
-                <w:color w:val="000000"/>
-                <w:lang w:val="de-DE" w:eastAsia="de-DE" w:bidi="ar-SA"/>
-              </w:rPr>
-              <w:t>eb</w:t>
+              <w:t>MSCTcl1peb</w:t>
             </w:r>
           </w:p>
         </w:tc>
@@ -34641,15 +34666,15 @@
                 <w:color w:val="000000"/>
                 <w:lang w:val="de-DE" w:eastAsia="de-DE" w:bidi="ar-SA"/>
               </w:rPr>
-              <w:t>SEITcl4p</w:t>
-            </w:r>
-            <w:r>
-              <w:rPr>
-                <w:rFonts w:ascii="Calibri" w:eastAsia="Times New Roman" w:hAnsi="Calibri" w:cs="Calibri"/>
-                <w:color w:val="000000"/>
-                <w:lang w:val="de-DE" w:eastAsia="de-DE" w:bidi="ar-SA"/>
-              </w:rPr>
-              <w:t>eb</w:t>
+              <w:t>SE</w:t>
+            </w:r>
+            <w:r>
+              <w:rPr>
+                <w:rFonts w:ascii="Calibri" w:eastAsia="Times New Roman" w:hAnsi="Calibri" w:cs="Calibri"/>
+                <w:color w:val="000000"/>
+                <w:lang w:val="de-DE" w:eastAsia="de-DE" w:bidi="ar-SA"/>
+              </w:rPr>
+              <w:t>CTpeb</w:t>
             </w:r>
           </w:p>
         </w:tc>
@@ -36767,18 +36792,16 @@
                 <w:color w:val="000000"/>
                 <w:lang w:val="de-DE" w:eastAsia="de-DE" w:bidi="ar-SA"/>
               </w:rPr>
-              <w:t>SSCTp</w:t>
-            </w:r>
-            <w:r>
-              <w:rPr>
-                <w:rFonts w:ascii="Calibri" w:eastAsia="Times New Roman" w:hAnsi="Calibri" w:cs="Calibri"/>
-                <w:color w:val="000000"/>
-                <w:lang w:val="de-DE" w:eastAsia="de-DE" w:bidi="ar-SA"/>
-              </w:rPr>
-              <w:t>lb</w:t>
-            </w:r>
-            <w:bookmarkStart w:id="69" w:name="_GoBack"/>
-            <w:bookmarkEnd w:id="69"/>
+              <w:t>S</w:t>
+            </w:r>
+            <w:r>
+              <w:rPr>
+                <w:rFonts w:ascii="Calibri" w:eastAsia="Times New Roman" w:hAnsi="Calibri" w:cs="Calibri"/>
+                <w:color w:val="000000"/>
+                <w:lang w:val="de-DE" w:eastAsia="de-DE" w:bidi="ar-SA"/>
+              </w:rPr>
+              <w:t>EITcl4peb</w:t>
+            </w:r>
           </w:p>
         </w:tc>
         <w:tc>
@@ -38843,7 +38866,25 @@
       </w:r>
     </w:p>
   </w:comment>
-  <w:comment w:id="68" w:author="JetteR" w:date="2019-04-01T14:21:00Z" w:initials="J">
+  <w:comment w:id="67" w:author="JetteR" w:date="2019-04-02T10:32:00Z" w:initials="J">
+    <w:p>
+      <w:pPr>
+        <w:pStyle w:val="Kommentartext"/>
+      </w:pPr>
+      <w:r>
+        <w:rPr>
+          <w:rStyle w:val="Kommentarzeichen"/>
+        </w:rPr>
+        <w:annotationRef/>
+      </w:r>
+      <w:r>
+        <w:t>Change the results according to the new simulation….</w:t>
+      </w:r>
+      <w:bookmarkStart w:id="68" w:name="_GoBack"/>
+      <w:bookmarkEnd w:id="68"/>
+    </w:p>
+  </w:comment>
+  <w:comment w:id="70" w:author="JetteR" w:date="2019-04-01T14:21:00Z" w:initials="J">
     <w:p>
       <w:pPr>
         <w:pStyle w:val="Kommentartext"/>
@@ -38866,6 +38907,7 @@
 <w15:commentsEx xmlns:wpc="http://schemas.microsoft.com/office/word/2010/wordprocessingCanvas" xmlns:mc="http://schemas.openxmlformats.org/markup-compatibility/2006" xmlns:o="urn:schemas-microsoft-com:office:office" xmlns:r="http://schemas.openxmlformats.org/officeDocument/2006/relationships" xmlns:m="http://schemas.openxmlformats.org/officeDocument/2006/math" xmlns:v="urn:schemas-microsoft-com:vml" xmlns:wp14="http://schemas.microsoft.com/office/word/2010/wordprocessingDrawing" xmlns:wp="http://schemas.openxmlformats.org/drawingml/2006/wordprocessingDrawing" xmlns:w10="urn:schemas-microsoft-com:office:word" xmlns:w="http://schemas.openxmlformats.org/wordprocessingml/2006/main" xmlns:w14="http://schemas.microsoft.com/office/word/2010/wordml" xmlns:w15="http://schemas.microsoft.com/office/word/2012/wordml" xmlns:wpg="http://schemas.microsoft.com/office/word/2010/wordprocessingGroup" xmlns:wpi="http://schemas.microsoft.com/office/word/2010/wordprocessingInk" xmlns:wne="http://schemas.microsoft.com/office/word/2006/wordml" xmlns:wps="http://schemas.microsoft.com/office/word/2010/wordprocessingShape" mc:Ignorable="w14 w15 wp14">
   <w15:commentEx w15:paraId="71638EEF" w15:done="0"/>
   <w15:commentEx w15:paraId="20794FB1" w15:done="0"/>
+  <w15:commentEx w15:paraId="733423F4" w15:done="0"/>
   <w15:commentEx w15:paraId="73435BA9" w15:done="0"/>
 </w15:commentsEx>
 </file>
@@ -42039,7 +42081,7 @@
 </file>
 
 <file path=customXml/itemProps1.xml><?xml version="1.0" encoding="utf-8"?>
-<ds:datastoreItem xmlns:ds="http://schemas.openxmlformats.org/officeDocument/2006/customXml" ds:itemID="{95FCE110-7D8D-4628-8617-4DCB50BE2C1D}">
+<ds:datastoreItem xmlns:ds="http://schemas.openxmlformats.org/officeDocument/2006/customXml" ds:itemID="{DB8EB396-843B-47CB-80BE-F55EC84AB440}">
   <ds:schemaRefs>
     <ds:schemaRef ds:uri="http://schemas.openxmlformats.org/officeDocument/2006/bibliography"/>
   </ds:schemaRefs>

</xml_diff>

<commit_message>
Updated manual and README with additional information for starting the GUI.
</commit_message>
<xml_diff>
--- a/Manual, GMP, ODD, Literature/Manual.docx
+++ b/Manual, GMP, ODD, Literature/Manual.docx
@@ -3148,6 +3148,20 @@
     <w:p>
       <w:pPr>
         <w:jc w:val="both"/>
+        <w:rPr>
+          <w:rStyle w:val="SchwacheHervorhebung"/>
+        </w:rPr>
+      </w:pPr>
+      <w:r>
+        <w:rPr>
+          <w:rStyle w:val="SchwacheHervorhebung"/>
+        </w:rPr>
+        <w:t>G++ compiler</w:t>
+      </w:r>
+    </w:p>
+    <w:p>
+      <w:pPr>
+        <w:jc w:val="both"/>
       </w:pPr>
       <w:r>
         <w:t>The IBC</w:t>
@@ -3181,6 +3195,17 @@
         <w:jc w:val="both"/>
       </w:pPr>
       <w:r>
+        <w:rPr>
+          <w:rStyle w:val="SchwacheHervorhebung"/>
+        </w:rPr>
+        <w:t>R software</w:t>
+      </w:r>
+    </w:p>
+    <w:p>
+      <w:pPr>
+        <w:jc w:val="both"/>
+      </w:pPr>
+      <w:r>
         <w:t xml:space="preserve">To start the GUI, </w:t>
       </w:r>
       <w:r>
@@ -3276,30 +3301,45 @@
     <w:p>
       <w:pPr>
         <w:jc w:val="both"/>
+        <w:rPr>
+          <w:rStyle w:val="SchwacheHervorhebung"/>
+        </w:rPr>
       </w:pPr>
       <w:r>
-        <w:t>The IBC</w:t>
-      </w:r>
-      <w:r>
-        <w:t>-</w:t>
-      </w:r>
-      <w:r>
-        <w:t xml:space="preserve">grass GUI </w:t>
-      </w:r>
-      <w:r>
-        <w:t>was tested</w:t>
-      </w:r>
-      <w:r>
-        <w:t xml:space="preserve"> under Windows 7 and higher</w:t>
-      </w:r>
-      <w:r>
-        <w:t xml:space="preserve"> and</w:t>
-      </w:r>
-      <w:r>
-        <w:t xml:space="preserve"> Ubuntu 16.04.</w:t>
-      </w:r>
-      <w:r>
-        <w:t xml:space="preserve"> </w:t>
+        <w:rPr>
+          <w:rStyle w:val="SchwacheHervorhebung"/>
+        </w:rPr>
+        <w:t>GTK</w:t>
+      </w:r>
+    </w:p>
+    <w:p>
+      <w:pPr>
+        <w:rPr>
+          <w:rStyle w:val="SchwacheHervorhebung"/>
+          <w:i w:val="0"/>
+        </w:rPr>
+      </w:pPr>
+      <w:r>
+        <w:rPr>
+          <w:rStyle w:val="SchwacheHervorhebung"/>
+          <w:i w:val="0"/>
+        </w:rPr>
+        <w:t>The R package RGtk2 depends on the software GTK+. On windows operating systems, the software will automatically try to install GTK if necessary. However, if this fails and the GUI do not start, the user will need to install GTK+ manually. (</w:t>
+      </w:r>
+      <w:hyperlink r:id="rId12" w:history="1">
+        <w:r>
+          <w:rPr>
+            <w:rStyle w:val="Hyperlink"/>
+          </w:rPr>
+          <w:t>https://developer.gnome.org/gtk3/3.24/</w:t>
+        </w:r>
+      </w:hyperlink>
+      <w:r>
+        <w:rPr>
+          <w:rStyle w:val="SchwacheHervorhebung"/>
+          <w:i w:val="0"/>
+        </w:rPr>
+        <w:t>)</w:t>
       </w:r>
     </w:p>
     <w:p>
@@ -3307,9 +3347,18 @@
         <w:jc w:val="both"/>
       </w:pPr>
       <w:r>
+        <w:lastRenderedPageBreak/>
+        <w:t>The IBC-grass GUI was tested under Windows 7 and higher and Ubuntu 16.04.</w:t>
+      </w:r>
+    </w:p>
+    <w:p>
+      <w:pPr>
+        <w:jc w:val="both"/>
+      </w:pPr>
+      <w:r>
         <w:t>Under MAC, GTK (</w:t>
       </w:r>
-      <w:hyperlink r:id="rId12" w:history="1">
+      <w:hyperlink r:id="rId13" w:history="1">
         <w:r>
           <w:rPr>
             <w:rStyle w:val="Hyperlink"/>
@@ -3396,7 +3445,6 @@
       <w:bookmarkStart w:id="4" w:name="_Ref529972506"/>
       <w:bookmarkStart w:id="5" w:name="_Toc5020730"/>
       <w:r>
-        <w:lastRenderedPageBreak/>
         <w:t>Simulation output</w:t>
       </w:r>
       <w:r>
@@ -3798,6 +3846,7 @@
         <w:rPr>
           <w:i/>
         </w:rPr>
+        <w:lastRenderedPageBreak/>
         <w:t>Model</w:t>
       </w:r>
       <w:r>
@@ -3878,7 +3927,6 @@
         <w:jc w:val="both"/>
       </w:pPr>
       <w:r>
-        <w:lastRenderedPageBreak/>
         <w:t>Necessary R packages will be installed in that local folder to avoid the need of administrator rights.</w:t>
       </w:r>
     </w:p>
@@ -4257,6 +4305,7 @@
         <w:jc w:val="both"/>
       </w:pPr>
       <w:r>
+        <w:lastRenderedPageBreak/>
         <w:t xml:space="preserve">You might need to run the script as an administrator. </w:t>
       </w:r>
     </w:p>
@@ -4266,8 +4315,16 @@
         <w:jc w:val="both"/>
       </w:pPr>
       <w:r>
-        <w:t>C++ source code will be compiled on your local machine and the GUI will open.</w:t>
-      </w:r>
+        <w:t>C++ source code will be compiled on your local machine</w:t>
+      </w:r>
+      <w:r>
+        <w:t xml:space="preserve"> and necessary R packages will be installed. On windows operating systems, the R code will automatically try to install gtk if necessary</w:t>
+      </w:r>
+      <w:r>
+        <w:t xml:space="preserve"> and the GUI will open.</w:t>
+      </w:r>
+      <w:bookmarkStart w:id="11" w:name="_GoBack"/>
+      <w:bookmarkEnd w:id="11"/>
     </w:p>
     <w:p>
       <w:pPr>
@@ -4372,188 +4429,11 @@
           <w:noProof/>
           <w:lang w:val="de-DE" w:eastAsia="de-DE" w:bidi="ar-SA"/>
         </w:rPr>
-        <w:lastRenderedPageBreak/>
         <w:drawing>
           <wp:inline distT="0" distB="0" distL="0" distR="0" wp14:anchorId="0E9D1CAD" wp14:editId="631FB888">
             <wp:extent cx="3279531" cy="3140353"/>
             <wp:effectExtent l="0" t="0" r="0" b="0"/>
             <wp:docPr id="7" name="Grafik 7"/>
-            <wp:cNvGraphicFramePr>
-              <a:graphicFrameLocks xmlns:a="http://schemas.openxmlformats.org/drawingml/2006/main" noChangeAspect="1"/>
-            </wp:cNvGraphicFramePr>
-            <a:graphic xmlns:a="http://schemas.openxmlformats.org/drawingml/2006/main">
-              <a:graphicData uri="http://schemas.openxmlformats.org/drawingml/2006/picture">
-                <pic:pic xmlns:pic="http://schemas.openxmlformats.org/drawingml/2006/picture">
-                  <pic:nvPicPr>
-                    <pic:cNvPr id="1" name=""/>
-                    <pic:cNvPicPr/>
-                  </pic:nvPicPr>
-                  <pic:blipFill>
-                    <a:blip r:embed="rId13"/>
-                    <a:stretch>
-                      <a:fillRect/>
-                    </a:stretch>
-                  </pic:blipFill>
-                  <pic:spPr>
-                    <a:xfrm>
-                      <a:off x="0" y="0"/>
-                      <a:ext cx="3299520" cy="3159494"/>
-                    </a:xfrm>
-                    <a:prstGeom prst="rect">
-                      <a:avLst/>
-                    </a:prstGeom>
-                  </pic:spPr>
-                </pic:pic>
-              </a:graphicData>
-            </a:graphic>
-          </wp:inline>
-        </w:drawing>
-      </w:r>
-    </w:p>
-    <w:p>
-      <w:pPr>
-        <w:pStyle w:val="Beschriftung"/>
-        <w:jc w:val="center"/>
-      </w:pPr>
-      <w:bookmarkStart w:id="11" w:name="_Ref530569148"/>
-      <w:r>
-        <w:t xml:space="preserve">Figure </w:t>
-      </w:r>
-      <w:r>
-        <w:fldChar w:fldCharType="begin"/>
-      </w:r>
-      <w:r>
-        <w:instrText xml:space="preserve"> SEQ Figure \* ARABIC </w:instrText>
-      </w:r>
-      <w:r>
-        <w:fldChar w:fldCharType="separate"/>
-      </w:r>
-      <w:r>
-        <w:rPr>
-          <w:noProof/>
-        </w:rPr>
-        <w:t>1</w:t>
-      </w:r>
-      <w:r>
-        <w:fldChar w:fldCharType="end"/>
-      </w:r>
-      <w:bookmarkEnd w:id="11"/>
-      <w:r>
-        <w:t>: Welcome screen of the IBC-grass GUI</w:t>
-      </w:r>
-    </w:p>
-    <w:p>
-      <w:pPr>
-        <w:pStyle w:val="berschrift1"/>
-      </w:pPr>
-      <w:bookmarkStart w:id="12" w:name="_Ref529965510"/>
-      <w:bookmarkStart w:id="13" w:name="_Ref529965618"/>
-      <w:bookmarkStart w:id="14" w:name="_Toc5020735"/>
-      <w:r>
-        <w:t>Open existing p</w:t>
-      </w:r>
-      <w:r>
-        <w:t>roject</w:t>
-      </w:r>
-      <w:bookmarkEnd w:id="12"/>
-      <w:bookmarkEnd w:id="13"/>
-      <w:bookmarkEnd w:id="14"/>
-    </w:p>
-    <w:p>
-      <w:pPr>
-        <w:jc w:val="both"/>
-      </w:pPr>
-      <w:r>
-        <w:t>Click on ‘</w:t>
-      </w:r>
-      <w:r>
-        <w:rPr>
-          <w:i/>
-          <w:color w:val="943634" w:themeColor="accent2" w:themeShade="BF"/>
-        </w:rPr>
-        <w:t>Open existing project</w:t>
-      </w:r>
-      <w:r>
-        <w:t>’ and select the folder of the project you want to open. A new window will open (</w:t>
-      </w:r>
-      <w:r>
-        <w:fldChar w:fldCharType="begin"/>
-      </w:r>
-      <w:r>
-        <w:instrText xml:space="preserve"> REF _Ref530569159 \h </w:instrText>
-      </w:r>
-      <w:r>
-        <w:fldChar w:fldCharType="separate"/>
-      </w:r>
-      <w:r>
-        <w:t xml:space="preserve">Figure </w:t>
-      </w:r>
-      <w:r>
-        <w:rPr>
-          <w:noProof/>
-        </w:rPr>
-        <w:t>2</w:t>
-      </w:r>
-      <w:r>
-        <w:fldChar w:fldCharType="end"/>
-      </w:r>
-      <w:r>
-        <w:t>)</w:t>
-      </w:r>
-    </w:p>
-    <w:p>
-      <w:pPr>
-        <w:jc w:val="both"/>
-      </w:pPr>
-      <w:r>
-        <w:t>Two exemplary projects are included in the IBC-grass GUI package (./ExampleAnalyses/DoseResponse and ./ExampleAnalyses/TXTfile</w:t>
-      </w:r>
-      <w:r>
-        <w:t xml:space="preserve">, see chapter </w:t>
-      </w:r>
-      <w:r>
-        <w:fldChar w:fldCharType="begin"/>
-      </w:r>
-      <w:r>
-        <w:instrText xml:space="preserve"> REF _Ref529965740 \h  \* MERGEFORMAT </w:instrText>
-      </w:r>
-      <w:r>
-        <w:fldChar w:fldCharType="separate"/>
-      </w:r>
-      <w:r>
-        <w:rPr>
-          <w:i/>
-        </w:rPr>
-        <w:t>Examples</w:t>
-      </w:r>
-      <w:r>
-        <w:fldChar w:fldCharType="end"/>
-      </w:r>
-      <w:r>
-        <w:t>). To get an idea of potential outputs, you can open one of th</w:t>
-      </w:r>
-      <w:r>
-        <w:t>es</w:t>
-      </w:r>
-      <w:r>
-        <w:t xml:space="preserve">e projects. </w:t>
-      </w:r>
-    </w:p>
-    <w:p>
-      <w:pPr>
-        <w:keepNext/>
-        <w:jc w:val="center"/>
-      </w:pPr>
-      <w:r>
-        <w:rPr>
-          <w:noProof/>
-          <w:lang w:val="de-DE" w:eastAsia="de-DE" w:bidi="ar-SA"/>
-        </w:rPr>
-        <w:drawing>
-          <wp:inline distT="0" distB="0" distL="0" distR="0" wp14:anchorId="30BB8996" wp14:editId="60E602D5">
-            <wp:extent cx="1925515" cy="3229094"/>
-            <wp:effectExtent l="0" t="0" r="0" b="0"/>
-            <wp:docPr id="13" name="Grafik 13"/>
             <wp:cNvGraphicFramePr>
               <a:graphicFrameLocks xmlns:a="http://schemas.openxmlformats.org/drawingml/2006/main" noChangeAspect="1"/>
             </wp:cNvGraphicFramePr>
@@ -4573,6 +4453,183 @@
                   <pic:spPr>
                     <a:xfrm>
                       <a:off x="0" y="0"/>
+                      <a:ext cx="3299520" cy="3159494"/>
+                    </a:xfrm>
+                    <a:prstGeom prst="rect">
+                      <a:avLst/>
+                    </a:prstGeom>
+                  </pic:spPr>
+                </pic:pic>
+              </a:graphicData>
+            </a:graphic>
+          </wp:inline>
+        </w:drawing>
+      </w:r>
+    </w:p>
+    <w:p>
+      <w:pPr>
+        <w:pStyle w:val="Beschriftung"/>
+        <w:jc w:val="center"/>
+      </w:pPr>
+      <w:bookmarkStart w:id="12" w:name="_Ref530569148"/>
+      <w:r>
+        <w:t xml:space="preserve">Figure </w:t>
+      </w:r>
+      <w:r>
+        <w:fldChar w:fldCharType="begin"/>
+      </w:r>
+      <w:r>
+        <w:instrText xml:space="preserve"> SEQ Figure \* ARABIC </w:instrText>
+      </w:r>
+      <w:r>
+        <w:fldChar w:fldCharType="separate"/>
+      </w:r>
+      <w:r>
+        <w:rPr>
+          <w:noProof/>
+        </w:rPr>
+        <w:t>1</w:t>
+      </w:r>
+      <w:r>
+        <w:fldChar w:fldCharType="end"/>
+      </w:r>
+      <w:bookmarkEnd w:id="12"/>
+      <w:r>
+        <w:t>: Welcome screen of the IBC-grass GUI</w:t>
+      </w:r>
+    </w:p>
+    <w:p>
+      <w:pPr>
+        <w:pStyle w:val="berschrift1"/>
+      </w:pPr>
+      <w:bookmarkStart w:id="13" w:name="_Ref529965510"/>
+      <w:bookmarkStart w:id="14" w:name="_Ref529965618"/>
+      <w:bookmarkStart w:id="15" w:name="_Toc5020735"/>
+      <w:r>
+        <w:t>Open existing p</w:t>
+      </w:r>
+      <w:r>
+        <w:t>roject</w:t>
+      </w:r>
+      <w:bookmarkEnd w:id="13"/>
+      <w:bookmarkEnd w:id="14"/>
+      <w:bookmarkEnd w:id="15"/>
+    </w:p>
+    <w:p>
+      <w:pPr>
+        <w:jc w:val="both"/>
+      </w:pPr>
+      <w:r>
+        <w:t>Click on ‘</w:t>
+      </w:r>
+      <w:r>
+        <w:rPr>
+          <w:i/>
+          <w:color w:val="943634" w:themeColor="accent2" w:themeShade="BF"/>
+        </w:rPr>
+        <w:t>Open existing project</w:t>
+      </w:r>
+      <w:r>
+        <w:t>’ and select the folder of the project you want to open. A new window will open (</w:t>
+      </w:r>
+      <w:r>
+        <w:fldChar w:fldCharType="begin"/>
+      </w:r>
+      <w:r>
+        <w:instrText xml:space="preserve"> REF _Ref530569159 \h </w:instrText>
+      </w:r>
+      <w:r>
+        <w:fldChar w:fldCharType="separate"/>
+      </w:r>
+      <w:r>
+        <w:t xml:space="preserve">Figure </w:t>
+      </w:r>
+      <w:r>
+        <w:rPr>
+          <w:noProof/>
+        </w:rPr>
+        <w:t>2</w:t>
+      </w:r>
+      <w:r>
+        <w:fldChar w:fldCharType="end"/>
+      </w:r>
+      <w:r>
+        <w:t>)</w:t>
+      </w:r>
+    </w:p>
+    <w:p>
+      <w:pPr>
+        <w:jc w:val="both"/>
+      </w:pPr>
+      <w:r>
+        <w:t>Two exemplary projects are included in the IBC-grass GUI package (./ExampleAnalyses/DoseResponse and ./ExampleAnalyses/TXTfile</w:t>
+      </w:r>
+      <w:r>
+        <w:t xml:space="preserve">, see chapter </w:t>
+      </w:r>
+      <w:r>
+        <w:fldChar w:fldCharType="begin"/>
+      </w:r>
+      <w:r>
+        <w:instrText xml:space="preserve"> REF _Ref529965740 \h  \* MERGEFORMAT </w:instrText>
+      </w:r>
+      <w:r>
+        <w:fldChar w:fldCharType="separate"/>
+      </w:r>
+      <w:r>
+        <w:rPr>
+          <w:i/>
+        </w:rPr>
+        <w:t>Examples</w:t>
+      </w:r>
+      <w:r>
+        <w:fldChar w:fldCharType="end"/>
+      </w:r>
+      <w:r>
+        <w:t>). To get an idea of potential outputs, you can open one of th</w:t>
+      </w:r>
+      <w:r>
+        <w:t>es</w:t>
+      </w:r>
+      <w:r>
+        <w:t xml:space="preserve">e projects. </w:t>
+      </w:r>
+    </w:p>
+    <w:p>
+      <w:pPr>
+        <w:keepNext/>
+        <w:jc w:val="center"/>
+      </w:pPr>
+      <w:r>
+        <w:rPr>
+          <w:noProof/>
+          <w:lang w:val="de-DE" w:eastAsia="de-DE" w:bidi="ar-SA"/>
+        </w:rPr>
+        <w:lastRenderedPageBreak/>
+        <w:drawing>
+          <wp:inline distT="0" distB="0" distL="0" distR="0" wp14:anchorId="30BB8996" wp14:editId="60E602D5">
+            <wp:extent cx="1925515" cy="3229094"/>
+            <wp:effectExtent l="0" t="0" r="0" b="0"/>
+            <wp:docPr id="13" name="Grafik 13"/>
+            <wp:cNvGraphicFramePr>
+              <a:graphicFrameLocks xmlns:a="http://schemas.openxmlformats.org/drawingml/2006/main" noChangeAspect="1"/>
+            </wp:cNvGraphicFramePr>
+            <a:graphic xmlns:a="http://schemas.openxmlformats.org/drawingml/2006/main">
+              <a:graphicData uri="http://schemas.openxmlformats.org/drawingml/2006/picture">
+                <pic:pic xmlns:pic="http://schemas.openxmlformats.org/drawingml/2006/picture">
+                  <pic:nvPicPr>
+                    <pic:cNvPr id="1" name=""/>
+                    <pic:cNvPicPr/>
+                  </pic:nvPicPr>
+                  <pic:blipFill>
+                    <a:blip r:embed="rId15"/>
+                    <a:stretch>
+                      <a:fillRect/>
+                    </a:stretch>
+                  </pic:blipFill>
+                  <pic:spPr>
+                    <a:xfrm>
+                      <a:off x="0" y="0"/>
                       <a:ext cx="1935393" cy="3245659"/>
                     </a:xfrm>
                     <a:prstGeom prst="rect">
@@ -4591,7 +4648,7 @@
         <w:pStyle w:val="Beschriftung"/>
         <w:jc w:val="center"/>
       </w:pPr>
-      <w:bookmarkStart w:id="15" w:name="_Ref530569159"/>
+      <w:bookmarkStart w:id="16" w:name="_Ref530569159"/>
       <w:r>
         <w:t xml:space="preserve">Figure </w:t>
       </w:r>
@@ -4613,7 +4670,7 @@
       <w:r>
         <w:fldChar w:fldCharType="end"/>
       </w:r>
-      <w:bookmarkEnd w:id="15"/>
+      <w:bookmarkEnd w:id="16"/>
       <w:r>
         <w:t>: Showing the results of an IBC-grass project</w:t>
       </w:r>
@@ -4622,12 +4679,11 @@
       <w:pPr>
         <w:pStyle w:val="berschrift2"/>
       </w:pPr>
-      <w:bookmarkStart w:id="16" w:name="_Toc5020736"/>
-      <w:r>
-        <w:lastRenderedPageBreak/>
+      <w:bookmarkStart w:id="17" w:name="_Toc5020736"/>
+      <w:r>
         <w:t>Show settings of the project</w:t>
       </w:r>
-      <w:bookmarkEnd w:id="16"/>
+      <w:bookmarkEnd w:id="17"/>
     </w:p>
     <w:p>
       <w:pPr>
@@ -4685,7 +4741,7 @@
         <w:pStyle w:val="Beschriftung"/>
         <w:keepNext/>
       </w:pPr>
-      <w:bookmarkStart w:id="17" w:name="_Ref530569293"/>
+      <w:bookmarkStart w:id="18" w:name="_Ref530569293"/>
       <w:r>
         <w:t xml:space="preserve">Table </w:t>
       </w:r>
@@ -4707,7 +4763,7 @@
       <w:r>
         <w:fldChar w:fldCharType="end"/>
       </w:r>
-      <w:bookmarkEnd w:id="17"/>
+      <w:bookmarkEnd w:id="18"/>
       <w:r>
         <w:t>: List of IBC-grass parameter settings</w:t>
       </w:r>
@@ -5478,6 +5534,7 @@
           </w:tcPr>
           <w:p>
             <w:r>
+              <w:lastRenderedPageBreak/>
               <w:t>SeedlingBiomassEff</w:t>
             </w:r>
           </w:p>
@@ -5748,147 +5805,12 @@
       <w:pPr>
         <w:pStyle w:val="berschrift2"/>
       </w:pPr>
-      <w:bookmarkStart w:id="18" w:name="_Toc5020737"/>
+      <w:bookmarkStart w:id="19" w:name="_Toc5020737"/>
       <w:r>
         <w:t>Community-level</w:t>
       </w:r>
       <w:r>
         <w:t xml:space="preserve"> Tab</w:t>
-      </w:r>
-      <w:bookmarkEnd w:id="18"/>
-    </w:p>
-    <w:p>
-      <w:pPr>
-        <w:jc w:val="both"/>
-      </w:pPr>
-      <w:r>
-        <w:t>In the upper part on the left side, y</w:t>
-      </w:r>
-      <w:r>
-        <w:t xml:space="preserve">ou can select which years should be </w:t>
-      </w:r>
-      <w:r>
-        <w:t>analyzed</w:t>
-      </w:r>
-      <w:r>
-        <w:t>. In brackets</w:t>
-      </w:r>
-      <w:r>
-        <w:t xml:space="preserve"> you can see during which years</w:t>
-      </w:r>
-      <w:r>
-        <w:t xml:space="preserve"> herbicide application was simulated. If you select more than 5 years, the effects are averaged over a year</w:t>
-      </w:r>
-      <w:r>
-        <w:t xml:space="preserve"> (i.e. the figures are based on the ‘</w:t>
-      </w:r>
-      <w:r>
-        <w:rPr>
-          <w:i/>
-        </w:rPr>
-        <w:t>effect.year.GRD.txt</w:t>
-      </w:r>
-      <w:r>
-        <w:t>’ file)</w:t>
-      </w:r>
-      <w:r>
-        <w:t xml:space="preserve">. </w:t>
-      </w:r>
-      <w:r>
-        <w:lastRenderedPageBreak/>
-        <w:t>Otherwise the results are averaged over each week per year</w:t>
-      </w:r>
-      <w:r>
-        <w:t xml:space="preserve"> (i.e. the figures are based on the ‘</w:t>
-      </w:r>
-      <w:r>
-        <w:rPr>
-          <w:i/>
-        </w:rPr>
-        <w:t>effect.timestep.GRD.txt</w:t>
-      </w:r>
-      <w:r>
-        <w:t>’ file)</w:t>
-      </w:r>
-      <w:r>
-        <w:t>.</w:t>
-      </w:r>
-    </w:p>
-    <w:p>
-      <w:pPr>
-        <w:jc w:val="both"/>
-      </w:pPr>
-      <w:r>
-        <w:t xml:space="preserve">Below you can find all community level endpoints that can be </w:t>
-      </w:r>
-      <w:r>
-        <w:t xml:space="preserve">plotted or summarized in tables. </w:t>
-      </w:r>
-      <w:r>
-        <w:t xml:space="preserve"> </w:t>
-      </w:r>
-    </w:p>
-    <w:p>
-      <w:pPr>
-        <w:jc w:val="both"/>
-      </w:pPr>
-      <w:r>
-        <w:t>If you click on ‘</w:t>
-      </w:r>
-      <w:r>
-        <w:rPr>
-          <w:i/>
-          <w:color w:val="943634" w:themeColor="accent2" w:themeShade="BF"/>
-        </w:rPr>
-        <w:t>Show Graphics</w:t>
-      </w:r>
-      <w:r>
-        <w:t>’ figures will be generated and shown in the ‘Graphics’ tab. The figures will show the temporal dynamics of the effects</w:t>
-      </w:r>
-      <w:r>
-        <w:t>.</w:t>
-      </w:r>
-    </w:p>
-    <w:p>
-      <w:pPr>
-        <w:jc w:val="both"/>
-      </w:pPr>
-      <w:r>
-        <w:t>If you click on ‘</w:t>
-      </w:r>
-      <w:r>
-        <w:rPr>
-          <w:i/>
-          <w:color w:val="943634" w:themeColor="accent2" w:themeShade="BF"/>
-        </w:rPr>
-        <w:t>Show Tables</w:t>
-      </w:r>
-      <w:r>
-        <w:t>’, tables showing the number of weeks per year, in which the effect is within a certain interval</w:t>
-      </w:r>
-      <w:r>
-        <w:t>, will be shown in the ‘Tables’ tab.</w:t>
-      </w:r>
-      <w:r>
-        <w:t xml:space="preserve"> </w:t>
-      </w:r>
-      <w:r>
-        <w:t>Please be aware</w:t>
-      </w:r>
-      <w:r>
-        <w:t xml:space="preserve"> that </w:t>
-      </w:r>
-      <w:r>
-        <w:t>the tables summarize only negative impacts. Positive impacts can be shown in the figures.</w:t>
-      </w:r>
-    </w:p>
-    <w:p>
-      <w:pPr>
-        <w:pStyle w:val="berschrift2"/>
-      </w:pPr>
-      <w:bookmarkStart w:id="19" w:name="_Toc5020738"/>
-      <w:r>
-        <w:t>Population-level tab</w:t>
       </w:r>
       <w:bookmarkEnd w:id="19"/>
     </w:p>
@@ -5897,31 +5819,52 @@
         <w:jc w:val="both"/>
       </w:pPr>
       <w:r>
-        <w:t xml:space="preserve">Also on this level, you can first select which years should be </w:t>
+        <w:t>In the upper part on the left side, y</w:t>
+      </w:r>
+      <w:r>
+        <w:t xml:space="preserve">ou can select which years should be </w:t>
       </w:r>
       <w:r>
         <w:t>analyzed</w:t>
       </w:r>
       <w:r>
-        <w:t>. In brackets you can see during which years herbicide application was simulated. If you select more than 5 years, the effects are averaged over a year (i.e. the figures are based on the ‘</w:t>
+        <w:t>. In brackets</w:t>
+      </w:r>
+      <w:r>
+        <w:t xml:space="preserve"> you can see during which years</w:t>
+      </w:r>
+      <w:r>
+        <w:t xml:space="preserve"> herbicide application was simulated. If you select more than 5 years, the effects are averaged over a year</w:t>
+      </w:r>
+      <w:r>
+        <w:t xml:space="preserve"> (i.e. the figures are based on the ‘</w:t>
       </w:r>
       <w:r>
         <w:rPr>
           <w:i/>
         </w:rPr>
-        <w:t>effect.year.PFT.txt</w:t>
-      </w:r>
-      <w:r>
-        <w:t>’ file). Otherwise the results are averaged over each week per year (i.e. the figures are based on the ‘</w:t>
+        <w:t>effect.year.GRD.txt</w:t>
+      </w:r>
+      <w:r>
+        <w:t>’ file)</w:t>
+      </w:r>
+      <w:r>
+        <w:t>. Otherwise the results are averaged over each week per year</w:t>
+      </w:r>
+      <w:r>
+        <w:t xml:space="preserve"> (i.e. the figures are based on the ‘</w:t>
       </w:r>
       <w:r>
         <w:rPr>
           <w:i/>
         </w:rPr>
-        <w:t>effect.timestep.PFT.txt</w:t>
-      </w:r>
-      <w:r>
-        <w:t>’ file).</w:t>
+        <w:t>effect.timestep.GRD.txt</w:t>
+      </w:r>
+      <w:r>
+        <w:t>’ file)</w:t>
+      </w:r>
+      <w:r>
+        <w:t>.</w:t>
       </w:r>
     </w:p>
     <w:p>
@@ -5929,13 +5872,13 @@
         <w:jc w:val="both"/>
       </w:pPr>
       <w:r>
-        <w:t xml:space="preserve">Below you can decide which PFTs should be </w:t>
-      </w:r>
-      <w:r>
-        <w:t>analyzed</w:t>
-      </w:r>
-      <w:r>
-        <w:t>. Only PFTs which occurred in more than 50% of the simulations will be shown. Thus, infrequent PFTs are ignored. The lower the frequency of a PFT in the simulation runs, the fuzzier are the temporal dynamics.</w:t>
+        <w:t xml:space="preserve">Below you can find all community level endpoints that can be </w:t>
+      </w:r>
+      <w:r>
+        <w:t xml:space="preserve">plotted or summarized in tables. </w:t>
+      </w:r>
+      <w:r>
+        <w:t xml:space="preserve"> </w:t>
       </w:r>
     </w:p>
     <w:p>
@@ -5943,7 +5886,20 @@
         <w:jc w:val="both"/>
       </w:pPr>
       <w:r>
-        <w:t>Below the list of PFTs, you can find the potential endpoints on population level.</w:t>
+        <w:t>If you click on ‘</w:t>
+      </w:r>
+      <w:r>
+        <w:rPr>
+          <w:i/>
+          <w:color w:val="943634" w:themeColor="accent2" w:themeShade="BF"/>
+        </w:rPr>
+        <w:t>Show Graphics</w:t>
+      </w:r>
+      <w:r>
+        <w:t>’ figures will be generated and shown in the ‘Graphics’ tab. The figures will show the temporal dynamics of the effects</w:t>
+      </w:r>
+      <w:r>
+        <w:t>.</w:t>
       </w:r>
     </w:p>
     <w:p>
@@ -5958,40 +5914,34 @@
           <w:i/>
           <w:color w:val="943634" w:themeColor="accent2" w:themeShade="BF"/>
         </w:rPr>
-        <w:t>Show Graphics</w:t>
-      </w:r>
-      <w:r>
-        <w:t>’ figures will be generated and shown in the ‘Graphics’ tab. The figures will show the temporal dynamics of the effects.</w:t>
-      </w:r>
-    </w:p>
-    <w:p>
-      <w:pPr>
-        <w:jc w:val="both"/>
-      </w:pPr>
-      <w:r>
-        <w:t>If you click on ‘</w:t>
-      </w:r>
-      <w:r>
-        <w:rPr>
-          <w:i/>
-          <w:color w:val="943634" w:themeColor="accent2" w:themeShade="BF"/>
-        </w:rPr>
         <w:t>Show Tables</w:t>
       </w:r>
       <w:r>
-        <w:t xml:space="preserve">’, tables showing the number of weeks per year, in which the effect is within a certain interval, will be shown in the ‘Tables’ tab. </w:t>
-      </w:r>
-      <w:r>
-        <w:t>Please be aware that the tables summarize only negative impacts. Positive impacts can be shown in the figures.</w:t>
+        <w:t>’, tables showing the number of weeks per year, in which the effect is within a certain interval</w:t>
+      </w:r>
+      <w:r>
+        <w:t>, will be shown in the ‘Tables’ tab.</w:t>
+      </w:r>
+      <w:r>
+        <w:t xml:space="preserve"> </w:t>
+      </w:r>
+      <w:r>
+        <w:t>Please be aware</w:t>
+      </w:r>
+      <w:r>
+        <w:t xml:space="preserve"> that </w:t>
+      </w:r>
+      <w:r>
+        <w:t>the tables summarize only negative impacts. Positive impacts can be shown in the figures.</w:t>
       </w:r>
     </w:p>
     <w:p>
       <w:pPr>
         <w:pStyle w:val="berschrift2"/>
       </w:pPr>
-      <w:bookmarkStart w:id="20" w:name="_Toc5020739"/>
-      <w:r>
-        <w:t>Saving of outputs</w:t>
+      <w:bookmarkStart w:id="20" w:name="_Toc5020738"/>
+      <w:r>
+        <w:t>Population-level tab</w:t>
       </w:r>
       <w:bookmarkEnd w:id="20"/>
     </w:p>
@@ -6000,6 +5950,110 @@
         <w:jc w:val="both"/>
       </w:pPr>
       <w:r>
+        <w:t xml:space="preserve">Also on this level, you can first select which years should be </w:t>
+      </w:r>
+      <w:r>
+        <w:t>analyzed</w:t>
+      </w:r>
+      <w:r>
+        <w:t>. In brackets you can see during which years herbicide application was simulated. If you select more than 5 years, the effects are averaged over a year (i.e. the figures are based on the ‘</w:t>
+      </w:r>
+      <w:r>
+        <w:rPr>
+          <w:i/>
+        </w:rPr>
+        <w:t>effect.year.PFT.txt</w:t>
+      </w:r>
+      <w:r>
+        <w:t>’ file). Otherwise the results are averaged over each week per year (i.e. the figures are based on the ‘</w:t>
+      </w:r>
+      <w:r>
+        <w:rPr>
+          <w:i/>
+        </w:rPr>
+        <w:t>effect.timestep.PFT.txt</w:t>
+      </w:r>
+      <w:r>
+        <w:t>’ file).</w:t>
+      </w:r>
+    </w:p>
+    <w:p>
+      <w:pPr>
+        <w:jc w:val="both"/>
+      </w:pPr>
+      <w:r>
+        <w:t xml:space="preserve">Below you can decide which PFTs should be </w:t>
+      </w:r>
+      <w:r>
+        <w:t>analyzed</w:t>
+      </w:r>
+      <w:r>
+        <w:t>. Only PFTs which occurred in more than 50% of the simulations will be shown. Thus, infrequent PFTs are ignored. The lower the frequency of a PFT in the simulation runs, the fuzzier are the temporal dynamics.</w:t>
+      </w:r>
+    </w:p>
+    <w:p>
+      <w:pPr>
+        <w:jc w:val="both"/>
+      </w:pPr>
+      <w:r>
+        <w:t>Below the list of PFTs, you can find the potential endpoints on population level.</w:t>
+      </w:r>
+    </w:p>
+    <w:p>
+      <w:pPr>
+        <w:jc w:val="both"/>
+      </w:pPr>
+      <w:r>
+        <w:t>If you click on ‘</w:t>
+      </w:r>
+      <w:r>
+        <w:rPr>
+          <w:i/>
+          <w:color w:val="943634" w:themeColor="accent2" w:themeShade="BF"/>
+        </w:rPr>
+        <w:t>Show Graphics</w:t>
+      </w:r>
+      <w:r>
+        <w:t>’ figures will be generated and shown in the ‘Graphics’ tab. The figures will show the temporal dynamics of the effects.</w:t>
+      </w:r>
+    </w:p>
+    <w:p>
+      <w:pPr>
+        <w:jc w:val="both"/>
+      </w:pPr>
+      <w:r>
+        <w:t>If you click on ‘</w:t>
+      </w:r>
+      <w:r>
+        <w:rPr>
+          <w:i/>
+          <w:color w:val="943634" w:themeColor="accent2" w:themeShade="BF"/>
+        </w:rPr>
+        <w:t>Show Tables</w:t>
+      </w:r>
+      <w:r>
+        <w:t xml:space="preserve">’, tables showing the number of weeks per year, in which the effect is within a certain interval, will be shown in the ‘Tables’ tab. </w:t>
+      </w:r>
+      <w:r>
+        <w:t>Please be aware that the tables summarize only negative impacts. Positive impacts can be shown in the figures.</w:t>
+      </w:r>
+    </w:p>
+    <w:p>
+      <w:pPr>
+        <w:pStyle w:val="berschrift2"/>
+      </w:pPr>
+      <w:bookmarkStart w:id="21" w:name="_Toc5020739"/>
+      <w:r>
+        <w:lastRenderedPageBreak/>
+        <w:t>Saving of outputs</w:t>
+      </w:r>
+      <w:bookmarkEnd w:id="21"/>
+    </w:p>
+    <w:p>
+      <w:pPr>
+        <w:jc w:val="both"/>
+      </w:pPr>
+      <w:r>
         <w:t xml:space="preserve">You are able to save the generated output files </w:t>
       </w:r>
       <w:r>
@@ -6033,8 +6087,8 @@
       <w:pPr>
         <w:pStyle w:val="berschrift1"/>
       </w:pPr>
-      <w:bookmarkStart w:id="21" w:name="_Ref529965666"/>
-      <w:bookmarkStart w:id="22" w:name="_Toc5020740"/>
+      <w:bookmarkStart w:id="22" w:name="_Ref529965666"/>
+      <w:bookmarkStart w:id="23" w:name="_Toc5020740"/>
       <w:r>
         <w:t xml:space="preserve">Start a </w:t>
       </w:r>
@@ -6044,18 +6098,18 @@
       <w:r>
         <w:t>roject</w:t>
       </w:r>
-      <w:bookmarkEnd w:id="21"/>
       <w:bookmarkEnd w:id="22"/>
+      <w:bookmarkEnd w:id="23"/>
     </w:p>
     <w:p>
       <w:pPr>
         <w:pStyle w:val="berschrift2"/>
       </w:pPr>
-      <w:bookmarkStart w:id="23" w:name="_Toc5020741"/>
+      <w:bookmarkStart w:id="24" w:name="_Toc5020741"/>
       <w:r>
         <w:t>Plant community and environmental settings</w:t>
       </w:r>
-      <w:bookmarkEnd w:id="23"/>
+      <w:bookmarkEnd w:id="24"/>
     </w:p>
     <w:p>
       <w:pPr>
@@ -6183,7 +6237,6 @@
         <w:rPr>
           <w:i/>
         </w:rPr>
-        <w:lastRenderedPageBreak/>
         <w:t>Creating a new IBC-grass community based on your specific species pool</w:t>
       </w:r>
     </w:p>
@@ -6298,7 +6351,7 @@
                     <pic:cNvPicPr/>
                   </pic:nvPicPr>
                   <pic:blipFill>
-                    <a:blip r:embed="rId15"/>
+                    <a:blip r:embed="rId16"/>
                     <a:stretch>
                       <a:fillRect/>
                     </a:stretch>
@@ -6324,7 +6377,7 @@
         <w:pStyle w:val="Beschriftung"/>
         <w:jc w:val="center"/>
       </w:pPr>
-      <w:bookmarkStart w:id="24" w:name="_Ref530569478"/>
+      <w:bookmarkStart w:id="25" w:name="_Ref530569478"/>
       <w:r>
         <w:t xml:space="preserve">Figure </w:t>
       </w:r>
@@ -6358,7 +6411,7 @@
         </w:rPr>
         <w:fldChar w:fldCharType="end"/>
       </w:r>
-      <w:bookmarkEnd w:id="24"/>
+      <w:bookmarkEnd w:id="25"/>
       <w:r>
         <w:t>: Selection of the community file</w:t>
       </w:r>
@@ -6388,11 +6441,11 @@
       <w:pPr>
         <w:pStyle w:val="berschrift3"/>
       </w:pPr>
-      <w:bookmarkStart w:id="25" w:name="_Toc5020742"/>
+      <w:bookmarkStart w:id="26" w:name="_Toc5020742"/>
       <w:r>
         <w:t>Run scenarios on pre-set IBC-grass communities</w:t>
       </w:r>
-      <w:bookmarkEnd w:id="25"/>
+      <w:bookmarkEnd w:id="26"/>
     </w:p>
     <w:p>
       <w:pPr>
@@ -6407,6 +6460,7 @@
         <w:jc w:val="both"/>
       </w:pPr>
       <w:r>
+        <w:lastRenderedPageBreak/>
         <w:t>You can choose between 3 different plant communities with different PFT compositions</w:t>
       </w:r>
       <w:r>
@@ -6540,7 +6594,6 @@
           <w:noProof/>
           <w:lang w:val="de-DE" w:eastAsia="de-DE" w:bidi="ar-SA"/>
         </w:rPr>
-        <w:lastRenderedPageBreak/>
         <w:drawing>
           <wp:inline distT="0" distB="0" distL="0" distR="0" wp14:anchorId="5971641C" wp14:editId="0E9EB130">
             <wp:extent cx="2074985" cy="3444779"/>
@@ -6557,7 +6610,7 @@
                     <pic:cNvPicPr/>
                   </pic:nvPicPr>
                   <pic:blipFill>
-                    <a:blip r:embed="rId16"/>
+                    <a:blip r:embed="rId17"/>
                     <a:stretch>
                       <a:fillRect/>
                     </a:stretch>
@@ -6583,7 +6636,7 @@
         <w:pStyle w:val="Beschriftung"/>
         <w:jc w:val="center"/>
       </w:pPr>
-      <w:bookmarkStart w:id="26" w:name="_Ref530569541"/>
+      <w:bookmarkStart w:id="27" w:name="_Ref530569541"/>
       <w:r>
         <w:t xml:space="preserve">Figure </w:t>
       </w:r>
@@ -6617,7 +6670,7 @@
         </w:rPr>
         <w:fldChar w:fldCharType="end"/>
       </w:r>
-      <w:bookmarkEnd w:id="26"/>
+      <w:bookmarkEnd w:id="27"/>
       <w:r>
         <w:t>: Environmental settings for preset communities.</w:t>
       </w:r>
@@ -6702,6 +6755,7 @@
         <w:jc w:val="both"/>
       </w:pPr>
       <w:r>
+        <w:lastRenderedPageBreak/>
         <w:t xml:space="preserve">Grazing only removes a certain percentage of the aboveground shoot mass of plant individuals depending on the palatability of the PFT. </w:t>
       </w:r>
     </w:p>
@@ -6736,11 +6790,11 @@
       <w:pPr>
         <w:pStyle w:val="berschrift3"/>
       </w:pPr>
-      <w:bookmarkStart w:id="27" w:name="_Toc5020743"/>
+      <w:bookmarkStart w:id="28" w:name="_Toc5020743"/>
       <w:r>
         <w:t>Create a new IBC-grass community</w:t>
       </w:r>
-      <w:bookmarkEnd w:id="27"/>
+      <w:bookmarkEnd w:id="28"/>
     </w:p>
     <w:p>
       <w:pPr>
@@ -6845,8 +6899,8 @@
         <w:pStyle w:val="Beschriftung"/>
         <w:keepNext/>
       </w:pPr>
-      <w:bookmarkStart w:id="28" w:name="_Ref530569676"/>
-      <w:bookmarkStart w:id="29" w:name="_Ref530569670"/>
+      <w:bookmarkStart w:id="29" w:name="_Ref530569676"/>
+      <w:bookmarkStart w:id="30" w:name="_Ref530569670"/>
       <w:r>
         <w:t xml:space="preserve">Table </w:t>
       </w:r>
@@ -6880,11 +6934,11 @@
         </w:rPr>
         <w:fldChar w:fldCharType="end"/>
       </w:r>
-      <w:bookmarkEnd w:id="28"/>
+      <w:bookmarkEnd w:id="29"/>
       <w:r>
         <w:t>: Trait characteristics</w:t>
       </w:r>
-      <w:bookmarkEnd w:id="29"/>
+      <w:bookmarkEnd w:id="30"/>
     </w:p>
     <w:tbl>
       <w:tblPr>
@@ -11114,18 +11168,7 @@
           <w:szCs w:val="16"/>
           <w:lang w:val="de-DE"/>
         </w:rPr>
-        <w:t xml:space="preserve">Klotz et al. 2002. BIOLFLOR - Eine Datenbank zu biologisch-ökologischen Merkmalen der Gefäßpflanzen in Deutschland, in: Klotz, W., </w:t>
-      </w:r>
-      <w:r>
-        <w:rPr>
-          <w:rFonts w:ascii="Times New Roman" w:hAnsi="Times New Roman" w:cs="Times New Roman"/>
-          <w:noProof/>
-          <w:sz w:val="16"/>
-          <w:szCs w:val="16"/>
-          <w:lang w:val="de-DE"/>
-        </w:rPr>
-        <w:lastRenderedPageBreak/>
-        <w:t xml:space="preserve">Kühn, S., Durka, I. (Eds.), Schriftenreihe Für Vegetationskunde 38. </w:t>
+        <w:t xml:space="preserve">Klotz et al. 2002. BIOLFLOR - Eine Datenbank zu biologisch-ökologischen Merkmalen der Gefäßpflanzen in Deutschland, in: Klotz, W., Kühn, S., Durka, I. (Eds.), Schriftenreihe Für Vegetationskunde 38. </w:t>
       </w:r>
       <w:r>
         <w:rPr>
@@ -11275,7 +11318,7 @@
                     <pic:cNvPicPr/>
                   </pic:nvPicPr>
                   <pic:blipFill>
-                    <a:blip r:embed="rId17"/>
+                    <a:blip r:embed="rId18"/>
                     <a:stretch>
                       <a:fillRect/>
                     </a:stretch>
@@ -11301,7 +11344,7 @@
         <w:pStyle w:val="Beschriftung"/>
         <w:jc w:val="center"/>
       </w:pPr>
-      <w:bookmarkStart w:id="30" w:name="_Ref530569620"/>
+      <w:bookmarkStart w:id="31" w:name="_Ref530569620"/>
       <w:r>
         <w:t xml:space="preserve">Figure </w:t>
       </w:r>
@@ -11323,7 +11366,7 @@
       <w:r>
         <w:fldChar w:fldCharType="end"/>
       </w:r>
-      <w:bookmarkEnd w:id="30"/>
+      <w:bookmarkEnd w:id="31"/>
       <w:r>
         <w:t>: Window for creating a new community</w:t>
       </w:r>
@@ -11333,6 +11376,7 @@
         <w:jc w:val="both"/>
       </w:pPr>
       <w:r>
+        <w:lastRenderedPageBreak/>
         <w:t xml:space="preserve">After selecting all species of your new species pool click on </w:t>
       </w:r>
       <w:r>
@@ -11383,7 +11427,6 @@
           <w:noProof/>
           <w:lang w:val="de-DE" w:eastAsia="de-DE" w:bidi="ar-SA"/>
         </w:rPr>
-        <w:lastRenderedPageBreak/>
         <w:drawing>
           <wp:inline distT="0" distB="0" distL="0" distR="0" wp14:anchorId="53AD270D" wp14:editId="26DD9CA5">
             <wp:extent cx="2092569" cy="2819084"/>
@@ -11400,7 +11443,7 @@
                     <pic:cNvPicPr/>
                   </pic:nvPicPr>
                   <pic:blipFill>
-                    <a:blip r:embed="rId18"/>
+                    <a:blip r:embed="rId19"/>
                     <a:stretch>
                       <a:fillRect/>
                     </a:stretch>
@@ -11426,7 +11469,7 @@
         <w:pStyle w:val="Beschriftung"/>
         <w:jc w:val="center"/>
       </w:pPr>
-      <w:bookmarkStart w:id="31" w:name="_Ref530569754"/>
+      <w:bookmarkStart w:id="32" w:name="_Ref530569754"/>
       <w:r>
         <w:t xml:space="preserve">Figure </w:t>
       </w:r>
@@ -11448,7 +11491,7 @@
       <w:r>
         <w:fldChar w:fldCharType="end"/>
       </w:r>
-      <w:bookmarkEnd w:id="31"/>
+      <w:bookmarkEnd w:id="32"/>
       <w:r>
         <w:t>: Window for setting the environmental parameters of a new community</w:t>
       </w:r>
@@ -11567,54 +11610,9 @@
       <w:pPr>
         <w:pStyle w:val="berschrift3"/>
       </w:pPr>
-      <w:bookmarkStart w:id="32" w:name="_Toc5020744"/>
+      <w:bookmarkStart w:id="33" w:name="_Toc5020744"/>
       <w:r>
         <w:t>Load previously saved community file</w:t>
-      </w:r>
-      <w:bookmarkEnd w:id="32"/>
-    </w:p>
-    <w:p>
-      <w:pPr>
-        <w:jc w:val="both"/>
-      </w:pPr>
-      <w:r>
-        <w:t>If you have already once saved a new community file, you can load this file for new IBC-grass simulations. After loading the file, you will be able to set the environmental parameters (see</w:t>
-      </w:r>
-      <w:r>
-        <w:t xml:space="preserve"> </w:t>
-      </w:r>
-      <w:r>
-        <w:fldChar w:fldCharType="begin"/>
-      </w:r>
-      <w:r>
-        <w:instrText xml:space="preserve"> REF _Ref530569754 \h </w:instrText>
-      </w:r>
-      <w:r>
-        <w:fldChar w:fldCharType="separate"/>
-      </w:r>
-      <w:r>
-        <w:t xml:space="preserve">Figure </w:t>
-      </w:r>
-      <w:r>
-        <w:rPr>
-          <w:noProof/>
-        </w:rPr>
-        <w:t>6</w:t>
-      </w:r>
-      <w:r>
-        <w:fldChar w:fldCharType="end"/>
-      </w:r>
-      <w:r>
-        <w:t>).</w:t>
-      </w:r>
-    </w:p>
-    <w:p>
-      <w:pPr>
-        <w:pStyle w:val="berschrift3"/>
-      </w:pPr>
-      <w:bookmarkStart w:id="33" w:name="_Toc5020745"/>
-      <w:r>
-        <w:t>Load previous simulation settings</w:t>
       </w:r>
       <w:bookmarkEnd w:id="33"/>
     </w:p>
@@ -11623,6 +11621,52 @@
         <w:jc w:val="both"/>
       </w:pPr>
       <w:r>
+        <w:t>If you have already once saved a new community file, you can load this file for new IBC-grass simulations. After loading the file, you will be able to set the environmental parameters (see</w:t>
+      </w:r>
+      <w:r>
+        <w:t xml:space="preserve"> </w:t>
+      </w:r>
+      <w:r>
+        <w:fldChar w:fldCharType="begin"/>
+      </w:r>
+      <w:r>
+        <w:instrText xml:space="preserve"> REF _Ref530569754 \h </w:instrText>
+      </w:r>
+      <w:r>
+        <w:fldChar w:fldCharType="separate"/>
+      </w:r>
+      <w:r>
+        <w:t xml:space="preserve">Figure </w:t>
+      </w:r>
+      <w:r>
+        <w:rPr>
+          <w:noProof/>
+        </w:rPr>
+        <w:t>6</w:t>
+      </w:r>
+      <w:r>
+        <w:fldChar w:fldCharType="end"/>
+      </w:r>
+      <w:r>
+        <w:t>).</w:t>
+      </w:r>
+    </w:p>
+    <w:p>
+      <w:pPr>
+        <w:pStyle w:val="berschrift3"/>
+      </w:pPr>
+      <w:bookmarkStart w:id="34" w:name="_Toc5020745"/>
+      <w:r>
+        <w:t>Load previous simulation settings</w:t>
+      </w:r>
+      <w:bookmarkEnd w:id="34"/>
+    </w:p>
+    <w:p>
+      <w:pPr>
+        <w:jc w:val="both"/>
+      </w:pPr>
+      <w:r>
+        <w:lastRenderedPageBreak/>
         <w:t xml:space="preserve">You can load also previous simulation settings. To do so, you will need to open the </w:t>
       </w:r>
       <w:r>
@@ -11657,7 +11701,6 @@
         <w:jc w:val="both"/>
       </w:pPr>
       <w:r>
-        <w:lastRenderedPageBreak/>
         <w:t>Afterwards you are able to change all other parameters and settings, if necessary.</w:t>
       </w:r>
     </w:p>
@@ -11665,11 +11708,11 @@
       <w:pPr>
         <w:pStyle w:val="berschrift2"/>
       </w:pPr>
-      <w:bookmarkStart w:id="34" w:name="_Toc5020746"/>
+      <w:bookmarkStart w:id="35" w:name="_Toc5020746"/>
       <w:r>
         <w:t>Herbicide settings</w:t>
       </w:r>
-      <w:bookmarkEnd w:id="34"/>
+      <w:bookmarkEnd w:id="35"/>
     </w:p>
     <w:p>
       <w:pPr>
@@ -11790,6 +11833,7 @@
           <w:noProof/>
           <w:lang w:val="en-GB" w:eastAsia="de-DE" w:bidi="ar-SA"/>
         </w:rPr>
+        <w:lastRenderedPageBreak/>
         <w:t xml:space="preserve"> </w:t>
       </w:r>
       <w:r>
@@ -11813,7 +11857,7 @@
                     <pic:cNvPicPr/>
                   </pic:nvPicPr>
                   <pic:blipFill>
-                    <a:blip r:embed="rId19"/>
+                    <a:blip r:embed="rId20"/>
                     <a:stretch>
                       <a:fillRect/>
                     </a:stretch>
@@ -11839,7 +11883,7 @@
         <w:pStyle w:val="Beschriftung"/>
         <w:jc w:val="center"/>
       </w:pPr>
-      <w:bookmarkStart w:id="35" w:name="_Ref530569837"/>
+      <w:bookmarkStart w:id="36" w:name="_Ref530569837"/>
       <w:r>
         <w:t xml:space="preserve">Figure </w:t>
       </w:r>
@@ -11873,7 +11917,7 @@
         </w:rPr>
         <w:fldChar w:fldCharType="end"/>
       </w:r>
-      <w:bookmarkEnd w:id="35"/>
+      <w:bookmarkEnd w:id="36"/>
       <w:r>
         <w:t>: Herbicide effect settings window</w:t>
       </w:r>
@@ -11883,7 +11927,6 @@
         <w:pStyle w:val="berschrift4"/>
       </w:pPr>
       <w:r>
-        <w:lastRenderedPageBreak/>
         <w:t>Affected plant attributes</w:t>
       </w:r>
     </w:p>
@@ -12033,6 +12076,7 @@
         <w:jc w:val="both"/>
       </w:pPr>
       <w:r>
+        <w:lastRenderedPageBreak/>
         <w:t>Seed number:</w:t>
       </w:r>
     </w:p>
@@ -12181,11 +12225,7 @@
         <w:fldChar w:fldCharType="end"/>
       </w:r>
       <w:r>
-        <w:t xml:space="preserve">). You can </w:t>
-      </w:r>
-      <w:r>
-        <w:lastRenderedPageBreak/>
-        <w:t>also use copy+paste, but be aware of the data structure</w:t>
+        <w:t>). You can also use copy+paste, but be aware of the data structure</w:t>
       </w:r>
       <w:r>
         <w:t>.</w:t>
@@ -12225,7 +12265,7 @@
                     <pic:cNvPicPr/>
                   </pic:nvPicPr>
                   <pic:blipFill>
-                    <a:blip r:embed="rId20"/>
+                    <a:blip r:embed="rId21"/>
                     <a:stretch>
                       <a:fillRect/>
                     </a:stretch>
@@ -12251,7 +12291,7 @@
         <w:pStyle w:val="Beschriftung"/>
         <w:jc w:val="center"/>
       </w:pPr>
-      <w:bookmarkStart w:id="36" w:name="_Ref530569926"/>
+      <w:bookmarkStart w:id="37" w:name="_Ref530569926"/>
       <w:r>
         <w:t xml:space="preserve">Figure </w:t>
       </w:r>
@@ -12285,7 +12325,7 @@
         </w:rPr>
         <w:fldChar w:fldCharType="end"/>
       </w:r>
-      <w:bookmarkEnd w:id="36"/>
+      <w:bookmarkEnd w:id="37"/>
       <w:r>
         <w:t>: Herbicide effects based on a txt-file</w:t>
       </w:r>
@@ -12295,6 +12335,7 @@
         <w:jc w:val="both"/>
       </w:pPr>
       <w:r>
+        <w:lastRenderedPageBreak/>
         <w:t xml:space="preserve">If you chose </w:t>
       </w:r>
       <w:r>
@@ -12585,7 +12626,6 @@
           <w:noProof/>
           <w:lang w:val="de-DE" w:eastAsia="de-DE" w:bidi="ar-SA"/>
         </w:rPr>
-        <w:lastRenderedPageBreak/>
         <w:drawing>
           <wp:inline distT="0" distB="0" distL="0" distR="0" wp14:anchorId="462A07B5" wp14:editId="382DE82F">
             <wp:extent cx="3738489" cy="2978593"/>
@@ -12602,7 +12642,7 @@
                     <pic:cNvPicPr/>
                   </pic:nvPicPr>
                   <pic:blipFill>
-                    <a:blip r:embed="rId21"/>
+                    <a:blip r:embed="rId22"/>
                     <a:stretch>
                       <a:fillRect/>
                     </a:stretch>
@@ -12628,7 +12668,7 @@
         <w:pStyle w:val="Beschriftung"/>
         <w:jc w:val="center"/>
       </w:pPr>
-      <w:bookmarkStart w:id="37" w:name="_Ref530569976"/>
+      <w:bookmarkStart w:id="38" w:name="_Ref530569976"/>
       <w:r>
         <w:t xml:space="preserve">Figure </w:t>
       </w:r>
@@ -12662,7 +12702,7 @@
         </w:rPr>
         <w:fldChar w:fldCharType="end"/>
       </w:r>
-      <w:bookmarkEnd w:id="37"/>
+      <w:bookmarkEnd w:id="38"/>
       <w:r>
         <w:t xml:space="preserve">: Herbicide effects based on dose responses. Example of the data structure </w:t>
       </w:r>
@@ -12832,24 +12872,25 @@
       <w:pPr>
         <w:pStyle w:val="berschrift2"/>
       </w:pPr>
-      <w:bookmarkStart w:id="38" w:name="_Toc5020747"/>
-      <w:r>
+      <w:bookmarkStart w:id="39" w:name="_Toc5020747"/>
+      <w:r>
+        <w:lastRenderedPageBreak/>
         <w:t>Sensitivity</w:t>
       </w:r>
-      <w:bookmarkEnd w:id="38"/>
+      <w:bookmarkEnd w:id="39"/>
     </w:p>
     <w:p>
       <w:pPr>
         <w:pStyle w:val="berschrift3"/>
       </w:pPr>
-      <w:bookmarkStart w:id="39" w:name="_Toc5020748"/>
+      <w:bookmarkStart w:id="40" w:name="_Toc5020748"/>
       <w:r>
         <w:t>E</w:t>
       </w:r>
       <w:r>
         <w:t>ffects based on txt-file</w:t>
       </w:r>
-      <w:bookmarkEnd w:id="39"/>
+      <w:bookmarkEnd w:id="40"/>
     </w:p>
     <w:p>
       <w:pPr>
@@ -13070,7 +13111,6 @@
           <w:noProof/>
           <w:lang w:val="de-DE" w:eastAsia="de-DE" w:bidi="ar-SA"/>
         </w:rPr>
-        <w:lastRenderedPageBreak/>
         <w:drawing>
           <wp:inline distT="0" distB="0" distL="0" distR="0" wp14:anchorId="01616521" wp14:editId="00E34163">
             <wp:extent cx="2441331" cy="3914090"/>
@@ -13087,7 +13127,7 @@
                     <pic:cNvPicPr/>
                   </pic:nvPicPr>
                   <pic:blipFill>
-                    <a:blip r:embed="rId22"/>
+                    <a:blip r:embed="rId23"/>
                     <a:stretch>
                       <a:fillRect/>
                     </a:stretch>
@@ -13113,7 +13153,7 @@
         <w:pStyle w:val="Beschriftung"/>
         <w:jc w:val="center"/>
       </w:pPr>
-      <w:bookmarkStart w:id="40" w:name="_Ref530570019"/>
+      <w:bookmarkStart w:id="41" w:name="_Ref530570019"/>
       <w:r>
         <w:t xml:space="preserve">Figure </w:t>
       </w:r>
@@ -13147,7 +13187,7 @@
         </w:rPr>
         <w:fldChar w:fldCharType="end"/>
       </w:r>
-      <w:bookmarkEnd w:id="40"/>
+      <w:bookmarkEnd w:id="41"/>
       <w:r>
         <w:t>: PFT specific sensitivities</w:t>
       </w:r>
@@ -13156,14 +13196,14 @@
       <w:pPr>
         <w:pStyle w:val="berschrift3"/>
       </w:pPr>
-      <w:bookmarkStart w:id="41" w:name="_Toc5020749"/>
+      <w:bookmarkStart w:id="42" w:name="_Toc5020749"/>
       <w:r>
         <w:t>E</w:t>
       </w:r>
       <w:r>
         <w:t>ffects based on dose-response data</w:t>
       </w:r>
-      <w:bookmarkEnd w:id="41"/>
+      <w:bookmarkEnd w:id="42"/>
     </w:p>
     <w:p>
       <w:pPr>
@@ -13239,7 +13279,7 @@
                     <pic:cNvPicPr/>
                   </pic:nvPicPr>
                   <pic:blipFill>
-                    <a:blip r:embed="rId23"/>
+                    <a:blip r:embed="rId24"/>
                     <a:stretch>
                       <a:fillRect/>
                     </a:stretch>
@@ -13265,7 +13305,7 @@
         <w:pStyle w:val="Beschriftung"/>
         <w:jc w:val="center"/>
       </w:pPr>
-      <w:bookmarkStart w:id="42" w:name="_Ref530570062"/>
+      <w:bookmarkStart w:id="43" w:name="_Ref530570062"/>
       <w:r>
         <w:t xml:space="preserve">Figure </w:t>
       </w:r>
@@ -13299,7 +13339,7 @@
         </w:rPr>
         <w:fldChar w:fldCharType="end"/>
       </w:r>
-      <w:bookmarkEnd w:id="42"/>
+      <w:bookmarkEnd w:id="43"/>
       <w:r>
         <w:t>: PFT specific dose response functions. The graphic on the right side shows examplary dose response functions based on 6 test species and random samples.</w:t>
       </w:r>
@@ -13308,51 +13348,9 @@
       <w:pPr>
         <w:pStyle w:val="berschrift2"/>
       </w:pPr>
-      <w:bookmarkStart w:id="43" w:name="_Toc5020750"/>
+      <w:bookmarkStart w:id="44" w:name="_Toc5020750"/>
       <w:r>
         <w:t>Start of simulations</w:t>
-      </w:r>
-      <w:bookmarkEnd w:id="43"/>
-    </w:p>
-    <w:p>
-      <w:pPr>
-        <w:jc w:val="both"/>
-      </w:pPr>
-      <w:r>
-        <w:t>After assigning the PFT specific sensitivities, you are now asked to define a few more general simulation specific settings (</w:t>
-      </w:r>
-      <w:r>
-        <w:fldChar w:fldCharType="begin"/>
-      </w:r>
-      <w:r>
-        <w:instrText xml:space="preserve"> REF _Ref530570099 \h </w:instrText>
-      </w:r>
-      <w:r>
-        <w:fldChar w:fldCharType="separate"/>
-      </w:r>
-      <w:r>
-        <w:t xml:space="preserve">Figure </w:t>
-      </w:r>
-      <w:r>
-        <w:rPr>
-          <w:noProof/>
-        </w:rPr>
-        <w:t>12</w:t>
-      </w:r>
-      <w:r>
-        <w:fldChar w:fldCharType="end"/>
-      </w:r>
-      <w:r>
-        <w:t>).</w:t>
-      </w:r>
-    </w:p>
-    <w:p>
-      <w:pPr>
-        <w:pStyle w:val="berschrift3"/>
-      </w:pPr>
-      <w:bookmarkStart w:id="44" w:name="_Toc5020751"/>
-      <w:r>
-        <w:t>Number of repetitions</w:t>
       </w:r>
       <w:bookmarkEnd w:id="44"/>
     </w:p>
@@ -13361,28 +13359,40 @@
         <w:jc w:val="both"/>
       </w:pPr>
       <w:r>
-        <w:t xml:space="preserve">A high number of repetitions is better (due to stochasticity in the model) but will also increase the runtime of the model. If you just want to test the GUI, you </w:t>
-      </w:r>
-      <w:r>
-        <w:t>may</w:t>
-      </w:r>
-      <w:r>
-        <w:t xml:space="preserve"> keep the number of repetitions between 3 and 10.  Otherwise we recommend </w:t>
-      </w:r>
-      <w:r>
-        <w:t>using</w:t>
-      </w:r>
-      <w:r>
-        <w:t xml:space="preserve"> at least 30 repetitions.</w:t>
+        <w:t>After assigning the PFT specific sensitivities, you are now asked to define a few more general simulation specific settings (</w:t>
+      </w:r>
+      <w:r>
+        <w:fldChar w:fldCharType="begin"/>
+      </w:r>
+      <w:r>
+        <w:instrText xml:space="preserve"> REF _Ref530570099 \h </w:instrText>
+      </w:r>
+      <w:r>
+        <w:fldChar w:fldCharType="separate"/>
+      </w:r>
+      <w:r>
+        <w:t xml:space="preserve">Figure </w:t>
+      </w:r>
+      <w:r>
+        <w:rPr>
+          <w:noProof/>
+        </w:rPr>
+        <w:t>12</w:t>
+      </w:r>
+      <w:r>
+        <w:fldChar w:fldCharType="end"/>
+      </w:r>
+      <w:r>
+        <w:t>).</w:t>
       </w:r>
     </w:p>
     <w:p>
       <w:pPr>
         <w:pStyle w:val="berschrift3"/>
       </w:pPr>
-      <w:bookmarkStart w:id="45" w:name="_Toc5020752"/>
-      <w:r>
-        <w:t>Plot size</w:t>
+      <w:bookmarkStart w:id="45" w:name="_Toc5020751"/>
+      <w:r>
+        <w:t>Number of repetitions</w:t>
       </w:r>
       <w:bookmarkEnd w:id="45"/>
     </w:p>
@@ -13391,22 +13401,28 @@
         <w:jc w:val="both"/>
       </w:pPr>
       <w:r>
-        <w:t xml:space="preserve">If you simulate small plot sizes, the runtime will be faster. However, you will have a lower number of PFTs in your system and /or higher variability in your simulations. When testing the GUI, you </w:t>
+        <w:t xml:space="preserve">A high number of repetitions is better (due to stochasticity in the model) but will also increase the runtime of the model. If you just want to test the GUI, you </w:t>
       </w:r>
       <w:r>
         <w:t>may</w:t>
       </w:r>
       <w:r>
-        <w:t xml:space="preserve"> set the plot size to 1 m², but if you run serious simulations, you should set it to 3 m².</w:t>
+        <w:t xml:space="preserve"> keep the number of repetitions between 3 and 10.  Otherwise we recommend </w:t>
+      </w:r>
+      <w:r>
+        <w:t>using</w:t>
+      </w:r>
+      <w:r>
+        <w:t xml:space="preserve"> at least 30 repetitions.</w:t>
       </w:r>
     </w:p>
     <w:p>
       <w:pPr>
         <w:pStyle w:val="berschrift3"/>
       </w:pPr>
-      <w:bookmarkStart w:id="46" w:name="_Toc5020753"/>
-      <w:r>
-        <w:t>External seed input</w:t>
+      <w:bookmarkStart w:id="46" w:name="_Toc5020752"/>
+      <w:r>
+        <w:t>Plot size</w:t>
       </w:r>
       <w:bookmarkEnd w:id="46"/>
     </w:p>
@@ -13415,21 +13431,45 @@
         <w:jc w:val="both"/>
       </w:pPr>
       <w:r>
-        <w:t xml:space="preserve">External seed input determines the degree of patch isolation. Without seed input, you will have only a few PFTs in your system. If seed input is too high, it might dominate the dynamics. </w:t>
-      </w:r>
-      <w:r>
-        <w:t>We recommend using 10 for medium seed input.</w:t>
+        <w:t xml:space="preserve">If you simulate small plot sizes, the runtime will be faster. However, you will have a lower number of PFTs in your system and /or higher variability in your simulations. When testing the GUI, you </w:t>
+      </w:r>
+      <w:r>
+        <w:t>may</w:t>
+      </w:r>
+      <w:r>
+        <w:t xml:space="preserve"> set the plot size to 1 m², but if you run serious simulations, you should set it to 3 m².</w:t>
       </w:r>
     </w:p>
     <w:p>
       <w:pPr>
         <w:pStyle w:val="berschrift3"/>
       </w:pPr>
-      <w:bookmarkStart w:id="47" w:name="_Toc5020754"/>
+      <w:bookmarkStart w:id="47" w:name="_Toc5020753"/>
+      <w:r>
+        <w:t>External seed input</w:t>
+      </w:r>
+      <w:bookmarkEnd w:id="47"/>
+    </w:p>
+    <w:p>
+      <w:pPr>
+        <w:jc w:val="both"/>
+      </w:pPr>
+      <w:r>
+        <w:t xml:space="preserve">External seed input determines the degree of patch isolation. Without seed input, you will have only a few PFTs in your system. If seed input is too high, it might dominate the dynamics. </w:t>
+      </w:r>
+      <w:r>
+        <w:t>We recommend using 10 for medium seed input.</w:t>
+      </w:r>
+    </w:p>
+    <w:p>
+      <w:pPr>
+        <w:pStyle w:val="berschrift3"/>
+      </w:pPr>
+      <w:bookmarkStart w:id="48" w:name="_Toc5020754"/>
       <w:r>
         <w:t>Application rates (only if effects are based on dose responses)</w:t>
       </w:r>
-      <w:bookmarkEnd w:id="47"/>
+      <w:bookmarkEnd w:id="48"/>
     </w:p>
     <w:p>
       <w:pPr>
@@ -13473,7 +13513,7 @@
                     <pic:cNvPicPr/>
                   </pic:nvPicPr>
                   <pic:blipFill>
-                    <a:blip r:embed="rId24"/>
+                    <a:blip r:embed="rId25"/>
                     <a:stretch>
                       <a:fillRect/>
                     </a:stretch>
@@ -13499,7 +13539,7 @@
         <w:pStyle w:val="Beschriftung"/>
         <w:jc w:val="center"/>
       </w:pPr>
-      <w:bookmarkStart w:id="48" w:name="_Ref530570099"/>
+      <w:bookmarkStart w:id="49" w:name="_Ref530570099"/>
       <w:r>
         <w:t xml:space="preserve">Figure </w:t>
       </w:r>
@@ -13533,7 +13573,7 @@
         </w:rPr>
         <w:fldChar w:fldCharType="end"/>
       </w:r>
-      <w:bookmarkEnd w:id="48"/>
+      <w:bookmarkEnd w:id="49"/>
       <w:r>
         <w:t>: simulation specific settings and start of simulations</w:t>
       </w:r>
@@ -13618,63 +13658,9 @@
       <w:pPr>
         <w:pStyle w:val="berschrift2"/>
       </w:pPr>
-      <w:bookmarkStart w:id="49" w:name="_Toc5020755"/>
+      <w:bookmarkStart w:id="50" w:name="_Toc5020755"/>
       <w:r>
         <w:t>Simulation output and analyses</w:t>
-      </w:r>
-      <w:bookmarkEnd w:id="49"/>
-    </w:p>
-    <w:p>
-      <w:pPr>
-        <w:jc w:val="both"/>
-      </w:pPr>
-      <w:r>
-        <w:t>After the simulations have finished and the output was pre</w:t>
-      </w:r>
-      <w:r>
-        <w:t>-analyzed</w:t>
-      </w:r>
-      <w:r>
-        <w:t>, a new window will open</w:t>
-      </w:r>
-      <w:r>
-        <w:t xml:space="preserve"> (</w:t>
-      </w:r>
-      <w:r>
-        <w:fldChar w:fldCharType="begin"/>
-      </w:r>
-      <w:r>
-        <w:instrText xml:space="preserve"> REF _Ref530569159 \h </w:instrText>
-      </w:r>
-      <w:r>
-        <w:fldChar w:fldCharType="separate"/>
-      </w:r>
-      <w:r>
-        <w:t xml:space="preserve">Figure </w:t>
-      </w:r>
-      <w:r>
-        <w:rPr>
-          <w:noProof/>
-        </w:rPr>
-        <w:t>2</w:t>
-      </w:r>
-      <w:r>
-        <w:fldChar w:fldCharType="end"/>
-      </w:r>
-      <w:r>
-        <w:t>)</w:t>
-      </w:r>
-      <w:r>
-        <w:t xml:space="preserve">. </w:t>
-      </w:r>
-    </w:p>
-    <w:p>
-      <w:pPr>
-        <w:pStyle w:val="berschrift3"/>
-      </w:pPr>
-      <w:bookmarkStart w:id="50" w:name="_Toc5020756"/>
-      <w:r>
-        <w:t>Show settings of the project</w:t>
       </w:r>
       <w:bookmarkEnd w:id="50"/>
     </w:p>
@@ -13683,48 +13669,52 @@
         <w:jc w:val="both"/>
       </w:pPr>
       <w:r>
-        <w:t>If you click on the button ‘Show Simulation Settings’, a new window will pop up, which gives you an overview of the environmental and herbicide settings (</w:t>
+        <w:t>After the simulations have finished and the output was pre</w:t>
+      </w:r>
+      <w:r>
+        <w:t>-analyzed</w:t>
+      </w:r>
+      <w:r>
+        <w:t>, a new window will open</w:t>
+      </w:r>
+      <w:r>
+        <w:t xml:space="preserve"> (</w:t>
       </w:r>
       <w:r>
         <w:fldChar w:fldCharType="begin"/>
       </w:r>
       <w:r>
-        <w:instrText xml:space="preserve"> REF _Ref530569293 \h </w:instrText>
+        <w:instrText xml:space="preserve"> REF _Ref530569159 \h </w:instrText>
       </w:r>
       <w:r>
         <w:fldChar w:fldCharType="separate"/>
       </w:r>
       <w:r>
-        <w:t xml:space="preserve">Table </w:t>
+        <w:t xml:space="preserve">Figure </w:t>
       </w:r>
       <w:r>
         <w:rPr>
           <w:noProof/>
         </w:rPr>
-        <w:t>1</w:t>
+        <w:t>2</w:t>
       </w:r>
       <w:r>
         <w:fldChar w:fldCharType="end"/>
       </w:r>
       <w:r>
-        <w:t>).</w:t>
-      </w:r>
-    </w:p>
-    <w:p>
-      <w:pPr>
-        <w:jc w:val="both"/>
-      </w:pPr>
-      <w:r>
-        <w:t>Below you can find two tabular windows: The first shows the results on community-level, the second the results on population level. For each of these tabs, you can define what should be presented.</w:t>
+        <w:t>)</w:t>
+      </w:r>
+      <w:r>
+        <w:t xml:space="preserve">. </w:t>
       </w:r>
     </w:p>
     <w:p>
       <w:pPr>
         <w:pStyle w:val="berschrift3"/>
       </w:pPr>
-      <w:bookmarkStart w:id="51" w:name="_Toc5020757"/>
-      <w:r>
-        <w:t>Community-level Tab</w:t>
+      <w:bookmarkStart w:id="51" w:name="_Toc5020756"/>
+      <w:r>
+        <w:t>Show settings of the project</w:t>
       </w:r>
       <w:bookmarkEnd w:id="51"/>
     </w:p>
@@ -13733,25 +13723,31 @@
         <w:jc w:val="both"/>
       </w:pPr>
       <w:r>
-        <w:t>You can select which years should be analysed. In brackets you can see during which years, herbicide application was simulated. If you select more than 5 years, the effects are averaged over a year (i.e. the figures are based on the ‘</w:t>
+        <w:t>If you click on the button ‘Show Simulation Settings’, a new window will pop up, which gives you an overview of the environmental and herbicide settings (</w:t>
+      </w:r>
+      <w:r>
+        <w:fldChar w:fldCharType="begin"/>
+      </w:r>
+      <w:r>
+        <w:instrText xml:space="preserve"> REF _Ref530569293 \h </w:instrText>
+      </w:r>
+      <w:r>
+        <w:fldChar w:fldCharType="separate"/>
+      </w:r>
+      <w:r>
+        <w:t xml:space="preserve">Table </w:t>
       </w:r>
       <w:r>
         <w:rPr>
-          <w:i/>
+          <w:noProof/>
         </w:rPr>
-        <w:t>effect.year.GRD.txt</w:t>
-      </w:r>
-      <w:r>
-        <w:t>’ file). Otherwise the results are averaged over each week per year (i.e. the figures are based on the ‘</w:t>
-      </w:r>
-      <w:r>
-        <w:rPr>
-          <w:i/>
-        </w:rPr>
-        <w:t>effect.timestep.GRD.txt</w:t>
-      </w:r>
-      <w:r>
-        <w:t>’ file).</w:t>
+        <w:t>1</w:t>
+      </w:r>
+      <w:r>
+        <w:fldChar w:fldCharType="end"/>
+      </w:r>
+      <w:r>
+        <w:t>).</w:t>
       </w:r>
     </w:p>
     <w:p>
@@ -13759,53 +13755,16 @@
         <w:jc w:val="both"/>
       </w:pPr>
       <w:r>
-        <w:t xml:space="preserve">Below you can find all community level endpoints that can be plotted or summarized in tables.  </w:t>
-      </w:r>
-    </w:p>
-    <w:p>
-      <w:pPr>
-        <w:jc w:val="both"/>
-      </w:pPr>
-      <w:r>
-        <w:t>If you click on ‘</w:t>
-      </w:r>
-      <w:r>
-        <w:rPr>
-          <w:i/>
-          <w:color w:val="943634" w:themeColor="accent2" w:themeShade="BF"/>
-        </w:rPr>
-        <w:t>Show Graphics</w:t>
-      </w:r>
-      <w:r>
-        <w:t>’ figures will be generated and shown in the ‘Graphics’ tab. The figures will show the temporal dynamics of the effects.</w:t>
-      </w:r>
-    </w:p>
-    <w:p>
-      <w:pPr>
-        <w:jc w:val="both"/>
-      </w:pPr>
-      <w:r>
-        <w:lastRenderedPageBreak/>
-        <w:t>If you click on ‘</w:t>
-      </w:r>
-      <w:r>
-        <w:rPr>
-          <w:i/>
-          <w:color w:val="943634" w:themeColor="accent2" w:themeShade="BF"/>
-        </w:rPr>
-        <w:t>Show Tables</w:t>
-      </w:r>
-      <w:r>
-        <w:t>’, tables showing the number of weeks per year, in which the effect is within a certain interval, will be shown in the ‘Tables’ tab. Please be aware, that an increase in the endpoint will be included in the interval &lt;10%.</w:t>
+        <w:t>Below you can find two tabular windows: The first shows the results on community-level, the second the results on population level. For each of these tabs, you can define what should be presented.</w:t>
       </w:r>
     </w:p>
     <w:p>
       <w:pPr>
         <w:pStyle w:val="berschrift3"/>
       </w:pPr>
-      <w:bookmarkStart w:id="52" w:name="_Toc5020758"/>
-      <w:r>
-        <w:t>Population-level tab</w:t>
+      <w:bookmarkStart w:id="52" w:name="_Toc5020757"/>
+      <w:r>
+        <w:t>Community-level Tab</w:t>
       </w:r>
       <w:bookmarkEnd w:id="52"/>
     </w:p>
@@ -13814,19 +13773,13 @@
         <w:jc w:val="both"/>
       </w:pPr>
       <w:r>
-        <w:t xml:space="preserve">Also on this level, you can first select which years should be </w:t>
-      </w:r>
-      <w:r>
-        <w:t>analyzed</w:t>
-      </w:r>
-      <w:r>
-        <w:t>. In brackets you can see during which years, herbicide application was simulated. If you select more than 5 years, the effects are averaged over a year (i.e. the figures are based on the ‘</w:t>
+        <w:t>You can select which years should be analysed. In brackets you can see during which years, herbicide application was simulated. If you select more than 5 years, the effects are averaged over a year (i.e. the figures are based on the ‘</w:t>
       </w:r>
       <w:r>
         <w:rPr>
           <w:i/>
         </w:rPr>
-        <w:t>effect.year.PFT.txt</w:t>
+        <w:t>effect.year.GRD.txt</w:t>
       </w:r>
       <w:r>
         <w:t>’ file). Otherwise the results are averaged over each week per year (i.e. the figures are based on the ‘</w:t>
@@ -13835,7 +13788,7 @@
         <w:rPr>
           <w:i/>
         </w:rPr>
-        <w:t>effect.timestep.PFT.txt</w:t>
+        <w:t>effect.timestep.GRD.txt</w:t>
       </w:r>
       <w:r>
         <w:t>’ file).</w:t>
@@ -13846,13 +13799,7 @@
         <w:jc w:val="both"/>
       </w:pPr>
       <w:r>
-        <w:t xml:space="preserve">Below you can decide which PFTs should be </w:t>
-      </w:r>
-      <w:r>
-        <w:t>analyzed</w:t>
-      </w:r>
-      <w:r>
-        <w:t>. Only PFTs which occurred in more than 50% of the simulations will be shown. Thus, infrequent PFTs are ignored. The lower the frequency of a PFT in the simulation runs, the fuzzier are the temporal dynamics.</w:t>
+        <w:t xml:space="preserve">Below you can find all community level endpoints that can be plotted or summarized in tables.  </w:t>
       </w:r>
     </w:p>
     <w:p>
@@ -13860,7 +13807,17 @@
         <w:jc w:val="both"/>
       </w:pPr>
       <w:r>
-        <w:t>Below the list of PFTs, you can find the potential endpoints on population level.</w:t>
+        <w:t>If you click on ‘</w:t>
+      </w:r>
+      <w:r>
+        <w:rPr>
+          <w:i/>
+          <w:color w:val="943634" w:themeColor="accent2" w:themeShade="BF"/>
+        </w:rPr>
+        <w:t>Show Graphics</w:t>
+      </w:r>
+      <w:r>
+        <w:t>’ figures will be generated and shown in the ‘Graphics’ tab. The figures will show the temporal dynamics of the effects.</w:t>
       </w:r>
     </w:p>
     <w:p>
@@ -13868,24 +13825,7 @@
         <w:jc w:val="both"/>
       </w:pPr>
       <w:r>
-        <w:t>If you click on ‘</w:t>
-      </w:r>
-      <w:r>
-        <w:rPr>
-          <w:i/>
-          <w:color w:val="943634" w:themeColor="accent2" w:themeShade="BF"/>
-        </w:rPr>
-        <w:t>Show Graphics</w:t>
-      </w:r>
-      <w:r>
-        <w:t>’ figures will be generated and shown in the ‘Graphics’ tab. The figures will show the temporal dynamics of the effects.</w:t>
-      </w:r>
-    </w:p>
-    <w:p>
-      <w:pPr>
-        <w:jc w:val="both"/>
-      </w:pPr>
-      <w:r>
+        <w:lastRenderedPageBreak/>
         <w:t>If you click on ‘</w:t>
       </w:r>
       <w:r>
@@ -13903,9 +13843,9 @@
       <w:pPr>
         <w:pStyle w:val="berschrift3"/>
       </w:pPr>
-      <w:bookmarkStart w:id="53" w:name="_Toc5020759"/>
-      <w:r>
-        <w:t>Saving of outputs</w:t>
+      <w:bookmarkStart w:id="53" w:name="_Toc5020758"/>
+      <w:r>
+        <w:t>Population-level tab</w:t>
       </w:r>
       <w:bookmarkEnd w:id="53"/>
     </w:p>
@@ -13914,32 +13854,98 @@
         <w:jc w:val="both"/>
       </w:pPr>
       <w:r>
-        <w:t>You are able to save the generated output files and tables by clicking on the ‘</w:t>
+        <w:t xml:space="preserve">Also on this level, you can first select which years should be </w:t>
+      </w:r>
+      <w:r>
+        <w:t>analyzed</w:t>
+      </w:r>
+      <w:r>
+        <w:t>. In brackets you can see during which years, herbicide application was simulated. If you select more than 5 years, the effects are averaged over a year (i.e. the figures are based on the ‘</w:t>
+      </w:r>
+      <w:r>
+        <w:rPr>
+          <w:i/>
+        </w:rPr>
+        <w:t>effect.year.PFT.txt</w:t>
+      </w:r>
+      <w:r>
+        <w:t>’ file). Otherwise the results are averaged over each week per year (i.e. the figures are based on the ‘</w:t>
+      </w:r>
+      <w:r>
+        <w:rPr>
+          <w:i/>
+        </w:rPr>
+        <w:t>effect.timestep.PFT.txt</w:t>
+      </w:r>
+      <w:r>
+        <w:t>’ file).</w:t>
+      </w:r>
+    </w:p>
+    <w:p>
+      <w:pPr>
+        <w:jc w:val="both"/>
+      </w:pPr>
+      <w:r>
+        <w:t xml:space="preserve">Below you can decide which PFTs should be </w:t>
+      </w:r>
+      <w:r>
+        <w:t>analyzed</w:t>
+      </w:r>
+      <w:r>
+        <w:t>. Only PFTs which occurred in more than 50% of the simulations will be shown. Thus, infrequent PFTs are ignored. The lower the frequency of a PFT in the simulation runs, the fuzzier are the temporal dynamics.</w:t>
+      </w:r>
+    </w:p>
+    <w:p>
+      <w:pPr>
+        <w:jc w:val="both"/>
+      </w:pPr>
+      <w:r>
+        <w:t>Below the list of PFTs, you can find the potential endpoints on population level.</w:t>
+      </w:r>
+    </w:p>
+    <w:p>
+      <w:pPr>
+        <w:jc w:val="both"/>
+      </w:pPr>
+      <w:r>
+        <w:t>If you click on ‘</w:t>
       </w:r>
       <w:r>
         <w:rPr>
           <w:i/>
           <w:color w:val="943634" w:themeColor="accent2" w:themeShade="BF"/>
         </w:rPr>
-        <w:t>save</w:t>
-      </w:r>
-      <w:r>
-        <w:t xml:space="preserve">’ button below a table or figure. Tables </w:t>
-      </w:r>
-      <w:r>
-        <w:t>must</w:t>
-      </w:r>
-      <w:r>
-        <w:t xml:space="preserve"> be saved as txt-files. Figures can be saved as jpeg, png or svg files.</w:t>
+        <w:t>Show Graphics</w:t>
+      </w:r>
+      <w:r>
+        <w:t>’ figures will be generated and shown in the ‘Graphics’ tab. The figures will show the temporal dynamics of the effects.</w:t>
+      </w:r>
+    </w:p>
+    <w:p>
+      <w:pPr>
+        <w:jc w:val="both"/>
+      </w:pPr>
+      <w:r>
+        <w:t>If you click on ‘</w:t>
+      </w:r>
+      <w:r>
+        <w:rPr>
+          <w:i/>
+          <w:color w:val="943634" w:themeColor="accent2" w:themeShade="BF"/>
+        </w:rPr>
+        <w:t>Show Tables</w:t>
+      </w:r>
+      <w:r>
+        <w:t>’, tables showing the number of weeks per year, in which the effect is within a certain interval, will be shown in the ‘Tables’ tab. Please be aware, that an increase in the endpoint will be included in the interval &lt;10%.</w:t>
       </w:r>
     </w:p>
     <w:p>
       <w:pPr>
         <w:pStyle w:val="berschrift3"/>
       </w:pPr>
-      <w:bookmarkStart w:id="54" w:name="_Toc5020760"/>
-      <w:r>
-        <w:t>Saving the project</w:t>
+      <w:bookmarkStart w:id="54" w:name="_Toc5020759"/>
+      <w:r>
+        <w:t>Saving of outputs</w:t>
       </w:r>
       <w:bookmarkEnd w:id="54"/>
     </w:p>
@@ -13948,6 +13954,40 @@
         <w:jc w:val="both"/>
       </w:pPr>
       <w:r>
+        <w:t>You are able to save the generated output files and tables by clicking on the ‘</w:t>
+      </w:r>
+      <w:r>
+        <w:rPr>
+          <w:i/>
+          <w:color w:val="943634" w:themeColor="accent2" w:themeShade="BF"/>
+        </w:rPr>
+        <w:t>save</w:t>
+      </w:r>
+      <w:r>
+        <w:t xml:space="preserve">’ button below a table or figure. Tables </w:t>
+      </w:r>
+      <w:r>
+        <w:t>must</w:t>
+      </w:r>
+      <w:r>
+        <w:t xml:space="preserve"> be saved as txt-files. Figures can be saved as jpeg, png or svg files.</w:t>
+      </w:r>
+    </w:p>
+    <w:p>
+      <w:pPr>
+        <w:pStyle w:val="berschrift3"/>
+      </w:pPr>
+      <w:bookmarkStart w:id="55" w:name="_Toc5020760"/>
+      <w:r>
+        <w:t>Saving the project</w:t>
+      </w:r>
+      <w:bookmarkEnd w:id="55"/>
+    </w:p>
+    <w:p>
+      <w:pPr>
+        <w:jc w:val="both"/>
+      </w:pPr>
+      <w:r>
         <w:t xml:space="preserve">You should save the project, if you want to save </w:t>
       </w:r>
       <w:r>
@@ -14042,15 +14082,15 @@
       <w:pPr>
         <w:pStyle w:val="berschrift1"/>
       </w:pPr>
-      <w:bookmarkStart w:id="55" w:name="_Ref529965403"/>
-      <w:bookmarkStart w:id="56" w:name="_Ref529965740"/>
-      <w:bookmarkStart w:id="57" w:name="_Toc5020761"/>
+      <w:bookmarkStart w:id="56" w:name="_Ref529965403"/>
+      <w:bookmarkStart w:id="57" w:name="_Ref529965740"/>
+      <w:bookmarkStart w:id="58" w:name="_Toc5020761"/>
       <w:r>
         <w:t>Examples</w:t>
       </w:r>
-      <w:bookmarkEnd w:id="55"/>
       <w:bookmarkEnd w:id="56"/>
       <w:bookmarkEnd w:id="57"/>
+      <w:bookmarkEnd w:id="58"/>
     </w:p>
     <w:p>
       <w:r>
@@ -14064,11 +14104,11 @@
       <w:pPr>
         <w:pStyle w:val="berschrift2"/>
       </w:pPr>
-      <w:bookmarkStart w:id="58" w:name="_Toc5020762"/>
+      <w:bookmarkStart w:id="59" w:name="_Toc5020762"/>
       <w:r>
         <w:t>Example for Herbicide effects based on a txt-file</w:t>
       </w:r>
-      <w:bookmarkEnd w:id="58"/>
+      <w:bookmarkEnd w:id="59"/>
     </w:p>
     <w:p>
       <w:pPr>
@@ -14143,7 +14183,7 @@
         <w:pStyle w:val="Beschriftung"/>
         <w:keepNext/>
       </w:pPr>
-      <w:bookmarkStart w:id="59" w:name="_Ref530571549"/>
+      <w:bookmarkStart w:id="60" w:name="_Ref530571549"/>
       <w:r>
         <w:lastRenderedPageBreak/>
         <w:t xml:space="preserve">Table </w:t>
@@ -14178,7 +14218,7 @@
         </w:rPr>
         <w:fldChar w:fldCharType="end"/>
       </w:r>
-      <w:bookmarkEnd w:id="59"/>
+      <w:bookmarkEnd w:id="60"/>
       <w:r>
         <w:t>: Summary of simulation settings for the example of herbicide effects mased on a txt-file</w:t>
       </w:r>
@@ -15103,11 +15143,11 @@
       <w:pPr>
         <w:pStyle w:val="berschrift3"/>
       </w:pPr>
-      <w:bookmarkStart w:id="60" w:name="_Toc5020763"/>
+      <w:bookmarkStart w:id="61" w:name="_Toc5020763"/>
       <w:r>
         <w:t>Results on community level</w:t>
       </w:r>
-      <w:bookmarkEnd w:id="60"/>
+      <w:bookmarkEnd w:id="61"/>
     </w:p>
     <w:p>
       <w:pPr>
@@ -15208,7 +15248,7 @@
                     </pic:cNvPicPr>
                   </pic:nvPicPr>
                   <pic:blipFill>
-                    <a:blip r:embed="rId25" cstate="print">
+                    <a:blip r:embed="rId26" cstate="print">
                       <a:extLst>
                         <a:ext uri="{28A0092B-C50C-407E-A947-70E740481C1C}">
                           <a14:useLocalDpi xmlns:a14="http://schemas.microsoft.com/office/drawing/2010/main" val="0"/>
@@ -15303,7 +15343,7 @@
                     </pic:cNvPicPr>
                   </pic:nvPicPr>
                   <pic:blipFill>
-                    <a:blip r:embed="rId26" cstate="print">
+                    <a:blip r:embed="rId27" cstate="print">
                       <a:extLst>
                         <a:ext uri="{28A0092B-C50C-407E-A947-70E740481C1C}">
                           <a14:useLocalDpi xmlns:a14="http://schemas.microsoft.com/office/drawing/2010/main" val="0"/>
@@ -15409,7 +15449,7 @@
                     </pic:cNvPicPr>
                   </pic:nvPicPr>
                   <pic:blipFill>
-                    <a:blip r:embed="rId27" cstate="print">
+                    <a:blip r:embed="rId28" cstate="print">
                       <a:extLst>
                         <a:ext uri="{28A0092B-C50C-407E-A947-70E740481C1C}">
                           <a14:useLocalDpi xmlns:a14="http://schemas.microsoft.com/office/drawing/2010/main" val="0"/>
@@ -19629,11 +19669,11 @@
       <w:pPr>
         <w:pStyle w:val="berschrift3"/>
       </w:pPr>
-      <w:bookmarkStart w:id="61" w:name="_Toc5020764"/>
+      <w:bookmarkStart w:id="62" w:name="_Toc5020764"/>
       <w:r>
         <w:t>Results on population level</w:t>
       </w:r>
-      <w:bookmarkEnd w:id="61"/>
+      <w:bookmarkEnd w:id="62"/>
     </w:p>
     <w:p>
       <w:pPr>
@@ -19700,7 +19740,7 @@
                     </pic:cNvPicPr>
                   </pic:nvPicPr>
                   <pic:blipFill>
-                    <a:blip r:embed="rId28" cstate="print">
+                    <a:blip r:embed="rId29" cstate="print">
                       <a:extLst>
                         <a:ext uri="{28A0092B-C50C-407E-A947-70E740481C1C}">
                           <a14:useLocalDpi xmlns:a14="http://schemas.microsoft.com/office/drawing/2010/main" val="0"/>
@@ -23661,11 +23701,11 @@
       <w:pPr>
         <w:pStyle w:val="berschrift2"/>
       </w:pPr>
-      <w:bookmarkStart w:id="62" w:name="_Toc5020765"/>
+      <w:bookmarkStart w:id="63" w:name="_Toc5020765"/>
       <w:r>
         <w:t>Example for herbicide effects based on dose-responses</w:t>
       </w:r>
-      <w:bookmarkEnd w:id="62"/>
+      <w:bookmarkEnd w:id="63"/>
     </w:p>
     <w:p>
       <w:pPr>
@@ -23749,7 +23789,7 @@
         <w:pStyle w:val="Beschriftung"/>
         <w:keepNext/>
       </w:pPr>
-      <w:bookmarkStart w:id="63" w:name="_Ref530573188"/>
+      <w:bookmarkStart w:id="64" w:name="_Ref530573188"/>
       <w:r>
         <w:t xml:space="preserve">Table </w:t>
       </w:r>
@@ -23783,7 +23823,7 @@
         </w:rPr>
         <w:fldChar w:fldCharType="end"/>
       </w:r>
-      <w:bookmarkEnd w:id="63"/>
+      <w:bookmarkEnd w:id="64"/>
       <w:r>
         <w:t>: Summary of simulation settings for the example of herbicide effects mased on dose-responses</w:t>
       </w:r>
@@ -24748,11 +24788,11 @@
       <w:pPr>
         <w:pStyle w:val="berschrift3"/>
       </w:pPr>
-      <w:bookmarkStart w:id="64" w:name="_Toc5020766"/>
+      <w:bookmarkStart w:id="65" w:name="_Toc5020766"/>
       <w:r>
         <w:t>Results on community level</w:t>
       </w:r>
-      <w:bookmarkEnd w:id="64"/>
+      <w:bookmarkEnd w:id="65"/>
     </w:p>
     <w:p>
       <w:pPr>
@@ -25010,7 +25050,7 @@
                     </pic:cNvPicPr>
                   </pic:nvPicPr>
                   <pic:blipFill>
-                    <a:blip r:embed="rId29" cstate="print">
+                    <a:blip r:embed="rId30" cstate="print">
                       <a:extLst>
                         <a:ext uri="{28A0092B-C50C-407E-A947-70E740481C1C}">
                           <a14:useLocalDpi xmlns:a14="http://schemas.microsoft.com/office/drawing/2010/main" val="0"/>
@@ -25130,7 +25170,7 @@
                     </pic:cNvPicPr>
                   </pic:nvPicPr>
                   <pic:blipFill>
-                    <a:blip r:embed="rId30" cstate="print">
+                    <a:blip r:embed="rId31" cstate="print">
                       <a:extLst>
                         <a:ext uri="{28A0092B-C50C-407E-A947-70E740481C1C}">
                           <a14:useLocalDpi xmlns:a14="http://schemas.microsoft.com/office/drawing/2010/main" val="0"/>
@@ -25235,7 +25275,7 @@
                     </pic:cNvPicPr>
                   </pic:nvPicPr>
                   <pic:blipFill>
-                    <a:blip r:embed="rId31" cstate="print">
+                    <a:blip r:embed="rId32" cstate="print">
                       <a:extLst>
                         <a:ext uri="{28A0092B-C50C-407E-A947-70E740481C1C}">
                           <a14:useLocalDpi xmlns:a14="http://schemas.microsoft.com/office/drawing/2010/main" val="0"/>
@@ -30853,11 +30893,11 @@
       <w:pPr>
         <w:pStyle w:val="berschrift3"/>
       </w:pPr>
-      <w:bookmarkStart w:id="65" w:name="_Toc5020767"/>
+      <w:bookmarkStart w:id="66" w:name="_Toc5020767"/>
       <w:r>
         <w:t>Results on population level</w:t>
       </w:r>
-      <w:bookmarkEnd w:id="65"/>
+      <w:bookmarkEnd w:id="66"/>
     </w:p>
     <w:p>
       <w:pPr>
@@ -31053,7 +31093,7 @@
                     </pic:cNvPicPr>
                   </pic:nvPicPr>
                   <pic:blipFill>
-                    <a:blip r:embed="rId32">
+                    <a:blip r:embed="rId33">
                       <a:extLst>
                         <a:ext uri="{28A0092B-C50C-407E-A947-70E740481C1C}">
                           <a14:useLocalDpi xmlns:a14="http://schemas.microsoft.com/office/drawing/2010/main" val="0"/>
@@ -41707,10 +41747,7 @@
       </w:tr>
     </w:tbl>
     <w:p/>
-    <w:p>
-      <w:bookmarkStart w:id="66" w:name="_GoBack"/>
-      <w:bookmarkEnd w:id="66"/>
-    </w:p>
+    <w:p/>
     <w:sectPr>
       <w:pgSz w:w="11906" w:h="16838"/>
       <w:pgMar w:top="1417" w:right="1417" w:bottom="1134" w:left="1417" w:header="708" w:footer="708" w:gutter="0"/>
@@ -44882,7 +44919,7 @@
 </file>
 
 <file path=customXml/itemProps1.xml><?xml version="1.0" encoding="utf-8"?>
-<ds:datastoreItem xmlns:ds="http://schemas.openxmlformats.org/officeDocument/2006/customXml" ds:itemID="{EA5E55AA-F30E-4188-AD71-C39B9DBAA1D8}">
+<ds:datastoreItem xmlns:ds="http://schemas.openxmlformats.org/officeDocument/2006/customXml" ds:itemID="{2DB1D252-28AC-40FC-8F67-83600894522F}">
   <ds:schemaRefs>
     <ds:schemaRef ds:uri="http://schemas.openxmlformats.org/officeDocument/2006/bibliography"/>
   </ds:schemaRefs>

</xml_diff>

<commit_message>
Bugfixes due to R package RGtk2Extras, which is not supported anymore. R is now included in the software package. GUI currently only runs on Windows. Running it on Linux OS is possible, if the correct R version including the necessary packages is installed. Made adaptions in README file and Manual.docx.
</commit_message>
<xml_diff>
--- a/Manual, GMP, ODD, Literature/Manual.docx
+++ b/Manual, GMP, ODD, Literature/Manual.docx
@@ -3206,96 +3206,7 @@
         <w:jc w:val="both"/>
       </w:pPr>
       <w:r>
-        <w:t xml:space="preserve">To start the GUI, </w:t>
-      </w:r>
-      <w:r>
-        <w:t>R</w:t>
-      </w:r>
-      <w:r>
-        <w:t xml:space="preserve"> (</w:t>
-      </w:r>
-      <w:hyperlink r:id="rId11" w:history="1">
-        <w:r>
-          <w:rPr>
-            <w:rStyle w:val="Hyperlink"/>
-          </w:rPr>
-          <w:t>https://www.r-project.org/</w:t>
-        </w:r>
-      </w:hyperlink>
-      <w:r>
-        <w:t>) needs</w:t>
-      </w:r>
-      <w:r>
-        <w:t xml:space="preserve"> to be installed on the local machine </w:t>
-      </w:r>
-      <w:r>
-        <w:t xml:space="preserve">and </w:t>
-      </w:r>
-      <w:r>
-        <w:t>set</w:t>
-      </w:r>
-      <w:r>
-        <w:t xml:space="preserve"> as an environmental variable. To test whether R is set as environmental variable, open the command prompt (click on the start button, search for ‘cmd’, click on ‘Command Prompt’) and type in ‘R --version’. It should return the current version of R. If R is not set as environmental variable, r</w:t>
-      </w:r>
-      <w:r>
-        <w:t xml:space="preserve">ight click </w:t>
-      </w:r>
-      <w:r>
-        <w:t>‘</w:t>
-      </w:r>
-      <w:r>
-        <w:t>My Computer</w:t>
-      </w:r>
-      <w:r>
-        <w:t>’</w:t>
-      </w:r>
-      <w:r>
-        <w:t xml:space="preserve"> -&gt; </w:t>
-      </w:r>
-      <w:r>
-        <w:t>‘</w:t>
-      </w:r>
-      <w:r>
-        <w:t>Properties</w:t>
-      </w:r>
-      <w:r>
-        <w:t>’</w:t>
-      </w:r>
-      <w:r>
-        <w:t xml:space="preserve"> -&gt; </w:t>
-      </w:r>
-      <w:r>
-        <w:t>‘</w:t>
-      </w:r>
-      <w:r>
-        <w:t>Advanced</w:t>
-      </w:r>
-      <w:r>
-        <w:t>’</w:t>
-      </w:r>
-      <w:r>
-        <w:t xml:space="preserve"> -&gt; </w:t>
-      </w:r>
-      <w:r>
-        <w:t>‘</w:t>
-      </w:r>
-      <w:r>
-        <w:t>Environment variables</w:t>
-      </w:r>
-      <w:r>
-        <w:t>’. Under ‘system variables’ select Path, click on edit and add (button ‘new’) the path of R, e.g. “</w:t>
-      </w:r>
-      <w:r>
-        <w:t>C:\Program Files\R\R-3.</w:t>
-      </w:r>
-      <w:r>
-        <w:t>5.2</w:t>
-      </w:r>
-      <w:r>
-        <w:t>\bin</w:t>
-      </w:r>
-      <w:r>
-        <w:t>”.</w:t>
+        <w:t xml:space="preserve">The GUI was developed in R. As the necessary R package (RGtk2Extras) is not supported under higher R versions, the IBCgrass software package includes the necessary R version including all packages. </w:t>
       </w:r>
     </w:p>
     <w:p>
@@ -3326,7 +3237,7 @@
         </w:rPr>
         <w:t>The R package RGtk2 depends on the software GTK+. On windows operating systems, the software will automatically try to install GTK if necessary. However, if this fails and the GUI do not start, the user will need to install GTK+ manually. (</w:t>
       </w:r>
-      <w:hyperlink r:id="rId12" w:history="1">
+      <w:hyperlink r:id="rId11" w:history="1">
         <w:r>
           <w:rPr>
             <w:rStyle w:val="Hyperlink"/>
@@ -3347,8 +3258,16 @@
         <w:jc w:val="both"/>
       </w:pPr>
       <w:r>
-        <w:lastRenderedPageBreak/>
-        <w:t>The IBC-grass GUI was tested under Windows 7 and higher and Ubuntu 16.04.</w:t>
+        <w:t xml:space="preserve">The IBC-grass GUI was tested under Windows 7 and </w:t>
+      </w:r>
+      <w:r>
+        <w:t>10</w:t>
+      </w:r>
+      <w:r>
+        <w:t>.</w:t>
+      </w:r>
+      <w:r>
+        <w:t xml:space="preserve"> It can also be used under Linux OS, if R (Version &lt;=3.5) including all packages are installed manually (see the README file).</w:t>
       </w:r>
     </w:p>
     <w:p>
@@ -3356,30 +3275,8 @@
         <w:jc w:val="both"/>
       </w:pPr>
       <w:r>
-        <w:t>Under MAC, GTK (</w:t>
-      </w:r>
-      <w:hyperlink r:id="rId13" w:history="1">
-        <w:r>
-          <w:rPr>
-            <w:rStyle w:val="Hyperlink"/>
-          </w:rPr>
-          <w:t>https://www.gtk.org/</w:t>
-        </w:r>
-      </w:hyperlink>
-      <w:r>
-        <w:t>) needs to be installed; otherwise the R package RGtk2 c</w:t>
-      </w:r>
-      <w:r>
-        <w:t>an</w:t>
-      </w:r>
-      <w:r>
-        <w:t>not be installed</w:t>
-      </w:r>
-      <w:r>
-        <w:t xml:space="preserve"> and thus the GUI cannot be started</w:t>
-      </w:r>
-      <w:r>
-        <w:t>. However, the source codes of IBC</w:t>
+        <w:lastRenderedPageBreak/>
+        <w:t>Under MAC, source codes of IBC</w:t>
       </w:r>
       <w:r>
         <w:t>-</w:t>
@@ -3846,7 +3743,6 @@
         <w:rPr>
           <w:i/>
         </w:rPr>
-        <w:lastRenderedPageBreak/>
         <w:t>Model</w:t>
       </w:r>
       <w:r>
@@ -3896,6 +3792,7 @@
         <w:rPr>
           <w:i/>
         </w:rPr>
+        <w:lastRenderedPageBreak/>
         <w:t>R-files</w:t>
       </w:r>
     </w:p>
@@ -3906,28 +3803,6 @@
       </w:pPr>
       <w:r>
         <w:t xml:space="preserve">This folder includes R-files on which the GUI is based on. If you change something in these files, the GUI might not be working. </w:t>
-      </w:r>
-    </w:p>
-    <w:p>
-      <w:pPr>
-        <w:pStyle w:val="Listenabsatz"/>
-        <w:numPr>
-          <w:ilvl w:val="0"/>
-          <w:numId w:val="11"/>
-        </w:numPr>
-        <w:jc w:val="both"/>
-      </w:pPr>
-      <w:r>
-        <w:t>R-libraries</w:t>
-      </w:r>
-    </w:p>
-    <w:p>
-      <w:pPr>
-        <w:ind w:left="708"/>
-        <w:jc w:val="both"/>
-      </w:pPr>
-      <w:r>
-        <w:t>Necessary R packages will be installed in that local folder to avoid the need of administrator rights.</w:t>
       </w:r>
     </w:p>
     <w:p>
@@ -3946,16 +3821,30 @@
         <w:rPr>
           <w:i/>
         </w:rPr>
-        <w:t>Input-files</w:t>
+        <w:t>R</w:t>
       </w:r>
     </w:p>
     <w:p>
       <w:pPr>
-        <w:ind w:left="708"/>
+        <w:ind w:left="720"/>
         <w:jc w:val="both"/>
       </w:pPr>
       <w:r>
-        <w:t>Here you can find all input files necessary for the GUI and the IBC-grass executing file, but also exemplary dose-response data (Example_dose_response_values.txt) or community files, which might interest you. However, never delete or change any file. If you do some changes, please save the file under a new name.</w:t>
+        <w:t>This folder includes the R software (</w:t>
+      </w:r>
+      <w:hyperlink r:id="rId12" w:history="1">
+        <w:r>
+          <w:rPr>
+            <w:rStyle w:val="Hyperlink"/>
+          </w:rPr>
+          <w:t>www.r-project.org</w:t>
+        </w:r>
+      </w:hyperlink>
+      <w:r>
+        <w:t>) including all necessary packages.</w:t>
+      </w:r>
+      <w:r>
+        <w:t xml:space="preserve"> Licensed under GNU GPL Version 3.</w:t>
       </w:r>
     </w:p>
     <w:p>
@@ -3974,7 +3863,7 @@
         <w:rPr>
           <w:i/>
         </w:rPr>
-        <w:t>ExampleAnalyses</w:t>
+        <w:t>Input-files</w:t>
       </w:r>
     </w:p>
     <w:p>
@@ -3983,6 +3872,34 @@
         <w:jc w:val="both"/>
       </w:pPr>
       <w:r>
+        <w:t>Here you can find all input files necessary for the GUI and the IBC-grass executing file, but also exemplary dose-response data (Example_dose_response_values.txt) or community files, which might interest you. However, never delete or change any file. If you do some changes, please save the file under a new name.</w:t>
+      </w:r>
+    </w:p>
+    <w:p>
+      <w:pPr>
+        <w:pStyle w:val="Listenabsatz"/>
+        <w:numPr>
+          <w:ilvl w:val="0"/>
+          <w:numId w:val="11"/>
+        </w:numPr>
+        <w:jc w:val="both"/>
+        <w:rPr>
+          <w:i/>
+        </w:rPr>
+      </w:pPr>
+      <w:r>
+        <w:rPr>
+          <w:i/>
+        </w:rPr>
+        <w:t>ExampleAnalyses</w:t>
+      </w:r>
+    </w:p>
+    <w:p>
+      <w:pPr>
+        <w:ind w:left="708"/>
+        <w:jc w:val="both"/>
+      </w:pPr>
+      <w:r>
         <w:t>Here you can find t</w:t>
       </w:r>
       <w:r>
@@ -4219,7 +4136,15 @@
         <w:t xml:space="preserve">Before you can start the GUI, </w:t>
       </w:r>
       <w:r>
-        <w:t>make sure, g++ and R are installed on your local machine and set as an environmental variable (see Requirements). After downloading the IBC-grass GUI:</w:t>
+        <w:t xml:space="preserve">make sure, g++ </w:t>
+      </w:r>
+      <w:r>
+        <w:t>is</w:t>
+      </w:r>
+      <w:bookmarkStart w:id="11" w:name="_GoBack"/>
+      <w:bookmarkEnd w:id="11"/>
+      <w:r>
+        <w:t xml:space="preserve"> installed on your local machine and set as an environmental variable (see Requirements). After downloading the IBC-grass GUI:</w:t>
       </w:r>
       <w:r>
         <w:t xml:space="preserve"> </w:t>
@@ -4305,7 +4230,6 @@
         <w:jc w:val="both"/>
       </w:pPr>
       <w:r>
-        <w:lastRenderedPageBreak/>
         <w:t xml:space="preserve">You might need to run the script as an administrator. </w:t>
       </w:r>
     </w:p>
@@ -4315,6 +4239,7 @@
         <w:jc w:val="both"/>
       </w:pPr>
       <w:r>
+        <w:lastRenderedPageBreak/>
         <w:t>C++ source code will be compiled on your local machine</w:t>
       </w:r>
       <w:r>
@@ -4323,8 +4248,6 @@
       <w:r>
         <w:t xml:space="preserve"> and the GUI will open.</w:t>
       </w:r>
-      <w:bookmarkStart w:id="11" w:name="_GoBack"/>
-      <w:bookmarkEnd w:id="11"/>
     </w:p>
     <w:p>
       <w:pPr>
@@ -4445,7 +4368,7 @@
                     <pic:cNvPicPr/>
                   </pic:nvPicPr>
                   <pic:blipFill>
-                    <a:blip r:embed="rId14"/>
+                    <a:blip r:embed="rId13"/>
                     <a:stretch>
                       <a:fillRect/>
                     </a:stretch>
@@ -4622,7 +4545,7 @@
                     <pic:cNvPicPr/>
                   </pic:nvPicPr>
                   <pic:blipFill>
-                    <a:blip r:embed="rId15"/>
+                    <a:blip r:embed="rId14"/>
                     <a:stretch>
                       <a:fillRect/>
                     </a:stretch>
@@ -6351,7 +6274,7 @@
                     <pic:cNvPicPr/>
                   </pic:nvPicPr>
                   <pic:blipFill>
-                    <a:blip r:embed="rId16"/>
+                    <a:blip r:embed="rId15"/>
                     <a:stretch>
                       <a:fillRect/>
                     </a:stretch>
@@ -6610,7 +6533,7 @@
                     <pic:cNvPicPr/>
                   </pic:nvPicPr>
                   <pic:blipFill>
-                    <a:blip r:embed="rId17"/>
+                    <a:blip r:embed="rId16"/>
                     <a:stretch>
                       <a:fillRect/>
                     </a:stretch>
@@ -11318,7 +11241,7 @@
                     <pic:cNvPicPr/>
                   </pic:nvPicPr>
                   <pic:blipFill>
-                    <a:blip r:embed="rId18"/>
+                    <a:blip r:embed="rId17"/>
                     <a:stretch>
                       <a:fillRect/>
                     </a:stretch>
@@ -11443,7 +11366,7 @@
                     <pic:cNvPicPr/>
                   </pic:nvPicPr>
                   <pic:blipFill>
-                    <a:blip r:embed="rId19"/>
+                    <a:blip r:embed="rId18"/>
                     <a:stretch>
                       <a:fillRect/>
                     </a:stretch>
@@ -11857,7 +11780,7 @@
                     <pic:cNvPicPr/>
                   </pic:nvPicPr>
                   <pic:blipFill>
-                    <a:blip r:embed="rId20"/>
+                    <a:blip r:embed="rId19"/>
                     <a:stretch>
                       <a:fillRect/>
                     </a:stretch>
@@ -12265,7 +12188,7 @@
                     <pic:cNvPicPr/>
                   </pic:nvPicPr>
                   <pic:blipFill>
-                    <a:blip r:embed="rId21"/>
+                    <a:blip r:embed="rId20"/>
                     <a:stretch>
                       <a:fillRect/>
                     </a:stretch>
@@ -12642,7 +12565,7 @@
                     <pic:cNvPicPr/>
                   </pic:nvPicPr>
                   <pic:blipFill>
-                    <a:blip r:embed="rId22"/>
+                    <a:blip r:embed="rId21"/>
                     <a:stretch>
                       <a:fillRect/>
                     </a:stretch>
@@ -13127,7 +13050,7 @@
                     <pic:cNvPicPr/>
                   </pic:nvPicPr>
                   <pic:blipFill>
-                    <a:blip r:embed="rId23"/>
+                    <a:blip r:embed="rId22"/>
                     <a:stretch>
                       <a:fillRect/>
                     </a:stretch>
@@ -13279,7 +13202,7 @@
                     <pic:cNvPicPr/>
                   </pic:nvPicPr>
                   <pic:blipFill>
-                    <a:blip r:embed="rId24"/>
+                    <a:blip r:embed="rId23"/>
                     <a:stretch>
                       <a:fillRect/>
                     </a:stretch>
@@ -13513,7 +13436,7 @@
                     <pic:cNvPicPr/>
                   </pic:nvPicPr>
                   <pic:blipFill>
-                    <a:blip r:embed="rId25"/>
+                    <a:blip r:embed="rId24"/>
                     <a:stretch>
                       <a:fillRect/>
                     </a:stretch>
@@ -15248,7 +15171,7 @@
                     </pic:cNvPicPr>
                   </pic:nvPicPr>
                   <pic:blipFill>
-                    <a:blip r:embed="rId26" cstate="print">
+                    <a:blip r:embed="rId25" cstate="print">
                       <a:extLst>
                         <a:ext uri="{28A0092B-C50C-407E-A947-70E740481C1C}">
                           <a14:useLocalDpi xmlns:a14="http://schemas.microsoft.com/office/drawing/2010/main" val="0"/>
@@ -15343,7 +15266,7 @@
                     </pic:cNvPicPr>
                   </pic:nvPicPr>
                   <pic:blipFill>
-                    <a:blip r:embed="rId27" cstate="print">
+                    <a:blip r:embed="rId26" cstate="print">
                       <a:extLst>
                         <a:ext uri="{28A0092B-C50C-407E-A947-70E740481C1C}">
                           <a14:useLocalDpi xmlns:a14="http://schemas.microsoft.com/office/drawing/2010/main" val="0"/>
@@ -15449,7 +15372,7 @@
                     </pic:cNvPicPr>
                   </pic:nvPicPr>
                   <pic:blipFill>
-                    <a:blip r:embed="rId28" cstate="print">
+                    <a:blip r:embed="rId27" cstate="print">
                       <a:extLst>
                         <a:ext uri="{28A0092B-C50C-407E-A947-70E740481C1C}">
                           <a14:useLocalDpi xmlns:a14="http://schemas.microsoft.com/office/drawing/2010/main" val="0"/>
@@ -19740,7 +19663,7 @@
                     </pic:cNvPicPr>
                   </pic:nvPicPr>
                   <pic:blipFill>
-                    <a:blip r:embed="rId29" cstate="print">
+                    <a:blip r:embed="rId28" cstate="print">
                       <a:extLst>
                         <a:ext uri="{28A0092B-C50C-407E-A947-70E740481C1C}">
                           <a14:useLocalDpi xmlns:a14="http://schemas.microsoft.com/office/drawing/2010/main" val="0"/>
@@ -25050,7 +24973,7 @@
                     </pic:cNvPicPr>
                   </pic:nvPicPr>
                   <pic:blipFill>
-                    <a:blip r:embed="rId30" cstate="print">
+                    <a:blip r:embed="rId29" cstate="print">
                       <a:extLst>
                         <a:ext uri="{28A0092B-C50C-407E-A947-70E740481C1C}">
                           <a14:useLocalDpi xmlns:a14="http://schemas.microsoft.com/office/drawing/2010/main" val="0"/>
@@ -25170,7 +25093,7 @@
                     </pic:cNvPicPr>
                   </pic:nvPicPr>
                   <pic:blipFill>
-                    <a:blip r:embed="rId31" cstate="print">
+                    <a:blip r:embed="rId30" cstate="print">
                       <a:extLst>
                         <a:ext uri="{28A0092B-C50C-407E-A947-70E740481C1C}">
                           <a14:useLocalDpi xmlns:a14="http://schemas.microsoft.com/office/drawing/2010/main" val="0"/>
@@ -25275,7 +25198,7 @@
                     </pic:cNvPicPr>
                   </pic:nvPicPr>
                   <pic:blipFill>
-                    <a:blip r:embed="rId32" cstate="print">
+                    <a:blip r:embed="rId31" cstate="print">
                       <a:extLst>
                         <a:ext uri="{28A0092B-C50C-407E-A947-70E740481C1C}">
                           <a14:useLocalDpi xmlns:a14="http://schemas.microsoft.com/office/drawing/2010/main" val="0"/>
@@ -31093,7 +31016,7 @@
                     </pic:cNvPicPr>
                   </pic:nvPicPr>
                   <pic:blipFill>
-                    <a:blip r:embed="rId33">
+                    <a:blip r:embed="rId32">
                       <a:extLst>
                         <a:ext uri="{28A0092B-C50C-407E-A947-70E740481C1C}">
                           <a14:useLocalDpi xmlns:a14="http://schemas.microsoft.com/office/drawing/2010/main" val="0"/>
@@ -44919,7 +44842,7 @@
 </file>
 
 <file path=customXml/itemProps1.xml><?xml version="1.0" encoding="utf-8"?>
-<ds:datastoreItem xmlns:ds="http://schemas.openxmlformats.org/officeDocument/2006/customXml" ds:itemID="{2DB1D252-28AC-40FC-8F67-83600894522F}">
+<ds:datastoreItem xmlns:ds="http://schemas.openxmlformats.org/officeDocument/2006/customXml" ds:itemID="{EB32F733-332F-4D04-8E8D-1A7A8231F9EA}">
   <ds:schemaRefs>
     <ds:schemaRef ds:uri="http://schemas.openxmlformats.org/officeDocument/2006/bibliography"/>
   </ds:schemaRefs>

</xml_diff>